<commit_message>
Fixed bugs and created a backup folder for sinus_fit based project
</commit_message>
<xml_diff>
--- a/doc/Relazione_Scavo_Messina.docx
+++ b/doc/Relazione_Scavo_Messina.docx
@@ -157,17 +157,9 @@
         <w:rPr>
           <w:rFonts w:ascii="Times New Roman" w:hAnsi="Times New Roman" w:cs="Times New Roman"/>
           <w:b/>
-          <w:sz w:val="48"/>
-        </w:rPr>
-      </w:pPr>
-      <w:r>
-        <w:rPr>
-          <w:rFonts w:ascii="Times New Roman" w:hAnsi="Times New Roman" w:cs="Times New Roman"/>
-          <w:b/>
-          <w:sz w:val="40"/>
-        </w:rPr>
-        <w:t>Valutazione dell'Impatto della Riduzione della Precisione dei Pesi in una Rete Neurale nei Confronti dell'Accuratezza di Classificazione</w:t>
-      </w:r>
+          <w:sz w:val="44"/>
+        </w:rPr>
+      </w:pPr>
     </w:p>
     <w:p>
       <w:pPr>
@@ -176,9 +168,17 @@
         <w:rPr>
           <w:rFonts w:ascii="Times New Roman" w:hAnsi="Times New Roman" w:cs="Times New Roman"/>
           <w:b/>
-          <w:sz w:val="44"/>
-        </w:rPr>
-      </w:pPr>
+          <w:sz w:val="48"/>
+        </w:rPr>
+      </w:pPr>
+      <w:r>
+        <w:rPr>
+          <w:rFonts w:ascii="Times New Roman" w:hAnsi="Times New Roman" w:cs="Times New Roman"/>
+          <w:b/>
+          <w:sz w:val="40"/>
+        </w:rPr>
+        <w:t>Valutazione dell'Impatto della Riduzione della Precisione dei Pesi in una Rete Neurale nei Confronti dell'Accuratezza di Classificazione</w:t>
+      </w:r>
     </w:p>
     <w:p>
       <w:pPr>
@@ -193,10 +193,43 @@
     </w:p>
     <w:p>
       <w:pPr>
+        <w:spacing w:after="0"/>
         <w:jc w:val="center"/>
         <w:rPr>
           <w:rFonts w:ascii="Times New Roman" w:hAnsi="Times New Roman" w:cs="Times New Roman"/>
           <w:b/>
+          <w:sz w:val="44"/>
+        </w:rPr>
+      </w:pPr>
+    </w:p>
+    <w:p>
+      <w:pPr>
+        <w:spacing w:after="0"/>
+        <w:jc w:val="center"/>
+        <w:rPr>
+          <w:rFonts w:ascii="Times New Roman" w:hAnsi="Times New Roman" w:cs="Times New Roman"/>
+          <w:b/>
+          <w:sz w:val="44"/>
+        </w:rPr>
+      </w:pPr>
+    </w:p>
+    <w:p>
+      <w:pPr>
+        <w:spacing w:after="0"/>
+        <w:jc w:val="center"/>
+        <w:rPr>
+          <w:rFonts w:ascii="Times New Roman" w:hAnsi="Times New Roman" w:cs="Times New Roman"/>
+          <w:b/>
+          <w:sz w:val="44"/>
+        </w:rPr>
+      </w:pPr>
+    </w:p>
+    <w:p>
+      <w:pPr>
+        <w:jc w:val="center"/>
+        <w:rPr>
+          <w:rFonts w:ascii="Times New Roman" w:hAnsi="Times New Roman" w:cs="Times New Roman"/>
+          <w:b/>
           <w:sz w:val="28"/>
         </w:rPr>
       </w:pPr>
@@ -258,16 +291,6 @@
         </w:rPr>
         <w:t>Orazio Scavo, matricola O55000414</w:t>
       </w:r>
-    </w:p>
-    <w:p>
-      <w:pPr>
-        <w:jc w:val="center"/>
-        <w:rPr>
-          <w:rFonts w:ascii="Times New Roman" w:hAnsi="Times New Roman" w:cs="Times New Roman"/>
-          <w:b/>
-          <w:sz w:val="32"/>
-        </w:rPr>
-      </w:pPr>
     </w:p>
     <w:p>
       <w:pPr>
@@ -551,7 +574,7 @@
             </w:rPr>
             <w:fldChar w:fldCharType="separate"/>
           </w:r>
-          <w:hyperlink w:anchor="_Toc534481053" w:history="1">
+          <w:hyperlink w:anchor="_Toc535319182" w:history="1">
             <w:r>
               <w:rPr>
                 <w:rStyle w:val="Collegamentoipertestuale"/>
@@ -581,7 +604,7 @@
                 <w:noProof/>
                 <w:webHidden/>
               </w:rPr>
-              <w:instrText xml:space="preserve"> PAGEREF _Toc534481053 \h </w:instrText>
+              <w:instrText xml:space="preserve"> PAGEREF _Toc535319182 \h </w:instrText>
             </w:r>
             <w:r>
               <w:rPr>
@@ -601,7 +624,7 @@
                 <w:noProof/>
                 <w:webHidden/>
               </w:rPr>
-              <w:t>- 2 -</w:t>
+              <w:t>- 3 -</w:t>
             </w:r>
             <w:r>
               <w:rPr>
@@ -624,14 +647,14 @@
               <w:lang w:eastAsia="it-IT"/>
             </w:rPr>
           </w:pPr>
-          <w:hyperlink w:anchor="_Toc534481054" w:history="1">
+          <w:hyperlink w:anchor="_Toc535319183" w:history="1">
             <w:r>
               <w:rPr>
                 <w:rStyle w:val="Collegamentoipertestuale"/>
                 <w:b/>
                 <w:noProof/>
               </w:rPr>
-              <w:t>1.1 Scelte architetturali</w:t>
+              <w:t>1.1 Ambito applicativo</w:t>
             </w:r>
             <w:r>
               <w:rPr>
@@ -652,7 +675,7 @@
                 <w:noProof/>
                 <w:webHidden/>
               </w:rPr>
-              <w:instrText xml:space="preserve"> PAGEREF _Toc534481054 \h </w:instrText>
+              <w:instrText xml:space="preserve"> PAGEREF _Toc535319183 \h </w:instrText>
             </w:r>
             <w:r>
               <w:rPr>
@@ -672,7 +695,78 @@
                 <w:noProof/>
                 <w:webHidden/>
               </w:rPr>
-              <w:t>- 2 -</w:t>
+              <w:t>- 3 -</w:t>
+            </w:r>
+            <w:r>
+              <w:rPr>
+                <w:noProof/>
+                <w:webHidden/>
+              </w:rPr>
+              <w:fldChar w:fldCharType="end"/>
+            </w:r>
+          </w:hyperlink>
+        </w:p>
+        <w:p>
+          <w:pPr>
+            <w:pStyle w:val="Sommario2"/>
+            <w:tabs>
+              <w:tab w:val="right" w:leader="dot" w:pos="9628"/>
+            </w:tabs>
+            <w:rPr>
+              <w:rFonts w:eastAsiaTheme="minorEastAsia"/>
+              <w:noProof/>
+              <w:lang w:eastAsia="it-IT"/>
+            </w:rPr>
+          </w:pPr>
+          <w:hyperlink w:anchor="_Toc535319184" w:history="1">
+            <w:r>
+              <w:rPr>
+                <w:rStyle w:val="Collegamentoipertestuale"/>
+                <w:b/>
+                <w:noProof/>
+              </w:rPr>
+              <w:t>1.3 Flusso dell’analisi</w:t>
+            </w:r>
+            <w:r>
+              <w:rPr>
+                <w:noProof/>
+                <w:webHidden/>
+              </w:rPr>
+              <w:tab/>
+            </w:r>
+            <w:r>
+              <w:rPr>
+                <w:noProof/>
+                <w:webHidden/>
+              </w:rPr>
+              <w:fldChar w:fldCharType="begin"/>
+            </w:r>
+            <w:r>
+              <w:rPr>
+                <w:noProof/>
+                <w:webHidden/>
+              </w:rPr>
+              <w:instrText xml:space="preserve"> PAGEREF _Toc535319184 \h </w:instrText>
+            </w:r>
+            <w:r>
+              <w:rPr>
+                <w:noProof/>
+                <w:webHidden/>
+              </w:rPr>
+            </w:r>
+            <w:r>
+              <w:rPr>
+                <w:noProof/>
+                <w:webHidden/>
+              </w:rPr>
+              <w:fldChar w:fldCharType="separate"/>
+            </w:r>
+            <w:r>
+              <w:rPr>
+                <w:noProof/>
+                <w:webHidden/>
+              </w:rPr>
+              <w:t>- 3 -</w:t>
             </w:r>
             <w:r>
               <w:rPr>
@@ -695,7 +789,7 @@
               <w:lang w:eastAsia="it-IT"/>
             </w:rPr>
           </w:pPr>
-          <w:hyperlink w:anchor="_Toc534481055" w:history="1">
+          <w:hyperlink w:anchor="_Toc535319185" w:history="1">
             <w:r>
               <w:rPr>
                 <w:rStyle w:val="Collegamentoipertestuale"/>
@@ -704,7 +798,7 @@
                 <w:i/>
                 <w:noProof/>
               </w:rPr>
-              <w:t>2. FileSystemService</w:t>
+              <w:t>2. Rete originale</w:t>
             </w:r>
             <w:r>
               <w:rPr>
@@ -725,7 +819,7 @@
                 <w:noProof/>
                 <w:webHidden/>
               </w:rPr>
-              <w:instrText xml:space="preserve"> PAGEREF _Toc534481055 \h </w:instrText>
+              <w:instrText xml:space="preserve"> PAGEREF _Toc535319185 \h </w:instrText>
             </w:r>
             <w:r>
               <w:rPr>
@@ -745,7 +839,7 @@
                 <w:noProof/>
                 <w:webHidden/>
               </w:rPr>
-              <w:t>- 3 -</w:t>
+              <w:t>- 5 -</w:t>
             </w:r>
             <w:r>
               <w:rPr>
@@ -768,14 +862,14 @@
               <w:lang w:eastAsia="it-IT"/>
             </w:rPr>
           </w:pPr>
-          <w:hyperlink w:anchor="_Toc534481056" w:history="1">
+          <w:hyperlink w:anchor="_Toc535319186" w:history="1">
             <w:r>
               <w:rPr>
                 <w:rStyle w:val="Collegamentoipertestuale"/>
                 <w:b/>
                 <w:noProof/>
               </w:rPr>
-              <w:t>2.1 Servizio di File System</w:t>
+              <w:t>2.1 Progettazione della rete neurale</w:t>
             </w:r>
             <w:r>
               <w:rPr>
@@ -796,7 +890,7 @@
                 <w:noProof/>
                 <w:webHidden/>
               </w:rPr>
-              <w:instrText xml:space="preserve"> PAGEREF _Toc534481056 \h </w:instrText>
+              <w:instrText xml:space="preserve"> PAGEREF _Toc535319186 \h </w:instrText>
             </w:r>
             <w:r>
               <w:rPr>
@@ -816,7 +910,7 @@
                 <w:noProof/>
                 <w:webHidden/>
               </w:rPr>
-              <w:t>- 3 -</w:t>
+              <w:t>- 5 -</w:t>
             </w:r>
             <w:r>
               <w:rPr>
@@ -839,14 +933,14 @@
               <w:lang w:eastAsia="it-IT"/>
             </w:rPr>
           </w:pPr>
-          <w:hyperlink w:anchor="_Toc534481057" w:history="1">
+          <w:hyperlink w:anchor="_Toc535319187" w:history="1">
             <w:r>
               <w:rPr>
                 <w:rStyle w:val="Collegamentoipertestuale"/>
                 <w:b/>
                 <w:noProof/>
               </w:rPr>
-              <w:t>2.2 REST e bean</w:t>
+              <w:t>2.2 Allenamento della rete neurale</w:t>
             </w:r>
             <w:r>
               <w:rPr>
@@ -867,7 +961,7 @@
                 <w:noProof/>
                 <w:webHidden/>
               </w:rPr>
-              <w:instrText xml:space="preserve"> PAGEREF _Toc534481057 \h </w:instrText>
+              <w:instrText xml:space="preserve"> PAGEREF _Toc535319187 \h </w:instrText>
             </w:r>
             <w:r>
               <w:rPr>
@@ -887,7 +981,7 @@
                 <w:noProof/>
                 <w:webHidden/>
               </w:rPr>
-              <w:t>- 3 -</w:t>
+              <w:t>- 5 -</w:t>
             </w:r>
             <w:r>
               <w:rPr>
@@ -910,14 +1004,14 @@
               <w:lang w:eastAsia="it-IT"/>
             </w:rPr>
           </w:pPr>
-          <w:hyperlink w:anchor="_Toc534481058" w:history="1">
+          <w:hyperlink w:anchor="_Toc535319188" w:history="1">
             <w:r>
               <w:rPr>
                 <w:rStyle w:val="Collegamentoipertestuale"/>
                 <w:b/>
                 <w:noProof/>
               </w:rPr>
-              <w:t>2.2 Load Generator</w:t>
+              <w:t>2.3 Valutazione dell’accuratezza della rete</w:t>
             </w:r>
             <w:r>
               <w:rPr>
@@ -938,7 +1032,7 @@
                 <w:noProof/>
                 <w:webHidden/>
               </w:rPr>
-              <w:instrText xml:space="preserve"> PAGEREF _Toc534481058 \h </w:instrText>
+              <w:instrText xml:space="preserve"> PAGEREF _Toc535319188 \h </w:instrText>
             </w:r>
             <w:r>
               <w:rPr>
@@ -958,7 +1052,80 @@
                 <w:noProof/>
                 <w:webHidden/>
               </w:rPr>
-              <w:t>- 3 -</w:t>
+              <w:t>- 5 -</w:t>
+            </w:r>
+            <w:r>
+              <w:rPr>
+                <w:noProof/>
+                <w:webHidden/>
+              </w:rPr>
+              <w:fldChar w:fldCharType="end"/>
+            </w:r>
+          </w:hyperlink>
+        </w:p>
+        <w:p>
+          <w:pPr>
+            <w:pStyle w:val="Sommario1"/>
+            <w:tabs>
+              <w:tab w:val="right" w:leader="dot" w:pos="9628"/>
+            </w:tabs>
+            <w:rPr>
+              <w:rFonts w:eastAsiaTheme="minorEastAsia"/>
+              <w:noProof/>
+              <w:lang w:eastAsia="it-IT"/>
+            </w:rPr>
+          </w:pPr>
+          <w:hyperlink w:anchor="_Toc535319189" w:history="1">
+            <w:r>
+              <w:rPr>
+                <w:rStyle w:val="Collegamentoipertestuale"/>
+                <w:rFonts w:cstheme="minorHAnsi"/>
+                <w:b/>
+                <w:i/>
+                <w:noProof/>
+              </w:rPr>
+              <w:t>3. Approximate Computing sulla rete neurale realizzata</w:t>
+            </w:r>
+            <w:r>
+              <w:rPr>
+                <w:noProof/>
+                <w:webHidden/>
+              </w:rPr>
+              <w:tab/>
+            </w:r>
+            <w:r>
+              <w:rPr>
+                <w:noProof/>
+                <w:webHidden/>
+              </w:rPr>
+              <w:fldChar w:fldCharType="begin"/>
+            </w:r>
+            <w:r>
+              <w:rPr>
+                <w:noProof/>
+                <w:webHidden/>
+              </w:rPr>
+              <w:instrText xml:space="preserve"> PAGEREF _Toc535319189 \h </w:instrText>
+            </w:r>
+            <w:r>
+              <w:rPr>
+                <w:noProof/>
+                <w:webHidden/>
+              </w:rPr>
+            </w:r>
+            <w:r>
+              <w:rPr>
+                <w:noProof/>
+                <w:webHidden/>
+              </w:rPr>
+              <w:fldChar w:fldCharType="separate"/>
+            </w:r>
+            <w:r>
+              <w:rPr>
+                <w:noProof/>
+                <w:webHidden/>
+              </w:rPr>
+              <w:t>- 6 -</w:t>
             </w:r>
             <w:r>
               <w:rPr>
@@ -981,14 +1148,14 @@
               <w:lang w:eastAsia="it-IT"/>
             </w:rPr>
           </w:pPr>
-          <w:hyperlink w:anchor="_Toc534481059" w:history="1">
+          <w:hyperlink w:anchor="_Toc535319190" w:history="1">
             <w:r>
               <w:rPr>
                 <w:rStyle w:val="Collegamentoipertestuale"/>
                 <w:b/>
                 <w:noProof/>
               </w:rPr>
-              <w:t>2.3 Interfaccia grafica</w:t>
+              <w:t>3.1 Scelta delle configurazioni approssimate</w:t>
             </w:r>
             <w:r>
               <w:rPr>
@@ -1009,7 +1176,7 @@
                 <w:noProof/>
                 <w:webHidden/>
               </w:rPr>
-              <w:instrText xml:space="preserve"> PAGEREF _Toc534481059 \h </w:instrText>
+              <w:instrText xml:space="preserve"> PAGEREF _Toc535319190 \h </w:instrText>
             </w:r>
             <w:r>
               <w:rPr>
@@ -1029,7 +1196,7 @@
                 <w:noProof/>
                 <w:webHidden/>
               </w:rPr>
-              <w:t>- 4 -</w:t>
+              <w:t>- 6 -</w:t>
             </w:r>
             <w:r>
               <w:rPr>
@@ -1052,7 +1219,7 @@
               <w:lang w:eastAsia="it-IT"/>
             </w:rPr>
           </w:pPr>
-          <w:hyperlink w:anchor="_Toc534481060" w:history="1">
+          <w:hyperlink w:anchor="_Toc535319191" w:history="1">
             <w:r>
               <w:rPr>
                 <w:rStyle w:val="Collegamentoipertestuale"/>
@@ -1061,7 +1228,7 @@
                 <w:i/>
                 <w:noProof/>
               </w:rPr>
-              <w:t>3. Database Manager</w:t>
+              <w:t>4. Valutazione dei risultati ottenuti</w:t>
             </w:r>
             <w:r>
               <w:rPr>
@@ -1082,7 +1249,7 @@
                 <w:noProof/>
                 <w:webHidden/>
               </w:rPr>
-              <w:instrText xml:space="preserve"> PAGEREF _Toc534481060 \h </w:instrText>
+              <w:instrText xml:space="preserve"> PAGEREF _Toc535319191 \h </w:instrText>
             </w:r>
             <w:r>
               <w:rPr>
@@ -1102,291 +1269,7 @@
                 <w:noProof/>
                 <w:webHidden/>
               </w:rPr>
-              <w:t>- 5 -</w:t>
-            </w:r>
-            <w:r>
-              <w:rPr>
-                <w:noProof/>
-                <w:webHidden/>
-              </w:rPr>
-              <w:fldChar w:fldCharType="end"/>
-            </w:r>
-          </w:hyperlink>
-        </w:p>
-        <w:p>
-          <w:pPr>
-            <w:pStyle w:val="Sommario2"/>
-            <w:tabs>
-              <w:tab w:val="right" w:leader="dot" w:pos="9628"/>
-            </w:tabs>
-            <w:rPr>
-              <w:rFonts w:eastAsiaTheme="minorEastAsia"/>
-              <w:noProof/>
-              <w:lang w:eastAsia="it-IT"/>
-            </w:rPr>
-          </w:pPr>
-          <w:hyperlink w:anchor="_Toc534481061" w:history="1">
-            <w:r>
-              <w:rPr>
-                <w:rStyle w:val="Collegamentoipertestuale"/>
-                <w:b/>
-                <w:noProof/>
-              </w:rPr>
-              <w:t>3.1 Gestore delle repliche</w:t>
-            </w:r>
-            <w:r>
-              <w:rPr>
-                <w:noProof/>
-                <w:webHidden/>
-              </w:rPr>
-              <w:tab/>
-            </w:r>
-            <w:r>
-              <w:rPr>
-                <w:noProof/>
-                <w:webHidden/>
-              </w:rPr>
-              <w:fldChar w:fldCharType="begin"/>
-            </w:r>
-            <w:r>
-              <w:rPr>
-                <w:noProof/>
-                <w:webHidden/>
-              </w:rPr>
-              <w:instrText xml:space="preserve"> PAGEREF _Toc534481061 \h </w:instrText>
-            </w:r>
-            <w:r>
-              <w:rPr>
-                <w:noProof/>
-                <w:webHidden/>
-              </w:rPr>
-            </w:r>
-            <w:r>
-              <w:rPr>
-                <w:noProof/>
-                <w:webHidden/>
-              </w:rPr>
-              <w:fldChar w:fldCharType="separate"/>
-            </w:r>
-            <w:r>
-              <w:rPr>
-                <w:noProof/>
-                <w:webHidden/>
-              </w:rPr>
-              <w:t>- 5 -</w:t>
-            </w:r>
-            <w:r>
-              <w:rPr>
-                <w:noProof/>
-                <w:webHidden/>
-              </w:rPr>
-              <w:fldChar w:fldCharType="end"/>
-            </w:r>
-          </w:hyperlink>
-        </w:p>
-        <w:p>
-          <w:pPr>
-            <w:pStyle w:val="Sommario2"/>
-            <w:tabs>
-              <w:tab w:val="right" w:leader="dot" w:pos="9628"/>
-            </w:tabs>
-            <w:rPr>
-              <w:rFonts w:eastAsiaTheme="minorEastAsia"/>
-              <w:noProof/>
-              <w:lang w:eastAsia="it-IT"/>
-            </w:rPr>
-          </w:pPr>
-          <w:hyperlink w:anchor="_Toc534481062" w:history="1">
-            <w:r>
-              <w:rPr>
-                <w:rStyle w:val="Collegamentoipertestuale"/>
-                <w:b/>
-                <w:noProof/>
-              </w:rPr>
-              <w:t>3.1 Queue Listener</w:t>
-            </w:r>
-            <w:r>
-              <w:rPr>
-                <w:noProof/>
-                <w:webHidden/>
-              </w:rPr>
-              <w:tab/>
-            </w:r>
-            <w:r>
-              <w:rPr>
-                <w:noProof/>
-                <w:webHidden/>
-              </w:rPr>
-              <w:fldChar w:fldCharType="begin"/>
-            </w:r>
-            <w:r>
-              <w:rPr>
-                <w:noProof/>
-                <w:webHidden/>
-              </w:rPr>
-              <w:instrText xml:space="preserve"> PAGEREF _Toc534481062 \h </w:instrText>
-            </w:r>
-            <w:r>
-              <w:rPr>
-                <w:noProof/>
-                <w:webHidden/>
-              </w:rPr>
-            </w:r>
-            <w:r>
-              <w:rPr>
-                <w:noProof/>
-                <w:webHidden/>
-              </w:rPr>
-              <w:fldChar w:fldCharType="separate"/>
-            </w:r>
-            <w:r>
-              <w:rPr>
-                <w:noProof/>
-                <w:webHidden/>
-              </w:rPr>
-              <w:t>- 5 -</w:t>
-            </w:r>
-            <w:r>
-              <w:rPr>
-                <w:noProof/>
-                <w:webHidden/>
-              </w:rPr>
-              <w:fldChar w:fldCharType="end"/>
-            </w:r>
-          </w:hyperlink>
-        </w:p>
-        <w:p>
-          <w:pPr>
-            <w:pStyle w:val="Sommario2"/>
-            <w:tabs>
-              <w:tab w:val="right" w:leader="dot" w:pos="9628"/>
-            </w:tabs>
-            <w:rPr>
-              <w:rFonts w:eastAsiaTheme="minorEastAsia"/>
-              <w:noProof/>
-              <w:lang w:eastAsia="it-IT"/>
-            </w:rPr>
-          </w:pPr>
-          <w:hyperlink w:anchor="_Toc534481063" w:history="1">
-            <w:r>
-              <w:rPr>
-                <w:rStyle w:val="Collegamentoipertestuale"/>
-                <w:b/>
-                <w:noProof/>
-              </w:rPr>
-              <w:t>3.2 Transaction Manager</w:t>
-            </w:r>
-            <w:r>
-              <w:rPr>
-                <w:noProof/>
-                <w:webHidden/>
-              </w:rPr>
-              <w:tab/>
-            </w:r>
-            <w:r>
-              <w:rPr>
-                <w:noProof/>
-                <w:webHidden/>
-              </w:rPr>
-              <w:fldChar w:fldCharType="begin"/>
-            </w:r>
-            <w:r>
-              <w:rPr>
-                <w:noProof/>
-                <w:webHidden/>
-              </w:rPr>
-              <w:instrText xml:space="preserve"> PAGEREF _Toc534481063 \h </w:instrText>
-            </w:r>
-            <w:r>
-              <w:rPr>
-                <w:noProof/>
-                <w:webHidden/>
-              </w:rPr>
-            </w:r>
-            <w:r>
-              <w:rPr>
-                <w:noProof/>
-                <w:webHidden/>
-              </w:rPr>
-              <w:fldChar w:fldCharType="separate"/>
-            </w:r>
-            <w:r>
-              <w:rPr>
-                <w:noProof/>
-                <w:webHidden/>
-              </w:rPr>
-              <w:t>- 5 -</w:t>
-            </w:r>
-            <w:r>
-              <w:rPr>
-                <w:noProof/>
-                <w:webHidden/>
-              </w:rPr>
-              <w:fldChar w:fldCharType="end"/>
-            </w:r>
-          </w:hyperlink>
-        </w:p>
-        <w:p>
-          <w:pPr>
-            <w:pStyle w:val="Sommario2"/>
-            <w:tabs>
-              <w:tab w:val="right" w:leader="dot" w:pos="9628"/>
-            </w:tabs>
-            <w:rPr>
-              <w:rFonts w:eastAsiaTheme="minorEastAsia"/>
-              <w:noProof/>
-              <w:lang w:eastAsia="it-IT"/>
-            </w:rPr>
-          </w:pPr>
-          <w:hyperlink w:anchor="_Toc534481064" w:history="1">
-            <w:r>
-              <w:rPr>
-                <w:rStyle w:val="Collegamentoipertestuale"/>
-                <w:b/>
-                <w:noProof/>
-              </w:rPr>
-              <w:t>3.3 REST e interfaccia grafica</w:t>
-            </w:r>
-            <w:r>
-              <w:rPr>
-                <w:noProof/>
-                <w:webHidden/>
-              </w:rPr>
-              <w:tab/>
-            </w:r>
-            <w:r>
-              <w:rPr>
-                <w:noProof/>
-                <w:webHidden/>
-              </w:rPr>
-              <w:fldChar w:fldCharType="begin"/>
-            </w:r>
-            <w:r>
-              <w:rPr>
-                <w:noProof/>
-                <w:webHidden/>
-              </w:rPr>
-              <w:instrText xml:space="preserve"> PAGEREF _Toc534481064 \h </w:instrText>
-            </w:r>
-            <w:r>
-              <w:rPr>
-                <w:noProof/>
-                <w:webHidden/>
-              </w:rPr>
-            </w:r>
-            <w:r>
-              <w:rPr>
-                <w:noProof/>
-                <w:webHidden/>
-              </w:rPr>
-              <w:fldChar w:fldCharType="separate"/>
-            </w:r>
-            <w:r>
-              <w:rPr>
-                <w:noProof/>
-                <w:webHidden/>
-              </w:rPr>
-              <w:t>- 5 -</w:t>
+              <w:t>- 7 -</w:t>
             </w:r>
             <w:r>
               <w:rPr>
@@ -1409,7 +1292,7 @@
               <w:lang w:eastAsia="it-IT"/>
             </w:rPr>
           </w:pPr>
-          <w:hyperlink w:anchor="_Toc534481065" w:history="1">
+          <w:hyperlink w:anchor="_Toc535319192" w:history="1">
             <w:r>
               <w:rPr>
                 <w:rStyle w:val="Collegamentoipertestuale"/>
@@ -1418,7 +1301,7 @@
                 <w:i/>
                 <w:noProof/>
               </w:rPr>
-              <w:t>4. ReplicaManager</w:t>
+              <w:t>5. Conclusioni</w:t>
             </w:r>
             <w:r>
               <w:rPr>
@@ -1439,7 +1322,7 @@
                 <w:noProof/>
                 <w:webHidden/>
               </w:rPr>
-              <w:instrText xml:space="preserve"> PAGEREF _Toc534481065 \h </w:instrText>
+              <w:instrText xml:space="preserve"> PAGEREF _Toc535319192 \h </w:instrText>
             </w:r>
             <w:r>
               <w:rPr>
@@ -1459,650 +1342,7 @@
                 <w:noProof/>
                 <w:webHidden/>
               </w:rPr>
-              <w:t>- 7 -</w:t>
-            </w:r>
-            <w:r>
-              <w:rPr>
-                <w:noProof/>
-                <w:webHidden/>
-              </w:rPr>
-              <w:fldChar w:fldCharType="end"/>
-            </w:r>
-          </w:hyperlink>
-        </w:p>
-        <w:p>
-          <w:pPr>
-            <w:pStyle w:val="Sommario2"/>
-            <w:tabs>
-              <w:tab w:val="right" w:leader="dot" w:pos="9628"/>
-            </w:tabs>
-            <w:rPr>
-              <w:rFonts w:eastAsiaTheme="minorEastAsia"/>
-              <w:noProof/>
-              <w:lang w:eastAsia="it-IT"/>
-            </w:rPr>
-          </w:pPr>
-          <w:hyperlink w:anchor="_Toc534481066" w:history="1">
-            <w:r>
-              <w:rPr>
-                <w:rStyle w:val="Collegamentoipertestuale"/>
-                <w:b/>
-                <w:noProof/>
-              </w:rPr>
-              <w:t>4.1 Replica</w:t>
-            </w:r>
-            <w:r>
-              <w:rPr>
-                <w:noProof/>
-                <w:webHidden/>
-              </w:rPr>
-              <w:tab/>
-            </w:r>
-            <w:r>
-              <w:rPr>
-                <w:noProof/>
-                <w:webHidden/>
-              </w:rPr>
-              <w:fldChar w:fldCharType="begin"/>
-            </w:r>
-            <w:r>
-              <w:rPr>
-                <w:noProof/>
-                <w:webHidden/>
-              </w:rPr>
-              <w:instrText xml:space="preserve"> PAGEREF _Toc534481066 \h </w:instrText>
-            </w:r>
-            <w:r>
-              <w:rPr>
-                <w:noProof/>
-                <w:webHidden/>
-              </w:rPr>
-            </w:r>
-            <w:r>
-              <w:rPr>
-                <w:noProof/>
-                <w:webHidden/>
-              </w:rPr>
-              <w:fldChar w:fldCharType="separate"/>
-            </w:r>
-            <w:r>
-              <w:rPr>
-                <w:noProof/>
-                <w:webHidden/>
-              </w:rPr>
-              <w:t>- 7 -</w:t>
-            </w:r>
-            <w:r>
-              <w:rPr>
-                <w:noProof/>
-                <w:webHidden/>
-              </w:rPr>
-              <w:fldChar w:fldCharType="end"/>
-            </w:r>
-          </w:hyperlink>
-        </w:p>
-        <w:p>
-          <w:pPr>
-            <w:pStyle w:val="Sommario2"/>
-            <w:tabs>
-              <w:tab w:val="right" w:leader="dot" w:pos="9628"/>
-            </w:tabs>
-            <w:rPr>
-              <w:rFonts w:eastAsiaTheme="minorEastAsia"/>
-              <w:noProof/>
-              <w:lang w:eastAsia="it-IT"/>
-            </w:rPr>
-          </w:pPr>
-          <w:hyperlink w:anchor="_Toc534481067" w:history="1">
-            <w:r>
-              <w:rPr>
-                <w:rStyle w:val="Collegamentoipertestuale"/>
-                <w:b/>
-                <w:noProof/>
-              </w:rPr>
-              <w:t>4.2 ReplicaResource</w:t>
-            </w:r>
-            <w:r>
-              <w:rPr>
-                <w:noProof/>
-                <w:webHidden/>
-              </w:rPr>
-              <w:tab/>
-            </w:r>
-            <w:r>
-              <w:rPr>
-                <w:noProof/>
-                <w:webHidden/>
-              </w:rPr>
-              <w:fldChar w:fldCharType="begin"/>
-            </w:r>
-            <w:r>
-              <w:rPr>
-                <w:noProof/>
-                <w:webHidden/>
-              </w:rPr>
-              <w:instrText xml:space="preserve"> PAGEREF _Toc534481067 \h </w:instrText>
-            </w:r>
-            <w:r>
-              <w:rPr>
-                <w:noProof/>
-                <w:webHidden/>
-              </w:rPr>
-            </w:r>
-            <w:r>
-              <w:rPr>
-                <w:noProof/>
-                <w:webHidden/>
-              </w:rPr>
-              <w:fldChar w:fldCharType="separate"/>
-            </w:r>
-            <w:r>
-              <w:rPr>
-                <w:noProof/>
-                <w:webHidden/>
-              </w:rPr>
-              <w:t>- 7 -</w:t>
-            </w:r>
-            <w:r>
-              <w:rPr>
-                <w:noProof/>
-                <w:webHidden/>
-              </w:rPr>
-              <w:fldChar w:fldCharType="end"/>
-            </w:r>
-          </w:hyperlink>
-        </w:p>
-        <w:p>
-          <w:pPr>
-            <w:pStyle w:val="Sommario2"/>
-            <w:tabs>
-              <w:tab w:val="right" w:leader="dot" w:pos="9628"/>
-            </w:tabs>
-            <w:rPr>
-              <w:rFonts w:eastAsiaTheme="minorEastAsia"/>
-              <w:noProof/>
-              <w:lang w:eastAsia="it-IT"/>
-            </w:rPr>
-          </w:pPr>
-          <w:hyperlink w:anchor="_Toc534481068" w:history="1">
-            <w:r>
-              <w:rPr>
-                <w:rStyle w:val="Collegamentoipertestuale"/>
-                <w:b/>
-                <w:noProof/>
-              </w:rPr>
-              <w:t>4.3 Log Manager</w:t>
-            </w:r>
-            <w:r>
-              <w:rPr>
-                <w:noProof/>
-                <w:webHidden/>
-              </w:rPr>
-              <w:tab/>
-            </w:r>
-            <w:r>
-              <w:rPr>
-                <w:noProof/>
-                <w:webHidden/>
-              </w:rPr>
-              <w:fldChar w:fldCharType="begin"/>
-            </w:r>
-            <w:r>
-              <w:rPr>
-                <w:noProof/>
-                <w:webHidden/>
-              </w:rPr>
-              <w:instrText xml:space="preserve"> PAGEREF _Toc534481068 \h </w:instrText>
-            </w:r>
-            <w:r>
-              <w:rPr>
-                <w:noProof/>
-                <w:webHidden/>
-              </w:rPr>
-            </w:r>
-            <w:r>
-              <w:rPr>
-                <w:noProof/>
-                <w:webHidden/>
-              </w:rPr>
-              <w:fldChar w:fldCharType="separate"/>
-            </w:r>
-            <w:r>
-              <w:rPr>
-                <w:noProof/>
-                <w:webHidden/>
-              </w:rPr>
-              <w:t>- 7 -</w:t>
-            </w:r>
-            <w:r>
-              <w:rPr>
-                <w:noProof/>
-                <w:webHidden/>
-              </w:rPr>
-              <w:fldChar w:fldCharType="end"/>
-            </w:r>
-          </w:hyperlink>
-        </w:p>
-        <w:p>
-          <w:pPr>
-            <w:pStyle w:val="Sommario2"/>
-            <w:tabs>
-              <w:tab w:val="right" w:leader="dot" w:pos="9628"/>
-            </w:tabs>
-            <w:rPr>
-              <w:rFonts w:eastAsiaTheme="minorEastAsia"/>
-              <w:noProof/>
-              <w:lang w:eastAsia="it-IT"/>
-            </w:rPr>
-          </w:pPr>
-          <w:hyperlink w:anchor="_Toc534481069" w:history="1">
-            <w:r>
-              <w:rPr>
-                <w:rStyle w:val="Collegamentoipertestuale"/>
-                <w:b/>
-                <w:noProof/>
-              </w:rPr>
-              <w:t>4.4 MongoDB</w:t>
-            </w:r>
-            <w:r>
-              <w:rPr>
-                <w:noProof/>
-                <w:webHidden/>
-              </w:rPr>
-              <w:tab/>
-            </w:r>
-            <w:r>
-              <w:rPr>
-                <w:noProof/>
-                <w:webHidden/>
-              </w:rPr>
-              <w:fldChar w:fldCharType="begin"/>
-            </w:r>
-            <w:r>
-              <w:rPr>
-                <w:noProof/>
-                <w:webHidden/>
-              </w:rPr>
-              <w:instrText xml:space="preserve"> PAGEREF _Toc534481069 \h </w:instrText>
-            </w:r>
-            <w:r>
-              <w:rPr>
-                <w:noProof/>
-                <w:webHidden/>
-              </w:rPr>
-            </w:r>
-            <w:r>
-              <w:rPr>
-                <w:noProof/>
-                <w:webHidden/>
-              </w:rPr>
-              <w:fldChar w:fldCharType="separate"/>
-            </w:r>
-            <w:r>
-              <w:rPr>
-                <w:noProof/>
-                <w:webHidden/>
-              </w:rPr>
-              <w:t>- 7 -</w:t>
-            </w:r>
-            <w:r>
-              <w:rPr>
-                <w:noProof/>
-                <w:webHidden/>
-              </w:rPr>
-              <w:fldChar w:fldCharType="end"/>
-            </w:r>
-          </w:hyperlink>
-        </w:p>
-        <w:p>
-          <w:pPr>
-            <w:pStyle w:val="Sommario1"/>
-            <w:tabs>
-              <w:tab w:val="right" w:leader="dot" w:pos="9628"/>
-            </w:tabs>
-            <w:rPr>
-              <w:rFonts w:eastAsiaTheme="minorEastAsia"/>
-              <w:noProof/>
-              <w:lang w:eastAsia="it-IT"/>
-            </w:rPr>
-          </w:pPr>
-          <w:hyperlink w:anchor="_Toc534481070" w:history="1">
-            <w:r>
-              <w:rPr>
-                <w:rStyle w:val="Collegamentoipertestuale"/>
-                <w:rFonts w:cstheme="minorHAnsi"/>
-                <w:b/>
-                <w:i/>
-                <w:noProof/>
-              </w:rPr>
-              <w:t>5. Docker</w:t>
-            </w:r>
-            <w:r>
-              <w:rPr>
-                <w:noProof/>
-                <w:webHidden/>
-              </w:rPr>
-              <w:tab/>
-            </w:r>
-            <w:r>
-              <w:rPr>
-                <w:noProof/>
-                <w:webHidden/>
-              </w:rPr>
-              <w:fldChar w:fldCharType="begin"/>
-            </w:r>
-            <w:r>
-              <w:rPr>
-                <w:noProof/>
-                <w:webHidden/>
-              </w:rPr>
-              <w:instrText xml:space="preserve"> PAGEREF _Toc534481070 \h </w:instrText>
-            </w:r>
-            <w:r>
-              <w:rPr>
-                <w:noProof/>
-                <w:webHidden/>
-              </w:rPr>
-            </w:r>
-            <w:r>
-              <w:rPr>
-                <w:noProof/>
-                <w:webHidden/>
-              </w:rPr>
-              <w:fldChar w:fldCharType="separate"/>
-            </w:r>
-            <w:r>
-              <w:rPr>
-                <w:noProof/>
-                <w:webHidden/>
-              </w:rPr>
               <w:t>- 8 -</w:t>
-            </w:r>
-            <w:r>
-              <w:rPr>
-                <w:noProof/>
-                <w:webHidden/>
-              </w:rPr>
-              <w:fldChar w:fldCharType="end"/>
-            </w:r>
-          </w:hyperlink>
-        </w:p>
-        <w:p>
-          <w:pPr>
-            <w:pStyle w:val="Sommario2"/>
-            <w:tabs>
-              <w:tab w:val="right" w:leader="dot" w:pos="9628"/>
-            </w:tabs>
-            <w:rPr>
-              <w:rFonts w:eastAsiaTheme="minorEastAsia"/>
-              <w:noProof/>
-              <w:lang w:eastAsia="it-IT"/>
-            </w:rPr>
-          </w:pPr>
-          <w:hyperlink w:anchor="_Toc534481071" w:history="1">
-            <w:r>
-              <w:rPr>
-                <w:rStyle w:val="Collegamentoipertestuale"/>
-                <w:b/>
-                <w:noProof/>
-              </w:rPr>
-              <w:t>5.1 Dockerizzazione</w:t>
-            </w:r>
-            <w:r>
-              <w:rPr>
-                <w:noProof/>
-                <w:webHidden/>
-              </w:rPr>
-              <w:tab/>
-            </w:r>
-            <w:r>
-              <w:rPr>
-                <w:noProof/>
-                <w:webHidden/>
-              </w:rPr>
-              <w:fldChar w:fldCharType="begin"/>
-            </w:r>
-            <w:r>
-              <w:rPr>
-                <w:noProof/>
-                <w:webHidden/>
-              </w:rPr>
-              <w:instrText xml:space="preserve"> PAGEREF _Toc534481071 \h </w:instrText>
-            </w:r>
-            <w:r>
-              <w:rPr>
-                <w:noProof/>
-                <w:webHidden/>
-              </w:rPr>
-            </w:r>
-            <w:r>
-              <w:rPr>
-                <w:noProof/>
-                <w:webHidden/>
-              </w:rPr>
-              <w:fldChar w:fldCharType="separate"/>
-            </w:r>
-            <w:r>
-              <w:rPr>
-                <w:noProof/>
-                <w:webHidden/>
-              </w:rPr>
-              <w:t>- 8 -</w:t>
-            </w:r>
-            <w:r>
-              <w:rPr>
-                <w:noProof/>
-                <w:webHidden/>
-              </w:rPr>
-              <w:fldChar w:fldCharType="end"/>
-            </w:r>
-          </w:hyperlink>
-        </w:p>
-        <w:p>
-          <w:pPr>
-            <w:pStyle w:val="Sommario3"/>
-            <w:tabs>
-              <w:tab w:val="right" w:leader="dot" w:pos="9628"/>
-            </w:tabs>
-            <w:rPr>
-              <w:rFonts w:eastAsiaTheme="minorEastAsia"/>
-              <w:noProof/>
-              <w:lang w:eastAsia="it-IT"/>
-            </w:rPr>
-          </w:pPr>
-          <w:hyperlink w:anchor="_Toc534481072" w:history="1">
-            <w:r>
-              <w:rPr>
-                <w:rStyle w:val="Collegamentoipertestuale"/>
-                <w:b/>
-                <w:noProof/>
-              </w:rPr>
-              <w:t>5.1.1 Fase 1: containerizzazione dei singoli componenti</w:t>
-            </w:r>
-            <w:r>
-              <w:rPr>
-                <w:noProof/>
-                <w:webHidden/>
-              </w:rPr>
-              <w:tab/>
-            </w:r>
-            <w:r>
-              <w:rPr>
-                <w:noProof/>
-                <w:webHidden/>
-              </w:rPr>
-              <w:fldChar w:fldCharType="begin"/>
-            </w:r>
-            <w:r>
-              <w:rPr>
-                <w:noProof/>
-                <w:webHidden/>
-              </w:rPr>
-              <w:instrText xml:space="preserve"> PAGEREF _Toc534481072 \h </w:instrText>
-            </w:r>
-            <w:r>
-              <w:rPr>
-                <w:noProof/>
-                <w:webHidden/>
-              </w:rPr>
-            </w:r>
-            <w:r>
-              <w:rPr>
-                <w:noProof/>
-                <w:webHidden/>
-              </w:rPr>
-              <w:fldChar w:fldCharType="separate"/>
-            </w:r>
-            <w:r>
-              <w:rPr>
-                <w:noProof/>
-                <w:webHidden/>
-              </w:rPr>
-              <w:t>- 8 -</w:t>
-            </w:r>
-            <w:r>
-              <w:rPr>
-                <w:noProof/>
-                <w:webHidden/>
-              </w:rPr>
-              <w:fldChar w:fldCharType="end"/>
-            </w:r>
-          </w:hyperlink>
-        </w:p>
-        <w:p>
-          <w:pPr>
-            <w:pStyle w:val="Sommario3"/>
-            <w:tabs>
-              <w:tab w:val="right" w:leader="dot" w:pos="9628"/>
-            </w:tabs>
-            <w:rPr>
-              <w:rFonts w:eastAsiaTheme="minorEastAsia"/>
-              <w:noProof/>
-              <w:lang w:eastAsia="it-IT"/>
-            </w:rPr>
-          </w:pPr>
-          <w:hyperlink w:anchor="_Toc534481073" w:history="1">
-            <w:r>
-              <w:rPr>
-                <w:rStyle w:val="Collegamentoipertestuale"/>
-                <w:b/>
-                <w:noProof/>
-              </w:rPr>
-              <w:t>5.1.1 Fase 2: composizione dei componenti con docker compose</w:t>
-            </w:r>
-            <w:r>
-              <w:rPr>
-                <w:noProof/>
-                <w:webHidden/>
-              </w:rPr>
-              <w:tab/>
-            </w:r>
-            <w:r>
-              <w:rPr>
-                <w:noProof/>
-                <w:webHidden/>
-              </w:rPr>
-              <w:fldChar w:fldCharType="begin"/>
-            </w:r>
-            <w:r>
-              <w:rPr>
-                <w:noProof/>
-                <w:webHidden/>
-              </w:rPr>
-              <w:instrText xml:space="preserve"> PAGEREF _Toc534481073 \h </w:instrText>
-            </w:r>
-            <w:r>
-              <w:rPr>
-                <w:noProof/>
-                <w:webHidden/>
-              </w:rPr>
-            </w:r>
-            <w:r>
-              <w:rPr>
-                <w:noProof/>
-                <w:webHidden/>
-              </w:rPr>
-              <w:fldChar w:fldCharType="separate"/>
-            </w:r>
-            <w:r>
-              <w:rPr>
-                <w:noProof/>
-                <w:webHidden/>
-              </w:rPr>
-              <w:t>- 9 -</w:t>
-            </w:r>
-            <w:r>
-              <w:rPr>
-                <w:noProof/>
-                <w:webHidden/>
-              </w:rPr>
-              <w:fldChar w:fldCharType="end"/>
-            </w:r>
-          </w:hyperlink>
-        </w:p>
-        <w:p>
-          <w:pPr>
-            <w:pStyle w:val="Sommario1"/>
-            <w:tabs>
-              <w:tab w:val="right" w:leader="dot" w:pos="9628"/>
-            </w:tabs>
-            <w:rPr>
-              <w:rFonts w:eastAsiaTheme="minorEastAsia"/>
-              <w:noProof/>
-              <w:lang w:eastAsia="it-IT"/>
-            </w:rPr>
-          </w:pPr>
-          <w:hyperlink w:anchor="_Toc534481074" w:history="1">
-            <w:r>
-              <w:rPr>
-                <w:rStyle w:val="Collegamentoipertestuale"/>
-                <w:rFonts w:cstheme="minorHAnsi"/>
-                <w:b/>
-                <w:i/>
-                <w:noProof/>
-              </w:rPr>
-              <w:t>5. Git</w:t>
-            </w:r>
-            <w:r>
-              <w:rPr>
-                <w:noProof/>
-                <w:webHidden/>
-              </w:rPr>
-              <w:tab/>
-            </w:r>
-            <w:r>
-              <w:rPr>
-                <w:noProof/>
-                <w:webHidden/>
-              </w:rPr>
-              <w:fldChar w:fldCharType="begin"/>
-            </w:r>
-            <w:r>
-              <w:rPr>
-                <w:noProof/>
-                <w:webHidden/>
-              </w:rPr>
-              <w:instrText xml:space="preserve"> PAGEREF _Toc534481074 \h </w:instrText>
-            </w:r>
-            <w:r>
-              <w:rPr>
-                <w:noProof/>
-                <w:webHidden/>
-              </w:rPr>
-            </w:r>
-            <w:r>
-              <w:rPr>
-                <w:noProof/>
-                <w:webHidden/>
-              </w:rPr>
-              <w:fldChar w:fldCharType="separate"/>
-            </w:r>
-            <w:r>
-              <w:rPr>
-                <w:noProof/>
-                <w:webHidden/>
-              </w:rPr>
-              <w:t>- 10 -</w:t>
             </w:r>
             <w:r>
               <w:rPr>
@@ -2188,7 +1428,7 @@
           <w:color w:val="000000" w:themeColor="text1"/>
         </w:rPr>
       </w:pPr>
-      <w:bookmarkStart w:id="0" w:name="_Toc534481053"/>
+      <w:bookmarkStart w:id="0" w:name="_Toc535319182"/>
       <w:r>
         <w:rPr>
           <w:rFonts w:asciiTheme="minorHAnsi" w:hAnsiTheme="minorHAnsi" w:cstheme="minorHAnsi"/>
@@ -2251,23 +1491,7 @@
           <w:color w:val="212121"/>
           <w:shd w:val="clear" w:color="auto" w:fill="FFFFFF"/>
         </w:rPr>
-        <w:t xml:space="preserve">La quantità di memoria utilizzata per memorizzare i parametri di una rete neurale è dominata dalla memorizzazione dei pesi. Ridurre il numero di bit per rappresentare i pesi ha quindi un impatto positivo sull'utilizzo sulla quantità di risorse richieste. La riduzione del numero di bit offre inoltre la possibilità di utilizzare circuiti aritmetici ridotti con una conseguente riduzione </w:t>
-      </w:r>
-      <w:r>
-        <w:rPr>
-          <w:rFonts w:cstheme="minorHAnsi"/>
-          <w:color w:val="212121"/>
-          <w:shd w:val="clear" w:color="auto" w:fill="FFFFFF"/>
-        </w:rPr>
-        <w:t>dell’area</w:t>
-      </w:r>
-      <w:r>
-        <w:rPr>
-          <w:rFonts w:cstheme="minorHAnsi"/>
-          <w:color w:val="212121"/>
-          <w:shd w:val="clear" w:color="auto" w:fill="FFFFFF"/>
-        </w:rPr>
-        <w:t>, potenza e possibilmente una riduzione del percorso critico e quindi un aumento della frequenza di clock. La riduzione del numero di bit utilizzati per rappresentare i pesi ha sicuramente un impatto sull'accuratezza della rete neurale. Si vuole valutare tale impatto.</w:t>
+        <w:t>La quantità di memoria utilizzata per memorizzare i parametri di una rete neurale è dominata dalla memorizzazione dei pesi. Ridurre il numero di bit per rappresentare i pesi ha quindi un impatto positivo sull'utilizzo sulla quantità di risorse richieste. La riduzione del numero di bit offre inoltre la possibilità di utilizzare circuiti aritmetici ridotti con una conseguente riduzione dell’area, potenza e possibilmente una riduzione del percorso critico e quindi un aumento della frequenza di clock. La riduzione del numero di bit utilizzati per rappresentare i pesi ha sicuramente un impatto sull'accuratezza della rete neurale. Si vuole valutare tale impatto.</w:t>
       </w:r>
     </w:p>
     <w:p>
@@ -2455,10 +1679,6 @@
     <w:p>
       <w:pPr>
         <w:pStyle w:val="Titolo2"/>
-        <w:numPr>
-          <w:ilvl w:val="1"/>
-          <w:numId w:val="18"/>
-        </w:numPr>
         <w:jc w:val="both"/>
         <w:rPr>
           <w:b/>
@@ -2466,14 +1686,24 @@
           <w:sz w:val="24"/>
         </w:rPr>
       </w:pPr>
+      <w:bookmarkStart w:id="1" w:name="_Toc535319183"/>
       <w:r>
         <w:rPr>
           <w:b/>
           <w:color w:val="000000" w:themeColor="text1"/>
           <w:sz w:val="24"/>
         </w:rPr>
+        <w:t xml:space="preserve">1.1 </w:t>
+      </w:r>
+      <w:r>
+        <w:rPr>
+          <w:b/>
+          <w:color w:val="000000" w:themeColor="text1"/>
+          <w:sz w:val="24"/>
+        </w:rPr>
         <w:t>Ambito applicativo</w:t>
       </w:r>
+      <w:bookmarkEnd w:id="1"/>
     </w:p>
     <w:p>
       <w:pPr>
@@ -2591,17 +1821,20 @@
     </w:p>
     <w:p>
       <w:pPr>
-        <w:pStyle w:val="Paragrafoelenco"/>
-        <w:numPr>
-          <w:ilvl w:val="1"/>
-          <w:numId w:val="18"/>
-        </w:numPr>
         <w:spacing w:after="0"/>
         <w:rPr>
           <w:b/>
           <w:sz w:val="24"/>
         </w:rPr>
       </w:pPr>
+      <w:r>
+        <w:rPr>
+          <w:rFonts w:asciiTheme="majorHAnsi" w:hAnsiTheme="majorHAnsi" w:cstheme="majorHAnsi"/>
+          <w:b/>
+          <w:sz w:val="24"/>
+        </w:rPr>
+        <w:t xml:space="preserve">1.2 </w:t>
+      </w:r>
       <w:r>
         <w:rPr>
           <w:rFonts w:asciiTheme="majorHAnsi" w:hAnsiTheme="majorHAnsi" w:cstheme="majorHAnsi"/>
@@ -2674,8 +1907,6 @@
       <w:r>
         <w:t>.</w:t>
       </w:r>
-      <w:bookmarkStart w:id="1" w:name="_GoBack"/>
-      <w:bookmarkEnd w:id="1"/>
     </w:p>
     <w:p>
       <w:pPr>
@@ -2685,10 +1916,6 @@
     <w:p>
       <w:pPr>
         <w:pStyle w:val="Titolo2"/>
-        <w:numPr>
-          <w:ilvl w:val="1"/>
-          <w:numId w:val="18"/>
-        </w:numPr>
         <w:jc w:val="both"/>
         <w:rPr>
           <w:b/>
@@ -2696,14 +1923,24 @@
           <w:sz w:val="24"/>
         </w:rPr>
       </w:pPr>
+      <w:bookmarkStart w:id="2" w:name="_Toc535319184"/>
       <w:r>
         <w:rPr>
           <w:b/>
           <w:color w:val="000000" w:themeColor="text1"/>
           <w:sz w:val="24"/>
         </w:rPr>
+        <w:t xml:space="preserve">1.3 </w:t>
+      </w:r>
+      <w:r>
+        <w:rPr>
+          <w:b/>
+          <w:color w:val="000000" w:themeColor="text1"/>
+          <w:sz w:val="24"/>
+        </w:rPr>
         <w:t>Flusso dell’analisi</w:t>
       </w:r>
+      <w:bookmarkEnd w:id="2"/>
     </w:p>
     <w:p>
       <w:r>
@@ -3134,7 +2371,7 @@
           <w:color w:val="000000" w:themeColor="text1"/>
         </w:rPr>
       </w:pPr>
-      <w:bookmarkStart w:id="2" w:name="_Toc534481055"/>
+      <w:bookmarkStart w:id="3" w:name="_Toc535319185"/>
       <w:r>
         <w:rPr>
           <w:rFonts w:asciiTheme="minorHAnsi" w:hAnsiTheme="minorHAnsi" w:cstheme="minorHAnsi"/>
@@ -3154,7 +2391,6 @@
         </w:rPr>
         <w:t xml:space="preserve">. </w:t>
       </w:r>
-      <w:proofErr w:type="spellStart"/>
       <w:r>
         <w:rPr>
           <w:rFonts w:asciiTheme="minorHAnsi" w:hAnsiTheme="minorHAnsi" w:cstheme="minorHAnsi"/>
@@ -3162,10 +2398,9 @@
           <w:i/>
           <w:color w:val="000000" w:themeColor="text1"/>
         </w:rPr>
-        <w:t>FileSystemService</w:t>
-      </w:r>
-      <w:bookmarkEnd w:id="2"/>
-      <w:proofErr w:type="spellEnd"/>
+        <w:t>Rete originale</w:t>
+      </w:r>
+      <w:bookmarkEnd w:id="3"/>
     </w:p>
     <w:p>
       <w:pPr>
@@ -3184,7 +2419,7 @@
           <w:sz w:val="24"/>
         </w:rPr>
       </w:pPr>
-      <w:bookmarkStart w:id="3" w:name="_Toc534481056"/>
+      <w:bookmarkStart w:id="4" w:name="_Toc535319186"/>
       <w:r>
         <w:rPr>
           <w:b/>
@@ -3199,20 +2434,492 @@
           <w:color w:val="000000" w:themeColor="text1"/>
           <w:sz w:val="24"/>
         </w:rPr>
-        <w:t>Servizio di File System</w:t>
-      </w:r>
-      <w:bookmarkEnd w:id="3"/>
+        <w:t>Progettazione della rete neurale</w:t>
+      </w:r>
+      <w:bookmarkEnd w:id="4"/>
     </w:p>
     <w:p>
       <w:pPr>
         <w:jc w:val="both"/>
       </w:pPr>
-      <w:r>
-        <w:t>ile nel file README.md di cui sopra.</w:t>
-      </w:r>
+      <w:proofErr w:type="spellStart"/>
+      <w:r>
+        <w:t>Xxx</w:t>
+      </w:r>
+      <w:proofErr w:type="spellEnd"/>
+    </w:p>
+    <w:p>
+      <w:pPr>
+        <w:jc w:val="both"/>
+      </w:pPr>
+    </w:p>
+    <w:p>
+      <w:pPr>
+        <w:pStyle w:val="Titolo2"/>
+        <w:spacing w:after="60"/>
+        <w:jc w:val="both"/>
+        <w:rPr>
+          <w:b/>
+          <w:color w:val="000000" w:themeColor="text1"/>
+          <w:sz w:val="24"/>
+        </w:rPr>
+      </w:pPr>
+      <w:bookmarkStart w:id="5" w:name="_Toc535319187"/>
+      <w:r>
+        <w:rPr>
+          <w:b/>
+          <w:color w:val="000000" w:themeColor="text1"/>
+          <w:sz w:val="24"/>
+        </w:rPr>
+        <w:t>2.</w:t>
+      </w:r>
+      <w:r>
+        <w:rPr>
+          <w:b/>
+          <w:color w:val="000000" w:themeColor="text1"/>
+          <w:sz w:val="24"/>
+        </w:rPr>
+        <w:t>2</w:t>
+      </w:r>
+      <w:r>
+        <w:rPr>
+          <w:b/>
+          <w:color w:val="000000" w:themeColor="text1"/>
+          <w:sz w:val="24"/>
+        </w:rPr>
+        <w:t xml:space="preserve"> </w:t>
+      </w:r>
+      <w:r>
+        <w:rPr>
+          <w:b/>
+          <w:color w:val="000000" w:themeColor="text1"/>
+          <w:sz w:val="24"/>
+        </w:rPr>
+        <w:t>Allenamento della rete neurale</w:t>
+      </w:r>
+      <w:bookmarkEnd w:id="5"/>
+    </w:p>
+    <w:p>
+      <w:pPr>
+        <w:jc w:val="both"/>
+      </w:pPr>
+      <w:r>
+        <w:t>Allenamento della rete neurale</w:t>
+      </w:r>
+    </w:p>
+    <w:p>
+      <w:pPr>
+        <w:pStyle w:val="Paragrafoelenco"/>
+        <w:numPr>
+          <w:ilvl w:val="0"/>
+          <w:numId w:val="21"/>
+        </w:numPr>
+        <w:jc w:val="both"/>
+      </w:pPr>
+      <w:proofErr w:type="spellStart"/>
+      <w:r>
+        <w:t>Spiegazionde</w:t>
+      </w:r>
+      <w:proofErr w:type="spellEnd"/>
+      <w:r>
+        <w:t xml:space="preserve"> uso cloud</w:t>
+      </w:r>
+    </w:p>
+    <w:p>
+      <w:pPr>
+        <w:jc w:val="both"/>
+      </w:pPr>
+    </w:p>
+    <w:p>
+      <w:pPr>
+        <w:pStyle w:val="Titolo2"/>
+        <w:spacing w:after="60"/>
+        <w:jc w:val="both"/>
+        <w:rPr>
+          <w:b/>
+          <w:color w:val="000000" w:themeColor="text1"/>
+          <w:sz w:val="24"/>
+        </w:rPr>
+      </w:pPr>
+      <w:bookmarkStart w:id="6" w:name="_Toc535319188"/>
+      <w:r>
+        <w:rPr>
+          <w:b/>
+          <w:color w:val="000000" w:themeColor="text1"/>
+          <w:sz w:val="24"/>
+        </w:rPr>
+        <w:t>2.</w:t>
+      </w:r>
+      <w:r>
+        <w:rPr>
+          <w:b/>
+          <w:color w:val="000000" w:themeColor="text1"/>
+          <w:sz w:val="24"/>
+        </w:rPr>
+        <w:t>3</w:t>
+      </w:r>
+      <w:r>
+        <w:rPr>
+          <w:b/>
+          <w:color w:val="000000" w:themeColor="text1"/>
+          <w:sz w:val="24"/>
+        </w:rPr>
+        <w:t xml:space="preserve"> </w:t>
+      </w:r>
+      <w:r>
+        <w:rPr>
+          <w:b/>
+          <w:color w:val="000000" w:themeColor="text1"/>
+          <w:sz w:val="24"/>
+        </w:rPr>
+        <w:t>Valutazione dell’accuratezza della rete</w:t>
+      </w:r>
+      <w:bookmarkEnd w:id="6"/>
+    </w:p>
+    <w:p>
+      <w:pPr>
+        <w:jc w:val="both"/>
+      </w:pPr>
+      <w:proofErr w:type="spellStart"/>
+      <w:r>
+        <w:t>A</w:t>
+      </w:r>
+      <w:r>
+        <w:t>sd</w:t>
+      </w:r>
+      <w:proofErr w:type="spellEnd"/>
+    </w:p>
+    <w:p>
+      <w:r>
+        <w:br w:type="page"/>
+      </w:r>
+    </w:p>
+    <w:p>
+      <w:pPr>
+        <w:pStyle w:val="Titolo1"/>
+        <w:pBdr>
+          <w:bottom w:val="single" w:sz="12" w:space="1" w:color="auto"/>
+        </w:pBdr>
+        <w:rPr>
+          <w:rFonts w:asciiTheme="minorHAnsi" w:hAnsiTheme="minorHAnsi" w:cstheme="minorHAnsi"/>
+          <w:b/>
+          <w:i/>
+          <w:color w:val="000000" w:themeColor="text1"/>
+        </w:rPr>
+      </w:pPr>
+      <w:bookmarkStart w:id="7" w:name="_Toc535319189"/>
+      <w:r>
+        <w:rPr>
+          <w:rFonts w:asciiTheme="minorHAnsi" w:hAnsiTheme="minorHAnsi" w:cstheme="minorHAnsi"/>
+          <w:b/>
+          <w:i/>
+          <w:color w:val="000000" w:themeColor="text1"/>
+        </w:rPr>
+        <w:lastRenderedPageBreak/>
+        <w:t>3</w:t>
+      </w:r>
+      <w:r>
+        <w:rPr>
+          <w:rFonts w:asciiTheme="minorHAnsi" w:hAnsiTheme="minorHAnsi" w:cstheme="minorHAnsi"/>
+          <w:b/>
+          <w:i/>
+          <w:color w:val="000000" w:themeColor="text1"/>
+        </w:rPr>
+        <w:t xml:space="preserve">. </w:t>
+      </w:r>
+      <w:proofErr w:type="spellStart"/>
+      <w:r>
+        <w:rPr>
+          <w:rFonts w:asciiTheme="minorHAnsi" w:hAnsiTheme="minorHAnsi" w:cstheme="minorHAnsi"/>
+          <w:b/>
+          <w:i/>
+          <w:color w:val="000000" w:themeColor="text1"/>
+        </w:rPr>
+        <w:t>Approximate</w:t>
+      </w:r>
+      <w:proofErr w:type="spellEnd"/>
+      <w:r>
+        <w:rPr>
+          <w:rFonts w:asciiTheme="minorHAnsi" w:hAnsiTheme="minorHAnsi" w:cstheme="minorHAnsi"/>
+          <w:b/>
+          <w:i/>
+          <w:color w:val="000000" w:themeColor="text1"/>
+        </w:rPr>
+        <w:t xml:space="preserve"> Computing sulla rete neurale realizzata</w:t>
+      </w:r>
+      <w:bookmarkEnd w:id="7"/>
+    </w:p>
+    <w:p>
+      <w:pPr>
+        <w:spacing w:after="0"/>
+        <w:jc w:val="both"/>
+      </w:pPr>
+    </w:p>
+    <w:p>
+      <w:pPr>
+        <w:pStyle w:val="Titolo2"/>
+        <w:spacing w:after="60"/>
+        <w:jc w:val="both"/>
+        <w:rPr>
+          <w:b/>
+          <w:color w:val="000000" w:themeColor="text1"/>
+          <w:sz w:val="24"/>
+        </w:rPr>
+      </w:pPr>
+      <w:bookmarkStart w:id="8" w:name="_Toc535319190"/>
+      <w:r>
+        <w:rPr>
+          <w:b/>
+          <w:color w:val="000000" w:themeColor="text1"/>
+          <w:sz w:val="24"/>
+        </w:rPr>
+        <w:t>3</w:t>
+      </w:r>
+      <w:r>
+        <w:rPr>
+          <w:b/>
+          <w:color w:val="000000" w:themeColor="text1"/>
+          <w:sz w:val="24"/>
+        </w:rPr>
+        <w:t xml:space="preserve">.1 </w:t>
+      </w:r>
+      <w:r>
+        <w:rPr>
+          <w:b/>
+          <w:color w:val="000000" w:themeColor="text1"/>
+          <w:sz w:val="24"/>
+        </w:rPr>
+        <w:t>Scelta delle configurazioni approssimate</w:t>
+      </w:r>
+      <w:bookmarkEnd w:id="8"/>
+    </w:p>
+    <w:p>
+      <w:pPr>
+        <w:jc w:val="both"/>
+      </w:pPr>
+      <w:proofErr w:type="spellStart"/>
+      <w:r>
+        <w:t>Xxx</w:t>
+      </w:r>
+      <w:proofErr w:type="spellEnd"/>
+    </w:p>
+    <w:p>
+      <w:pPr>
+        <w:jc w:val="both"/>
+      </w:pPr>
+    </w:p>
+    <w:p>
+      <w:pPr>
+        <w:pStyle w:val="Titolo2"/>
+        <w:spacing w:after="60"/>
+        <w:jc w:val="both"/>
+        <w:rPr>
+          <w:b/>
+          <w:color w:val="000000" w:themeColor="text1"/>
+          <w:sz w:val="24"/>
+        </w:rPr>
+      </w:pPr>
+      <w:r>
+        <w:rPr>
+          <w:b/>
+          <w:color w:val="000000" w:themeColor="text1"/>
+          <w:sz w:val="24"/>
+        </w:rPr>
+        <w:t>3.</w:t>
+      </w:r>
+      <w:r>
+        <w:rPr>
+          <w:b/>
+          <w:color w:val="000000" w:themeColor="text1"/>
+          <w:sz w:val="24"/>
+        </w:rPr>
+        <w:t>2 AXIM Tool (AC simulator for NN)</w:t>
+      </w:r>
+    </w:p>
+    <w:p>
+      <w:r>
+        <w:t xml:space="preserve">- </w:t>
+      </w:r>
+      <w:r>
+        <w:t xml:space="preserve">Abbiamo </w:t>
+      </w:r>
+      <w:proofErr w:type="spellStart"/>
+      <w:r>
+        <w:t>reliazzato</w:t>
+      </w:r>
+      <w:proofErr w:type="spellEnd"/>
+      <w:r>
+        <w:t xml:space="preserve"> il programma per poter studiare la rete</w:t>
+      </w:r>
+    </w:p>
+    <w:p>
+      <w:r>
+        <w:t xml:space="preserve">- </w:t>
+      </w:r>
+      <w:r>
+        <w:t>Descrizione directories del progetto (tipo dove trovi i file sorgenti, etc.)</w:t>
+      </w:r>
+    </w:p>
+    <w:p>
+      <w:r>
+        <w:t xml:space="preserve">- </w:t>
+      </w:r>
+      <w:bookmarkStart w:id="9" w:name="_GoBack"/>
+      <w:bookmarkEnd w:id="9"/>
+      <w:r>
+        <w:t>Come funziona il tool e cosa permette di fare</w:t>
+      </w:r>
+    </w:p>
+    <w:p>
+      <w:pPr>
+        <w:jc w:val="both"/>
+      </w:pPr>
+      <w:r>
+        <w:rPr>
+          <w:noProof/>
+        </w:rPr>
+        <w:drawing>
+          <wp:inline distT="0" distB="0" distL="0" distR="0" wp14:anchorId="42574AA5" wp14:editId="06020B85">
+            <wp:extent cx="6120130" cy="2505710"/>
+            <wp:effectExtent l="0" t="0" r="0" b="8890"/>
+            <wp:docPr id="2" name="Immagine 2"/>
+            <wp:cNvGraphicFramePr>
+              <a:graphicFrameLocks xmlns:a="http://schemas.openxmlformats.org/drawingml/2006/main" noChangeAspect="1"/>
+            </wp:cNvGraphicFramePr>
+            <a:graphic xmlns:a="http://schemas.openxmlformats.org/drawingml/2006/main">
+              <a:graphicData uri="http://schemas.openxmlformats.org/drawingml/2006/picture">
+                <pic:pic xmlns:pic="http://schemas.openxmlformats.org/drawingml/2006/picture">
+                  <pic:nvPicPr>
+                    <pic:cNvPr id="1" name=""/>
+                    <pic:cNvPicPr/>
+                  </pic:nvPicPr>
+                  <pic:blipFill>
+                    <a:blip r:embed="rId8"/>
+                    <a:stretch>
+                      <a:fillRect/>
+                    </a:stretch>
+                  </pic:blipFill>
+                  <pic:spPr>
+                    <a:xfrm>
+                      <a:off x="0" y="0"/>
+                      <a:ext cx="6120130" cy="2505710"/>
+                    </a:xfrm>
+                    <a:prstGeom prst="rect">
+                      <a:avLst/>
+                    </a:prstGeom>
+                  </pic:spPr>
+                </pic:pic>
+              </a:graphicData>
+            </a:graphic>
+          </wp:inline>
+        </w:drawing>
+      </w:r>
+    </w:p>
+    <w:p>
+      <w:r>
+        <w:br w:type="page"/>
+      </w:r>
+    </w:p>
+    <w:p>
+      <w:pPr>
+        <w:pStyle w:val="Titolo1"/>
+        <w:pBdr>
+          <w:bottom w:val="single" w:sz="12" w:space="1" w:color="auto"/>
+        </w:pBdr>
+        <w:rPr>
+          <w:rFonts w:asciiTheme="minorHAnsi" w:hAnsiTheme="minorHAnsi" w:cstheme="minorHAnsi"/>
+          <w:b/>
+          <w:i/>
+          <w:color w:val="000000" w:themeColor="text1"/>
+        </w:rPr>
+      </w:pPr>
+      <w:bookmarkStart w:id="10" w:name="_Toc535319191"/>
+      <w:r>
+        <w:rPr>
+          <w:rFonts w:asciiTheme="minorHAnsi" w:hAnsiTheme="minorHAnsi" w:cstheme="minorHAnsi"/>
+          <w:b/>
+          <w:i/>
+          <w:color w:val="000000" w:themeColor="text1"/>
+        </w:rPr>
+        <w:lastRenderedPageBreak/>
+        <w:t>4</w:t>
+      </w:r>
+      <w:r>
+        <w:rPr>
+          <w:rFonts w:asciiTheme="minorHAnsi" w:hAnsiTheme="minorHAnsi" w:cstheme="minorHAnsi"/>
+          <w:b/>
+          <w:i/>
+          <w:color w:val="000000" w:themeColor="text1"/>
+        </w:rPr>
+        <w:t xml:space="preserve">. </w:t>
+      </w:r>
+      <w:r>
+        <w:rPr>
+          <w:rFonts w:asciiTheme="minorHAnsi" w:hAnsiTheme="minorHAnsi" w:cstheme="minorHAnsi"/>
+          <w:b/>
+          <w:i/>
+          <w:color w:val="000000" w:themeColor="text1"/>
+        </w:rPr>
+        <w:t>Valutazione dei risultati ottenuti</w:t>
+      </w:r>
+      <w:bookmarkEnd w:id="10"/>
+    </w:p>
+    <w:p>
+      <w:r>
+        <w:br w:type="page"/>
+      </w:r>
+    </w:p>
+    <w:p>
+      <w:pPr>
+        <w:pStyle w:val="Titolo1"/>
+        <w:pBdr>
+          <w:bottom w:val="single" w:sz="12" w:space="1" w:color="auto"/>
+        </w:pBdr>
+        <w:rPr>
+          <w:rFonts w:asciiTheme="minorHAnsi" w:hAnsiTheme="minorHAnsi" w:cstheme="minorHAnsi"/>
+          <w:b/>
+          <w:i/>
+          <w:color w:val="000000" w:themeColor="text1"/>
+        </w:rPr>
+      </w:pPr>
+      <w:bookmarkStart w:id="11" w:name="_Toc535319192"/>
+      <w:r>
+        <w:rPr>
+          <w:rFonts w:asciiTheme="minorHAnsi" w:hAnsiTheme="minorHAnsi" w:cstheme="minorHAnsi"/>
+          <w:b/>
+          <w:i/>
+          <w:color w:val="000000" w:themeColor="text1"/>
+        </w:rPr>
+        <w:lastRenderedPageBreak/>
+        <w:t>5</w:t>
+      </w:r>
+      <w:r>
+        <w:rPr>
+          <w:rFonts w:asciiTheme="minorHAnsi" w:hAnsiTheme="minorHAnsi" w:cstheme="minorHAnsi"/>
+          <w:b/>
+          <w:i/>
+          <w:color w:val="000000" w:themeColor="text1"/>
+        </w:rPr>
+        <w:t xml:space="preserve">. </w:t>
+      </w:r>
+      <w:r>
+        <w:rPr>
+          <w:rFonts w:asciiTheme="minorHAnsi" w:hAnsiTheme="minorHAnsi" w:cstheme="minorHAnsi"/>
+          <w:b/>
+          <w:i/>
+          <w:color w:val="000000" w:themeColor="text1"/>
+        </w:rPr>
+        <w:t>Conclusioni</w:t>
+      </w:r>
+      <w:bookmarkEnd w:id="11"/>
+    </w:p>
+    <w:p>
+      <w:pPr>
+        <w:jc w:val="both"/>
+      </w:pPr>
     </w:p>
     <w:sectPr>
-      <w:footerReference w:type="default" r:id="rId8"/>
+      <w:footerReference w:type="default" r:id="rId9"/>
       <w:pgSz w:w="11906" w:h="16838"/>
       <w:pgMar w:top="1417" w:right="1134" w:bottom="1134" w:left="1134" w:header="708" w:footer="708" w:gutter="0"/>
       <w:pgNumType w:fmt="numberInDash" w:start="0"/>
@@ -4008,6 +3715,119 @@
     </w:lvl>
   </w:abstractNum>
   <w:abstractNum w:abstractNumId="7" w15:restartNumberingAfterBreak="0">
+    <w:nsid w:val="1D840ED4"/>
+    <w:multiLevelType w:val="multilevel"/>
+    <w:tmpl w:val="24E4986E"/>
+    <w:lvl w:ilvl="0">
+      <w:start w:val="1"/>
+      <w:numFmt w:val="decimal"/>
+      <w:lvlText w:val="%1"/>
+      <w:lvlJc w:val="left"/>
+      <w:pPr>
+        <w:ind w:left="360" w:hanging="360"/>
+      </w:pPr>
+      <w:rPr>
+        <w:rFonts w:hint="default"/>
+      </w:rPr>
+    </w:lvl>
+    <w:lvl w:ilvl="1">
+      <w:start w:val="1"/>
+      <w:numFmt w:val="decimal"/>
+      <w:lvlText w:val="%1.%2"/>
+      <w:lvlJc w:val="left"/>
+      <w:pPr>
+        <w:ind w:left="360" w:hanging="360"/>
+      </w:pPr>
+      <w:rPr>
+        <w:rFonts w:hint="default"/>
+      </w:rPr>
+    </w:lvl>
+    <w:lvl w:ilvl="2">
+      <w:start w:val="1"/>
+      <w:numFmt w:val="decimal"/>
+      <w:lvlText w:val="%1.%2.%3"/>
+      <w:lvlJc w:val="left"/>
+      <w:pPr>
+        <w:ind w:left="720" w:hanging="720"/>
+      </w:pPr>
+      <w:rPr>
+        <w:rFonts w:hint="default"/>
+      </w:rPr>
+    </w:lvl>
+    <w:lvl w:ilvl="3">
+      <w:start w:val="1"/>
+      <w:numFmt w:val="decimal"/>
+      <w:lvlText w:val="%1.%2.%3.%4"/>
+      <w:lvlJc w:val="left"/>
+      <w:pPr>
+        <w:ind w:left="720" w:hanging="720"/>
+      </w:pPr>
+      <w:rPr>
+        <w:rFonts w:hint="default"/>
+      </w:rPr>
+    </w:lvl>
+    <w:lvl w:ilvl="4">
+      <w:start w:val="1"/>
+      <w:numFmt w:val="decimal"/>
+      <w:lvlText w:val="%1.%2.%3.%4.%5"/>
+      <w:lvlJc w:val="left"/>
+      <w:pPr>
+        <w:ind w:left="1080" w:hanging="1080"/>
+      </w:pPr>
+      <w:rPr>
+        <w:rFonts w:hint="default"/>
+      </w:rPr>
+    </w:lvl>
+    <w:lvl w:ilvl="5">
+      <w:start w:val="1"/>
+      <w:numFmt w:val="decimal"/>
+      <w:lvlText w:val="%1.%2.%3.%4.%5.%6"/>
+      <w:lvlJc w:val="left"/>
+      <w:pPr>
+        <w:ind w:left="1080" w:hanging="1080"/>
+      </w:pPr>
+      <w:rPr>
+        <w:rFonts w:hint="default"/>
+      </w:rPr>
+    </w:lvl>
+    <w:lvl w:ilvl="6">
+      <w:start w:val="1"/>
+      <w:numFmt w:val="decimal"/>
+      <w:lvlText w:val="%1.%2.%3.%4.%5.%6.%7"/>
+      <w:lvlJc w:val="left"/>
+      <w:pPr>
+        <w:ind w:left="1440" w:hanging="1440"/>
+      </w:pPr>
+      <w:rPr>
+        <w:rFonts w:hint="default"/>
+      </w:rPr>
+    </w:lvl>
+    <w:lvl w:ilvl="7">
+      <w:start w:val="1"/>
+      <w:numFmt w:val="decimal"/>
+      <w:lvlText w:val="%1.%2.%3.%4.%5.%6.%7.%8"/>
+      <w:lvlJc w:val="left"/>
+      <w:pPr>
+        <w:ind w:left="1440" w:hanging="1440"/>
+      </w:pPr>
+      <w:rPr>
+        <w:rFonts w:hint="default"/>
+      </w:rPr>
+    </w:lvl>
+    <w:lvl w:ilvl="8">
+      <w:start w:val="1"/>
+      <w:numFmt w:val="decimal"/>
+      <w:lvlText w:val="%1.%2.%3.%4.%5.%6.%7.%8.%9"/>
+      <w:lvlJc w:val="left"/>
+      <w:pPr>
+        <w:ind w:left="1800" w:hanging="1800"/>
+      </w:pPr>
+      <w:rPr>
+        <w:rFonts w:hint="default"/>
+      </w:rPr>
+    </w:lvl>
+  </w:abstractNum>
+  <w:abstractNum w:abstractNumId="8" w15:restartNumberingAfterBreak="0">
     <w:nsid w:val="28F74C31"/>
     <w:multiLevelType w:val="hybridMultilevel"/>
     <w:tmpl w:val="C7743116"/>
@@ -4096,7 +3916,7 @@
       </w:pPr>
     </w:lvl>
   </w:abstractNum>
-  <w:abstractNum w:abstractNumId="8" w15:restartNumberingAfterBreak="0">
+  <w:abstractNum w:abstractNumId="9" w15:restartNumberingAfterBreak="0">
     <w:nsid w:val="2D6F46B7"/>
     <w:multiLevelType w:val="hybridMultilevel"/>
     <w:tmpl w:val="CE92577E"/>
@@ -4185,7 +4005,7 @@
       </w:pPr>
     </w:lvl>
   </w:abstractNum>
-  <w:abstractNum w:abstractNumId="9" w15:restartNumberingAfterBreak="0">
+  <w:abstractNum w:abstractNumId="10" w15:restartNumberingAfterBreak="0">
     <w:nsid w:val="34A30A56"/>
     <w:multiLevelType w:val="multilevel"/>
     <w:tmpl w:val="4A46AE5C"/>
@@ -4298,7 +4118,7 @@
       </w:rPr>
     </w:lvl>
   </w:abstractNum>
-  <w:abstractNum w:abstractNumId="10" w15:restartNumberingAfterBreak="0">
+  <w:abstractNum w:abstractNumId="11" w15:restartNumberingAfterBreak="0">
     <w:nsid w:val="36E7086A"/>
     <w:multiLevelType w:val="hybridMultilevel"/>
     <w:tmpl w:val="EF2E4748"/>
@@ -4411,7 +4231,7 @@
       </w:rPr>
     </w:lvl>
   </w:abstractNum>
-  <w:abstractNum w:abstractNumId="11" w15:restartNumberingAfterBreak="0">
+  <w:abstractNum w:abstractNumId="12" w15:restartNumberingAfterBreak="0">
     <w:nsid w:val="3EBF606C"/>
     <w:multiLevelType w:val="hybridMultilevel"/>
     <w:tmpl w:val="57E09912"/>
@@ -4524,7 +4344,7 @@
       </w:rPr>
     </w:lvl>
   </w:abstractNum>
-  <w:abstractNum w:abstractNumId="12" w15:restartNumberingAfterBreak="0">
+  <w:abstractNum w:abstractNumId="13" w15:restartNumberingAfterBreak="0">
     <w:nsid w:val="3FEC07EE"/>
     <w:multiLevelType w:val="hybridMultilevel"/>
     <w:tmpl w:val="2E62E8FA"/>
@@ -4613,7 +4433,7 @@
       </w:pPr>
     </w:lvl>
   </w:abstractNum>
-  <w:abstractNum w:abstractNumId="13" w15:restartNumberingAfterBreak="0">
+  <w:abstractNum w:abstractNumId="14" w15:restartNumberingAfterBreak="0">
     <w:nsid w:val="46DE7E11"/>
     <w:multiLevelType w:val="hybridMultilevel"/>
     <w:tmpl w:val="2C169176"/>
@@ -4699,7 +4519,7 @@
       </w:pPr>
     </w:lvl>
   </w:abstractNum>
-  <w:abstractNum w:abstractNumId="14" w15:restartNumberingAfterBreak="0">
+  <w:abstractNum w:abstractNumId="15" w15:restartNumberingAfterBreak="0">
     <w:nsid w:val="47263A66"/>
     <w:multiLevelType w:val="hybridMultilevel"/>
     <w:tmpl w:val="A3E40A56"/>
@@ -4812,7 +4632,7 @@
       </w:rPr>
     </w:lvl>
   </w:abstractNum>
-  <w:abstractNum w:abstractNumId="15" w15:restartNumberingAfterBreak="0">
+  <w:abstractNum w:abstractNumId="16" w15:restartNumberingAfterBreak="0">
     <w:nsid w:val="50F1778E"/>
     <w:multiLevelType w:val="hybridMultilevel"/>
     <w:tmpl w:val="17742AA4"/>
@@ -4925,7 +4745,7 @@
       </w:rPr>
     </w:lvl>
   </w:abstractNum>
-  <w:abstractNum w:abstractNumId="16" w15:restartNumberingAfterBreak="0">
+  <w:abstractNum w:abstractNumId="17" w15:restartNumberingAfterBreak="0">
     <w:nsid w:val="60A32B31"/>
     <w:multiLevelType w:val="hybridMultilevel"/>
     <w:tmpl w:val="44BE8FB8"/>
@@ -5014,7 +4834,7 @@
       </w:pPr>
     </w:lvl>
   </w:abstractNum>
-  <w:abstractNum w:abstractNumId="17" w15:restartNumberingAfterBreak="0">
+  <w:abstractNum w:abstractNumId="18" w15:restartNumberingAfterBreak="0">
     <w:nsid w:val="614B47F7"/>
     <w:multiLevelType w:val="hybridMultilevel"/>
     <w:tmpl w:val="383E227C"/>
@@ -5127,7 +4947,7 @@
       </w:rPr>
     </w:lvl>
   </w:abstractNum>
-  <w:abstractNum w:abstractNumId="18" w15:restartNumberingAfterBreak="0">
+  <w:abstractNum w:abstractNumId="19" w15:restartNumberingAfterBreak="0">
     <w:nsid w:val="687F195B"/>
     <w:multiLevelType w:val="hybridMultilevel"/>
     <w:tmpl w:val="00AC42BC"/>
@@ -5240,7 +5060,7 @@
       </w:rPr>
     </w:lvl>
   </w:abstractNum>
-  <w:abstractNum w:abstractNumId="19" w15:restartNumberingAfterBreak="0">
+  <w:abstractNum w:abstractNumId="20" w15:restartNumberingAfterBreak="0">
     <w:nsid w:val="6DE70915"/>
     <w:multiLevelType w:val="multilevel"/>
     <w:tmpl w:val="2C447096"/>
@@ -5353,7 +5173,7 @@
       </w:rPr>
     </w:lvl>
   </w:abstractNum>
-  <w:abstractNum w:abstractNumId="20" w15:restartNumberingAfterBreak="0">
+  <w:abstractNum w:abstractNumId="21" w15:restartNumberingAfterBreak="0">
     <w:nsid w:val="70CF7B83"/>
     <w:multiLevelType w:val="hybridMultilevel"/>
     <w:tmpl w:val="9216BFBE"/>
@@ -5466,7 +5286,7 @@
       </w:rPr>
     </w:lvl>
   </w:abstractNum>
-  <w:abstractNum w:abstractNumId="21" w15:restartNumberingAfterBreak="0">
+  <w:abstractNum w:abstractNumId="22" w15:restartNumberingAfterBreak="0">
     <w:nsid w:val="761C55B6"/>
     <w:multiLevelType w:val="hybridMultilevel"/>
     <w:tmpl w:val="06822D0E"/>
@@ -5580,34 +5400,34 @@
     </w:lvl>
   </w:abstractNum>
   <w:num w:numId="1">
-    <w:abstractNumId w:val="16"/>
+    <w:abstractNumId w:val="17"/>
   </w:num>
   <w:num w:numId="2">
-    <w:abstractNumId w:val="21"/>
+    <w:abstractNumId w:val="22"/>
   </w:num>
   <w:num w:numId="3">
     <w:abstractNumId w:val="5"/>
   </w:num>
   <w:num w:numId="4">
-    <w:abstractNumId w:val="11"/>
+    <w:abstractNumId w:val="12"/>
   </w:num>
   <w:num w:numId="5">
     <w:abstractNumId w:val="2"/>
   </w:num>
   <w:num w:numId="6">
-    <w:abstractNumId w:val="18"/>
+    <w:abstractNumId w:val="19"/>
   </w:num>
   <w:num w:numId="7">
-    <w:abstractNumId w:val="15"/>
+    <w:abstractNumId w:val="16"/>
   </w:num>
   <w:num w:numId="8">
-    <w:abstractNumId w:val="19"/>
+    <w:abstractNumId w:val="20"/>
   </w:num>
   <w:num w:numId="9">
-    <w:abstractNumId w:val="10"/>
+    <w:abstractNumId w:val="11"/>
   </w:num>
   <w:num w:numId="10">
-    <w:abstractNumId w:val="20"/>
+    <w:abstractNumId w:val="21"/>
   </w:num>
   <w:num w:numId="11">
     <w:abstractNumId w:val="6"/>
@@ -5619,31 +5439,34 @@
     <w:abstractNumId w:val="0"/>
   </w:num>
   <w:num w:numId="14">
-    <w:abstractNumId w:val="8"/>
+    <w:abstractNumId w:val="9"/>
   </w:num>
   <w:num w:numId="15">
-    <w:abstractNumId w:val="12"/>
+    <w:abstractNumId w:val="13"/>
   </w:num>
   <w:num w:numId="16">
     <w:abstractNumId w:val="3"/>
   </w:num>
   <w:num w:numId="17">
-    <w:abstractNumId w:val="7"/>
+    <w:abstractNumId w:val="8"/>
   </w:num>
   <w:num w:numId="18">
-    <w:abstractNumId w:val="9"/>
+    <w:abstractNumId w:val="10"/>
   </w:num>
   <w:num w:numId="19">
-    <w:abstractNumId w:val="13"/>
+    <w:abstractNumId w:val="14"/>
   </w:num>
   <w:num w:numId="20">
-    <w:abstractNumId w:val="14"/>
+    <w:abstractNumId w:val="15"/>
   </w:num>
   <w:num w:numId="21">
     <w:abstractNumId w:val="4"/>
   </w:num>
   <w:num w:numId="22">
-    <w:abstractNumId w:val="17"/>
+    <w:abstractNumId w:val="18"/>
+  </w:num>
+  <w:num w:numId="23">
+    <w:abstractNumId w:val="7"/>
   </w:num>
 </w:numbering>
 </file>
@@ -6803,7 +6626,7 @@
 </file>
 
 <file path=customXml/itemProps1.xml><?xml version="1.0" encoding="utf-8"?>
-<ds:datastoreItem xmlns:ds="http://schemas.openxmlformats.org/officeDocument/2006/customXml" ds:itemID="{1E760F22-3F7A-488F-96F2-BD41487512A8}">
+<ds:datastoreItem xmlns:ds="http://schemas.openxmlformats.org/officeDocument/2006/customXml" ds:itemID="{85B66FA3-6526-4806-BADA-786EF4D37F9B}">
   <ds:schemaRefs>
     <ds:schemaRef ds:uri="http://schemas.openxmlformats.org/officeDocument/2006/bibliography"/>
   </ds:schemaRefs>

</xml_diff>

<commit_message>
Modified main nn into cifar10 cnn
</commit_message>
<xml_diff>
--- a/doc/Relazione_Scavo_Messina.docx
+++ b/doc/Relazione_Scavo_Messina.docx
@@ -1452,7 +1452,8 @@
     </w:p>
     <w:p>
       <w:pPr>
-        <w:spacing w:after="0"/>
+        <w:spacing w:after="120"/>
+        <w:jc w:val="both"/>
         <w:rPr>
           <w:rFonts w:cstheme="minorHAnsi"/>
           <w:color w:val="212121"/>
@@ -1465,61 +1466,795 @@
           <w:color w:val="212121"/>
           <w:shd w:val="clear" w:color="auto" w:fill="FFFFFF"/>
         </w:rPr>
-        <w:sym w:font="Wingdings" w:char="F0E0"/>
-      </w:r>
+        <w:t>Negli ultimi anni l’</w:t>
+      </w:r>
+      <w:proofErr w:type="spellStart"/>
       <w:r>
         <w:rPr>
           <w:rFonts w:cstheme="minorHAnsi"/>
           <w:color w:val="212121"/>
           <w:shd w:val="clear" w:color="auto" w:fill="FFFFFF"/>
         </w:rPr>
-        <w:t xml:space="preserve"> In questa descrizione spiegare perché stiamo usando AC nelle NN</w:t>
-      </w:r>
-    </w:p>
-    <w:p>
-      <w:pPr>
-        <w:spacing w:after="0"/>
+        <w:t>Approximate</w:t>
+      </w:r>
+      <w:proofErr w:type="spellEnd"/>
+      <w:r>
         <w:rPr>
           <w:rFonts w:cstheme="minorHAnsi"/>
           <w:color w:val="212121"/>
           <w:shd w:val="clear" w:color="auto" w:fill="FFFFFF"/>
         </w:rPr>
-      </w:pPr>
+        <w:t xml:space="preserve"> Computing è stato riscoperto come uno degli approcci più promettenti per la riduzione del consumo di energia in molte applicazioni caratterizzate da una certa tolleranza agli errori (si dice che queste applicazioni abbiano una </w:t>
+      </w:r>
+      <w:proofErr w:type="spellStart"/>
+      <w:r>
+        <w:rPr>
+          <w:rFonts w:cstheme="minorHAnsi"/>
+          <w:i/>
+          <w:color w:val="212121"/>
+          <w:shd w:val="clear" w:color="auto" w:fill="FFFFFF"/>
+        </w:rPr>
+        <w:t>forgiving</w:t>
+      </w:r>
+      <w:proofErr w:type="spellEnd"/>
+      <w:r>
+        <w:rPr>
+          <w:rFonts w:cstheme="minorHAnsi"/>
+          <w:i/>
+          <w:color w:val="212121"/>
+          <w:shd w:val="clear" w:color="auto" w:fill="FFFFFF"/>
+        </w:rPr>
+        <w:t xml:space="preserve"> nature</w:t>
+      </w:r>
       <w:r>
         <w:rPr>
           <w:rFonts w:cstheme="minorHAnsi"/>
           <w:color w:val="212121"/>
           <w:shd w:val="clear" w:color="auto" w:fill="FFFFFF"/>
         </w:rPr>
-        <w:t>La quantità di memoria utilizzata per memorizzare i parametri di una rete neurale è dominata dalla memorizzazione dei pesi. Ridurre il numero di bit per rappresentare i pesi ha quindi un impatto positivo sull'utilizzo sulla quantità di risorse richieste. La riduzione del numero di bit offre inoltre la possibilità di utilizzare circuiti aritmetici ridotti con una conseguente riduzione dell’area, potenza e possibilmente una riduzione del percorso critico e quindi un aumento della frequenza di clock. La riduzione del numero di bit utilizzati per rappresentare i pesi ha sicuramente un impatto sull'accuratezza della rete neurale. Si vuole valutare tale impatto.</w:t>
-      </w:r>
-    </w:p>
-    <w:p>
-      <w:pPr>
-        <w:spacing w:after="0"/>
+        <w:t>).  Questa tendenza è sicuramente legata alla crescente importanza che i consumi energetici assumono nella maggior parte dei dispositivi in uso al giorno d’oggi</w:t>
+      </w:r>
+      <w:r>
         <w:rPr>
           <w:rFonts w:cstheme="minorHAnsi"/>
           <w:color w:val="212121"/>
           <w:shd w:val="clear" w:color="auto" w:fill="FFFFFF"/>
         </w:rPr>
-      </w:pPr>
-    </w:p>
-    <w:p>
-      <w:pPr>
-        <w:spacing w:after="0"/>
+        <w:t xml:space="preserve"> (</w:t>
+      </w:r>
+      <w:r>
         <w:rPr>
           <w:rFonts w:cstheme="minorHAnsi"/>
           <w:color w:val="212121"/>
           <w:shd w:val="clear" w:color="auto" w:fill="FFFFFF"/>
         </w:rPr>
-      </w:pPr>
+        <w:t>dispositivi mobili, IoT, data center, etc.</w:t>
+      </w:r>
       <w:r>
         <w:rPr>
           <w:rFonts w:cstheme="minorHAnsi"/>
           <w:color w:val="212121"/>
           <w:shd w:val="clear" w:color="auto" w:fill="FFFFFF"/>
         </w:rPr>
-        <w:t>Modificare questa breve introduzione che ha scritto il PROF e parlare di:</w:t>
+        <w:t xml:space="preserve">). </w:t>
+      </w:r>
+      <w:r>
+        <w:rPr>
+          <w:rFonts w:cstheme="minorHAnsi"/>
+          <w:color w:val="212121"/>
+          <w:shd w:val="clear" w:color="auto" w:fill="FFFFFF"/>
+        </w:rPr>
+        <w:t>La riduzione della quantità di energia e risorse richieste da parte di questi dispositivi comporta una serie di vantaggi non trascurabili, quale ad esempio nel caso di dispositivi IoT o mobili l’incremento della propria autonomia.</w:t>
+      </w:r>
+    </w:p>
+    <w:p>
+      <w:pPr>
+        <w:spacing w:after="120"/>
+        <w:ind w:firstLine="708"/>
+        <w:jc w:val="both"/>
+        <w:rPr>
+          <w:rFonts w:cstheme="minorHAnsi"/>
+          <w:color w:val="212121"/>
+          <w:shd w:val="clear" w:color="auto" w:fill="FFFFFF"/>
+        </w:rPr>
+      </w:pPr>
+      <w:r>
+        <w:rPr>
+          <w:rFonts w:cstheme="minorHAnsi"/>
+          <w:color w:val="212121"/>
+          <w:shd w:val="clear" w:color="auto" w:fill="FFFFFF"/>
+        </w:rPr>
+        <w:t>Uno degli ambiti che meglio si presta all’applicazione dell’</w:t>
+      </w:r>
+      <w:proofErr w:type="spellStart"/>
+      <w:r>
+        <w:rPr>
+          <w:rFonts w:cstheme="minorHAnsi"/>
+          <w:color w:val="212121"/>
+          <w:shd w:val="clear" w:color="auto" w:fill="FFFFFF"/>
+        </w:rPr>
+        <w:t>Approximate</w:t>
+      </w:r>
+      <w:proofErr w:type="spellEnd"/>
+      <w:r>
+        <w:rPr>
+          <w:rFonts w:cstheme="minorHAnsi"/>
+          <w:color w:val="212121"/>
+          <w:shd w:val="clear" w:color="auto" w:fill="FFFFFF"/>
+        </w:rPr>
+        <w:t xml:space="preserve"> Computing e quello delle </w:t>
+      </w:r>
+      <w:r>
+        <w:rPr>
+          <w:rFonts w:cstheme="minorHAnsi"/>
+          <w:i/>
+          <w:color w:val="212121"/>
+          <w:shd w:val="clear" w:color="auto" w:fill="FFFFFF"/>
+        </w:rPr>
+        <w:t>reti neurali</w:t>
+      </w:r>
+      <w:r>
+        <w:rPr>
+          <w:rFonts w:cstheme="minorHAnsi"/>
+          <w:i/>
+          <w:color w:val="212121"/>
+          <w:shd w:val="clear" w:color="auto" w:fill="FFFFFF"/>
+        </w:rPr>
+        <w:t xml:space="preserve">, </w:t>
+      </w:r>
+      <w:r>
+        <w:rPr>
+          <w:rFonts w:cstheme="minorHAnsi"/>
+          <w:color w:val="212121"/>
+          <w:shd w:val="clear" w:color="auto" w:fill="FFFFFF"/>
+        </w:rPr>
+        <w:t>in quanto spesso caratterizzate da una certa tolleranza agli errori, ma soprattutto capaci di auto-</w:t>
+      </w:r>
+      <w:r>
+        <w:rPr>
+          <w:rFonts w:cstheme="minorHAnsi"/>
+          <w:color w:val="212121"/>
+          <w:shd w:val="clear" w:color="auto" w:fill="FFFFFF"/>
+        </w:rPr>
+        <w:t>c</w:t>
+      </w:r>
+      <w:r>
+        <w:rPr>
+          <w:rFonts w:cstheme="minorHAnsi"/>
+          <w:color w:val="212121"/>
+          <w:shd w:val="clear" w:color="auto" w:fill="FFFFFF"/>
+        </w:rPr>
+        <w:t>orreggere gli errori introdotti dalle approssimazioni (</w:t>
+      </w:r>
+      <w:r>
+        <w:rPr>
+          <w:rFonts w:cstheme="minorHAnsi"/>
+          <w:i/>
+          <w:color w:val="212121"/>
+          <w:shd w:val="clear" w:color="auto" w:fill="FFFFFF"/>
+        </w:rPr>
+        <w:t xml:space="preserve">self </w:t>
+      </w:r>
+      <w:proofErr w:type="spellStart"/>
+      <w:r>
+        <w:rPr>
+          <w:rFonts w:cstheme="minorHAnsi"/>
+          <w:i/>
+          <w:color w:val="212121"/>
+          <w:shd w:val="clear" w:color="auto" w:fill="FFFFFF"/>
+        </w:rPr>
+        <w:t>error-healing</w:t>
+      </w:r>
+      <w:proofErr w:type="spellEnd"/>
+      <w:r>
+        <w:rPr>
+          <w:rFonts w:cstheme="minorHAnsi"/>
+          <w:color w:val="212121"/>
+          <w:shd w:val="clear" w:color="auto" w:fill="FFFFFF"/>
+        </w:rPr>
+        <w:t xml:space="preserve">), grazie alla possibilità di </w:t>
+      </w:r>
+      <w:r>
+        <w:rPr>
+          <w:rFonts w:cstheme="minorHAnsi"/>
+          <w:color w:val="212121"/>
+          <w:shd w:val="clear" w:color="auto" w:fill="FFFFFF"/>
+        </w:rPr>
+        <w:t xml:space="preserve">eseguire ulteriori training, </w:t>
+      </w:r>
+      <w:r>
+        <w:rPr>
+          <w:rFonts w:cstheme="minorHAnsi"/>
+          <w:color w:val="212121"/>
+          <w:shd w:val="clear" w:color="auto" w:fill="FFFFFF"/>
+        </w:rPr>
+        <w:t>successiv</w:t>
+      </w:r>
+      <w:r>
+        <w:rPr>
+          <w:rFonts w:cstheme="minorHAnsi"/>
+          <w:color w:val="212121"/>
+          <w:shd w:val="clear" w:color="auto" w:fill="FFFFFF"/>
+        </w:rPr>
+        <w:t>i</w:t>
+      </w:r>
+      <w:r>
+        <w:rPr>
+          <w:rFonts w:cstheme="minorHAnsi"/>
+          <w:color w:val="212121"/>
+          <w:shd w:val="clear" w:color="auto" w:fill="FFFFFF"/>
+        </w:rPr>
+        <w:t xml:space="preserve"> all’approssimazione</w:t>
+      </w:r>
+      <w:r>
+        <w:rPr>
+          <w:rFonts w:cstheme="minorHAnsi"/>
+          <w:color w:val="212121"/>
+          <w:shd w:val="clear" w:color="auto" w:fill="FFFFFF"/>
+        </w:rPr>
+        <w:t>,</w:t>
+      </w:r>
+      <w:r>
+        <w:rPr>
+          <w:rFonts w:cstheme="minorHAnsi"/>
+          <w:color w:val="212121"/>
+          <w:shd w:val="clear" w:color="auto" w:fill="FFFFFF"/>
+        </w:rPr>
+        <w:t xml:space="preserve"> dei parametri della rete.</w:t>
+      </w:r>
+      <w:r>
+        <w:rPr>
+          <w:rFonts w:cstheme="minorHAnsi"/>
+          <w:color w:val="212121"/>
+          <w:shd w:val="clear" w:color="auto" w:fill="FFFFFF"/>
+        </w:rPr>
+        <w:t xml:space="preserve"> </w:t>
+      </w:r>
+      <w:r>
+        <w:rPr>
+          <w:rFonts w:cstheme="minorHAnsi"/>
+          <w:color w:val="212121"/>
+          <w:shd w:val="clear" w:color="auto" w:fill="FFFFFF"/>
+        </w:rPr>
+        <w:t xml:space="preserve">Con il </w:t>
+      </w:r>
+      <w:proofErr w:type="spellStart"/>
+      <w:r>
+        <w:rPr>
+          <w:rFonts w:cstheme="minorHAnsi"/>
+          <w:color w:val="212121"/>
+          <w:shd w:val="clear" w:color="auto" w:fill="FFFFFF"/>
+        </w:rPr>
+        <w:t>retraining</w:t>
+      </w:r>
+      <w:proofErr w:type="spellEnd"/>
+      <w:r>
+        <w:rPr>
+          <w:rFonts w:cstheme="minorHAnsi"/>
+          <w:color w:val="212121"/>
+          <w:shd w:val="clear" w:color="auto" w:fill="FFFFFF"/>
+        </w:rPr>
+        <w:t xml:space="preserve"> della rete, i pesi approssimati riescono a convergere verso dei valori tali da consentire una minimizzazione dell’effetto dell’errore introdotto dall’approssimazione e una conseguente massimizzazione dei vantaggi della stessa.</w:t>
+      </w:r>
+    </w:p>
+    <w:p>
+      <w:pPr>
+        <w:spacing w:after="0"/>
+        <w:ind w:firstLine="708"/>
+        <w:jc w:val="both"/>
+        <w:rPr>
+          <w:rFonts w:cstheme="minorHAnsi"/>
+          <w:color w:val="212121"/>
+          <w:shd w:val="clear" w:color="auto" w:fill="FFFFFF"/>
+        </w:rPr>
+      </w:pPr>
+      <w:r>
+        <w:rPr>
+          <w:rFonts w:cstheme="minorHAnsi"/>
+          <w:color w:val="212121"/>
+          <w:shd w:val="clear" w:color="auto" w:fill="FFFFFF"/>
+        </w:rPr>
+        <w:t>Uno dei principali problemi che nascono quando si lavora con delle reti neurali</w:t>
+      </w:r>
+      <w:r>
+        <w:rPr>
+          <w:rFonts w:cstheme="minorHAnsi"/>
+          <w:color w:val="212121"/>
+          <w:shd w:val="clear" w:color="auto" w:fill="FFFFFF"/>
+        </w:rPr>
+        <w:t>,</w:t>
+      </w:r>
+      <w:r>
+        <w:rPr>
+          <w:rFonts w:cstheme="minorHAnsi"/>
+          <w:color w:val="212121"/>
+          <w:shd w:val="clear" w:color="auto" w:fill="FFFFFF"/>
+        </w:rPr>
+        <w:t xml:space="preserve"> avendo a dispo</w:t>
+      </w:r>
+      <w:r>
+        <w:rPr>
+          <w:rFonts w:cstheme="minorHAnsi"/>
+          <w:color w:val="212121"/>
+          <w:shd w:val="clear" w:color="auto" w:fill="FFFFFF"/>
+        </w:rPr>
+        <w:t>sizione delle risorse limitate</w:t>
+      </w:r>
+      <w:r>
+        <w:rPr>
+          <w:rFonts w:cstheme="minorHAnsi"/>
+          <w:color w:val="212121"/>
+          <w:shd w:val="clear" w:color="auto" w:fill="FFFFFF"/>
+        </w:rPr>
+        <w:t>,</w:t>
+      </w:r>
+      <w:r>
+        <w:rPr>
+          <w:rFonts w:cstheme="minorHAnsi"/>
+          <w:color w:val="212121"/>
+          <w:shd w:val="clear" w:color="auto" w:fill="FFFFFF"/>
+        </w:rPr>
+        <w:t xml:space="preserve"> riguarda la</w:t>
+      </w:r>
+      <w:r>
+        <w:rPr>
+          <w:rFonts w:cstheme="minorHAnsi"/>
+          <w:color w:val="212121"/>
+          <w:shd w:val="clear" w:color="auto" w:fill="FFFFFF"/>
+        </w:rPr>
+        <w:t xml:space="preserve"> quantità di memoria utilizzata per memorizzare i parametri </w:t>
+      </w:r>
+      <w:r>
+        <w:rPr>
+          <w:rFonts w:cstheme="minorHAnsi"/>
+          <w:color w:val="212121"/>
+          <w:shd w:val="clear" w:color="auto" w:fill="FFFFFF"/>
+        </w:rPr>
+        <w:t>della rete</w:t>
+      </w:r>
+      <w:r>
+        <w:rPr>
+          <w:rFonts w:cstheme="minorHAnsi"/>
+          <w:color w:val="212121"/>
+          <w:shd w:val="clear" w:color="auto" w:fill="FFFFFF"/>
+        </w:rPr>
+        <w:t>. R</w:t>
+      </w:r>
+      <w:r>
+        <w:rPr>
+          <w:rFonts w:cstheme="minorHAnsi"/>
+          <w:color w:val="212121"/>
+          <w:shd w:val="clear" w:color="auto" w:fill="FFFFFF"/>
+        </w:rPr>
+        <w:t>idurre</w:t>
+      </w:r>
+      <w:r>
+        <w:rPr>
+          <w:rFonts w:cstheme="minorHAnsi"/>
+          <w:color w:val="212121"/>
+          <w:shd w:val="clear" w:color="auto" w:fill="FFFFFF"/>
+        </w:rPr>
+        <w:t xml:space="preserve"> ad esempio</w:t>
+      </w:r>
+      <w:r>
+        <w:rPr>
+          <w:rFonts w:cstheme="minorHAnsi"/>
+          <w:color w:val="212121"/>
+          <w:shd w:val="clear" w:color="auto" w:fill="FFFFFF"/>
+        </w:rPr>
+        <w:t xml:space="preserve"> il numero di bit per rappresentare </w:t>
+      </w:r>
+      <w:r>
+        <w:rPr>
+          <w:rFonts w:cstheme="minorHAnsi"/>
+          <w:color w:val="212121"/>
+          <w:shd w:val="clear" w:color="auto" w:fill="FFFFFF"/>
+        </w:rPr>
+        <w:t xml:space="preserve">tali </w:t>
+      </w:r>
+      <w:proofErr w:type="spellStart"/>
+      <w:r>
+        <w:rPr>
+          <w:rFonts w:cstheme="minorHAnsi"/>
+          <w:color w:val="212121"/>
+          <w:shd w:val="clear" w:color="auto" w:fill="FFFFFF"/>
+        </w:rPr>
+        <w:t>pesi</w:t>
+      </w:r>
+      <w:proofErr w:type="spellEnd"/>
+      <w:r>
+        <w:rPr>
+          <w:rFonts w:cstheme="minorHAnsi"/>
+          <w:color w:val="212121"/>
+          <w:shd w:val="clear" w:color="auto" w:fill="FFFFFF"/>
+        </w:rPr>
+        <w:t xml:space="preserve"> ha un impatto </w:t>
+      </w:r>
+      <w:r>
+        <w:rPr>
+          <w:rFonts w:cstheme="minorHAnsi"/>
+          <w:color w:val="212121"/>
+          <w:shd w:val="clear" w:color="auto" w:fill="FFFFFF"/>
+        </w:rPr>
+        <w:t xml:space="preserve">molto </w:t>
+      </w:r>
+      <w:r>
+        <w:rPr>
+          <w:rFonts w:cstheme="minorHAnsi"/>
+          <w:color w:val="212121"/>
+          <w:shd w:val="clear" w:color="auto" w:fill="FFFFFF"/>
+        </w:rPr>
+        <w:t xml:space="preserve">positivo sulla quantità di risorse richieste. La riduzione del numero di bit offre inoltre la possibilità di utilizzare circuiti aritmetici ridotti con una conseguente riduzione dell’area, potenza e possibilmente una riduzione del percorso critico e quindi un aumento della frequenza di clock. </w:t>
+      </w:r>
+      <w:r>
+        <w:rPr>
+          <w:rFonts w:cstheme="minorHAnsi"/>
+          <w:color w:val="212121"/>
+          <w:shd w:val="clear" w:color="auto" w:fill="FFFFFF"/>
+        </w:rPr>
+        <w:t xml:space="preserve">Una tale approssimazione ha però delle conseguenze anche </w:t>
+      </w:r>
+      <w:r>
+        <w:rPr>
+          <w:rFonts w:cstheme="minorHAnsi"/>
+          <w:color w:val="212121"/>
+          <w:shd w:val="clear" w:color="auto" w:fill="FFFFFF"/>
+        </w:rPr>
+        <w:t xml:space="preserve">sull'accuratezza della rete neurale. </w:t>
+      </w:r>
+      <w:r>
+        <w:rPr>
+          <w:rFonts w:cstheme="minorHAnsi"/>
+          <w:color w:val="212121"/>
+          <w:shd w:val="clear" w:color="auto" w:fill="FFFFFF"/>
+        </w:rPr>
+        <w:t xml:space="preserve">Lo scopo di questa trattazione è proprio quello di </w:t>
+      </w:r>
+      <w:r>
+        <w:rPr>
+          <w:rFonts w:cstheme="minorHAnsi"/>
+          <w:color w:val="212121"/>
+          <w:shd w:val="clear" w:color="auto" w:fill="FFFFFF"/>
+        </w:rPr>
+        <w:t>valutare tale impatto.</w:t>
+      </w:r>
+    </w:p>
+    <w:p>
+      <w:pPr>
+        <w:spacing w:after="0"/>
+        <w:rPr>
+          <w:rFonts w:cstheme="minorHAnsi"/>
+          <w:color w:val="212121"/>
+          <w:shd w:val="clear" w:color="auto" w:fill="FFFFFF"/>
+        </w:rPr>
+      </w:pPr>
+    </w:p>
+    <w:p>
+      <w:pPr>
+        <w:pStyle w:val="Titolo2"/>
+        <w:numPr>
+          <w:ilvl w:val="1"/>
+          <w:numId w:val="25"/>
+        </w:numPr>
+        <w:jc w:val="both"/>
+        <w:rPr>
+          <w:b/>
+          <w:color w:val="000000" w:themeColor="text1"/>
+          <w:sz w:val="24"/>
+        </w:rPr>
+      </w:pPr>
+      <w:r>
+        <w:rPr>
+          <w:b/>
+          <w:color w:val="000000" w:themeColor="text1"/>
+          <w:sz w:val="24"/>
+        </w:rPr>
+        <w:t>Ambito applicativo</w:t>
+      </w:r>
+    </w:p>
+    <w:p>
+      <w:pPr>
+        <w:spacing w:after="0"/>
+        <w:jc w:val="both"/>
+      </w:pPr>
+      <w:r>
+        <w:t xml:space="preserve">Per rendere più realistica l’analisi, è </w:t>
+      </w:r>
+      <w:r>
+        <w:t>stata pensata una specifica applicazione in ambito IoT</w:t>
+      </w:r>
+      <w:r>
+        <w:t xml:space="preserve"> per la gestione di un parcheggio, in cui è richiesta la classificazione degli oggetti </w:t>
+      </w:r>
+      <w:r>
+        <w:t>immortalati</w:t>
+      </w:r>
+      <w:r>
+        <w:t xml:space="preserve"> da una fotocamera posta all’entrata</w:t>
+      </w:r>
+      <w:r>
+        <w:t xml:space="preserve"> dello stesso</w:t>
+      </w:r>
+      <w:r>
+        <w:t xml:space="preserve">, in modo da identificare </w:t>
+      </w:r>
+      <w:r>
+        <w:t>diverse tipologie di veicolo</w:t>
+      </w:r>
+      <w:r>
+        <w:t xml:space="preserve"> o altri oggetti, la cui presenza in quel punto rappresenta una situazione non prevista.</w:t>
+      </w:r>
+      <w:r>
+        <w:t xml:space="preserve"> </w:t>
+      </w:r>
+      <w:r>
+        <w:t xml:space="preserve">Per questo tipo di applicazione (classificazione) viene solitamente utilizzata una rete neurale di tipo convoluzionale (CNN), che data in input una certa immagine è capace di rilevare oggetti al suo interno e classificarli </w:t>
+      </w:r>
+      <w:r>
+        <w:t xml:space="preserve">associandoli ad </w:t>
+      </w:r>
+      <w:r>
+        <w:t>una tra un certo numero di categorie.</w:t>
+      </w:r>
+    </w:p>
+    <w:p>
+      <w:pPr>
+        <w:spacing w:after="0"/>
+        <w:rPr>
+          <w:u w:val="single"/>
+        </w:rPr>
+      </w:pPr>
+    </w:p>
+    <w:p>
+      <w:pPr>
+        <w:pStyle w:val="Paragrafoelenco"/>
+        <w:numPr>
+          <w:ilvl w:val="1"/>
+          <w:numId w:val="25"/>
+        </w:numPr>
+        <w:spacing w:after="0"/>
+        <w:rPr>
+          <w:rFonts w:asciiTheme="majorHAnsi" w:hAnsiTheme="majorHAnsi" w:cstheme="majorHAnsi"/>
+          <w:b/>
+          <w:sz w:val="24"/>
+        </w:rPr>
+      </w:pPr>
+      <w:r>
+        <w:rPr>
+          <w:rFonts w:asciiTheme="majorHAnsi" w:hAnsiTheme="majorHAnsi" w:cstheme="majorHAnsi"/>
+          <w:b/>
+          <w:sz w:val="24"/>
+        </w:rPr>
+        <w:t>Obiettivi</w:t>
+      </w:r>
+    </w:p>
+    <w:p>
+      <w:pPr>
+        <w:spacing w:after="120"/>
+        <w:jc w:val="both"/>
+      </w:pPr>
+      <w:r>
+        <w:t xml:space="preserve">L’obiettivo principale di questa trattazione è quello di valutare il </w:t>
+      </w:r>
+      <w:proofErr w:type="spellStart"/>
+      <w:r>
+        <w:rPr>
+          <w:i/>
+        </w:rPr>
+        <w:t>tradeoff</w:t>
+      </w:r>
+      <w:proofErr w:type="spellEnd"/>
+      <w:r>
+        <w:t xml:space="preserve"> </w:t>
+      </w:r>
+      <w:r>
+        <w:t xml:space="preserve">tra perdita di accuratezza e memoria risparmiata in seguito </w:t>
+      </w:r>
+      <w:r>
+        <w:t>ad una riduzione del numero di bit utilizzati per rappresentare i pesi dei neuroni della rete.</w:t>
+      </w:r>
+      <w:r>
+        <w:t xml:space="preserve"> A tal fine</w:t>
+      </w:r>
+      <w:r>
+        <w:t>,</w:t>
+      </w:r>
+      <w:r>
+        <w:t xml:space="preserve"> s</w:t>
+      </w:r>
+      <w:r>
+        <w:t>ono state scelte un certo numero di configurazioni</w:t>
+      </w:r>
+      <w:r>
+        <w:t xml:space="preserve">, </w:t>
+      </w:r>
+      <w:r>
+        <w:t>variabili sulla base di dove l’approssimazione viene applicata e in che misura</w:t>
+      </w:r>
+      <w:r>
+        <w:t>,</w:t>
+      </w:r>
+      <w:r>
+        <w:t xml:space="preserve"> e per ognuna di esse </w:t>
+      </w:r>
+      <w:r>
+        <w:t xml:space="preserve">è stata effettuata </w:t>
+      </w:r>
+      <w:r>
+        <w:t>la valutazione di cui sopra.</w:t>
+      </w:r>
+      <w:r>
+        <w:t xml:space="preserve"> </w:t>
+      </w:r>
+    </w:p>
+    <w:p>
+      <w:pPr>
+        <w:spacing w:after="120"/>
+        <w:ind w:firstLine="708"/>
+        <w:jc w:val="both"/>
+      </w:pPr>
+      <w:r>
+        <w:t xml:space="preserve">Per rendere più agevole il processo di training e test delle varie configurazioni è stata </w:t>
+      </w:r>
+      <w:r>
+        <w:t xml:space="preserve">inoltre </w:t>
+      </w:r>
+      <w:r>
+        <w:t>implementata una semplice applicazione desktop in C++</w:t>
+      </w:r>
+      <w:r>
+        <w:t xml:space="preserve">, </w:t>
+      </w:r>
+      <w:r>
+        <w:t xml:space="preserve">NNAXIM </w:t>
+      </w:r>
+      <w:r>
+        <w:rPr>
+          <w:rStyle w:val="Rimandonotaapidipagina"/>
+        </w:rPr>
+        <w:footnoteReference w:id="1"/>
+      </w:r>
+      <w:r>
+        <w:t>,</w:t>
+      </w:r>
+      <w:r>
+        <w:t xml:space="preserve"> che consente di analizzare il comportamento di una specifica configurazione o quello di tutte le configurazioni.</w:t>
+      </w:r>
+      <w:r>
+        <w:t xml:space="preserve"> Per la realizzazione del programma è stata utilizzata la libreria </w:t>
+      </w:r>
+      <w:proofErr w:type="spellStart"/>
+      <w:r>
+        <w:rPr>
+          <w:i/>
+        </w:rPr>
+        <w:t>TinyDNN</w:t>
+      </w:r>
+      <w:proofErr w:type="spellEnd"/>
+      <w:r>
+        <w:rPr>
+          <w:rStyle w:val="Rimandonotaapidipagina"/>
+          <w:i/>
+        </w:rPr>
+        <w:footnoteReference w:id="2"/>
+      </w:r>
+      <w:r>
+        <w:t>, che consente di implementare (</w:t>
+      </w:r>
+      <w:r>
+        <w:t xml:space="preserve">sempre </w:t>
+      </w:r>
+      <w:r>
+        <w:t>in C++) delle reti neurali a livello software.</w:t>
+      </w:r>
+      <w:r>
+        <w:t xml:space="preserve"> </w:t>
+      </w:r>
+    </w:p>
+    <w:p>
+      <w:pPr>
+        <w:pStyle w:val="Titolo2"/>
+        <w:jc w:val="both"/>
+        <w:rPr>
+          <w:b/>
+          <w:color w:val="000000" w:themeColor="text1"/>
+          <w:sz w:val="24"/>
+        </w:rPr>
+      </w:pPr>
+      <w:bookmarkStart w:id="1" w:name="_Toc535319184"/>
+      <w:r>
+        <w:rPr>
+          <w:b/>
+          <w:color w:val="000000" w:themeColor="text1"/>
+          <w:sz w:val="24"/>
+        </w:rPr>
+        <w:lastRenderedPageBreak/>
+        <w:t xml:space="preserve">1.3 </w:t>
+      </w:r>
+      <w:r>
+        <w:rPr>
+          <w:b/>
+          <w:color w:val="000000" w:themeColor="text1"/>
+          <w:sz w:val="24"/>
+        </w:rPr>
+        <w:t>Fluss</w:t>
+      </w:r>
+      <w:bookmarkStart w:id="2" w:name="_GoBack"/>
+      <w:bookmarkEnd w:id="2"/>
+      <w:r>
+        <w:rPr>
+          <w:b/>
+          <w:color w:val="000000" w:themeColor="text1"/>
+          <w:sz w:val="24"/>
+        </w:rPr>
+        <w:t>o dell’analisi</w:t>
+      </w:r>
+      <w:bookmarkEnd w:id="1"/>
+    </w:p>
+    <w:p>
+      <w:pPr>
+        <w:jc w:val="both"/>
+      </w:pPr>
+      <w:r>
+        <w:t xml:space="preserve">I capitoli successivi </w:t>
+      </w:r>
+      <w:r>
+        <w:t>approfondiscono</w:t>
+      </w:r>
+      <w:r>
+        <w:t xml:space="preserve"> i vari passi del flusso di lavoro </w:t>
+      </w:r>
+      <w:r>
+        <w:t>seguito per l’analisi</w:t>
+      </w:r>
+      <w:r>
+        <w:t>, il quale si articola nei seguenti punti:</w:t>
+      </w:r>
+    </w:p>
+    <w:p>
+      <w:pPr>
+        <w:pStyle w:val="Paragrafoelenco"/>
+        <w:numPr>
+          <w:ilvl w:val="0"/>
+          <w:numId w:val="27"/>
+        </w:numPr>
+        <w:jc w:val="both"/>
+      </w:pPr>
+      <w:r>
+        <w:rPr>
+          <w:i/>
+        </w:rPr>
+        <w:t>Capitolo 2</w:t>
+      </w:r>
+      <w:r>
+        <w:t xml:space="preserve">. </w:t>
+      </w:r>
+      <w:r>
+        <w:t xml:space="preserve">Progettazione, allenamento e valutazione </w:t>
+      </w:r>
+      <w:r>
+        <w:t>dell’</w:t>
+      </w:r>
+      <w:r>
+        <w:t>accuratezza della rete originale</w:t>
+      </w:r>
+      <w:r>
+        <w:t xml:space="preserve">. </w:t>
+      </w:r>
+      <w:r>
+        <w:t xml:space="preserve">Data l’applicazione è stato necessario trovare una rete neurale capace di effettuare la classificazione richiesta a partire dalle immagini di input prodotte dalla fotocamera del sistema. </w:t>
+      </w:r>
+      <w:r>
+        <w:t>Una volta trovata la rete è stato necessario allenarla per ottenere i valori dei pesi per la configurazione base da usare successivamente come punto di partenza per l’applicazione dell’approssimazione nelle varie configurazioni.</w:t>
+      </w:r>
+      <w:r>
+        <w:t xml:space="preserve"> </w:t>
+      </w:r>
+      <w:r>
+        <w:t>È</w:t>
+      </w:r>
+      <w:r>
+        <w:t xml:space="preserve"> stata inoltre valutata l’accuratezza della rete originale in modo da poter effettuare il confronto con le configurazioni approssimate.</w:t>
       </w:r>
     </w:p>
     <w:p>
@@ -1529,74 +2264,60 @@
           <w:ilvl w:val="0"/>
           <w:numId w:val="20"/>
         </w:numPr>
-        <w:spacing w:after="0"/>
-        <w:rPr>
-          <w:rFonts w:cstheme="minorHAnsi"/>
-          <w:color w:val="212121"/>
-          <w:shd w:val="clear" w:color="auto" w:fill="FFFFFF"/>
-        </w:rPr>
-      </w:pPr>
+        <w:jc w:val="both"/>
+      </w:pPr>
+      <w:r>
+        <w:rPr>
+          <w:i/>
+        </w:rPr>
+        <w:t>Capitolo 3</w:t>
+      </w:r>
+      <w:r>
+        <w:t>. Applicazione dell’</w:t>
+      </w:r>
       <w:proofErr w:type="spellStart"/>
       <w:r>
-        <w:rPr>
-          <w:rFonts w:cstheme="minorHAnsi"/>
-          <w:color w:val="212121"/>
-          <w:shd w:val="clear" w:color="auto" w:fill="FFFFFF"/>
-        </w:rPr>
-        <w:t>Error</w:t>
+        <w:t>Approximate</w:t>
       </w:r>
       <w:proofErr w:type="spellEnd"/>
       <w:r>
-        <w:rPr>
-          <w:rFonts w:cstheme="minorHAnsi"/>
-          <w:color w:val="212121"/>
-          <w:shd w:val="clear" w:color="auto" w:fill="FFFFFF"/>
-        </w:rPr>
-        <w:t xml:space="preserve"> </w:t>
+        <w:t xml:space="preserve"> Computing sulla rete realizzata</w:t>
+      </w:r>
+      <w:r>
+        <w:t>.</w:t>
+      </w:r>
+      <w:r>
+        <w:t xml:space="preserve"> Per valutare l’impatto dell’approssimazione sulla rete originale sono state scelte 9 configurazioni diverse. Ogni configurazione è identificata dai </w:t>
       </w:r>
       <w:proofErr w:type="spellStart"/>
       <w:r>
-        <w:rPr>
-          <w:rFonts w:cstheme="minorHAnsi"/>
-          <w:color w:val="212121"/>
-          <w:shd w:val="clear" w:color="auto" w:fill="FFFFFF"/>
-        </w:rPr>
-        <w:t>tolerance</w:t>
+        <w:t>layer</w:t>
       </w:r>
       <w:proofErr w:type="spellEnd"/>
       <w:r>
-        <w:rPr>
-          <w:rFonts w:cstheme="minorHAnsi"/>
-          <w:color w:val="212121"/>
-          <w:shd w:val="clear" w:color="auto" w:fill="FFFFFF"/>
-        </w:rPr>
-        <w:t xml:space="preserve"> e </w:t>
+        <w:t xml:space="preserve"> coinvolti nell’approssimazione e dalla misura con la quale questa è applicata ad ogni peso d</w:t>
+      </w:r>
+      <w:r>
+        <w:t xml:space="preserve">ei neuroni di ognuno di questi </w:t>
       </w:r>
       <w:proofErr w:type="spellStart"/>
       <w:r>
-        <w:rPr>
-          <w:rFonts w:cstheme="minorHAnsi"/>
-          <w:color w:val="212121"/>
-          <w:shd w:val="clear" w:color="auto" w:fill="FFFFFF"/>
-        </w:rPr>
-        <w:t>Forgiving</w:t>
+        <w:t>layer</w:t>
       </w:r>
       <w:proofErr w:type="spellEnd"/>
       <w:r>
-        <w:rPr>
-          <w:rFonts w:cstheme="minorHAnsi"/>
-          <w:color w:val="212121"/>
-          <w:shd w:val="clear" w:color="auto" w:fill="FFFFFF"/>
-        </w:rPr>
-        <w:t xml:space="preserve"> nature</w:t>
-      </w:r>
-      <w:r>
-        <w:rPr>
-          <w:rFonts w:cstheme="minorHAnsi"/>
-          <w:color w:val="212121"/>
-          <w:shd w:val="clear" w:color="auto" w:fill="FFFFFF"/>
-        </w:rPr>
-        <w:t xml:space="preserve"> delle NN.</w:t>
+        <w:t>.</w:t>
+      </w:r>
+      <w:r>
+        <w:t xml:space="preserve"> Per ognuna di queste configurazioni è stata valutata l’accuratezza prima e dopo dell’esecuzione di un </w:t>
+      </w:r>
+      <w:proofErr w:type="spellStart"/>
+      <w:r>
+        <w:t>riallentamento</w:t>
+      </w:r>
+      <w:proofErr w:type="spellEnd"/>
+      <w:r>
+        <w:t xml:space="preserve"> della rete (che consente in generale di mitigare l’impatto sulle prestazioni dovuto all’approssimazione dei pesi). </w:t>
       </w:r>
     </w:p>
     <w:p>
@@ -1606,256 +2327,51 @@
           <w:ilvl w:val="0"/>
           <w:numId w:val="20"/>
         </w:numPr>
-        <w:spacing w:after="0"/>
-        <w:rPr>
-          <w:rFonts w:cstheme="minorHAnsi"/>
-          <w:color w:val="212121"/>
-          <w:shd w:val="clear" w:color="auto" w:fill="FFFFFF"/>
-        </w:rPr>
-      </w:pPr>
-      <w:r>
-        <w:rPr>
-          <w:rFonts w:cstheme="minorHAnsi"/>
-          <w:color w:val="212121"/>
-          <w:shd w:val="clear" w:color="auto" w:fill="FFFFFF"/>
-        </w:rPr>
-        <w:t>S</w:t>
-      </w:r>
-      <w:r>
-        <w:rPr>
-          <w:rFonts w:cstheme="minorHAnsi"/>
-          <w:color w:val="212121"/>
-          <w:shd w:val="clear" w:color="auto" w:fill="FFFFFF"/>
-        </w:rPr>
-        <w:t xml:space="preserve">elf </w:t>
+        <w:jc w:val="both"/>
+      </w:pPr>
+      <w:r>
+        <w:rPr>
+          <w:i/>
+        </w:rPr>
+        <w:t>Capitolo 4</w:t>
+      </w:r>
+      <w:r>
+        <w:t>. Confronto dei risultati ottenuti per le diverse configurazioni.</w:t>
+      </w:r>
+      <w:r>
+        <w:t xml:space="preserve"> Una volta</w:t>
+      </w:r>
+      <w:r>
+        <w:t xml:space="preserve"> ottenuti tutti i valori di accuratezza per le varie configurazioni, </w:t>
+      </w:r>
+      <w:r>
+        <w:t xml:space="preserve">questi </w:t>
+      </w:r>
+      <w:r>
+        <w:t>sono stat</w:t>
+      </w:r>
+      <w:r>
+        <w:t>i</w:t>
+      </w:r>
+      <w:r>
+        <w:t xml:space="preserve"> </w:t>
       </w:r>
       <w:proofErr w:type="spellStart"/>
       <w:r>
-        <w:rPr>
-          <w:rFonts w:cstheme="minorHAnsi"/>
-          <w:color w:val="212121"/>
-          <w:shd w:val="clear" w:color="auto" w:fill="FFFFFF"/>
-        </w:rPr>
-        <w:t>error</w:t>
+        <w:t>graficati</w:t>
       </w:r>
       <w:proofErr w:type="spellEnd"/>
       <w:r>
-        <w:rPr>
-          <w:rFonts w:cstheme="minorHAnsi"/>
-          <w:color w:val="212121"/>
-          <w:shd w:val="clear" w:color="auto" w:fill="FFFFFF"/>
-        </w:rPr>
-        <w:t xml:space="preserve"> </w:t>
-      </w:r>
-      <w:proofErr w:type="spellStart"/>
-      <w:r>
-        <w:rPr>
-          <w:rFonts w:cstheme="minorHAnsi"/>
-          <w:color w:val="212121"/>
-          <w:shd w:val="clear" w:color="auto" w:fill="FFFFFF"/>
-        </w:rPr>
-        <w:t>healing</w:t>
-      </w:r>
-      <w:proofErr w:type="spellEnd"/>
-      <w:r>
-        <w:rPr>
-          <w:rFonts w:cstheme="minorHAnsi"/>
-          <w:color w:val="212121"/>
-          <w:shd w:val="clear" w:color="auto" w:fill="FFFFFF"/>
-        </w:rPr>
-        <w:t xml:space="preserve"> delle NN.</w:t>
-      </w:r>
-    </w:p>
-    <w:p>
-      <w:pPr>
-        <w:spacing w:after="0"/>
-        <w:rPr>
-          <w:rFonts w:cstheme="minorHAnsi"/>
-          <w:color w:val="212121"/>
-          <w:shd w:val="clear" w:color="auto" w:fill="FFFFFF"/>
-        </w:rPr>
-      </w:pPr>
-    </w:p>
-    <w:p>
-      <w:pPr>
-        <w:pStyle w:val="Titolo2"/>
-        <w:jc w:val="both"/>
-        <w:rPr>
-          <w:b/>
-          <w:color w:val="000000" w:themeColor="text1"/>
-          <w:sz w:val="24"/>
-        </w:rPr>
-      </w:pPr>
-      <w:bookmarkStart w:id="1" w:name="_Toc535319183"/>
-      <w:r>
-        <w:rPr>
-          <w:b/>
-          <w:color w:val="000000" w:themeColor="text1"/>
-          <w:sz w:val="24"/>
-        </w:rPr>
-        <w:t xml:space="preserve">1.1 </w:t>
-      </w:r>
-      <w:r>
-        <w:rPr>
-          <w:b/>
-          <w:color w:val="000000" w:themeColor="text1"/>
-          <w:sz w:val="24"/>
-        </w:rPr>
-        <w:t>Ambito applicativo</w:t>
-      </w:r>
-      <w:bookmarkEnd w:id="1"/>
-    </w:p>
-    <w:p>
-      <w:pPr>
-        <w:pStyle w:val="Paragrafoelenco"/>
-        <w:numPr>
-          <w:ilvl w:val="0"/>
-          <w:numId w:val="21"/>
-        </w:numPr>
-        <w:spacing w:after="0"/>
-        <w:rPr>
-          <w:rFonts w:cstheme="minorHAnsi"/>
-          <w:color w:val="212121"/>
-          <w:shd w:val="clear" w:color="auto" w:fill="FFFFFF"/>
-        </w:rPr>
-      </w:pPr>
-      <w:r>
-        <w:rPr>
-          <w:rFonts w:cstheme="minorHAnsi"/>
-          <w:color w:val="212121"/>
-          <w:shd w:val="clear" w:color="auto" w:fill="FFFFFF"/>
-        </w:rPr>
-        <w:t>Descrizione ambito applicativ</w:t>
-      </w:r>
-      <w:r>
-        <w:rPr>
-          <w:rFonts w:cstheme="minorHAnsi"/>
-          <w:color w:val="212121"/>
-          <w:shd w:val="clear" w:color="auto" w:fill="FFFFFF"/>
-        </w:rPr>
-        <w:t>o (parcheggio, fotocamera, etc.)</w:t>
-      </w:r>
-      <w:r>
-        <w:rPr>
-          <w:rFonts w:cstheme="minorHAnsi"/>
-          <w:color w:val="212121"/>
-          <w:shd w:val="clear" w:color="auto" w:fill="FFFFFF"/>
-        </w:rPr>
-        <w:t>.</w:t>
-      </w:r>
-    </w:p>
-    <w:p>
-      <w:pPr>
-        <w:pStyle w:val="Paragrafoelenco"/>
-        <w:numPr>
-          <w:ilvl w:val="1"/>
-          <w:numId w:val="21"/>
-        </w:numPr>
-        <w:spacing w:after="0"/>
-        <w:rPr>
-          <w:rFonts w:cstheme="minorHAnsi"/>
-          <w:color w:val="212121"/>
-          <w:shd w:val="clear" w:color="auto" w:fill="FFFFFF"/>
-        </w:rPr>
-      </w:pPr>
-      <w:r>
-        <w:rPr>
-          <w:rFonts w:cstheme="minorHAnsi"/>
-          <w:color w:val="212121"/>
-          <w:shd w:val="clear" w:color="auto" w:fill="FFFFFF"/>
-        </w:rPr>
-        <w:t>Descrizione dell’applicazione per la quale è stata pensata la rete che stiamo cercando di ottimizzare (in termini di memoria).</w:t>
-      </w:r>
-      <w:r>
-        <w:rPr>
-          <w:rFonts w:cstheme="minorHAnsi"/>
-          <w:color w:val="212121"/>
-          <w:shd w:val="clear" w:color="auto" w:fill="FFFFFF"/>
-        </w:rPr>
-        <w:t xml:space="preserve"> RICORDA: IOT.</w:t>
-      </w:r>
-    </w:p>
-    <w:p>
-      <w:pPr>
-        <w:pStyle w:val="Paragrafoelenco"/>
-        <w:numPr>
-          <w:ilvl w:val="0"/>
-          <w:numId w:val="21"/>
-        </w:numPr>
-        <w:spacing w:after="0"/>
-        <w:rPr>
-          <w:rFonts w:cstheme="minorHAnsi"/>
-          <w:color w:val="212121"/>
-          <w:shd w:val="clear" w:color="auto" w:fill="FFFFFF"/>
-        </w:rPr>
-      </w:pPr>
-      <w:r>
-        <w:rPr>
-          <w:rFonts w:cstheme="minorHAnsi"/>
-          <w:color w:val="212121"/>
-          <w:shd w:val="clear" w:color="auto" w:fill="FFFFFF"/>
-        </w:rPr>
-        <w:t>Spiegare in 2 parole precise perché usiamo una CNN (perché famo classificazione).</w:t>
-      </w:r>
-      <w:r>
-        <w:rPr>
-          <w:rFonts w:cstheme="minorHAnsi"/>
-          <w:color w:val="212121"/>
-          <w:shd w:val="clear" w:color="auto" w:fill="FFFFFF"/>
-        </w:rPr>
-        <w:t xml:space="preserve"> Nota: la spiegazione completa e tecnica sarà fornita in 2.1</w:t>
-      </w:r>
-      <w:r>
-        <w:rPr>
-          <w:rFonts w:cstheme="minorHAnsi"/>
-          <w:color w:val="212121"/>
-          <w:shd w:val="clear" w:color="auto" w:fill="FFFFFF"/>
-        </w:rPr>
-        <w:t>. Qui spiega solo l’applicazione!</w:t>
-      </w:r>
-    </w:p>
-    <w:p>
-      <w:pPr>
-        <w:spacing w:after="0"/>
-      </w:pPr>
-    </w:p>
-    <w:p>
-      <w:pPr>
-        <w:spacing w:after="0"/>
-        <w:rPr>
-          <w:b/>
-          <w:sz w:val="24"/>
-        </w:rPr>
-      </w:pPr>
-      <w:r>
-        <w:rPr>
-          <w:rFonts w:asciiTheme="majorHAnsi" w:hAnsiTheme="majorHAnsi" w:cstheme="majorHAnsi"/>
-          <w:b/>
-          <w:sz w:val="24"/>
-        </w:rPr>
-        <w:t xml:space="preserve">1.2 </w:t>
-      </w:r>
-      <w:r>
-        <w:rPr>
-          <w:rFonts w:asciiTheme="majorHAnsi" w:hAnsiTheme="majorHAnsi" w:cstheme="majorHAnsi"/>
-          <w:b/>
-          <w:sz w:val="24"/>
-        </w:rPr>
-        <w:t>Obiettivi</w:t>
-      </w:r>
-    </w:p>
-    <w:p>
-      <w:pPr>
-        <w:spacing w:after="0"/>
-      </w:pPr>
-      <w:r>
-        <w:t>Spiegazione obiettivi del progett</w:t>
-      </w:r>
-      <w:r>
-        <w:t>o</w:t>
-      </w:r>
-      <w:r>
-        <w:t>.</w:t>
+        <w:t xml:space="preserve"> e </w:t>
+      </w:r>
+      <w:r>
+        <w:t>confrontat</w:t>
+      </w:r>
+      <w:r>
+        <w:t>i</w:t>
+      </w:r>
+      <w:r>
+        <w:t xml:space="preserve"> opportunamente. </w:t>
       </w:r>
     </w:p>
     <w:p>
@@ -1865,57 +2381,81 @@
           <w:ilvl w:val="0"/>
           <w:numId w:val="20"/>
         </w:numPr>
+        <w:jc w:val="both"/>
+      </w:pPr>
+      <w:r>
+        <w:rPr>
+          <w:i/>
+        </w:rPr>
+        <w:t>Capitolo 5</w:t>
+      </w:r>
+      <w:r>
+        <w:t xml:space="preserve">. </w:t>
+      </w:r>
+      <w:r>
+        <w:t>Conclusioni</w:t>
+      </w:r>
+      <w:r>
+        <w:t xml:space="preserve"> sul lavoro svolto.</w:t>
+      </w:r>
+      <w:r>
+        <w:br w:type="page"/>
+      </w:r>
+    </w:p>
+    <w:p>
+      <w:pPr>
+        <w:pStyle w:val="Titolo1"/>
+        <w:pBdr>
+          <w:bottom w:val="single" w:sz="12" w:space="1" w:color="auto"/>
+        </w:pBdr>
+        <w:rPr>
+          <w:rFonts w:asciiTheme="minorHAnsi" w:hAnsiTheme="minorHAnsi" w:cstheme="minorHAnsi"/>
+          <w:b/>
+          <w:i/>
+          <w:color w:val="000000" w:themeColor="text1"/>
+        </w:rPr>
+      </w:pPr>
+      <w:bookmarkStart w:id="3" w:name="_Toc535319185"/>
+      <w:r>
+        <w:rPr>
+          <w:rFonts w:asciiTheme="minorHAnsi" w:hAnsiTheme="minorHAnsi" w:cstheme="minorHAnsi"/>
+          <w:b/>
+          <w:i/>
+          <w:color w:val="000000" w:themeColor="text1"/>
+        </w:rPr>
+        <w:lastRenderedPageBreak/>
+        <w:t>2</w:t>
+      </w:r>
+      <w:r>
+        <w:rPr>
+          <w:rFonts w:asciiTheme="minorHAnsi" w:hAnsiTheme="minorHAnsi" w:cstheme="minorHAnsi"/>
+          <w:b/>
+          <w:i/>
+          <w:color w:val="000000" w:themeColor="text1"/>
+        </w:rPr>
+        <w:t xml:space="preserve">. </w:t>
+      </w:r>
+      <w:r>
+        <w:rPr>
+          <w:rFonts w:asciiTheme="minorHAnsi" w:hAnsiTheme="minorHAnsi" w:cstheme="minorHAnsi"/>
+          <w:b/>
+          <w:i/>
+          <w:color w:val="000000" w:themeColor="text1"/>
+        </w:rPr>
+        <w:t>Rete originale</w:t>
+      </w:r>
+      <w:bookmarkEnd w:id="3"/>
+    </w:p>
+    <w:p>
+      <w:pPr>
         <w:spacing w:after="0"/>
-      </w:pPr>
-      <w:r>
-        <w:t>Parametri</w:t>
-      </w:r>
-    </w:p>
-    <w:p>
-      <w:pPr>
-        <w:pStyle w:val="Paragrafoelenco"/>
-        <w:numPr>
-          <w:ilvl w:val="0"/>
-          <w:numId w:val="20"/>
-        </w:numPr>
-        <w:spacing w:after="0"/>
-      </w:pPr>
-      <w:r>
-        <w:t>Citare il programmino per scegliere la configurazione della rete da testare.</w:t>
-      </w:r>
-    </w:p>
-    <w:p>
-      <w:pPr>
-        <w:pStyle w:val="Paragrafoelenco"/>
-        <w:numPr>
-          <w:ilvl w:val="1"/>
-          <w:numId w:val="20"/>
-        </w:numPr>
-        <w:spacing w:after="0"/>
-      </w:pPr>
-      <w:r>
-        <w:t xml:space="preserve">Realizzare il programmino in R per </w:t>
-      </w:r>
-      <w:proofErr w:type="spellStart"/>
-      <w:r>
-        <w:t>graficare</w:t>
-      </w:r>
-      <w:proofErr w:type="spellEnd"/>
-      <w:r>
-        <w:t xml:space="preserve"> i risultati finali</w:t>
-      </w:r>
-      <w:r>
-        <w:t>.</w:t>
-      </w:r>
-    </w:p>
-    <w:p>
-      <w:pPr>
-        <w:spacing w:after="0"/>
+        <w:jc w:val="both"/>
       </w:pPr>
     </w:p>
     <w:p>
       <w:pPr>
         <w:pStyle w:val="Titolo2"/>
+        <w:spacing w:after="60"/>
         <w:jc w:val="both"/>
         <w:rPr>
           <w:b/>
@@ -1923,14 +2463,14 @@
           <w:sz w:val="24"/>
         </w:rPr>
       </w:pPr>
-      <w:bookmarkStart w:id="2" w:name="_Toc535319184"/>
+      <w:bookmarkStart w:id="4" w:name="_Toc535319186"/>
       <w:r>
         <w:rPr>
           <w:b/>
           <w:color w:val="000000" w:themeColor="text1"/>
           <w:sz w:val="24"/>
         </w:rPr>
-        <w:t xml:space="preserve">1.3 </w:t>
+        <w:t xml:space="preserve">2.1 </w:t>
       </w:r>
       <w:r>
         <w:rPr>
@@ -1938,47 +2478,9 @@
           <w:color w:val="000000" w:themeColor="text1"/>
           <w:sz w:val="24"/>
         </w:rPr>
-        <w:t>Flusso dell’analisi</w:t>
-      </w:r>
-      <w:bookmarkEnd w:id="2"/>
-    </w:p>
-    <w:p>
-      <w:r>
-        <w:t>I capitoli successivi spiegano i vari passi del flusso di lavoro adottato, il quale si articola nei seguenti punti:</w:t>
-      </w:r>
-    </w:p>
-    <w:p>
-      <w:pPr>
-        <w:pStyle w:val="Paragrafoelenco"/>
-        <w:numPr>
-          <w:ilvl w:val="0"/>
-          <w:numId w:val="19"/>
-        </w:numPr>
-        <w:rPr>
-          <w:u w:val="single"/>
-        </w:rPr>
-      </w:pPr>
-      <w:r>
-        <w:rPr>
-          <w:u w:val="single"/>
-        </w:rPr>
-        <w:t>Progettazione, allenamento e valutazione accuratezza della rete originale</w:t>
-      </w:r>
-    </w:p>
-    <w:p>
-      <w:pPr>
-        <w:pStyle w:val="Paragrafoelenco"/>
-        <w:numPr>
-          <w:ilvl w:val="1"/>
-          <w:numId w:val="19"/>
-        </w:numPr>
-      </w:pPr>
-      <w:r>
         <w:t>Progettazione della rete neurale</w:t>
       </w:r>
-      <w:r>
-        <w:t>.</w:t>
-      </w:r>
+      <w:bookmarkEnd w:id="4"/>
     </w:p>
     <w:p>
       <w:pPr>
@@ -1994,417 +2496,6 @@
     </w:p>
     <w:p>
       <w:pPr>
-        <w:pStyle w:val="Paragrafoelenco"/>
-        <w:numPr>
-          <w:ilvl w:val="1"/>
-          <w:numId w:val="19"/>
-        </w:numPr>
-      </w:pPr>
-      <w:r>
-        <w:t>Allenamento della</w:t>
-      </w:r>
-      <w:r>
-        <w:t xml:space="preserve"> rete neurale nella sua configurazione originale </w:t>
-      </w:r>
-    </w:p>
-    <w:p>
-      <w:pPr>
-        <w:pStyle w:val="Paragrafoelenco"/>
-        <w:numPr>
-          <w:ilvl w:val="1"/>
-          <w:numId w:val="19"/>
-        </w:numPr>
-      </w:pPr>
-      <w:r>
-        <w:t>Valutazione del</w:t>
-      </w:r>
-      <w:r>
-        <w:t>l'accuratezza della rete (</w:t>
-      </w:r>
-      <w:proofErr w:type="spellStart"/>
-      <w:r>
-        <w:t>Aorig</w:t>
-      </w:r>
-      <w:proofErr w:type="spellEnd"/>
-      <w:r>
-        <w:t xml:space="preserve">) </w:t>
-      </w:r>
-    </w:p>
-    <w:p>
-      <w:pPr>
-        <w:pStyle w:val="Paragrafoelenco"/>
-        <w:numPr>
-          <w:ilvl w:val="0"/>
-          <w:numId w:val="19"/>
-        </w:numPr>
-        <w:rPr>
-          <w:u w:val="single"/>
-        </w:rPr>
-      </w:pPr>
-      <w:proofErr w:type="spellStart"/>
-      <w:r>
-        <w:rPr>
-          <w:u w:val="single"/>
-        </w:rPr>
-        <w:t>Approximate</w:t>
-      </w:r>
-      <w:proofErr w:type="spellEnd"/>
-      <w:r>
-        <w:rPr>
-          <w:u w:val="single"/>
-        </w:rPr>
-        <w:t xml:space="preserve"> Computing sulla rete realizzata</w:t>
-      </w:r>
-    </w:p>
-    <w:p>
-      <w:pPr>
-        <w:pStyle w:val="Paragrafoelenco"/>
-        <w:numPr>
-          <w:ilvl w:val="1"/>
-          <w:numId w:val="19"/>
-        </w:numPr>
-      </w:pPr>
-      <w:r>
-        <w:t xml:space="preserve">Iterazione orizzontale (ovvero 2/3 iterazione </w:t>
-      </w:r>
-      <w:proofErr w:type="spellStart"/>
-      <w:r>
-        <w:t>max</w:t>
-      </w:r>
-      <w:proofErr w:type="spellEnd"/>
-      <w:r>
-        <w:t xml:space="preserve"> in cui applichiamo l’approssimazione a insiemi di neuroni diversi – e.g. tutti i neuroni, solo i neuroni </w:t>
-      </w:r>
-      <w:proofErr w:type="spellStart"/>
-      <w:r>
-        <w:t>hidden</w:t>
-      </w:r>
-      <w:proofErr w:type="spellEnd"/>
-      <w:r>
-        <w:t xml:space="preserve"> solo alcuni dei neuroni </w:t>
-      </w:r>
-      <w:proofErr w:type="spellStart"/>
-      <w:r>
-        <w:t>hidden</w:t>
-      </w:r>
-      <w:proofErr w:type="spellEnd"/>
-      <w:r>
-        <w:t>)</w:t>
-      </w:r>
-    </w:p>
-    <w:p>
-      <w:pPr>
-        <w:pStyle w:val="Paragrafoelenco"/>
-        <w:numPr>
-          <w:ilvl w:val="2"/>
-          <w:numId w:val="19"/>
-        </w:numPr>
-      </w:pPr>
-      <w:r>
-        <w:t xml:space="preserve">Iterazione verticale (ovvero 2/3 iterazioni </w:t>
-      </w:r>
-      <w:proofErr w:type="spellStart"/>
-      <w:r>
-        <w:t>max</w:t>
-      </w:r>
-      <w:proofErr w:type="spellEnd"/>
-      <w:r>
-        <w:t xml:space="preserve"> in cui applichiamo in maniera diversa l’approssimazione ai neuroni dell’insieme dell’iterazione di livello superiore, ovvero con un numero di bit di rappresentazione dei pesi diverso)</w:t>
-      </w:r>
-    </w:p>
-    <w:p>
-      <w:pPr>
-        <w:pStyle w:val="Paragrafoelenco"/>
-        <w:numPr>
-          <w:ilvl w:val="3"/>
-          <w:numId w:val="19"/>
-        </w:numPr>
-      </w:pPr>
-      <w:r>
-        <w:t>Modifica</w:t>
-      </w:r>
-      <w:r>
-        <w:t xml:space="preserve"> de</w:t>
-      </w:r>
-      <w:r>
-        <w:t>i pesi riducendo i bit di rappresentazione</w:t>
-      </w:r>
-    </w:p>
-    <w:p>
-      <w:pPr>
-        <w:pStyle w:val="Paragrafoelenco"/>
-        <w:numPr>
-          <w:ilvl w:val="3"/>
-          <w:numId w:val="19"/>
-        </w:numPr>
-      </w:pPr>
-      <w:r>
-        <w:t>Valutazione del</w:t>
-      </w:r>
-      <w:r>
-        <w:t>l'accuratezza della rete (</w:t>
-      </w:r>
-      <w:proofErr w:type="spellStart"/>
-      <w:r>
-        <w:t>Amod</w:t>
-      </w:r>
-      <w:proofErr w:type="spellEnd"/>
-      <w:r>
-        <w:t>)</w:t>
-      </w:r>
-    </w:p>
-    <w:p>
-      <w:pPr>
-        <w:pStyle w:val="Paragrafoelenco"/>
-        <w:numPr>
-          <w:ilvl w:val="3"/>
-          <w:numId w:val="19"/>
-        </w:numPr>
-      </w:pPr>
-      <w:proofErr w:type="spellStart"/>
-      <w:r>
-        <w:t>Riallena</w:t>
-      </w:r>
-      <w:r>
-        <w:t>mento</w:t>
-      </w:r>
-      <w:proofErr w:type="spellEnd"/>
-      <w:r>
-        <w:t xml:space="preserve"> la rete in cui i pesi sono rappresentati con un numero ridotto di bit</w:t>
-      </w:r>
-      <w:r>
-        <w:t xml:space="preserve"> (2 epoche </w:t>
-      </w:r>
-      <w:proofErr w:type="spellStart"/>
-      <w:r>
-        <w:t>max</w:t>
-      </w:r>
-      <w:proofErr w:type="spellEnd"/>
-      <w:r>
-        <w:t>)</w:t>
-      </w:r>
-    </w:p>
-    <w:p>
-      <w:pPr>
-        <w:pStyle w:val="Paragrafoelenco"/>
-        <w:numPr>
-          <w:ilvl w:val="3"/>
-          <w:numId w:val="19"/>
-        </w:numPr>
-      </w:pPr>
-      <w:r>
-        <w:t>Valutare l'accuratezza della rete (Amod2)</w:t>
-      </w:r>
-    </w:p>
-    <w:p>
-      <w:pPr>
-        <w:pStyle w:val="Paragrafoelenco"/>
-        <w:numPr>
-          <w:ilvl w:val="0"/>
-          <w:numId w:val="20"/>
-        </w:numPr>
-      </w:pPr>
-      <w:r>
-        <w:lastRenderedPageBreak/>
-        <w:t xml:space="preserve">Ps. Fare riferimento ai paper quando scegli le configurazioni con solo gli </w:t>
-      </w:r>
-      <w:proofErr w:type="spellStart"/>
-      <w:r>
-        <w:t>hidden</w:t>
-      </w:r>
-      <w:proofErr w:type="spellEnd"/>
-      <w:r>
-        <w:t xml:space="preserve"> </w:t>
-      </w:r>
-      <w:proofErr w:type="spellStart"/>
-      <w:r>
-        <w:t>layer</w:t>
-      </w:r>
-      <w:proofErr w:type="spellEnd"/>
-    </w:p>
-    <w:p>
-      <w:pPr>
-        <w:pStyle w:val="Paragrafoelenco"/>
-        <w:numPr>
-          <w:ilvl w:val="0"/>
-          <w:numId w:val="20"/>
-        </w:numPr>
-      </w:pPr>
-      <w:r>
-        <w:t xml:space="preserve">Ps2. Fare notare le problematiche di progetto: a causa delle tempistiche del </w:t>
-      </w:r>
-      <w:r>
-        <w:t>training</w:t>
-      </w:r>
-      <w:r>
-        <w:t xml:space="preserve"> abbiamo deciso di scegliere 3x3 iterazioni (orizzontali e verticali rispettivamente) e non un numero “quanto basta” come descritto nei paper.</w:t>
-      </w:r>
-    </w:p>
-    <w:p>
-      <w:pPr>
-        <w:pStyle w:val="Paragrafoelenco"/>
-        <w:numPr>
-          <w:ilvl w:val="1"/>
-          <w:numId w:val="20"/>
-        </w:numPr>
-      </w:pPr>
-      <w:r>
-        <w:t xml:space="preserve">Es. In letteratura sono </w:t>
-      </w:r>
-      <w:r>
-        <w:t xml:space="preserve">state descritte diverse soluzioni per applicare l’AC sulle NN. Noi abbiamo seguito un approccio ibrido cercando di approssimare per step successivi sia a livello orizzontale che a livello verticale. A causa delle limitate risorse hardware a disposizione non abbiamo però potuto eseguire un numero esaustivo di iterazioni, motivo per il quale abbiamo deciso di adottare un numero di iterazioni fisso </w:t>
-      </w:r>
-      <w:r>
-        <w:t>n</w:t>
-      </w:r>
-      <w:r>
-        <w:t>elle quali vengono utilizzate le configurazioni che sono state considerate più significative per la valutazione dei risultati finali.</w:t>
-      </w:r>
-    </w:p>
-    <w:p>
-      <w:pPr>
-        <w:pStyle w:val="Paragrafoelenco"/>
-        <w:numPr>
-          <w:ilvl w:val="0"/>
-          <w:numId w:val="19"/>
-        </w:numPr>
-        <w:rPr>
-          <w:u w:val="single"/>
-        </w:rPr>
-      </w:pPr>
-      <w:r>
-        <w:rPr>
-          <w:u w:val="single"/>
-        </w:rPr>
-        <w:t xml:space="preserve">Confrontare </w:t>
-      </w:r>
-      <w:proofErr w:type="spellStart"/>
-      <w:r>
-        <w:rPr>
-          <w:u w:val="single"/>
-        </w:rPr>
-        <w:t>Aorig</w:t>
-      </w:r>
-      <w:proofErr w:type="spellEnd"/>
-      <w:r>
-        <w:rPr>
-          <w:u w:val="single"/>
-        </w:rPr>
-        <w:t xml:space="preserve">, </w:t>
-      </w:r>
-      <w:proofErr w:type="spellStart"/>
-      <w:r>
-        <w:rPr>
-          <w:u w:val="single"/>
-        </w:rPr>
-        <w:t>Amod</w:t>
-      </w:r>
-      <w:proofErr w:type="spellEnd"/>
-      <w:r>
-        <w:rPr>
-          <w:u w:val="single"/>
-        </w:rPr>
-        <w:t xml:space="preserve"> e Amod2</w:t>
-      </w:r>
-      <w:r>
-        <w:rPr>
-          <w:u w:val="single"/>
-        </w:rPr>
-        <w:t xml:space="preserve"> (confronto generale di tutte le </w:t>
-      </w:r>
-      <w:r>
-        <w:rPr>
-          <w:u w:val="single"/>
-        </w:rPr>
-        <w:t>configurazioni adottate)</w:t>
-      </w:r>
-    </w:p>
-    <w:p>
-      <w:pPr>
-        <w:pStyle w:val="Paragrafoelenco"/>
-        <w:numPr>
-          <w:ilvl w:val="0"/>
-          <w:numId w:val="19"/>
-        </w:numPr>
-        <w:rPr>
-          <w:u w:val="single"/>
-        </w:rPr>
-      </w:pPr>
-      <w:r>
-        <w:rPr>
-          <w:u w:val="single"/>
-        </w:rPr>
-        <w:t>Conclusioni</w:t>
-      </w:r>
-    </w:p>
-    <w:p>
-      <w:pPr>
-        <w:pStyle w:val="Paragrafoelenco"/>
-        <w:numPr>
-          <w:ilvl w:val="0"/>
-          <w:numId w:val="22"/>
-        </w:numPr>
-        <w:rPr>
-          <w:u w:val="single"/>
-        </w:rPr>
-      </w:pPr>
-      <w:r>
-        <w:rPr>
-          <w:u w:val="single"/>
-        </w:rPr>
-        <w:t>Bibliografia</w:t>
-      </w:r>
-      <w:r>
-        <w:br w:type="page"/>
-      </w:r>
-    </w:p>
-    <w:p>
-      <w:pPr>
-        <w:pStyle w:val="Titolo1"/>
-        <w:pBdr>
-          <w:bottom w:val="single" w:sz="12" w:space="1" w:color="auto"/>
-        </w:pBdr>
-        <w:rPr>
-          <w:rFonts w:asciiTheme="minorHAnsi" w:hAnsiTheme="minorHAnsi" w:cstheme="minorHAnsi"/>
-          <w:b/>
-          <w:i/>
-          <w:color w:val="000000" w:themeColor="text1"/>
-        </w:rPr>
-      </w:pPr>
-      <w:bookmarkStart w:id="3" w:name="_Toc535319185"/>
-      <w:r>
-        <w:rPr>
-          <w:rFonts w:asciiTheme="minorHAnsi" w:hAnsiTheme="minorHAnsi" w:cstheme="minorHAnsi"/>
-          <w:b/>
-          <w:i/>
-          <w:color w:val="000000" w:themeColor="text1"/>
-        </w:rPr>
-        <w:lastRenderedPageBreak/>
-        <w:t>2</w:t>
-      </w:r>
-      <w:r>
-        <w:rPr>
-          <w:rFonts w:asciiTheme="minorHAnsi" w:hAnsiTheme="minorHAnsi" w:cstheme="minorHAnsi"/>
-          <w:b/>
-          <w:i/>
-          <w:color w:val="000000" w:themeColor="text1"/>
-        </w:rPr>
-        <w:t xml:space="preserve">. </w:t>
-      </w:r>
-      <w:r>
-        <w:rPr>
-          <w:rFonts w:asciiTheme="minorHAnsi" w:hAnsiTheme="minorHAnsi" w:cstheme="minorHAnsi"/>
-          <w:b/>
-          <w:i/>
-          <w:color w:val="000000" w:themeColor="text1"/>
-        </w:rPr>
-        <w:t>Rete originale</w:t>
-      </w:r>
-      <w:bookmarkEnd w:id="3"/>
-    </w:p>
-    <w:p>
-      <w:pPr>
-        <w:spacing w:after="0"/>
         <w:jc w:val="both"/>
       </w:pPr>
     </w:p>
@@ -2419,14 +2510,14 @@
           <w:sz w:val="24"/>
         </w:rPr>
       </w:pPr>
-      <w:bookmarkStart w:id="4" w:name="_Toc535319186"/>
+      <w:bookmarkStart w:id="5" w:name="_Toc535319187"/>
       <w:r>
         <w:rPr>
           <w:b/>
           <w:color w:val="000000" w:themeColor="text1"/>
           <w:sz w:val="24"/>
         </w:rPr>
-        <w:t xml:space="preserve">2.1 </w:t>
+        <w:t>2.</w:t>
       </w:r>
       <w:r>
         <w:rPr>
@@ -2434,67 +2525,22 @@
           <w:color w:val="000000" w:themeColor="text1"/>
           <w:sz w:val="24"/>
         </w:rPr>
-        <w:t>Progettazione della rete neurale</w:t>
-      </w:r>
-      <w:bookmarkEnd w:id="4"/>
-    </w:p>
-    <w:p>
-      <w:pPr>
-        <w:jc w:val="both"/>
-      </w:pPr>
-      <w:proofErr w:type="spellStart"/>
-      <w:r>
-        <w:t>Xxx</w:t>
-      </w:r>
-      <w:proofErr w:type="spellEnd"/>
-    </w:p>
-    <w:p>
-      <w:pPr>
-        <w:jc w:val="both"/>
-      </w:pPr>
-    </w:p>
-    <w:p>
-      <w:pPr>
-        <w:pStyle w:val="Titolo2"/>
-        <w:spacing w:after="60"/>
-        <w:jc w:val="both"/>
+        <w:t>2</w:t>
+      </w:r>
+      <w:r>
         <w:rPr>
           <w:b/>
           <w:color w:val="000000" w:themeColor="text1"/>
           <w:sz w:val="24"/>
         </w:rPr>
-      </w:pPr>
-      <w:bookmarkStart w:id="5" w:name="_Toc535319187"/>
+        <w:t xml:space="preserve"> </w:t>
+      </w:r>
       <w:r>
         <w:rPr>
           <w:b/>
           <w:color w:val="000000" w:themeColor="text1"/>
           <w:sz w:val="24"/>
         </w:rPr>
-        <w:t>2.</w:t>
-      </w:r>
-      <w:r>
-        <w:rPr>
-          <w:b/>
-          <w:color w:val="000000" w:themeColor="text1"/>
-          <w:sz w:val="24"/>
-        </w:rPr>
-        <w:t>2</w:t>
-      </w:r>
-      <w:r>
-        <w:rPr>
-          <w:b/>
-          <w:color w:val="000000" w:themeColor="text1"/>
-          <w:sz w:val="24"/>
-        </w:rPr>
-        <w:t xml:space="preserve"> </w:t>
-      </w:r>
-      <w:r>
-        <w:rPr>
-          <w:b/>
-          <w:color w:val="000000" w:themeColor="text1"/>
-          <w:sz w:val="24"/>
-        </w:rPr>
         <w:t>Allenamento della rete neurale</w:t>
       </w:r>
       <w:bookmarkEnd w:id="5"/>
@@ -2505,6 +2551,9 @@
       </w:pPr>
       <w:r>
         <w:t>Allenamento della rete neurale</w:t>
+      </w:r>
+      <w:r>
+        <w:t xml:space="preserve"> nella sua configurazione originale.</w:t>
       </w:r>
     </w:p>
     <w:p>
@@ -2695,13 +2744,177 @@
     </w:p>
     <w:p>
       <w:pPr>
-        <w:jc w:val="both"/>
-      </w:pPr>
+        <w:pStyle w:val="Paragrafoelenco"/>
+        <w:numPr>
+          <w:ilvl w:val="1"/>
+          <w:numId w:val="26"/>
+        </w:numPr>
+      </w:pPr>
+      <w:r>
+        <w:t xml:space="preserve">Iterazione orizzontale (ovvero 2/3 iterazione </w:t>
+      </w:r>
       <w:proofErr w:type="spellStart"/>
       <w:r>
-        <w:t>Xxx</w:t>
+        <w:t>max</w:t>
       </w:r>
       <w:proofErr w:type="spellEnd"/>
+      <w:r>
+        <w:t xml:space="preserve"> in cui applichiamo l’approssimazione a insiemi di neuroni diversi – e.g. tutti i neuroni, solo i neuroni </w:t>
+      </w:r>
+      <w:proofErr w:type="spellStart"/>
+      <w:r>
+        <w:t>hidden</w:t>
+      </w:r>
+      <w:proofErr w:type="spellEnd"/>
+      <w:r>
+        <w:t xml:space="preserve"> solo alcuni dei neuroni </w:t>
+      </w:r>
+      <w:proofErr w:type="spellStart"/>
+      <w:r>
+        <w:t>hidden</w:t>
+      </w:r>
+      <w:proofErr w:type="spellEnd"/>
+      <w:r>
+        <w:t>)</w:t>
+      </w:r>
+    </w:p>
+    <w:p>
+      <w:pPr>
+        <w:pStyle w:val="Paragrafoelenco"/>
+        <w:numPr>
+          <w:ilvl w:val="2"/>
+          <w:numId w:val="26"/>
+        </w:numPr>
+      </w:pPr>
+      <w:r>
+        <w:t xml:space="preserve">Iterazione verticale (ovvero 2/3 iterazioni </w:t>
+      </w:r>
+      <w:proofErr w:type="spellStart"/>
+      <w:r>
+        <w:t>max</w:t>
+      </w:r>
+      <w:proofErr w:type="spellEnd"/>
+      <w:r>
+        <w:t xml:space="preserve"> in cui applichiamo in maniera diversa l’approssimazione ai neuroni dell’insieme dell’iterazione di livello superiore, ovvero con un numero di bit di rappresentazione dei pesi diverso)</w:t>
+      </w:r>
+    </w:p>
+    <w:p>
+      <w:pPr>
+        <w:pStyle w:val="Paragrafoelenco"/>
+        <w:numPr>
+          <w:ilvl w:val="3"/>
+          <w:numId w:val="26"/>
+        </w:numPr>
+      </w:pPr>
+      <w:r>
+        <w:t>Modifica dei pesi riducendo i bit di rappresentazione</w:t>
+      </w:r>
+    </w:p>
+    <w:p>
+      <w:pPr>
+        <w:pStyle w:val="Paragrafoelenco"/>
+        <w:numPr>
+          <w:ilvl w:val="3"/>
+          <w:numId w:val="26"/>
+        </w:numPr>
+      </w:pPr>
+      <w:r>
+        <w:t>Valutazione dell'accuratezza della rete (</w:t>
+      </w:r>
+      <w:proofErr w:type="spellStart"/>
+      <w:r>
+        <w:t>Amod</w:t>
+      </w:r>
+      <w:proofErr w:type="spellEnd"/>
+      <w:r>
+        <w:t>)</w:t>
+      </w:r>
+    </w:p>
+    <w:p>
+      <w:pPr>
+        <w:pStyle w:val="Paragrafoelenco"/>
+        <w:numPr>
+          <w:ilvl w:val="3"/>
+          <w:numId w:val="26"/>
+        </w:numPr>
+      </w:pPr>
+      <w:proofErr w:type="spellStart"/>
+      <w:r>
+        <w:t>Riallenamento</w:t>
+      </w:r>
+      <w:proofErr w:type="spellEnd"/>
+      <w:r>
+        <w:t xml:space="preserve"> la rete in cui i pesi sono rappresentati con un numero ridotto di bit (2 epoche </w:t>
+      </w:r>
+      <w:proofErr w:type="spellStart"/>
+      <w:r>
+        <w:t>max</w:t>
+      </w:r>
+      <w:proofErr w:type="spellEnd"/>
+      <w:r>
+        <w:t>)</w:t>
+      </w:r>
+    </w:p>
+    <w:p>
+      <w:pPr>
+        <w:pStyle w:val="Paragrafoelenco"/>
+        <w:numPr>
+          <w:ilvl w:val="3"/>
+          <w:numId w:val="26"/>
+        </w:numPr>
+      </w:pPr>
+      <w:r>
+        <w:t>Valutare l'accuratezza della rete (Amod2)</w:t>
+      </w:r>
+    </w:p>
+    <w:p>
+      <w:pPr>
+        <w:pStyle w:val="Paragrafoelenco"/>
+        <w:numPr>
+          <w:ilvl w:val="0"/>
+          <w:numId w:val="26"/>
+        </w:numPr>
+      </w:pPr>
+      <w:r>
+        <w:t xml:space="preserve">Ps. Fare riferimento ai paper quando scegli le configurazioni con solo gli </w:t>
+      </w:r>
+      <w:proofErr w:type="spellStart"/>
+      <w:r>
+        <w:t>hidden</w:t>
+      </w:r>
+      <w:proofErr w:type="spellEnd"/>
+      <w:r>
+        <w:t xml:space="preserve"> </w:t>
+      </w:r>
+      <w:proofErr w:type="spellStart"/>
+      <w:r>
+        <w:t>layer</w:t>
+      </w:r>
+      <w:proofErr w:type="spellEnd"/>
+    </w:p>
+    <w:p>
+      <w:pPr>
+        <w:pStyle w:val="Paragrafoelenco"/>
+        <w:numPr>
+          <w:ilvl w:val="0"/>
+          <w:numId w:val="26"/>
+        </w:numPr>
+      </w:pPr>
+      <w:r>
+        <w:t>Ps2. Fare notare le problematiche di progetto: a causa delle tempistiche del training abbiamo deciso di scegliere 3x3 iterazioni (orizzontali e verticali rispettivamente) e non un numero “quanto basta” come descritto nei paper.</w:t>
+      </w:r>
+    </w:p>
+    <w:p>
+      <w:pPr>
+        <w:pStyle w:val="Paragrafoelenco"/>
+        <w:numPr>
+          <w:ilvl w:val="1"/>
+          <w:numId w:val="26"/>
+        </w:numPr>
+      </w:pPr>
+      <w:r>
+        <w:t>Es. In letteratura sono state descritte diverse soluzioni per applicare l’AC sulle NN. Noi abbiamo seguito un approccio ibrido cercando di approssimare per step successivi sia a livello orizzontale che a livello verticale. A causa delle limitate risorse hardware a disposizione non abbiamo però potuto eseguire un numero esaustivo di iterazioni, motivo per il quale abbiamo deciso di adottare un numero di iterazioni fisso nelle quali vengono utilizzate le configurazioni che sono state considerate più significative per la valutazione dei risultati finali.</w:t>
+      </w:r>
     </w:p>
     <w:p>
       <w:pPr>
@@ -2764,8 +2977,6 @@
       <w:r>
         <w:t xml:space="preserve">- </w:t>
       </w:r>
-      <w:bookmarkStart w:id="9" w:name="_GoBack"/>
-      <w:bookmarkEnd w:id="9"/>
       <w:r>
         <w:t>Come funziona il tool e cosa permette di fare</w:t>
       </w:r>
@@ -2817,6 +3028,7 @@
     </w:p>
     <w:p>
       <w:r>
+        <w:lastRenderedPageBreak/>
         <w:br w:type="page"/>
       </w:r>
     </w:p>
@@ -2833,7 +3045,7 @@
           <w:color w:val="000000" w:themeColor="text1"/>
         </w:rPr>
       </w:pPr>
-      <w:bookmarkStart w:id="10" w:name="_Toc535319191"/>
+      <w:bookmarkStart w:id="9" w:name="_Toc535319191"/>
       <w:r>
         <w:rPr>
           <w:rFonts w:asciiTheme="minorHAnsi" w:hAnsiTheme="minorHAnsi" w:cstheme="minorHAnsi"/>
@@ -2862,7 +3074,7 @@
         </w:rPr>
         <w:t>Valutazione dei risultati ottenuti</w:t>
       </w:r>
-      <w:bookmarkEnd w:id="10"/>
+      <w:bookmarkEnd w:id="9"/>
     </w:p>
     <w:p>
       <w:r>
@@ -2882,7 +3094,7 @@
           <w:color w:val="000000" w:themeColor="text1"/>
         </w:rPr>
       </w:pPr>
-      <w:bookmarkStart w:id="11" w:name="_Toc535319192"/>
+      <w:bookmarkStart w:id="10" w:name="_Toc535319192"/>
       <w:r>
         <w:rPr>
           <w:rFonts w:asciiTheme="minorHAnsi" w:hAnsiTheme="minorHAnsi" w:cstheme="minorHAnsi"/>
@@ -2911,7 +3123,7 @@
         </w:rPr>
         <w:t>Conclusioni</w:t>
       </w:r>
-      <w:bookmarkEnd w:id="11"/>
+      <w:bookmarkEnd w:id="10"/>
     </w:p>
     <w:p>
       <w:pPr>
@@ -3020,6 +3232,138 @@
       </w:r>
     </w:p>
   </w:footnote>
+  <w:footnote w:id="1">
+    <w:p>
+      <w:pPr>
+        <w:pStyle w:val="Testonotaapidipagina"/>
+      </w:pPr>
+      <w:r>
+        <w:rPr>
+          <w:rStyle w:val="Rimandonotaapidipagina"/>
+        </w:rPr>
+        <w:footnoteRef/>
+      </w:r>
+      <w:r>
+        <w:t xml:space="preserve"> </w:t>
+      </w:r>
+      <w:r>
+        <w:t>NN</w:t>
+      </w:r>
+      <w:r>
+        <w:t>AXIM (</w:t>
+      </w:r>
+      <w:proofErr w:type="spellStart"/>
+      <w:r>
+        <w:t>Neural</w:t>
+      </w:r>
+      <w:proofErr w:type="spellEnd"/>
+      <w:r>
+        <w:t xml:space="preserve"> Network </w:t>
+      </w:r>
+      <w:proofErr w:type="spellStart"/>
+      <w:r>
+        <w:t>A</w:t>
+      </w:r>
+      <w:r>
+        <w:t>ppromate</w:t>
+      </w:r>
+      <w:proofErr w:type="spellEnd"/>
+      <w:r>
+        <w:t xml:space="preserve"> </w:t>
+      </w:r>
+      <w:r>
+        <w:t>C</w:t>
+      </w:r>
+      <w:r>
+        <w:t xml:space="preserve">omputing </w:t>
+      </w:r>
+      <w:proofErr w:type="spellStart"/>
+      <w:r>
+        <w:t>SIM</w:t>
+      </w:r>
+      <w:r>
+        <w:t>ulator</w:t>
+      </w:r>
+      <w:proofErr w:type="spellEnd"/>
+      <w:r>
+        <w:t>)</w:t>
+      </w:r>
+      <w:r>
+        <w:t xml:space="preserve"> è disponibile su GitHub presso l’indirizzo </w:t>
+      </w:r>
+      <w:hyperlink r:id="rId1" w:history="1">
+        <w:r>
+          <w:rPr>
+            <w:rStyle w:val="Collegamentoipertestuale"/>
+          </w:rPr>
+          <w:t>https://github.com/</w:t>
+        </w:r>
+        <w:r>
+          <w:rPr>
+            <w:rStyle w:val="Collegamentoipertestuale"/>
+          </w:rPr>
+          <w:t>Taletex</w:t>
+        </w:r>
+        <w:r>
+          <w:rPr>
+            <w:rStyle w:val="Collegamentoipertestuale"/>
+          </w:rPr>
+          <w:t>/</w:t>
+        </w:r>
+        <w:r>
+          <w:rPr>
+            <w:rStyle w:val="Collegamentoipertestuale"/>
+          </w:rPr>
+          <w:t>NNAXIM</w:t>
+        </w:r>
+      </w:hyperlink>
+      <w:r>
+        <w:t>.</w:t>
+      </w:r>
+      <w:r>
+        <w:t xml:space="preserve"> Il nome del progetto è un tributo al simulatore NOXIM</w:t>
+      </w:r>
+      <w:r>
+        <w:t xml:space="preserve">, disponibile sempre su GitHub all’indirizzo </w:t>
+      </w:r>
+      <w:r>
+        <w:t>https://github.com/davidepatti/noxim</w:t>
+      </w:r>
+      <w:r>
+        <w:t>.</w:t>
+      </w:r>
+    </w:p>
+  </w:footnote>
+  <w:footnote w:id="2">
+    <w:p>
+      <w:pPr>
+        <w:pStyle w:val="Testonotaapidipagina"/>
+      </w:pPr>
+      <w:r>
+        <w:rPr>
+          <w:rStyle w:val="Rimandonotaapidipagina"/>
+        </w:rPr>
+        <w:footnoteRef/>
+      </w:r>
+      <w:r>
+        <w:t xml:space="preserve"> </w:t>
+      </w:r>
+      <w:proofErr w:type="spellStart"/>
+      <w:r>
+        <w:t>TinyDNN</w:t>
+      </w:r>
+      <w:proofErr w:type="spellEnd"/>
+      <w:r>
+        <w:t xml:space="preserve"> è disponibile gratuitamente su GitHub presso l’indirizzo </w:t>
+      </w:r>
+      <w:r>
+        <w:t>https://github.com/tiny-dnn/tiny-dnn</w:t>
+      </w:r>
+      <w:r>
+        <w:t>.</w:t>
+      </w:r>
+    </w:p>
+  </w:footnote>
 </w:footnotes>
 </file>
 
@@ -3828,6 +4172,92 @@
     </w:lvl>
   </w:abstractNum>
   <w:abstractNum w:abstractNumId="8" w15:restartNumberingAfterBreak="0">
+    <w:nsid w:val="1E0F6F36"/>
+    <w:multiLevelType w:val="hybridMultilevel"/>
+    <w:tmpl w:val="2C169176"/>
+    <w:lvl w:ilvl="0" w:tplc="0410000F">
+      <w:start w:val="1"/>
+      <w:numFmt w:val="decimal"/>
+      <w:lvlText w:val="%1."/>
+      <w:lvlJc w:val="left"/>
+      <w:pPr>
+        <w:ind w:left="720" w:hanging="360"/>
+      </w:pPr>
+    </w:lvl>
+    <w:lvl w:ilvl="1" w:tplc="04100019">
+      <w:start w:val="1"/>
+      <w:numFmt w:val="lowerLetter"/>
+      <w:lvlText w:val="%2."/>
+      <w:lvlJc w:val="left"/>
+      <w:pPr>
+        <w:ind w:left="1440" w:hanging="360"/>
+      </w:pPr>
+    </w:lvl>
+    <w:lvl w:ilvl="2" w:tplc="0410001B">
+      <w:start w:val="1"/>
+      <w:numFmt w:val="lowerRoman"/>
+      <w:lvlText w:val="%3."/>
+      <w:lvlJc w:val="right"/>
+      <w:pPr>
+        <w:ind w:left="2160" w:hanging="180"/>
+      </w:pPr>
+    </w:lvl>
+    <w:lvl w:ilvl="3" w:tplc="0410000F">
+      <w:start w:val="1"/>
+      <w:numFmt w:val="decimal"/>
+      <w:lvlText w:val="%4."/>
+      <w:lvlJc w:val="left"/>
+      <w:pPr>
+        <w:ind w:left="2880" w:hanging="360"/>
+      </w:pPr>
+    </w:lvl>
+    <w:lvl w:ilvl="4" w:tplc="04100019" w:tentative="1">
+      <w:start w:val="1"/>
+      <w:numFmt w:val="lowerLetter"/>
+      <w:lvlText w:val="%5."/>
+      <w:lvlJc w:val="left"/>
+      <w:pPr>
+        <w:ind w:left="3600" w:hanging="360"/>
+      </w:pPr>
+    </w:lvl>
+    <w:lvl w:ilvl="5" w:tplc="0410001B" w:tentative="1">
+      <w:start w:val="1"/>
+      <w:numFmt w:val="lowerRoman"/>
+      <w:lvlText w:val="%6."/>
+      <w:lvlJc w:val="right"/>
+      <w:pPr>
+        <w:ind w:left="4320" w:hanging="180"/>
+      </w:pPr>
+    </w:lvl>
+    <w:lvl w:ilvl="6" w:tplc="0410000F" w:tentative="1">
+      <w:start w:val="1"/>
+      <w:numFmt w:val="decimal"/>
+      <w:lvlText w:val="%7."/>
+      <w:lvlJc w:val="left"/>
+      <w:pPr>
+        <w:ind w:left="5040" w:hanging="360"/>
+      </w:pPr>
+    </w:lvl>
+    <w:lvl w:ilvl="7" w:tplc="04100019" w:tentative="1">
+      <w:start w:val="1"/>
+      <w:numFmt w:val="lowerLetter"/>
+      <w:lvlText w:val="%8."/>
+      <w:lvlJc w:val="left"/>
+      <w:pPr>
+        <w:ind w:left="5760" w:hanging="360"/>
+      </w:pPr>
+    </w:lvl>
+    <w:lvl w:ilvl="8" w:tplc="0410001B" w:tentative="1">
+      <w:start w:val="1"/>
+      <w:numFmt w:val="lowerRoman"/>
+      <w:lvlText w:val="%9."/>
+      <w:lvlJc w:val="right"/>
+      <w:pPr>
+        <w:ind w:left="6480" w:hanging="180"/>
+      </w:pPr>
+    </w:lvl>
+  </w:abstractNum>
+  <w:abstractNum w:abstractNumId="9" w15:restartNumberingAfterBreak="0">
     <w:nsid w:val="28F74C31"/>
     <w:multiLevelType w:val="hybridMultilevel"/>
     <w:tmpl w:val="C7743116"/>
@@ -3916,7 +4346,7 @@
       </w:pPr>
     </w:lvl>
   </w:abstractNum>
-  <w:abstractNum w:abstractNumId="9" w15:restartNumberingAfterBreak="0">
+  <w:abstractNum w:abstractNumId="10" w15:restartNumberingAfterBreak="0">
     <w:nsid w:val="2D6F46B7"/>
     <w:multiLevelType w:val="hybridMultilevel"/>
     <w:tmpl w:val="CE92577E"/>
@@ -4005,7 +4435,7 @@
       </w:pPr>
     </w:lvl>
   </w:abstractNum>
-  <w:abstractNum w:abstractNumId="10" w15:restartNumberingAfterBreak="0">
+  <w:abstractNum w:abstractNumId="11" w15:restartNumberingAfterBreak="0">
     <w:nsid w:val="34A30A56"/>
     <w:multiLevelType w:val="multilevel"/>
     <w:tmpl w:val="4A46AE5C"/>
@@ -4118,7 +4548,7 @@
       </w:rPr>
     </w:lvl>
   </w:abstractNum>
-  <w:abstractNum w:abstractNumId="11" w15:restartNumberingAfterBreak="0">
+  <w:abstractNum w:abstractNumId="12" w15:restartNumberingAfterBreak="0">
     <w:nsid w:val="36E7086A"/>
     <w:multiLevelType w:val="hybridMultilevel"/>
     <w:tmpl w:val="EF2E4748"/>
@@ -4231,7 +4661,120 @@
       </w:rPr>
     </w:lvl>
   </w:abstractNum>
-  <w:abstractNum w:abstractNumId="12" w15:restartNumberingAfterBreak="0">
+  <w:abstractNum w:abstractNumId="13" w15:restartNumberingAfterBreak="0">
+    <w:nsid w:val="3CE54B53"/>
+    <w:multiLevelType w:val="multilevel"/>
+    <w:tmpl w:val="036EE612"/>
+    <w:lvl w:ilvl="0">
+      <w:start w:val="1"/>
+      <w:numFmt w:val="decimal"/>
+      <w:lvlText w:val="%1"/>
+      <w:lvlJc w:val="left"/>
+      <w:pPr>
+        <w:ind w:left="390" w:hanging="390"/>
+      </w:pPr>
+      <w:rPr>
+        <w:rFonts w:hint="default"/>
+      </w:rPr>
+    </w:lvl>
+    <w:lvl w:ilvl="1">
+      <w:start w:val="1"/>
+      <w:numFmt w:val="decimal"/>
+      <w:lvlText w:val="%1.%2"/>
+      <w:lvlJc w:val="left"/>
+      <w:pPr>
+        <w:ind w:left="390" w:hanging="390"/>
+      </w:pPr>
+      <w:rPr>
+        <w:rFonts w:hint="default"/>
+      </w:rPr>
+    </w:lvl>
+    <w:lvl w:ilvl="2">
+      <w:start w:val="1"/>
+      <w:numFmt w:val="decimal"/>
+      <w:lvlText w:val="%1.%2.%3"/>
+      <w:lvlJc w:val="left"/>
+      <w:pPr>
+        <w:ind w:left="720" w:hanging="720"/>
+      </w:pPr>
+      <w:rPr>
+        <w:rFonts w:hint="default"/>
+      </w:rPr>
+    </w:lvl>
+    <w:lvl w:ilvl="3">
+      <w:start w:val="1"/>
+      <w:numFmt w:val="decimal"/>
+      <w:lvlText w:val="%1.%2.%3.%4"/>
+      <w:lvlJc w:val="left"/>
+      <w:pPr>
+        <w:ind w:left="720" w:hanging="720"/>
+      </w:pPr>
+      <w:rPr>
+        <w:rFonts w:hint="default"/>
+      </w:rPr>
+    </w:lvl>
+    <w:lvl w:ilvl="4">
+      <w:start w:val="1"/>
+      <w:numFmt w:val="decimal"/>
+      <w:lvlText w:val="%1.%2.%3.%4.%5"/>
+      <w:lvlJc w:val="left"/>
+      <w:pPr>
+        <w:ind w:left="1080" w:hanging="1080"/>
+      </w:pPr>
+      <w:rPr>
+        <w:rFonts w:hint="default"/>
+      </w:rPr>
+    </w:lvl>
+    <w:lvl w:ilvl="5">
+      <w:start w:val="1"/>
+      <w:numFmt w:val="decimal"/>
+      <w:lvlText w:val="%1.%2.%3.%4.%5.%6"/>
+      <w:lvlJc w:val="left"/>
+      <w:pPr>
+        <w:ind w:left="1080" w:hanging="1080"/>
+      </w:pPr>
+      <w:rPr>
+        <w:rFonts w:hint="default"/>
+      </w:rPr>
+    </w:lvl>
+    <w:lvl w:ilvl="6">
+      <w:start w:val="1"/>
+      <w:numFmt w:val="decimal"/>
+      <w:lvlText w:val="%1.%2.%3.%4.%5.%6.%7"/>
+      <w:lvlJc w:val="left"/>
+      <w:pPr>
+        <w:ind w:left="1440" w:hanging="1440"/>
+      </w:pPr>
+      <w:rPr>
+        <w:rFonts w:hint="default"/>
+      </w:rPr>
+    </w:lvl>
+    <w:lvl w:ilvl="7">
+      <w:start w:val="1"/>
+      <w:numFmt w:val="decimal"/>
+      <w:lvlText w:val="%1.%2.%3.%4.%5.%6.%7.%8"/>
+      <w:lvlJc w:val="left"/>
+      <w:pPr>
+        <w:ind w:left="1440" w:hanging="1440"/>
+      </w:pPr>
+      <w:rPr>
+        <w:rFonts w:hint="default"/>
+      </w:rPr>
+    </w:lvl>
+    <w:lvl w:ilvl="8">
+      <w:start w:val="1"/>
+      <w:numFmt w:val="decimal"/>
+      <w:lvlText w:val="%1.%2.%3.%4.%5.%6.%7.%8.%9"/>
+      <w:lvlJc w:val="left"/>
+      <w:pPr>
+        <w:ind w:left="1440" w:hanging="1440"/>
+      </w:pPr>
+      <w:rPr>
+        <w:rFonts w:hint="default"/>
+      </w:rPr>
+    </w:lvl>
+  </w:abstractNum>
+  <w:abstractNum w:abstractNumId="14" w15:restartNumberingAfterBreak="0">
     <w:nsid w:val="3EBF606C"/>
     <w:multiLevelType w:val="hybridMultilevel"/>
     <w:tmpl w:val="57E09912"/>
@@ -4344,7 +4887,7 @@
       </w:rPr>
     </w:lvl>
   </w:abstractNum>
-  <w:abstractNum w:abstractNumId="13" w15:restartNumberingAfterBreak="0">
+  <w:abstractNum w:abstractNumId="15" w15:restartNumberingAfterBreak="0">
     <w:nsid w:val="3FEC07EE"/>
     <w:multiLevelType w:val="hybridMultilevel"/>
     <w:tmpl w:val="2E62E8FA"/>
@@ -4433,7 +4976,7 @@
       </w:pPr>
     </w:lvl>
   </w:abstractNum>
-  <w:abstractNum w:abstractNumId="14" w15:restartNumberingAfterBreak="0">
+  <w:abstractNum w:abstractNumId="16" w15:restartNumberingAfterBreak="0">
     <w:nsid w:val="46DE7E11"/>
     <w:multiLevelType w:val="hybridMultilevel"/>
     <w:tmpl w:val="2C169176"/>
@@ -4519,7 +5062,7 @@
       </w:pPr>
     </w:lvl>
   </w:abstractNum>
-  <w:abstractNum w:abstractNumId="15" w15:restartNumberingAfterBreak="0">
+  <w:abstractNum w:abstractNumId="17" w15:restartNumberingAfterBreak="0">
     <w:nsid w:val="47263A66"/>
     <w:multiLevelType w:val="hybridMultilevel"/>
     <w:tmpl w:val="A3E40A56"/>
@@ -4632,7 +5175,7 @@
       </w:rPr>
     </w:lvl>
   </w:abstractNum>
-  <w:abstractNum w:abstractNumId="16" w15:restartNumberingAfterBreak="0">
+  <w:abstractNum w:abstractNumId="18" w15:restartNumberingAfterBreak="0">
     <w:nsid w:val="50F1778E"/>
     <w:multiLevelType w:val="hybridMultilevel"/>
     <w:tmpl w:val="17742AA4"/>
@@ -4745,7 +5288,120 @@
       </w:rPr>
     </w:lvl>
   </w:abstractNum>
-  <w:abstractNum w:abstractNumId="17" w15:restartNumberingAfterBreak="0">
+  <w:abstractNum w:abstractNumId="19" w15:restartNumberingAfterBreak="0">
+    <w:nsid w:val="5C0626C7"/>
+    <w:multiLevelType w:val="hybridMultilevel"/>
+    <w:tmpl w:val="2E5A93D6"/>
+    <w:lvl w:ilvl="0" w:tplc="4F70DBEA">
+      <w:start w:val="2"/>
+      <w:numFmt w:val="bullet"/>
+      <w:lvlText w:val="-"/>
+      <w:lvlJc w:val="left"/>
+      <w:pPr>
+        <w:ind w:left="720" w:hanging="360"/>
+      </w:pPr>
+      <w:rPr>
+        <w:rFonts w:ascii="Calibri" w:eastAsiaTheme="minorHAnsi" w:hAnsi="Calibri" w:cs="Calibri" w:hint="default"/>
+      </w:rPr>
+    </w:lvl>
+    <w:lvl w:ilvl="1" w:tplc="04100003" w:tentative="1">
+      <w:start w:val="1"/>
+      <w:numFmt w:val="bullet"/>
+      <w:lvlText w:val="o"/>
+      <w:lvlJc w:val="left"/>
+      <w:pPr>
+        <w:ind w:left="1440" w:hanging="360"/>
+      </w:pPr>
+      <w:rPr>
+        <w:rFonts w:ascii="Courier New" w:hAnsi="Courier New" w:cs="Courier New" w:hint="default"/>
+      </w:rPr>
+    </w:lvl>
+    <w:lvl w:ilvl="2" w:tplc="04100005" w:tentative="1">
+      <w:start w:val="1"/>
+      <w:numFmt w:val="bullet"/>
+      <w:lvlText w:val=""/>
+      <w:lvlJc w:val="left"/>
+      <w:pPr>
+        <w:ind w:left="2160" w:hanging="360"/>
+      </w:pPr>
+      <w:rPr>
+        <w:rFonts w:ascii="Wingdings" w:hAnsi="Wingdings" w:hint="default"/>
+      </w:rPr>
+    </w:lvl>
+    <w:lvl w:ilvl="3" w:tplc="04100001" w:tentative="1">
+      <w:start w:val="1"/>
+      <w:numFmt w:val="bullet"/>
+      <w:lvlText w:val=""/>
+      <w:lvlJc w:val="left"/>
+      <w:pPr>
+        <w:ind w:left="2880" w:hanging="360"/>
+      </w:pPr>
+      <w:rPr>
+        <w:rFonts w:ascii="Symbol" w:hAnsi="Symbol" w:hint="default"/>
+      </w:rPr>
+    </w:lvl>
+    <w:lvl w:ilvl="4" w:tplc="04100003" w:tentative="1">
+      <w:start w:val="1"/>
+      <w:numFmt w:val="bullet"/>
+      <w:lvlText w:val="o"/>
+      <w:lvlJc w:val="left"/>
+      <w:pPr>
+        <w:ind w:left="3600" w:hanging="360"/>
+      </w:pPr>
+      <w:rPr>
+        <w:rFonts w:ascii="Courier New" w:hAnsi="Courier New" w:cs="Courier New" w:hint="default"/>
+      </w:rPr>
+    </w:lvl>
+    <w:lvl w:ilvl="5" w:tplc="04100005" w:tentative="1">
+      <w:start w:val="1"/>
+      <w:numFmt w:val="bullet"/>
+      <w:lvlText w:val=""/>
+      <w:lvlJc w:val="left"/>
+      <w:pPr>
+        <w:ind w:left="4320" w:hanging="360"/>
+      </w:pPr>
+      <w:rPr>
+        <w:rFonts w:ascii="Wingdings" w:hAnsi="Wingdings" w:hint="default"/>
+      </w:rPr>
+    </w:lvl>
+    <w:lvl w:ilvl="6" w:tplc="04100001" w:tentative="1">
+      <w:start w:val="1"/>
+      <w:numFmt w:val="bullet"/>
+      <w:lvlText w:val=""/>
+      <w:lvlJc w:val="left"/>
+      <w:pPr>
+        <w:ind w:left="5040" w:hanging="360"/>
+      </w:pPr>
+      <w:rPr>
+        <w:rFonts w:ascii="Symbol" w:hAnsi="Symbol" w:hint="default"/>
+      </w:rPr>
+    </w:lvl>
+    <w:lvl w:ilvl="7" w:tplc="04100003" w:tentative="1">
+      <w:start w:val="1"/>
+      <w:numFmt w:val="bullet"/>
+      <w:lvlText w:val="o"/>
+      <w:lvlJc w:val="left"/>
+      <w:pPr>
+        <w:ind w:left="5760" w:hanging="360"/>
+      </w:pPr>
+      <w:rPr>
+        <w:rFonts w:ascii="Courier New" w:hAnsi="Courier New" w:cs="Courier New" w:hint="default"/>
+      </w:rPr>
+    </w:lvl>
+    <w:lvl w:ilvl="8" w:tplc="04100005" w:tentative="1">
+      <w:start w:val="1"/>
+      <w:numFmt w:val="bullet"/>
+      <w:lvlText w:val=""/>
+      <w:lvlJc w:val="left"/>
+      <w:pPr>
+        <w:ind w:left="6480" w:hanging="360"/>
+      </w:pPr>
+      <w:rPr>
+        <w:rFonts w:ascii="Wingdings" w:hAnsi="Wingdings" w:hint="default"/>
+      </w:rPr>
+    </w:lvl>
+  </w:abstractNum>
+  <w:abstractNum w:abstractNumId="20" w15:restartNumberingAfterBreak="0">
     <w:nsid w:val="60A32B31"/>
     <w:multiLevelType w:val="hybridMultilevel"/>
     <w:tmpl w:val="44BE8FB8"/>
@@ -4834,7 +5490,7 @@
       </w:pPr>
     </w:lvl>
   </w:abstractNum>
-  <w:abstractNum w:abstractNumId="18" w15:restartNumberingAfterBreak="0">
+  <w:abstractNum w:abstractNumId="21" w15:restartNumberingAfterBreak="0">
     <w:nsid w:val="614B47F7"/>
     <w:multiLevelType w:val="hybridMultilevel"/>
     <w:tmpl w:val="383E227C"/>
@@ -4947,7 +5603,7 @@
       </w:rPr>
     </w:lvl>
   </w:abstractNum>
-  <w:abstractNum w:abstractNumId="19" w15:restartNumberingAfterBreak="0">
+  <w:abstractNum w:abstractNumId="22" w15:restartNumberingAfterBreak="0">
     <w:nsid w:val="687F195B"/>
     <w:multiLevelType w:val="hybridMultilevel"/>
     <w:tmpl w:val="00AC42BC"/>
@@ -5060,7 +5716,7 @@
       </w:rPr>
     </w:lvl>
   </w:abstractNum>
-  <w:abstractNum w:abstractNumId="20" w15:restartNumberingAfterBreak="0">
+  <w:abstractNum w:abstractNumId="23" w15:restartNumberingAfterBreak="0">
     <w:nsid w:val="6DE70915"/>
     <w:multiLevelType w:val="multilevel"/>
     <w:tmpl w:val="2C447096"/>
@@ -5173,7 +5829,7 @@
       </w:rPr>
     </w:lvl>
   </w:abstractNum>
-  <w:abstractNum w:abstractNumId="21" w15:restartNumberingAfterBreak="0">
+  <w:abstractNum w:abstractNumId="24" w15:restartNumberingAfterBreak="0">
     <w:nsid w:val="70CF7B83"/>
     <w:multiLevelType w:val="hybridMultilevel"/>
     <w:tmpl w:val="9216BFBE"/>
@@ -5286,7 +5942,120 @@
       </w:rPr>
     </w:lvl>
   </w:abstractNum>
-  <w:abstractNum w:abstractNumId="22" w15:restartNumberingAfterBreak="0">
+  <w:abstractNum w:abstractNumId="25" w15:restartNumberingAfterBreak="0">
+    <w:nsid w:val="750B78ED"/>
+    <w:multiLevelType w:val="multilevel"/>
+    <w:tmpl w:val="B97669B4"/>
+    <w:lvl w:ilvl="0">
+      <w:start w:val="1"/>
+      <w:numFmt w:val="decimal"/>
+      <w:lvlText w:val="%1"/>
+      <w:lvlJc w:val="left"/>
+      <w:pPr>
+        <w:ind w:left="360" w:hanging="360"/>
+      </w:pPr>
+      <w:rPr>
+        <w:rFonts w:hint="default"/>
+      </w:rPr>
+    </w:lvl>
+    <w:lvl w:ilvl="1">
+      <w:start w:val="1"/>
+      <w:numFmt w:val="decimal"/>
+      <w:lvlText w:val="%1.%2"/>
+      <w:lvlJc w:val="left"/>
+      <w:pPr>
+        <w:ind w:left="360" w:hanging="360"/>
+      </w:pPr>
+      <w:rPr>
+        <w:rFonts w:hint="default"/>
+      </w:rPr>
+    </w:lvl>
+    <w:lvl w:ilvl="2">
+      <w:start w:val="1"/>
+      <w:numFmt w:val="decimal"/>
+      <w:lvlText w:val="%1.%2.%3"/>
+      <w:lvlJc w:val="left"/>
+      <w:pPr>
+        <w:ind w:left="720" w:hanging="720"/>
+      </w:pPr>
+      <w:rPr>
+        <w:rFonts w:hint="default"/>
+      </w:rPr>
+    </w:lvl>
+    <w:lvl w:ilvl="3">
+      <w:start w:val="1"/>
+      <w:numFmt w:val="decimal"/>
+      <w:lvlText w:val="%1.%2.%3.%4"/>
+      <w:lvlJc w:val="left"/>
+      <w:pPr>
+        <w:ind w:left="720" w:hanging="720"/>
+      </w:pPr>
+      <w:rPr>
+        <w:rFonts w:hint="default"/>
+      </w:rPr>
+    </w:lvl>
+    <w:lvl w:ilvl="4">
+      <w:start w:val="1"/>
+      <w:numFmt w:val="decimal"/>
+      <w:lvlText w:val="%1.%2.%3.%4.%5"/>
+      <w:lvlJc w:val="left"/>
+      <w:pPr>
+        <w:ind w:left="1080" w:hanging="1080"/>
+      </w:pPr>
+      <w:rPr>
+        <w:rFonts w:hint="default"/>
+      </w:rPr>
+    </w:lvl>
+    <w:lvl w:ilvl="5">
+      <w:start w:val="1"/>
+      <w:numFmt w:val="decimal"/>
+      <w:lvlText w:val="%1.%2.%3.%4.%5.%6"/>
+      <w:lvlJc w:val="left"/>
+      <w:pPr>
+        <w:ind w:left="1080" w:hanging="1080"/>
+      </w:pPr>
+      <w:rPr>
+        <w:rFonts w:hint="default"/>
+      </w:rPr>
+    </w:lvl>
+    <w:lvl w:ilvl="6">
+      <w:start w:val="1"/>
+      <w:numFmt w:val="decimal"/>
+      <w:lvlText w:val="%1.%2.%3.%4.%5.%6.%7"/>
+      <w:lvlJc w:val="left"/>
+      <w:pPr>
+        <w:ind w:left="1440" w:hanging="1440"/>
+      </w:pPr>
+      <w:rPr>
+        <w:rFonts w:hint="default"/>
+      </w:rPr>
+    </w:lvl>
+    <w:lvl w:ilvl="7">
+      <w:start w:val="1"/>
+      <w:numFmt w:val="decimal"/>
+      <w:lvlText w:val="%1.%2.%3.%4.%5.%6.%7.%8"/>
+      <w:lvlJc w:val="left"/>
+      <w:pPr>
+        <w:ind w:left="1440" w:hanging="1440"/>
+      </w:pPr>
+      <w:rPr>
+        <w:rFonts w:hint="default"/>
+      </w:rPr>
+    </w:lvl>
+    <w:lvl w:ilvl="8">
+      <w:start w:val="1"/>
+      <w:numFmt w:val="decimal"/>
+      <w:lvlText w:val="%1.%2.%3.%4.%5.%6.%7.%8.%9"/>
+      <w:lvlJc w:val="left"/>
+      <w:pPr>
+        <w:ind w:left="1800" w:hanging="1800"/>
+      </w:pPr>
+      <w:rPr>
+        <w:rFonts w:hint="default"/>
+      </w:rPr>
+    </w:lvl>
+  </w:abstractNum>
+  <w:abstractNum w:abstractNumId="26" w15:restartNumberingAfterBreak="0">
     <w:nsid w:val="761C55B6"/>
     <w:multiLevelType w:val="hybridMultilevel"/>
     <w:tmpl w:val="06822D0E"/>
@@ -5400,34 +6169,34 @@
     </w:lvl>
   </w:abstractNum>
   <w:num w:numId="1">
-    <w:abstractNumId w:val="17"/>
+    <w:abstractNumId w:val="20"/>
   </w:num>
   <w:num w:numId="2">
-    <w:abstractNumId w:val="22"/>
+    <w:abstractNumId w:val="26"/>
   </w:num>
   <w:num w:numId="3">
     <w:abstractNumId w:val="5"/>
   </w:num>
   <w:num w:numId="4">
-    <w:abstractNumId w:val="12"/>
+    <w:abstractNumId w:val="14"/>
   </w:num>
   <w:num w:numId="5">
     <w:abstractNumId w:val="2"/>
   </w:num>
   <w:num w:numId="6">
-    <w:abstractNumId w:val="19"/>
+    <w:abstractNumId w:val="22"/>
   </w:num>
   <w:num w:numId="7">
-    <w:abstractNumId w:val="16"/>
+    <w:abstractNumId w:val="18"/>
   </w:num>
   <w:num w:numId="8">
-    <w:abstractNumId w:val="20"/>
+    <w:abstractNumId w:val="23"/>
   </w:num>
   <w:num w:numId="9">
-    <w:abstractNumId w:val="11"/>
+    <w:abstractNumId w:val="12"/>
   </w:num>
   <w:num w:numId="10">
-    <w:abstractNumId w:val="21"/>
+    <w:abstractNumId w:val="24"/>
   </w:num>
   <w:num w:numId="11">
     <w:abstractNumId w:val="6"/>
@@ -5439,34 +6208,46 @@
     <w:abstractNumId w:val="0"/>
   </w:num>
   <w:num w:numId="14">
-    <w:abstractNumId w:val="9"/>
+    <w:abstractNumId w:val="10"/>
   </w:num>
   <w:num w:numId="15">
-    <w:abstractNumId w:val="13"/>
+    <w:abstractNumId w:val="15"/>
   </w:num>
   <w:num w:numId="16">
     <w:abstractNumId w:val="3"/>
   </w:num>
   <w:num w:numId="17">
-    <w:abstractNumId w:val="8"/>
+    <w:abstractNumId w:val="9"/>
   </w:num>
   <w:num w:numId="18">
-    <w:abstractNumId w:val="10"/>
+    <w:abstractNumId w:val="11"/>
   </w:num>
   <w:num w:numId="19">
-    <w:abstractNumId w:val="14"/>
+    <w:abstractNumId w:val="16"/>
   </w:num>
   <w:num w:numId="20">
-    <w:abstractNumId w:val="15"/>
+    <w:abstractNumId w:val="17"/>
   </w:num>
   <w:num w:numId="21">
     <w:abstractNumId w:val="4"/>
   </w:num>
   <w:num w:numId="22">
-    <w:abstractNumId w:val="18"/>
+    <w:abstractNumId w:val="21"/>
   </w:num>
   <w:num w:numId="23">
     <w:abstractNumId w:val="7"/>
+  </w:num>
+  <w:num w:numId="24">
+    <w:abstractNumId w:val="13"/>
+  </w:num>
+  <w:num w:numId="25">
+    <w:abstractNumId w:val="25"/>
+  </w:num>
+  <w:num w:numId="26">
+    <w:abstractNumId w:val="8"/>
+  </w:num>
+  <w:num w:numId="27">
+    <w:abstractNumId w:val="19"/>
   </w:num>
 </w:numbering>
 </file>
@@ -6323,6 +7104,36 @@
       <w:u w:val="single"/>
     </w:rPr>
   </w:style>
+  <w:style w:type="character" w:customStyle="1" w:styleId="fontstyle01">
+    <w:name w:val="fontstyle01"/>
+    <w:basedOn w:val="Carpredefinitoparagrafo"/>
+    <w:rsid w:val="009A2CF2"/>
+    <w:rPr>
+      <w:rFonts w:ascii="NimbusRomNo9L-Medi" w:hAnsi="NimbusRomNo9L-Medi" w:hint="default"/>
+      <w:b/>
+      <w:bCs/>
+      <w:i w:val="0"/>
+      <w:iCs w:val="0"/>
+      <w:color w:val="242021"/>
+      <w:sz w:val="18"/>
+      <w:szCs w:val="18"/>
+    </w:rPr>
+  </w:style>
+  <w:style w:type="character" w:customStyle="1" w:styleId="fontstyle21">
+    <w:name w:val="fontstyle21"/>
+    <w:basedOn w:val="Carpredefinitoparagrafo"/>
+    <w:rsid w:val="009A2CF2"/>
+    <w:rPr>
+      <w:rFonts w:ascii="NimbusRomNo9L-MediItal" w:hAnsi="NimbusRomNo9L-MediItal" w:hint="default"/>
+      <w:b/>
+      <w:bCs/>
+      <w:i/>
+      <w:iCs/>
+      <w:color w:val="242021"/>
+      <w:sz w:val="18"/>
+      <w:szCs w:val="18"/>
+    </w:rPr>
+  </w:style>
 </w:styles>
 </file>
 
@@ -6626,7 +7437,7 @@
 </file>
 
 <file path=customXml/itemProps1.xml><?xml version="1.0" encoding="utf-8"?>
-<ds:datastoreItem xmlns:ds="http://schemas.openxmlformats.org/officeDocument/2006/customXml" ds:itemID="{85B66FA3-6526-4806-BADA-786EF4D37F9B}">
+<ds:datastoreItem xmlns:ds="http://schemas.openxmlformats.org/officeDocument/2006/customXml" ds:itemID="{CBA6EBA2-F2B1-4F59-A71E-BD76936736DE}">
   <ds:schemaRefs>
     <ds:schemaRef ds:uri="http://schemas.openxmlformats.org/officeDocument/2006/bibliography"/>
   </ds:schemaRefs>

</xml_diff>

<commit_message>
Modified nn accuracy params
</commit_message>
<xml_diff>
--- a/doc/Relazione_Scavo_Messina.docx
+++ b/doc/Relazione_Scavo_Messina.docx
@@ -1739,7 +1739,7 @@
     </w:p>
     <w:p>
       <w:pPr>
-        <w:spacing w:after="0"/>
+        <w:spacing w:after="240"/>
         <w:ind w:firstLine="708"/>
         <w:jc w:val="both"/>
         <w:rPr>
@@ -1954,7 +1954,7 @@
     </w:p>
     <w:p>
       <w:pPr>
-        <w:spacing w:after="0"/>
+        <w:spacing w:after="240"/>
         <w:jc w:val="both"/>
       </w:pPr>
       <w:r>
@@ -1999,7 +1999,7 @@
     </w:p>
     <w:p>
       <w:pPr>
-        <w:spacing w:after="0"/>
+        <w:spacing w:after="120"/>
         <w:rPr>
           <w:u w:val="single"/>
         </w:rPr>
@@ -2089,7 +2089,7 @@
     </w:p>
     <w:p>
       <w:pPr>
-        <w:spacing w:after="120"/>
+        <w:spacing w:after="240"/>
         <w:ind w:firstLine="708"/>
         <w:jc w:val="both"/>
       </w:pPr>
@@ -2121,7 +2121,11 @@
         <w:t xml:space="preserve"> che consente di analizzare il comportamento di una specifica configurazione o quello di tutte le configurazioni.</w:t>
       </w:r>
       <w:r>
-        <w:t xml:space="preserve"> Per la realizzazione del programma è stata utilizzata la libreria </w:t>
+        <w:t xml:space="preserve"> Per la realizzazione del </w:t>
+      </w:r>
+      <w:r>
+        <w:lastRenderedPageBreak/>
+        <w:t xml:space="preserve">programma è stata utilizzata la libreria </w:t>
       </w:r>
       <w:proofErr w:type="spellStart"/>
       <w:r>
@@ -2153,6 +2157,12 @@
     </w:p>
     <w:p>
       <w:pPr>
+        <w:spacing w:after="0"/>
+        <w:jc w:val="both"/>
+      </w:pPr>
+    </w:p>
+    <w:p>
+      <w:pPr>
         <w:pStyle w:val="Titolo2"/>
         <w:jc w:val="both"/>
         <w:rPr>
@@ -2168,7 +2178,6 @@
           <w:color w:val="000000" w:themeColor="text1"/>
           <w:sz w:val="24"/>
         </w:rPr>
-        <w:lastRenderedPageBreak/>
         <w:t xml:space="preserve">1.3 </w:t>
       </w:r>
       <w:r>
@@ -2177,17 +2186,7 @@
           <w:color w:val="000000" w:themeColor="text1"/>
           <w:sz w:val="24"/>
         </w:rPr>
-        <w:t>Fluss</w:t>
-      </w:r>
-      <w:bookmarkStart w:id="2" w:name="_GoBack"/>
-      <w:bookmarkEnd w:id="2"/>
-      <w:r>
-        <w:rPr>
-          <w:b/>
-          <w:color w:val="000000" w:themeColor="text1"/>
-          <w:sz w:val="24"/>
-        </w:rPr>
-        <w:t>o dell’analisi</w:t>
+        <w:t>Flusso dell’analisi</w:t>
       </w:r>
       <w:bookmarkEnd w:id="1"/>
     </w:p>
@@ -2209,52 +2208,6 @@
       </w:r>
       <w:r>
         <w:t>, il quale si articola nei seguenti punti:</w:t>
-      </w:r>
-    </w:p>
-    <w:p>
-      <w:pPr>
-        <w:pStyle w:val="Paragrafoelenco"/>
-        <w:numPr>
-          <w:ilvl w:val="0"/>
-          <w:numId w:val="27"/>
-        </w:numPr>
-        <w:jc w:val="both"/>
-      </w:pPr>
-      <w:r>
-        <w:rPr>
-          <w:i/>
-        </w:rPr>
-        <w:t>Capitolo 2</w:t>
-      </w:r>
-      <w:r>
-        <w:t xml:space="preserve">. </w:t>
-      </w:r>
-      <w:r>
-        <w:t xml:space="preserve">Progettazione, allenamento e valutazione </w:t>
-      </w:r>
-      <w:r>
-        <w:t>dell’</w:t>
-      </w:r>
-      <w:r>
-        <w:t>accuratezza della rete originale</w:t>
-      </w:r>
-      <w:r>
-        <w:t xml:space="preserve">. </w:t>
-      </w:r>
-      <w:r>
-        <w:t xml:space="preserve">Data l’applicazione è stato necessario trovare una rete neurale capace di effettuare la classificazione richiesta a partire dalle immagini di input prodotte dalla fotocamera del sistema. </w:t>
-      </w:r>
-      <w:r>
-        <w:t>Una volta trovata la rete è stato necessario allenarla per ottenere i valori dei pesi per la configurazione base da usare successivamente come punto di partenza per l’applicazione dell’approssimazione nelle varie configurazioni.</w:t>
-      </w:r>
-      <w:r>
-        <w:t xml:space="preserve"> </w:t>
-      </w:r>
-      <w:r>
-        <w:t>È</w:t>
-      </w:r>
-      <w:r>
-        <w:t xml:space="preserve"> stata inoltre valutata l’accuratezza della rete originale in modo da poter effettuare il confronto con le configurazioni approssimate.</w:t>
       </w:r>
     </w:p>
     <w:p>
@@ -2270,54 +2223,22 @@
         <w:rPr>
           <w:i/>
         </w:rPr>
-        <w:t>Capitolo 3</w:t>
-      </w:r>
-      <w:r>
-        <w:t>. Applicazione dell’</w:t>
-      </w:r>
-      <w:proofErr w:type="spellStart"/>
-      <w:r>
-        <w:t>Approximate</w:t>
-      </w:r>
-      <w:proofErr w:type="spellEnd"/>
-      <w:r>
-        <w:t xml:space="preserve"> Computing sulla rete realizzata</w:t>
-      </w:r>
-      <w:r>
-        <w:t>.</w:t>
-      </w:r>
-      <w:r>
-        <w:t xml:space="preserve"> Per valutare l’impatto dell’approssimazione sulla rete originale sono state scelte 9 configurazioni diverse. Ogni configurazione è identificata dai </w:t>
-      </w:r>
-      <w:proofErr w:type="spellStart"/>
-      <w:r>
-        <w:t>layer</w:t>
-      </w:r>
-      <w:proofErr w:type="spellEnd"/>
-      <w:r>
-        <w:t xml:space="preserve"> coinvolti nell’approssimazione e dalla misura con la quale questa è applicata ad ogni peso d</w:t>
-      </w:r>
-      <w:r>
-        <w:t xml:space="preserve">ei neuroni di ognuno di questi </w:t>
-      </w:r>
-      <w:proofErr w:type="spellStart"/>
-      <w:r>
-        <w:t>layer</w:t>
-      </w:r>
-      <w:proofErr w:type="spellEnd"/>
-      <w:r>
-        <w:t>.</w:t>
-      </w:r>
-      <w:r>
-        <w:t xml:space="preserve"> Per ognuna di queste configurazioni è stata valutata l’accuratezza prima e dopo dell’esecuzione di un </w:t>
-      </w:r>
-      <w:proofErr w:type="spellStart"/>
-      <w:r>
-        <w:t>riallentamento</w:t>
-      </w:r>
-      <w:proofErr w:type="spellEnd"/>
-      <w:r>
-        <w:t xml:space="preserve"> della rete (che consente in generale di mitigare l’impatto sulle prestazioni dovuto all’approssimazione dei pesi). </w:t>
+        <w:t>Capitolo 2</w:t>
+      </w:r>
+      <w:r>
+        <w:t xml:space="preserve">. </w:t>
+      </w:r>
+      <w:r>
+        <w:t xml:space="preserve">Progettazione, allenamento e valutazione </w:t>
+      </w:r>
+      <w:r>
+        <w:t>dell’</w:t>
+      </w:r>
+      <w:r>
+        <w:t>accuratezza della rete originale</w:t>
+      </w:r>
+      <w:r>
+        <w:t xml:space="preserve">. </w:t>
       </w:r>
     </w:p>
     <w:p>
@@ -2333,45 +2254,54 @@
         <w:rPr>
           <w:i/>
         </w:rPr>
-        <w:t>Capitolo 4</w:t>
-      </w:r>
-      <w:r>
-        <w:t>. Confronto dei risultati ottenuti per le diverse configurazioni.</w:t>
-      </w:r>
-      <w:r>
-        <w:t xml:space="preserve"> Una volta</w:t>
-      </w:r>
-      <w:r>
-        <w:t xml:space="preserve"> ottenuti tutti i valori di accuratezza per le varie configurazioni, </w:t>
-      </w:r>
-      <w:r>
-        <w:t xml:space="preserve">questi </w:t>
-      </w:r>
-      <w:r>
-        <w:t>sono stat</w:t>
-      </w:r>
-      <w:r>
-        <w:t>i</w:t>
-      </w:r>
-      <w:r>
-        <w:t xml:space="preserve"> </w:t>
+        <w:t>Capitolo 3</w:t>
+      </w:r>
+      <w:r>
+        <w:t>. Applicazione dell’</w:t>
       </w:r>
       <w:proofErr w:type="spellStart"/>
       <w:r>
-        <w:t>graficati</w:t>
+        <w:t>Approximate</w:t>
       </w:r>
       <w:proofErr w:type="spellEnd"/>
       <w:r>
-        <w:t xml:space="preserve"> e </w:t>
-      </w:r>
-      <w:r>
-        <w:t>confrontat</w:t>
-      </w:r>
-      <w:r>
-        <w:t>i</w:t>
-      </w:r>
-      <w:r>
-        <w:t xml:space="preserve"> opportunamente. </w:t>
+        <w:t xml:space="preserve"> Computing sulla rete realizzata</w:t>
+      </w:r>
+      <w:r>
+        <w:t>.</w:t>
+      </w:r>
+      <w:r>
+        <w:t xml:space="preserve"> Per valutare l’impatto dell’approssimazione sulla rete originale sono state scelte 9 configurazioni diverse. Ogni configurazione è identificata dai </w:t>
+      </w:r>
+      <w:proofErr w:type="spellStart"/>
+      <w:r>
+        <w:t>layer</w:t>
+      </w:r>
+      <w:proofErr w:type="spellEnd"/>
+      <w:r>
+        <w:t xml:space="preserve"> coinvolti nell’approssimazione e dalla misura con la quale questa è applicata ad ogni peso d</w:t>
+      </w:r>
+      <w:r>
+        <w:t xml:space="preserve">ei neuroni di ognuno di questi </w:t>
+      </w:r>
+      <w:proofErr w:type="spellStart"/>
+      <w:r>
+        <w:t>layer</w:t>
+      </w:r>
+      <w:proofErr w:type="spellEnd"/>
+      <w:r>
+        <w:t>.</w:t>
+      </w:r>
+      <w:r>
+        <w:t xml:space="preserve"> Per ognuna di queste configurazioni è stata valutata l’accuratezza prima e dopo dell’esecuzione di un </w:t>
+      </w:r>
+      <w:proofErr w:type="spellStart"/>
+      <w:r>
+        <w:t>riallentamento</w:t>
+      </w:r>
+      <w:proofErr w:type="spellEnd"/>
+      <w:r>
+        <w:t xml:space="preserve"> della rete (che consente in generale di mitigare l’impatto sulle prestazioni dovuto all’approssimazione dei pesi). </w:t>
       </w:r>
     </w:p>
     <w:p>
@@ -2387,6 +2317,60 @@
         <w:rPr>
           <w:i/>
         </w:rPr>
+        <w:t>Capitolo 4</w:t>
+      </w:r>
+      <w:r>
+        <w:t>. Confronto dei risultati ottenuti per le diverse configurazioni.</w:t>
+      </w:r>
+      <w:r>
+        <w:t xml:space="preserve"> Una volta</w:t>
+      </w:r>
+      <w:r>
+        <w:t xml:space="preserve"> ottenuti tutti i valori di accuratezza per le varie configurazioni, </w:t>
+      </w:r>
+      <w:r>
+        <w:t xml:space="preserve">questi </w:t>
+      </w:r>
+      <w:r>
+        <w:t>sono stat</w:t>
+      </w:r>
+      <w:r>
+        <w:t>i</w:t>
+      </w:r>
+      <w:r>
+        <w:t xml:space="preserve"> </w:t>
+      </w:r>
+      <w:proofErr w:type="spellStart"/>
+      <w:r>
+        <w:t>graficati</w:t>
+      </w:r>
+      <w:proofErr w:type="spellEnd"/>
+      <w:r>
+        <w:t xml:space="preserve"> e </w:t>
+      </w:r>
+      <w:r>
+        <w:t>confrontat</w:t>
+      </w:r>
+      <w:r>
+        <w:t>i</w:t>
+      </w:r>
+      <w:r>
+        <w:t xml:space="preserve"> opportunamente. </w:t>
+      </w:r>
+    </w:p>
+    <w:p>
+      <w:pPr>
+        <w:pStyle w:val="Paragrafoelenco"/>
+        <w:numPr>
+          <w:ilvl w:val="0"/>
+          <w:numId w:val="20"/>
+        </w:numPr>
+        <w:jc w:val="both"/>
+      </w:pPr>
+      <w:r>
+        <w:rPr>
+          <w:i/>
+        </w:rPr>
         <w:t>Capitolo 5</w:t>
       </w:r>
       <w:r>
@@ -2408,6 +2392,7 @@
         <w:pBdr>
           <w:bottom w:val="single" w:sz="12" w:space="1" w:color="auto"/>
         </w:pBdr>
+        <w:spacing w:after="120"/>
         <w:rPr>
           <w:rFonts w:asciiTheme="minorHAnsi" w:hAnsiTheme="minorHAnsi" w:cstheme="minorHAnsi"/>
           <w:b/>
@@ -2415,7 +2400,7 @@
           <w:color w:val="000000" w:themeColor="text1"/>
         </w:rPr>
       </w:pPr>
-      <w:bookmarkStart w:id="3" w:name="_Toc535319185"/>
+      <w:bookmarkStart w:id="2" w:name="_Toc535319185"/>
       <w:r>
         <w:rPr>
           <w:rFonts w:asciiTheme="minorHAnsi" w:hAnsiTheme="minorHAnsi" w:cstheme="minorHAnsi"/>
@@ -2444,12 +2429,291 @@
         </w:rPr>
         <w:t>Rete originale</w:t>
       </w:r>
-      <w:bookmarkEnd w:id="3"/>
+      <w:bookmarkEnd w:id="2"/>
+    </w:p>
+    <w:p>
+      <w:pPr>
+        <w:spacing w:after="240"/>
+        <w:jc w:val="both"/>
+      </w:pPr>
+      <w:r>
+        <w:t>Data l’applicazione, è stato necessario trovare una rete neurale capace di effettuare la classificazione richiesta a partire dalle immagini di input prodotte dalla fotocamera del sistema. Una volta trovata la rete è stato necessario allenarla per ottenere i valori dei pesi per la configurazione base da usare successivamente come punto di partenza per l’applicazione dell’approssimazione nelle varie configurazioni. È stata inoltre valutata l’accuratezza della rete originale in modo da poter effettuare il confronto con le configurazioni approssimate.</w:t>
+      </w:r>
     </w:p>
     <w:p>
       <w:pPr>
         <w:spacing w:after="0"/>
         <w:jc w:val="both"/>
+      </w:pPr>
+    </w:p>
+    <w:p>
+      <w:pPr>
+        <w:pStyle w:val="Titolo2"/>
+        <w:numPr>
+          <w:ilvl w:val="1"/>
+          <w:numId w:val="28"/>
+        </w:numPr>
+        <w:spacing w:after="60"/>
+        <w:jc w:val="both"/>
+        <w:rPr>
+          <w:b/>
+          <w:color w:val="000000" w:themeColor="text1"/>
+          <w:sz w:val="24"/>
+        </w:rPr>
+      </w:pPr>
+      <w:bookmarkStart w:id="3" w:name="_Toc535319186"/>
+      <w:r>
+        <w:rPr>
+          <w:b/>
+          <w:color w:val="000000" w:themeColor="text1"/>
+          <w:sz w:val="24"/>
+        </w:rPr>
+        <w:t>Progettazione della rete neurale</w:t>
+      </w:r>
+      <w:bookmarkEnd w:id="3"/>
+    </w:p>
+    <w:p>
+      <w:pPr>
+        <w:spacing w:after="120"/>
+      </w:pPr>
+      <w:r>
+        <w:t xml:space="preserve">Per la classificazione è stata scelta una </w:t>
+      </w:r>
+      <w:proofErr w:type="spellStart"/>
+      <w:r>
+        <w:rPr>
+          <w:i/>
+        </w:rPr>
+        <w:t>Convolutional</w:t>
+      </w:r>
+      <w:proofErr w:type="spellEnd"/>
+      <w:r>
+        <w:rPr>
+          <w:i/>
+        </w:rPr>
+        <w:t xml:space="preserve"> </w:t>
+      </w:r>
+      <w:proofErr w:type="spellStart"/>
+      <w:r>
+        <w:rPr>
+          <w:i/>
+        </w:rPr>
+        <w:t>Neural</w:t>
+      </w:r>
+      <w:proofErr w:type="spellEnd"/>
+      <w:r>
+        <w:rPr>
+          <w:i/>
+        </w:rPr>
+        <w:t xml:space="preserve"> Network</w:t>
+      </w:r>
+      <w:r>
+        <w:t xml:space="preserve"> </w:t>
+      </w:r>
+      <w:r>
+        <w:t xml:space="preserve">utilizzata all’interno dell’esempio </w:t>
+      </w:r>
+      <w:r>
+        <w:rPr>
+          <w:i/>
+        </w:rPr>
+        <w:t xml:space="preserve">cifar10 </w:t>
+      </w:r>
+      <w:r>
+        <w:t xml:space="preserve">di </w:t>
+      </w:r>
+      <w:proofErr w:type="spellStart"/>
+      <w:r>
+        <w:t>TinyDNN</w:t>
+      </w:r>
+      <w:proofErr w:type="spellEnd"/>
+      <w:r>
+        <w:t xml:space="preserve">. Questa rete è composta da una serie di 3 blocchi di </w:t>
+      </w:r>
+      <w:proofErr w:type="spellStart"/>
+      <w:r>
+        <w:t>layer</w:t>
+      </w:r>
+      <w:proofErr w:type="spellEnd"/>
+      <w:r>
+        <w:t xml:space="preserve"> (</w:t>
+      </w:r>
+      <w:r>
+        <w:t xml:space="preserve">ognuno dei quali costituito da un </w:t>
+      </w:r>
+      <w:proofErr w:type="spellStart"/>
+      <w:r>
+        <w:t>layer</w:t>
+      </w:r>
+      <w:proofErr w:type="spellEnd"/>
+      <w:r>
+        <w:t xml:space="preserve"> convoluzionale, </w:t>
+      </w:r>
+      <w:r>
+        <w:t xml:space="preserve">un </w:t>
+      </w:r>
+      <w:r>
+        <w:t xml:space="preserve">pooling </w:t>
+      </w:r>
+      <w:proofErr w:type="spellStart"/>
+      <w:r>
+        <w:t>layer</w:t>
+      </w:r>
+      <w:proofErr w:type="spellEnd"/>
+      <w:r>
+        <w:t xml:space="preserve"> e un </w:t>
+      </w:r>
+      <w:proofErr w:type="spellStart"/>
+      <w:r>
+        <w:t>relu</w:t>
+      </w:r>
+      <w:proofErr w:type="spellEnd"/>
+      <w:r>
+        <w:t xml:space="preserve"> </w:t>
+      </w:r>
+      <w:proofErr w:type="spellStart"/>
+      <w:r>
+        <w:t>activation</w:t>
+      </w:r>
+      <w:proofErr w:type="spellEnd"/>
+      <w:r>
+        <w:t xml:space="preserve"> </w:t>
+      </w:r>
+      <w:proofErr w:type="spellStart"/>
+      <w:r>
+        <w:t>layer</w:t>
+      </w:r>
+      <w:proofErr w:type="spellEnd"/>
+      <w:r>
+        <w:t xml:space="preserve">) seguiti </w:t>
+      </w:r>
+      <w:r>
+        <w:t xml:space="preserve">da un </w:t>
+      </w:r>
+      <w:proofErr w:type="spellStart"/>
+      <w:r>
+        <w:t>fully-connected</w:t>
+      </w:r>
+      <w:proofErr w:type="spellEnd"/>
+      <w:r>
+        <w:t xml:space="preserve"> </w:t>
+      </w:r>
+      <w:proofErr w:type="spellStart"/>
+      <w:r>
+        <w:t>layer</w:t>
+      </w:r>
+      <w:proofErr w:type="spellEnd"/>
+      <w:r>
+        <w:t xml:space="preserve">, un </w:t>
+      </w:r>
+      <w:proofErr w:type="spellStart"/>
+      <w:r>
+        <w:t>relu</w:t>
+      </w:r>
+      <w:proofErr w:type="spellEnd"/>
+      <w:r>
+        <w:t xml:space="preserve"> </w:t>
+      </w:r>
+      <w:proofErr w:type="spellStart"/>
+      <w:r>
+        <w:t>activation</w:t>
+      </w:r>
+      <w:proofErr w:type="spellEnd"/>
+      <w:r>
+        <w:t xml:space="preserve"> </w:t>
+      </w:r>
+      <w:proofErr w:type="spellStart"/>
+      <w:r>
+        <w:t>layer</w:t>
+      </w:r>
+      <w:proofErr w:type="spellEnd"/>
+      <w:r>
+        <w:t xml:space="preserve"> e </w:t>
+      </w:r>
+      <w:r>
+        <w:t xml:space="preserve">infine un ulteriore </w:t>
+      </w:r>
+      <w:proofErr w:type="spellStart"/>
+      <w:r>
+        <w:t>fully-connected</w:t>
+      </w:r>
+      <w:proofErr w:type="spellEnd"/>
+      <w:r>
+        <w:t xml:space="preserve"> </w:t>
+      </w:r>
+      <w:proofErr w:type="spellStart"/>
+      <w:r>
+        <w:t>layer</w:t>
+      </w:r>
+      <w:proofErr w:type="spellEnd"/>
+      <w:r>
+        <w:t xml:space="preserve">. </w:t>
+      </w:r>
+      <w:r>
+        <w:t xml:space="preserve">Per quanto riguarda </w:t>
+      </w:r>
+      <w:r>
+        <w:t>i</w:t>
+      </w:r>
+      <w:r>
+        <w:t xml:space="preserve"> dataset di training e di test sono stati usati quelli di CIFAR10</w:t>
+      </w:r>
+      <w:r>
+        <w:rPr>
+          <w:rStyle w:val="Rimandonotaapidipagina"/>
+        </w:rPr>
+        <w:footnoteReference w:id="3"/>
+      </w:r>
+      <w:r>
+        <w:t>. Q</w:t>
+      </w:r>
+      <w:r>
+        <w:t xml:space="preserve">uesti contengono delle immagini 32x32px raffiguranti </w:t>
+      </w:r>
+      <w:r>
+        <w:t xml:space="preserve">degli oggetti riconducibili ad una di queste 10 categorie: </w:t>
+      </w:r>
+      <w:r>
+        <w:t xml:space="preserve">aeroplani, automobili, uccelli, gatti, cervi, cani, rane, cavalli, navi e camion. </w:t>
+      </w:r>
+      <w:r>
+        <w:t xml:space="preserve">La rete neurale grazie al training impara quindi </w:t>
+      </w:r>
+      <w:r>
+        <w:t xml:space="preserve">classificare gli oggetti presenti </w:t>
+      </w:r>
+      <w:r>
+        <w:t xml:space="preserve">nelle </w:t>
+      </w:r>
+      <w:r>
+        <w:t>immagini di input alla rete in una d</w:t>
+      </w:r>
+      <w:r>
+        <w:t>elle</w:t>
+      </w:r>
+      <w:r>
+        <w:t xml:space="preserve"> suddette categorie. </w:t>
+      </w:r>
+    </w:p>
+    <w:p>
+      <w:pPr>
+        <w:spacing w:after="240"/>
+      </w:pPr>
+      <w:r>
+        <w:t xml:space="preserve">Tramite l’interfaccia offerta dalla libreria </w:t>
+      </w:r>
+      <w:proofErr w:type="spellStart"/>
+      <w:r>
+        <w:t>TinyDNN</w:t>
+      </w:r>
+      <w:proofErr w:type="spellEnd"/>
+      <w:r>
+        <w:t xml:space="preserve"> è stato possibile implementare le operazioni di training, test, caricamento dei dataset e quant’altro.</w:t>
+      </w:r>
+    </w:p>
+    <w:p>
+      <w:pPr>
+        <w:spacing w:after="0"/>
       </w:pPr>
     </w:p>
     <w:p>
@@ -2463,14 +2727,14 @@
           <w:sz w:val="24"/>
         </w:rPr>
       </w:pPr>
-      <w:bookmarkStart w:id="4" w:name="_Toc535319186"/>
+      <w:bookmarkStart w:id="4" w:name="_Toc535319187"/>
       <w:r>
         <w:rPr>
           <w:b/>
           <w:color w:val="000000" w:themeColor="text1"/>
           <w:sz w:val="24"/>
         </w:rPr>
-        <w:t xml:space="preserve">2.1 </w:t>
+        <w:t>2.</w:t>
       </w:r>
       <w:r>
         <w:rPr>
@@ -2478,24 +2742,120 @@
           <w:color w:val="000000" w:themeColor="text1"/>
           <w:sz w:val="24"/>
         </w:rPr>
-        <w:t>Progettazione della rete neurale</w:t>
+        <w:t>2</w:t>
+      </w:r>
+      <w:r>
+        <w:rPr>
+          <w:b/>
+          <w:color w:val="000000" w:themeColor="text1"/>
+          <w:sz w:val="24"/>
+        </w:rPr>
+        <w:t xml:space="preserve"> </w:t>
       </w:r>
       <w:bookmarkEnd w:id="4"/>
-    </w:p>
-    <w:p>
-      <w:pPr>
-        <w:pStyle w:val="Paragrafoelenco"/>
-        <w:numPr>
-          <w:ilvl w:val="2"/>
-          <w:numId w:val="19"/>
-        </w:numPr>
-      </w:pPr>
-      <w:r>
-        <w:t>Spiegazione della rete che dovrà usare il dataset CIFER-10.</w:t>
-      </w:r>
-    </w:p>
-    <w:p>
-      <w:pPr>
+      <w:r>
+        <w:rPr>
+          <w:b/>
+          <w:color w:val="000000" w:themeColor="text1"/>
+          <w:sz w:val="24"/>
+        </w:rPr>
+        <w:t xml:space="preserve">Scelte </w:t>
+      </w:r>
+      <w:r>
+        <w:rPr>
+          <w:b/>
+          <w:color w:val="000000" w:themeColor="text1"/>
+          <w:sz w:val="24"/>
+        </w:rPr>
+        <w:t>operative</w:t>
+      </w:r>
+    </w:p>
+    <w:p>
+      <w:pPr>
+        <w:spacing w:after="240"/>
+        <w:jc w:val="both"/>
+      </w:pPr>
+      <w:r>
+        <w:t xml:space="preserve">La rete progettata è caratterizzata da un’elevata complessità. Tale complessità si riflette sui tempi di allenamento della stessa e non </w:t>
+      </w:r>
+      <w:r>
+        <w:t xml:space="preserve">avrebbe </w:t>
+      </w:r>
+      <w:r>
+        <w:t xml:space="preserve">quindi consentito di lavorare agevolmente </w:t>
+      </w:r>
+      <w:r>
+        <w:t xml:space="preserve">su di essa durante le fasi dello sviluppo del tool di simulazione. </w:t>
+      </w:r>
+      <w:r>
+        <w:t>Al fine di disaccoppiare le fasi di sviluppo del tool e di training della rete neurale non approssimata,</w:t>
+      </w:r>
+      <w:r>
+        <w:t xml:space="preserve"> si è scelto inizialmente di lavorare su una rete estremamente più semplice, il cui obiettivo è quello di predire l’output di una funzione sinusoidale</w:t>
+      </w:r>
+      <w:r>
+        <w:rPr>
+          <w:rStyle w:val="Rimandonotaapidipagina"/>
+        </w:rPr>
+        <w:footnoteReference w:id="4"/>
+      </w:r>
+      <w:r>
+        <w:t xml:space="preserve">. In questo modo è stato possibile sviluppare e testare velocemente le procedure di training e test sulla rete e la definizione delle varie configurazioni da applicare per l’approssimazione. </w:t>
+      </w:r>
+      <w:r>
+        <w:t xml:space="preserve">Dopo aver verificato il corretto funzionamento delle procedure sviluppate è stato effettuato un </w:t>
+      </w:r>
+      <w:proofErr w:type="spellStart"/>
+      <w:r>
+        <w:rPr>
+          <w:i/>
+        </w:rPr>
+        <w:t>porting</w:t>
+      </w:r>
+      <w:proofErr w:type="spellEnd"/>
+      <w:r>
+        <w:t xml:space="preserve"> dell’applicazione sul modello di rete descritto nel paragrafo precedente</w:t>
+      </w:r>
+      <w:r>
+        <w:t xml:space="preserve">. L’applicazione è stata poi sfruttata per eseguire </w:t>
+      </w:r>
+      <w:r>
+        <w:t xml:space="preserve">una sola volta </w:t>
+      </w:r>
+      <w:r>
+        <w:t xml:space="preserve">il training e </w:t>
+      </w:r>
+      <w:r>
+        <w:t xml:space="preserve">il </w:t>
+      </w:r>
+      <w:r>
+        <w:t xml:space="preserve">test delle reti approssimate </w:t>
+      </w:r>
+      <w:r>
+        <w:t>(</w:t>
+      </w:r>
+      <w:r>
+        <w:t>e non</w:t>
+      </w:r>
+      <w:r>
+        <w:t>)</w:t>
+      </w:r>
+      <w:r>
+        <w:t xml:space="preserve"> su un calcolatore più performante</w:t>
+      </w:r>
+      <w:r>
+        <w:t>,</w:t>
+      </w:r>
+      <w:r>
+        <w:t xml:space="preserve"> riducendo così le latenze di esecuzione.</w:t>
+      </w:r>
+      <w:r>
+        <w:t xml:space="preserve"> </w:t>
+      </w:r>
+    </w:p>
+    <w:p>
+      <w:pPr>
+        <w:spacing w:after="0"/>
         <w:jc w:val="both"/>
       </w:pPr>
     </w:p>
@@ -2510,7 +2870,7 @@
           <w:sz w:val="24"/>
         </w:rPr>
       </w:pPr>
-      <w:bookmarkStart w:id="5" w:name="_Toc535319187"/>
+      <w:bookmarkStart w:id="5" w:name="_Toc535319188"/>
       <w:r>
         <w:rPr>
           <w:b/>
@@ -2525,7 +2885,7 @@
           <w:color w:val="000000" w:themeColor="text1"/>
           <w:sz w:val="24"/>
         </w:rPr>
-        <w:t>2</w:t>
+        <w:t>3</w:t>
       </w:r>
       <w:r>
         <w:rPr>
@@ -2541,7 +2901,7 @@
           <w:color w:val="000000" w:themeColor="text1"/>
           <w:sz w:val="24"/>
         </w:rPr>
-        <w:t>Allenamento della rete neurale</w:t>
+        <w:t>Valutazione dell’accuratezza della rete</w:t>
       </w:r>
       <w:bookmarkEnd w:id="5"/>
     </w:p>
@@ -2549,94 +2909,8 @@
       <w:pPr>
         <w:jc w:val="both"/>
       </w:pPr>
-      <w:r>
-        <w:t>Allenamento della rete neurale</w:t>
-      </w:r>
-      <w:r>
-        <w:t xml:space="preserve"> nella sua configurazione originale.</w:t>
-      </w:r>
-    </w:p>
-    <w:p>
-      <w:pPr>
-        <w:pStyle w:val="Paragrafoelenco"/>
-        <w:numPr>
-          <w:ilvl w:val="0"/>
-          <w:numId w:val="21"/>
-        </w:numPr>
-        <w:jc w:val="both"/>
-      </w:pPr>
-      <w:proofErr w:type="spellStart"/>
-      <w:r>
-        <w:t>Spiegazionde</w:t>
-      </w:r>
-      <w:proofErr w:type="spellEnd"/>
-      <w:r>
-        <w:t xml:space="preserve"> uso cloud</w:t>
-      </w:r>
-    </w:p>
-    <w:p>
-      <w:pPr>
-        <w:jc w:val="both"/>
-      </w:pPr>
-    </w:p>
-    <w:p>
-      <w:pPr>
-        <w:pStyle w:val="Titolo2"/>
-        <w:spacing w:after="60"/>
-        <w:jc w:val="both"/>
-        <w:rPr>
-          <w:b/>
-          <w:color w:val="000000" w:themeColor="text1"/>
-          <w:sz w:val="24"/>
-        </w:rPr>
-      </w:pPr>
-      <w:bookmarkStart w:id="6" w:name="_Toc535319188"/>
-      <w:r>
-        <w:rPr>
-          <w:b/>
-          <w:color w:val="000000" w:themeColor="text1"/>
-          <w:sz w:val="24"/>
-        </w:rPr>
-        <w:t>2.</w:t>
-      </w:r>
-      <w:r>
-        <w:rPr>
-          <w:b/>
-          <w:color w:val="000000" w:themeColor="text1"/>
-          <w:sz w:val="24"/>
-        </w:rPr>
-        <w:t>3</w:t>
-      </w:r>
-      <w:r>
-        <w:rPr>
-          <w:b/>
-          <w:color w:val="000000" w:themeColor="text1"/>
-          <w:sz w:val="24"/>
-        </w:rPr>
-        <w:t xml:space="preserve"> </w:t>
-      </w:r>
-      <w:r>
-        <w:rPr>
-          <w:b/>
-          <w:color w:val="000000" w:themeColor="text1"/>
-          <w:sz w:val="24"/>
-        </w:rPr>
-        <w:t>Valutazione dell’accuratezza della rete</w:t>
-      </w:r>
+      <w:bookmarkStart w:id="6" w:name="_GoBack"/>
       <w:bookmarkEnd w:id="6"/>
-    </w:p>
-    <w:p>
-      <w:pPr>
-        <w:jc w:val="both"/>
-      </w:pPr>
-      <w:proofErr w:type="spellStart"/>
-      <w:r>
-        <w:t>A</w:t>
-      </w:r>
-      <w:r>
-        <w:t>sd</w:t>
-      </w:r>
-      <w:proofErr w:type="spellEnd"/>
     </w:p>
     <w:p>
       <w:r>
@@ -3326,11 +3600,16 @@
       <w:r>
         <w:t xml:space="preserve">, disponibile sempre su GitHub all’indirizzo </w:t>
       </w:r>
-      <w:r>
-        <w:t>https://github.com/davidepatti/noxim</w:t>
-      </w:r>
-      <w:r>
-        <w:t>.</w:t>
+      <w:hyperlink r:id="rId2" w:history="1">
+        <w:r>
+          <w:rPr>
+            <w:rStyle w:val="Collegamentoipertestuale"/>
+          </w:rPr>
+          <w:t>https://github.com/davidepatti/noxim</w:t>
+        </w:r>
+      </w:hyperlink>
+      <w:r>
+        <w:t xml:space="preserve">. </w:t>
       </w:r>
     </w:p>
   </w:footnote>
@@ -3356,9 +3635,94 @@
       <w:r>
         <w:t xml:space="preserve"> è disponibile gratuitamente su GitHub presso l’indirizzo </w:t>
       </w:r>
-      <w:r>
-        <w:t>https://github.com/tiny-dnn/tiny-dnn</w:t>
-      </w:r>
+      <w:hyperlink r:id="rId3" w:history="1">
+        <w:r>
+          <w:rPr>
+            <w:rStyle w:val="Collegamentoipertestuale"/>
+          </w:rPr>
+          <w:t>https://github.com/t</w:t>
+        </w:r>
+        <w:r>
+          <w:rPr>
+            <w:rStyle w:val="Collegamentoipertestuale"/>
+          </w:rPr>
+          <w:t>i</w:t>
+        </w:r>
+        <w:r>
+          <w:rPr>
+            <w:rStyle w:val="Collegamentoipertestuale"/>
+          </w:rPr>
+          <w:t>ny-dnn/tiny-dnn</w:t>
+        </w:r>
+      </w:hyperlink>
+      <w:r>
+        <w:t>.</w:t>
+      </w:r>
+    </w:p>
+  </w:footnote>
+  <w:footnote w:id="3">
+    <w:p>
+      <w:pPr>
+        <w:pStyle w:val="Testonotaapidipagina"/>
+      </w:pPr>
+      <w:r>
+        <w:rPr>
+          <w:rStyle w:val="Rimandonotaapidipagina"/>
+        </w:rPr>
+        <w:footnoteRef/>
+      </w:r>
+      <w:r>
+        <w:t xml:space="preserve"> </w:t>
+      </w:r>
+      <w:hyperlink r:id="rId4" w:history="1">
+        <w:r>
+          <w:rPr>
+            <w:rStyle w:val="Collegamentoipertestuale"/>
+          </w:rPr>
+          <w:t>https://www.cs.toronto.edu/~kriz/cifar.html</w:t>
+        </w:r>
+      </w:hyperlink>
+      <w:r>
+        <w:t xml:space="preserve">. </w:t>
+      </w:r>
+    </w:p>
+  </w:footnote>
+  <w:footnote w:id="4">
+    <w:p>
+      <w:pPr>
+        <w:pStyle w:val="Testonotaapidipagina"/>
+      </w:pPr>
+      <w:r>
+        <w:rPr>
+          <w:rStyle w:val="Rimandonotaapidipagina"/>
+        </w:rPr>
+        <w:footnoteRef/>
+      </w:r>
+      <w:r>
+        <w:t xml:space="preserve"> Come base di partenza per l’implementazione di questa rete è stato utilizzato l’esempio </w:t>
+      </w:r>
+      <w:proofErr w:type="spellStart"/>
+      <w:r>
+        <w:rPr>
+          <w:i/>
+        </w:rPr>
+        <w:t>sinus_fit</w:t>
+      </w:r>
+      <w:proofErr w:type="spellEnd"/>
+      <w:r>
+        <w:rPr>
+          <w:i/>
+        </w:rPr>
+        <w:t xml:space="preserve"> </w:t>
+      </w:r>
+      <w:r>
+        <w:t xml:space="preserve">offerto da </w:t>
+      </w:r>
+      <w:proofErr w:type="spellStart"/>
+      <w:r>
+        <w:t>TinyDNN</w:t>
+      </w:r>
+      <w:proofErr w:type="spellEnd"/>
       <w:r>
         <w:t>.</w:t>
       </w:r>
@@ -5943,6 +6307,119 @@
     </w:lvl>
   </w:abstractNum>
   <w:abstractNum w:abstractNumId="25" w15:restartNumberingAfterBreak="0">
+    <w:nsid w:val="71A81574"/>
+    <w:multiLevelType w:val="multilevel"/>
+    <w:tmpl w:val="541411D6"/>
+    <w:lvl w:ilvl="0">
+      <w:start w:val="2"/>
+      <w:numFmt w:val="decimal"/>
+      <w:lvlText w:val="%1"/>
+      <w:lvlJc w:val="left"/>
+      <w:pPr>
+        <w:ind w:left="360" w:hanging="360"/>
+      </w:pPr>
+      <w:rPr>
+        <w:rFonts w:hint="default"/>
+      </w:rPr>
+    </w:lvl>
+    <w:lvl w:ilvl="1">
+      <w:start w:val="1"/>
+      <w:numFmt w:val="decimal"/>
+      <w:lvlText w:val="%1.%2"/>
+      <w:lvlJc w:val="left"/>
+      <w:pPr>
+        <w:ind w:left="360" w:hanging="360"/>
+      </w:pPr>
+      <w:rPr>
+        <w:rFonts w:hint="default"/>
+      </w:rPr>
+    </w:lvl>
+    <w:lvl w:ilvl="2">
+      <w:start w:val="1"/>
+      <w:numFmt w:val="decimal"/>
+      <w:lvlText w:val="%1.%2.%3"/>
+      <w:lvlJc w:val="left"/>
+      <w:pPr>
+        <w:ind w:left="720" w:hanging="720"/>
+      </w:pPr>
+      <w:rPr>
+        <w:rFonts w:hint="default"/>
+      </w:rPr>
+    </w:lvl>
+    <w:lvl w:ilvl="3">
+      <w:start w:val="1"/>
+      <w:numFmt w:val="decimal"/>
+      <w:lvlText w:val="%1.%2.%3.%4"/>
+      <w:lvlJc w:val="left"/>
+      <w:pPr>
+        <w:ind w:left="720" w:hanging="720"/>
+      </w:pPr>
+      <w:rPr>
+        <w:rFonts w:hint="default"/>
+      </w:rPr>
+    </w:lvl>
+    <w:lvl w:ilvl="4">
+      <w:start w:val="1"/>
+      <w:numFmt w:val="decimal"/>
+      <w:lvlText w:val="%1.%2.%3.%4.%5"/>
+      <w:lvlJc w:val="left"/>
+      <w:pPr>
+        <w:ind w:left="1080" w:hanging="1080"/>
+      </w:pPr>
+      <w:rPr>
+        <w:rFonts w:hint="default"/>
+      </w:rPr>
+    </w:lvl>
+    <w:lvl w:ilvl="5">
+      <w:start w:val="1"/>
+      <w:numFmt w:val="decimal"/>
+      <w:lvlText w:val="%1.%2.%3.%4.%5.%6"/>
+      <w:lvlJc w:val="left"/>
+      <w:pPr>
+        <w:ind w:left="1080" w:hanging="1080"/>
+      </w:pPr>
+      <w:rPr>
+        <w:rFonts w:hint="default"/>
+      </w:rPr>
+    </w:lvl>
+    <w:lvl w:ilvl="6">
+      <w:start w:val="1"/>
+      <w:numFmt w:val="decimal"/>
+      <w:lvlText w:val="%1.%2.%3.%4.%5.%6.%7"/>
+      <w:lvlJc w:val="left"/>
+      <w:pPr>
+        <w:ind w:left="1440" w:hanging="1440"/>
+      </w:pPr>
+      <w:rPr>
+        <w:rFonts w:hint="default"/>
+      </w:rPr>
+    </w:lvl>
+    <w:lvl w:ilvl="7">
+      <w:start w:val="1"/>
+      <w:numFmt w:val="decimal"/>
+      <w:lvlText w:val="%1.%2.%3.%4.%5.%6.%7.%8"/>
+      <w:lvlJc w:val="left"/>
+      <w:pPr>
+        <w:ind w:left="1440" w:hanging="1440"/>
+      </w:pPr>
+      <w:rPr>
+        <w:rFonts w:hint="default"/>
+      </w:rPr>
+    </w:lvl>
+    <w:lvl w:ilvl="8">
+      <w:start w:val="1"/>
+      <w:numFmt w:val="decimal"/>
+      <w:lvlText w:val="%1.%2.%3.%4.%5.%6.%7.%8.%9"/>
+      <w:lvlJc w:val="left"/>
+      <w:pPr>
+        <w:ind w:left="1440" w:hanging="1440"/>
+      </w:pPr>
+      <w:rPr>
+        <w:rFonts w:hint="default"/>
+      </w:rPr>
+    </w:lvl>
+  </w:abstractNum>
+  <w:abstractNum w:abstractNumId="26" w15:restartNumberingAfterBreak="0">
     <w:nsid w:val="750B78ED"/>
     <w:multiLevelType w:val="multilevel"/>
     <w:tmpl w:val="B97669B4"/>
@@ -6055,7 +6532,7 @@
       </w:rPr>
     </w:lvl>
   </w:abstractNum>
-  <w:abstractNum w:abstractNumId="26" w15:restartNumberingAfterBreak="0">
+  <w:abstractNum w:abstractNumId="27" w15:restartNumberingAfterBreak="0">
     <w:nsid w:val="761C55B6"/>
     <w:multiLevelType w:val="hybridMultilevel"/>
     <w:tmpl w:val="06822D0E"/>
@@ -6172,7 +6649,7 @@
     <w:abstractNumId w:val="20"/>
   </w:num>
   <w:num w:numId="2">
-    <w:abstractNumId w:val="26"/>
+    <w:abstractNumId w:val="27"/>
   </w:num>
   <w:num w:numId="3">
     <w:abstractNumId w:val="5"/>
@@ -6241,13 +6718,16 @@
     <w:abstractNumId w:val="13"/>
   </w:num>
   <w:num w:numId="25">
-    <w:abstractNumId w:val="25"/>
+    <w:abstractNumId w:val="26"/>
   </w:num>
   <w:num w:numId="26">
     <w:abstractNumId w:val="8"/>
   </w:num>
   <w:num w:numId="27">
     <w:abstractNumId w:val="19"/>
+  </w:num>
+  <w:num w:numId="28">
+    <w:abstractNumId w:val="25"/>
   </w:num>
 </w:numbering>
 </file>
@@ -7437,7 +7917,7 @@
 </file>
 
 <file path=customXml/itemProps1.xml><?xml version="1.0" encoding="utf-8"?>
-<ds:datastoreItem xmlns:ds="http://schemas.openxmlformats.org/officeDocument/2006/customXml" ds:itemID="{CBA6EBA2-F2B1-4F59-A71E-BD76936736DE}">
+<ds:datastoreItem xmlns:ds="http://schemas.openxmlformats.org/officeDocument/2006/customXml" ds:itemID="{F19D147C-C0F4-4655-BFA6-C3309942CABD}">
   <ds:schemaRefs>
     <ds:schemaRef ds:uri="http://schemas.openxmlformats.org/officeDocument/2006/bibliography"/>
   </ds:schemaRefs>

</xml_diff>

<commit_message>
Fixed bugs, updated doc, uploaded weights
</commit_message>
<xml_diff>
--- a/doc/Relazione_Scavo_Messina.docx
+++ b/doc/Relazione_Scavo_Messina.docx
@@ -684,7 +684,15 @@
             <w:rPr>
               <w:rFonts w:ascii="Times New Roman" w:hAnsi="Times New Roman" w:cs="Times New Roman"/>
             </w:rPr>
-            <w:t>Sommario</w:t>
+            <w:t>Somma</w:t>
+          </w:r>
+          <w:bookmarkStart w:id="0" w:name="_GoBack"/>
+          <w:bookmarkEnd w:id="0"/>
+          <w:r>
+            <w:rPr>
+              <w:rFonts w:ascii="Times New Roman" w:hAnsi="Times New Roman" w:cs="Times New Roman"/>
+            </w:rPr>
+            <w:t>rio</w:t>
           </w:r>
         </w:p>
         <w:p>
@@ -724,7 +732,7 @@
             </w:rPr>
             <w:fldChar w:fldCharType="separate"/>
           </w:r>
-          <w:hyperlink w:anchor="_Toc535422080" w:history="1">
+          <w:hyperlink w:anchor="_Toc536397170" w:history="1">
             <w:r>
               <w:rPr>
                 <w:rStyle w:val="Collegamentoipertestuale"/>
@@ -772,7 +780,7 @@
                 <w:noProof/>
                 <w:webHidden/>
               </w:rPr>
-              <w:instrText xml:space="preserve"> PAGEREF _Toc535422080 \h </w:instrText>
+              <w:instrText xml:space="preserve"> PAGEREF _Toc536397170 \h </w:instrText>
             </w:r>
             <w:r>
               <w:rPr>
@@ -816,7 +824,7 @@
               <w:lang w:eastAsia="it-IT"/>
             </w:rPr>
           </w:pPr>
-          <w:hyperlink w:anchor="_Toc535422081" w:history="1">
+          <w:hyperlink w:anchor="_Toc536397171" w:history="1">
             <w:r>
               <w:rPr>
                 <w:rStyle w:val="Collegamentoipertestuale"/>
@@ -860,7 +868,7 @@
                 <w:noProof/>
                 <w:webHidden/>
               </w:rPr>
-              <w:instrText xml:space="preserve"> PAGEREF _Toc535422081 \h </w:instrText>
+              <w:instrText xml:space="preserve"> PAGEREF _Toc536397171 \h </w:instrText>
             </w:r>
             <w:r>
               <w:rPr>
@@ -904,7 +912,7 @@
               <w:lang w:eastAsia="it-IT"/>
             </w:rPr>
           </w:pPr>
-          <w:hyperlink w:anchor="_Toc535422082" w:history="1">
+          <w:hyperlink w:anchor="_Toc536397172" w:history="1">
             <w:r>
               <w:rPr>
                 <w:rStyle w:val="Collegamentoipertestuale"/>
@@ -948,7 +956,7 @@
                 <w:noProof/>
                 <w:webHidden/>
               </w:rPr>
-              <w:instrText xml:space="preserve"> PAGEREF _Toc535422082 \h </w:instrText>
+              <w:instrText xml:space="preserve"> PAGEREF _Toc536397172 \h </w:instrText>
             </w:r>
             <w:r>
               <w:rPr>
@@ -992,7 +1000,7 @@
               <w:lang w:eastAsia="it-IT"/>
             </w:rPr>
           </w:pPr>
-          <w:hyperlink w:anchor="_Toc535422083" w:history="1">
+          <w:hyperlink w:anchor="_Toc536397173" w:history="1">
             <w:r>
               <w:rPr>
                 <w:rStyle w:val="Collegamentoipertestuale"/>
@@ -1036,7 +1044,7 @@
                 <w:noProof/>
                 <w:webHidden/>
               </w:rPr>
-              <w:instrText xml:space="preserve"> PAGEREF _Toc535422083 \h </w:instrText>
+              <w:instrText xml:space="preserve"> PAGEREF _Toc536397173 \h </w:instrText>
             </w:r>
             <w:r>
               <w:rPr>
@@ -1080,7 +1088,7 @@
               <w:lang w:eastAsia="it-IT"/>
             </w:rPr>
           </w:pPr>
-          <w:hyperlink w:anchor="_Toc535422084" w:history="1">
+          <w:hyperlink w:anchor="_Toc536397174" w:history="1">
             <w:r>
               <w:rPr>
                 <w:rStyle w:val="Collegamentoipertestuale"/>
@@ -1128,7 +1136,7 @@
                 <w:noProof/>
                 <w:webHidden/>
               </w:rPr>
-              <w:instrText xml:space="preserve"> PAGEREF _Toc535422084 \h </w:instrText>
+              <w:instrText xml:space="preserve"> PAGEREF _Toc536397174 \h </w:instrText>
             </w:r>
             <w:r>
               <w:rPr>
@@ -1172,7 +1180,7 @@
               <w:lang w:eastAsia="it-IT"/>
             </w:rPr>
           </w:pPr>
-          <w:hyperlink w:anchor="_Toc535422085" w:history="1">
+          <w:hyperlink w:anchor="_Toc536397175" w:history="1">
             <w:r>
               <w:rPr>
                 <w:rStyle w:val="Collegamentoipertestuale"/>
@@ -1216,7 +1224,7 @@
                 <w:noProof/>
                 <w:webHidden/>
               </w:rPr>
-              <w:instrText xml:space="preserve"> PAGEREF _Toc535422085 \h </w:instrText>
+              <w:instrText xml:space="preserve"> PAGEREF _Toc536397175 \h </w:instrText>
             </w:r>
             <w:r>
               <w:rPr>
@@ -1260,7 +1268,7 @@
               <w:lang w:eastAsia="it-IT"/>
             </w:rPr>
           </w:pPr>
-          <w:hyperlink w:anchor="_Toc535422086" w:history="1">
+          <w:hyperlink w:anchor="_Toc536397176" w:history="1">
             <w:r>
               <w:rPr>
                 <w:rStyle w:val="Collegamentoipertestuale"/>
@@ -1304,7 +1312,7 @@
                 <w:noProof/>
                 <w:webHidden/>
               </w:rPr>
-              <w:instrText xml:space="preserve"> PAGEREF _Toc535422086 \h </w:instrText>
+              <w:instrText xml:space="preserve"> PAGEREF _Toc536397176 \h </w:instrText>
             </w:r>
             <w:r>
               <w:rPr>
@@ -1348,7 +1356,7 @@
               <w:lang w:eastAsia="it-IT"/>
             </w:rPr>
           </w:pPr>
-          <w:hyperlink w:anchor="_Toc535422087" w:history="1">
+          <w:hyperlink w:anchor="_Toc536397177" w:history="1">
             <w:r>
               <w:rPr>
                 <w:rStyle w:val="Collegamentoipertestuale"/>
@@ -1392,7 +1400,7 @@
                 <w:noProof/>
                 <w:webHidden/>
               </w:rPr>
-              <w:instrText xml:space="preserve"> PAGEREF _Toc535422087 \h </w:instrText>
+              <w:instrText xml:space="preserve"> PAGEREF _Toc536397177 \h </w:instrText>
             </w:r>
             <w:r>
               <w:rPr>
@@ -1436,7 +1444,7 @@
               <w:lang w:eastAsia="it-IT"/>
             </w:rPr>
           </w:pPr>
-          <w:hyperlink w:anchor="_Toc535422088" w:history="1">
+          <w:hyperlink w:anchor="_Toc536397178" w:history="1">
             <w:r>
               <w:rPr>
                 <w:rStyle w:val="Collegamentoipertestuale"/>
@@ -1484,7 +1492,7 @@
                 <w:noProof/>
                 <w:webHidden/>
               </w:rPr>
-              <w:instrText xml:space="preserve"> PAGEREF _Toc535422088 \h </w:instrText>
+              <w:instrText xml:space="preserve"> PAGEREF _Toc536397178 \h </w:instrText>
             </w:r>
             <w:r>
               <w:rPr>
@@ -1528,7 +1536,7 @@
               <w:lang w:eastAsia="it-IT"/>
             </w:rPr>
           </w:pPr>
-          <w:hyperlink w:anchor="_Toc535422089" w:history="1">
+          <w:hyperlink w:anchor="_Toc536397179" w:history="1">
             <w:r>
               <w:rPr>
                 <w:rStyle w:val="Collegamentoipertestuale"/>
@@ -1572,7 +1580,7 @@
                 <w:noProof/>
                 <w:webHidden/>
               </w:rPr>
-              <w:instrText xml:space="preserve"> PAGEREF _Toc535422089 \h </w:instrText>
+              <w:instrText xml:space="preserve"> PAGEREF _Toc536397179 \h </w:instrText>
             </w:r>
             <w:r>
               <w:rPr>
@@ -1616,7 +1624,7 @@
               <w:lang w:eastAsia="it-IT"/>
             </w:rPr>
           </w:pPr>
-          <w:hyperlink w:anchor="_Toc535422090" w:history="1">
+          <w:hyperlink w:anchor="_Toc536397180" w:history="1">
             <w:r>
               <w:rPr>
                 <w:rStyle w:val="Collegamentoipertestuale"/>
@@ -1660,7 +1668,7 @@
                 <w:noProof/>
                 <w:webHidden/>
               </w:rPr>
-              <w:instrText xml:space="preserve"> PAGEREF _Toc535422090 \h </w:instrText>
+              <w:instrText xml:space="preserve"> PAGEREF _Toc536397180 \h </w:instrText>
             </w:r>
             <w:r>
               <w:rPr>
@@ -1704,7 +1712,7 @@
               <w:lang w:eastAsia="it-IT"/>
             </w:rPr>
           </w:pPr>
-          <w:hyperlink w:anchor="_Toc535422091" w:history="1">
+          <w:hyperlink w:anchor="_Toc536397181" w:history="1">
             <w:r>
               <w:rPr>
                 <w:rStyle w:val="Collegamentoipertestuale"/>
@@ -1748,7 +1756,7 @@
                 <w:noProof/>
                 <w:webHidden/>
               </w:rPr>
-              <w:instrText xml:space="preserve"> PAGEREF _Toc535422091 \h </w:instrText>
+              <w:instrText xml:space="preserve"> PAGEREF _Toc536397181 \h </w:instrText>
             </w:r>
             <w:r>
               <w:rPr>
@@ -1792,7 +1800,7 @@
               <w:lang w:eastAsia="it-IT"/>
             </w:rPr>
           </w:pPr>
-          <w:hyperlink w:anchor="_Toc535422092" w:history="1">
+          <w:hyperlink w:anchor="_Toc536397182" w:history="1">
             <w:r>
               <w:rPr>
                 <w:rStyle w:val="Collegamentoipertestuale"/>
@@ -1836,7 +1844,7 @@
                 <w:noProof/>
                 <w:webHidden/>
               </w:rPr>
-              <w:instrText xml:space="preserve"> PAGEREF _Toc535422092 \h </w:instrText>
+              <w:instrText xml:space="preserve"> PAGEREF _Toc536397182 \h </w:instrText>
             </w:r>
             <w:r>
               <w:rPr>
@@ -1880,7 +1888,7 @@
               <w:lang w:eastAsia="it-IT"/>
             </w:rPr>
           </w:pPr>
-          <w:hyperlink w:anchor="_Toc535422093" w:history="1">
+          <w:hyperlink w:anchor="_Toc536397183" w:history="1">
             <w:r>
               <w:rPr>
                 <w:rStyle w:val="Collegamentoipertestuale"/>
@@ -1924,7 +1932,7 @@
                 <w:noProof/>
                 <w:webHidden/>
               </w:rPr>
-              <w:instrText xml:space="preserve"> PAGEREF _Toc535422093 \h </w:instrText>
+              <w:instrText xml:space="preserve"> PAGEREF _Toc536397183 \h </w:instrText>
             </w:r>
             <w:r>
               <w:rPr>
@@ -1968,7 +1976,7 @@
               <w:lang w:eastAsia="it-IT"/>
             </w:rPr>
           </w:pPr>
-          <w:hyperlink w:anchor="_Toc535422094" w:history="1">
+          <w:hyperlink w:anchor="_Toc536397184" w:history="1">
             <w:r>
               <w:rPr>
                 <w:rStyle w:val="Collegamentoipertestuale"/>
@@ -2012,7 +2020,7 @@
                 <w:noProof/>
                 <w:webHidden/>
               </w:rPr>
-              <w:instrText xml:space="preserve"> PAGEREF _Toc535422094 \h </w:instrText>
+              <w:instrText xml:space="preserve"> PAGEREF _Toc536397184 \h </w:instrText>
             </w:r>
             <w:r>
               <w:rPr>
@@ -2056,7 +2064,7 @@
               <w:lang w:eastAsia="it-IT"/>
             </w:rPr>
           </w:pPr>
-          <w:hyperlink w:anchor="_Toc535422095" w:history="1">
+          <w:hyperlink w:anchor="_Toc536397185" w:history="1">
             <w:r>
               <w:rPr>
                 <w:rStyle w:val="Collegamentoipertestuale"/>
@@ -2100,7 +2108,7 @@
                 <w:noProof/>
                 <w:webHidden/>
               </w:rPr>
-              <w:instrText xml:space="preserve"> PAGEREF _Toc535422095 \h </w:instrText>
+              <w:instrText xml:space="preserve"> PAGEREF _Toc536397185 \h </w:instrText>
             </w:r>
             <w:r>
               <w:rPr>
@@ -2144,7 +2152,7 @@
               <w:lang w:eastAsia="it-IT"/>
             </w:rPr>
           </w:pPr>
-          <w:hyperlink w:anchor="_Toc535422096" w:history="1">
+          <w:hyperlink w:anchor="_Toc536397186" w:history="1">
             <w:r>
               <w:rPr>
                 <w:rStyle w:val="Collegamentoipertestuale"/>
@@ -2188,7 +2196,7 @@
                 <w:noProof/>
                 <w:webHidden/>
               </w:rPr>
-              <w:instrText xml:space="preserve"> PAGEREF _Toc535422096 \h </w:instrText>
+              <w:instrText xml:space="preserve"> PAGEREF _Toc536397186 \h </w:instrText>
             </w:r>
             <w:r>
               <w:rPr>
@@ -2232,7 +2240,7 @@
               <w:lang w:eastAsia="it-IT"/>
             </w:rPr>
           </w:pPr>
-          <w:hyperlink w:anchor="_Toc535422097" w:history="1">
+          <w:hyperlink w:anchor="_Toc536397187" w:history="1">
             <w:r>
               <w:rPr>
                 <w:rStyle w:val="Collegamentoipertestuale"/>
@@ -2276,7 +2284,7 @@
                 <w:noProof/>
                 <w:webHidden/>
               </w:rPr>
-              <w:instrText xml:space="preserve"> PAGEREF _Toc535422097 \h </w:instrText>
+              <w:instrText xml:space="preserve"> PAGEREF _Toc536397187 \h </w:instrText>
             </w:r>
             <w:r>
               <w:rPr>
@@ -2320,7 +2328,7 @@
               <w:lang w:eastAsia="it-IT"/>
             </w:rPr>
           </w:pPr>
-          <w:hyperlink w:anchor="_Toc535422098" w:history="1">
+          <w:hyperlink w:anchor="_Toc536397188" w:history="1">
             <w:r>
               <w:rPr>
                 <w:rStyle w:val="Collegamentoipertestuale"/>
@@ -2364,7 +2372,7 @@
                 <w:noProof/>
                 <w:webHidden/>
               </w:rPr>
-              <w:instrText xml:space="preserve"> PAGEREF _Toc535422098 \h </w:instrText>
+              <w:instrText xml:space="preserve"> PAGEREF _Toc536397188 \h </w:instrText>
             </w:r>
             <w:r>
               <w:rPr>
@@ -2408,7 +2416,7 @@
               <w:lang w:eastAsia="it-IT"/>
             </w:rPr>
           </w:pPr>
-          <w:hyperlink w:anchor="_Toc535422099" w:history="1">
+          <w:hyperlink w:anchor="_Toc536397189" w:history="1">
             <w:r>
               <w:rPr>
                 <w:rStyle w:val="Collegamentoipertestuale"/>
@@ -2452,7 +2460,7 @@
                 <w:noProof/>
                 <w:webHidden/>
               </w:rPr>
-              <w:instrText xml:space="preserve"> PAGEREF _Toc535422099 \h </w:instrText>
+              <w:instrText xml:space="preserve"> PAGEREF _Toc536397189 \h </w:instrText>
             </w:r>
             <w:r>
               <w:rPr>
@@ -2496,7 +2504,7 @@
               <w:lang w:eastAsia="it-IT"/>
             </w:rPr>
           </w:pPr>
-          <w:hyperlink w:anchor="_Toc535422100" w:history="1">
+          <w:hyperlink w:anchor="_Toc536397190" w:history="1">
             <w:r>
               <w:rPr>
                 <w:rStyle w:val="Collegamentoipertestuale"/>
@@ -2544,7 +2552,7 @@
                 <w:noProof/>
                 <w:webHidden/>
               </w:rPr>
-              <w:instrText xml:space="preserve"> PAGEREF _Toc535422100 \h </w:instrText>
+              <w:instrText xml:space="preserve"> PAGEREF _Toc536397190 \h </w:instrText>
             </w:r>
             <w:r>
               <w:rPr>
@@ -2588,7 +2596,7 @@
               <w:lang w:eastAsia="it-IT"/>
             </w:rPr>
           </w:pPr>
-          <w:hyperlink w:anchor="_Toc535422101" w:history="1">
+          <w:hyperlink w:anchor="_Toc536397191" w:history="1">
             <w:r>
               <w:rPr>
                 <w:rStyle w:val="Collegamentoipertestuale"/>
@@ -2636,7 +2644,7 @@
                 <w:noProof/>
                 <w:webHidden/>
               </w:rPr>
-              <w:instrText xml:space="preserve"> PAGEREF _Toc535422101 \h </w:instrText>
+              <w:instrText xml:space="preserve"> PAGEREF _Toc536397191 \h </w:instrText>
             </w:r>
             <w:r>
               <w:rPr>
@@ -2679,7 +2687,7 @@
               <w:lang w:eastAsia="it-IT"/>
             </w:rPr>
           </w:pPr>
-          <w:hyperlink w:anchor="_Toc535422102" w:history="1">
+          <w:hyperlink w:anchor="_Toc536397192" w:history="1">
             <w:r>
               <w:rPr>
                 <w:rStyle w:val="Collegamentoipertestuale"/>
@@ -2707,7 +2715,7 @@
                 <w:noProof/>
                 <w:webHidden/>
               </w:rPr>
-              <w:instrText xml:space="preserve"> PAGEREF _Toc535422102 \h </w:instrText>
+              <w:instrText xml:space="preserve"> PAGEREF _Toc536397192 \h </w:instrText>
             </w:r>
             <w:r>
               <w:rPr>
@@ -2813,7 +2821,7 @@
           <w:color w:val="000000" w:themeColor="text1"/>
         </w:rPr>
       </w:pPr>
-      <w:bookmarkStart w:id="0" w:name="_Toc535422080"/>
+      <w:bookmarkStart w:id="1" w:name="_Toc536397170"/>
       <w:r>
         <w:rPr>
           <w:rFonts w:asciiTheme="minorHAnsi" w:hAnsiTheme="minorHAnsi" w:cstheme="minorHAnsi"/>
@@ -2824,7 +2832,7 @@
         <w:lastRenderedPageBreak/>
         <w:t>Introduzione</w:t>
       </w:r>
-      <w:bookmarkEnd w:id="0"/>
+      <w:bookmarkEnd w:id="1"/>
     </w:p>
     <w:p>
       <w:pPr>
@@ -3402,7 +3410,7 @@
           <w:sz w:val="24"/>
         </w:rPr>
       </w:pPr>
-      <w:bookmarkStart w:id="1" w:name="_Toc535422081"/>
+      <w:bookmarkStart w:id="2" w:name="_Toc536397171"/>
       <w:r>
         <w:rPr>
           <w:b/>
@@ -3411,7 +3419,7 @@
         </w:rPr>
         <w:t>Ambito applicativo</w:t>
       </w:r>
-      <w:bookmarkEnd w:id="1"/>
+      <w:bookmarkEnd w:id="2"/>
     </w:p>
     <w:p>
       <w:pPr>
@@ -3478,7 +3486,7 @@
           <w:sz w:val="24"/>
         </w:rPr>
       </w:pPr>
-      <w:bookmarkStart w:id="2" w:name="_Toc535422082"/>
+      <w:bookmarkStart w:id="3" w:name="_Toc536397172"/>
       <w:r>
         <w:rPr>
           <w:b/>
@@ -3487,7 +3495,7 @@
         </w:rPr>
         <w:t>Obiettivi</w:t>
       </w:r>
-      <w:bookmarkEnd w:id="2"/>
+      <w:bookmarkEnd w:id="3"/>
     </w:p>
     <w:p>
       <w:pPr>
@@ -3509,7 +3517,16 @@
         <w:t xml:space="preserve"> </w:t>
       </w:r>
       <w:r>
-        <w:t xml:space="preserve">tra perdita di accuratezza e memoria risparmiata in seguito </w:t>
+        <w:t xml:space="preserve">tra memoria risparmiata </w:t>
+      </w:r>
+      <w:r>
+        <w:t xml:space="preserve">e </w:t>
+      </w:r>
+      <w:r>
+        <w:t xml:space="preserve">perdita di accuratezza </w:t>
+      </w:r>
+      <w:r>
+        <w:t xml:space="preserve">in seguito </w:t>
       </w:r>
       <w:r>
         <w:t>ad una riduzione del numero di bit utilizzati per rappresentare i pesi dei neuroni della rete.</w:t>
@@ -3651,7 +3668,7 @@
           <w:sz w:val="24"/>
         </w:rPr>
       </w:pPr>
-      <w:bookmarkStart w:id="3" w:name="_Toc535422083"/>
+      <w:bookmarkStart w:id="4" w:name="_Toc536397173"/>
       <w:r>
         <w:rPr>
           <w:b/>
@@ -3661,7 +3678,7 @@
         <w:lastRenderedPageBreak/>
         <w:t>Flusso dell’analisi</w:t>
       </w:r>
-      <w:bookmarkEnd w:id="3"/>
+      <w:bookmarkEnd w:id="4"/>
     </w:p>
     <w:p>
       <w:pPr>
@@ -3811,7 +3828,7 @@
           <w:color w:val="000000" w:themeColor="text1"/>
         </w:rPr>
       </w:pPr>
-      <w:bookmarkStart w:id="4" w:name="_Toc535422084"/>
+      <w:bookmarkStart w:id="5" w:name="_Toc536397174"/>
       <w:r>
         <w:rPr>
           <w:rFonts w:asciiTheme="minorHAnsi" w:hAnsiTheme="minorHAnsi" w:cstheme="minorHAnsi"/>
@@ -3822,7 +3839,7 @@
         <w:lastRenderedPageBreak/>
         <w:t>Rete originale</w:t>
       </w:r>
-      <w:bookmarkEnd w:id="4"/>
+      <w:bookmarkEnd w:id="5"/>
     </w:p>
     <w:p>
       <w:pPr>
@@ -3852,7 +3869,7 @@
           <w:sz w:val="24"/>
         </w:rPr>
       </w:pPr>
-      <w:bookmarkStart w:id="5" w:name="_Toc535422085"/>
+      <w:bookmarkStart w:id="6" w:name="_Toc536397175"/>
       <w:r>
         <w:rPr>
           <w:b/>
@@ -3861,7 +3878,7 @@
         </w:rPr>
         <w:t>Progettazione della rete neurale</w:t>
       </w:r>
-      <w:bookmarkEnd w:id="5"/>
+      <w:bookmarkEnd w:id="6"/>
     </w:p>
     <w:p>
       <w:pPr>
@@ -4116,7 +4133,7 @@
           <w:sz w:val="24"/>
         </w:rPr>
       </w:pPr>
-      <w:bookmarkStart w:id="6" w:name="_Toc535422086"/>
+      <w:bookmarkStart w:id="7" w:name="_Toc536397176"/>
       <w:r>
         <w:rPr>
           <w:b/>
@@ -4125,7 +4142,7 @@
         </w:rPr>
         <w:t>Scelte operative</w:t>
       </w:r>
-      <w:bookmarkEnd w:id="6"/>
+      <w:bookmarkEnd w:id="7"/>
     </w:p>
     <w:p>
       <w:pPr>
@@ -4241,7 +4258,7 @@
           <w:sz w:val="24"/>
         </w:rPr>
       </w:pPr>
-      <w:bookmarkStart w:id="7" w:name="_Toc535422087"/>
+      <w:bookmarkStart w:id="8" w:name="_Toc536397177"/>
       <w:r>
         <w:rPr>
           <w:b/>
@@ -4250,7 +4267,7 @@
         </w:rPr>
         <w:t>Valutazione dell’accuratezza della rete</w:t>
       </w:r>
-      <w:bookmarkEnd w:id="7"/>
+      <w:bookmarkEnd w:id="8"/>
     </w:p>
     <w:p>
       <w:pPr>
@@ -4281,7 +4298,7 @@
           <w:color w:val="000000" w:themeColor="text1"/>
         </w:rPr>
       </w:pPr>
-      <w:bookmarkStart w:id="8" w:name="_Toc535422088"/>
+      <w:bookmarkStart w:id="9" w:name="_Toc536397178"/>
       <w:proofErr w:type="spellStart"/>
       <w:r>
         <w:rPr>
@@ -4303,7 +4320,7 @@
         </w:rPr>
         <w:t xml:space="preserve"> Computing sulla rete neurale realizzata</w:t>
       </w:r>
-      <w:bookmarkEnd w:id="8"/>
+      <w:bookmarkEnd w:id="9"/>
     </w:p>
     <w:p>
       <w:pPr>
@@ -4385,7 +4402,7 @@
           <w:sz w:val="24"/>
         </w:rPr>
       </w:pPr>
-      <w:bookmarkStart w:id="9" w:name="_Toc535422089"/>
+      <w:bookmarkStart w:id="10" w:name="_Toc536397179"/>
       <w:r>
         <w:rPr>
           <w:b/>
@@ -4402,7 +4419,7 @@
         </w:rPr>
         <w:t>tandard IEEE sulla rappresentazione dei float</w:t>
       </w:r>
-      <w:bookmarkEnd w:id="9"/>
+      <w:bookmarkEnd w:id="10"/>
     </w:p>
     <w:p>
       <w:pPr>
@@ -4441,7 +4458,7 @@
           <w:sz w:val="22"/>
         </w:rPr>
       </w:pPr>
-      <w:bookmarkStart w:id="10" w:name="_Toc535422090"/>
+      <w:bookmarkStart w:id="11" w:name="_Toc536397180"/>
       <w:r>
         <w:rPr>
           <w:b/>
@@ -4522,7 +4539,7 @@
         </w:rPr>
         <w:t xml:space="preserve"> 32</w:t>
       </w:r>
-      <w:bookmarkEnd w:id="10"/>
+      <w:bookmarkEnd w:id="11"/>
     </w:p>
     <w:p>
       <w:pPr>
@@ -4883,7 +4900,7 @@
           <w:sz w:val="22"/>
         </w:rPr>
       </w:pPr>
-      <w:bookmarkStart w:id="11" w:name="_Toc535422091"/>
+      <w:bookmarkStart w:id="12" w:name="_Toc536397181"/>
       <w:r>
         <w:rPr>
           <w:b/>
@@ -4892,7 +4909,7 @@
         </w:rPr>
         <w:t>Approssimazione del tipo di dato float</w:t>
       </w:r>
-      <w:bookmarkEnd w:id="11"/>
+      <w:bookmarkEnd w:id="12"/>
     </w:p>
     <w:p>
       <w:pPr>
@@ -6381,14 +6398,36 @@
       <w:r>
         <w:t xml:space="preserve">Tabella </w:t>
       </w:r>
-      <w:fldSimple w:instr=" SEQ Tabella \* ARABIC ">
-        <w:r>
-          <w:rPr>
-            <w:noProof/>
-          </w:rPr>
-          <w:t>1</w:t>
-        </w:r>
-      </w:fldSimple>
+      <w:r>
+        <w:rPr>
+          <w:noProof/>
+        </w:rPr>
+        <w:fldChar w:fldCharType="begin"/>
+      </w:r>
+      <w:r>
+        <w:rPr>
+          <w:noProof/>
+        </w:rPr>
+        <w:instrText xml:space="preserve"> SEQ Tabella \* ARABIC </w:instrText>
+      </w:r>
+      <w:r>
+        <w:rPr>
+          <w:noProof/>
+        </w:rPr>
+        <w:fldChar w:fldCharType="separate"/>
+      </w:r>
+      <w:r>
+        <w:rPr>
+          <w:noProof/>
+        </w:rPr>
+        <w:t>1</w:t>
+      </w:r>
+      <w:r>
+        <w:rPr>
+          <w:noProof/>
+        </w:rPr>
+        <w:fldChar w:fldCharType="end"/>
+      </w:r>
       <w:r>
         <w:t xml:space="preserve">. </w:t>
       </w:r>
@@ -6496,14 +6535,36 @@
       <w:r>
         <w:t xml:space="preserve">Figura </w:t>
       </w:r>
-      <w:fldSimple w:instr=" SEQ Figura \* ARABIC ">
-        <w:r>
-          <w:rPr>
-            <w:noProof/>
-          </w:rPr>
-          <w:t>1</w:t>
-        </w:r>
-      </w:fldSimple>
+      <w:r>
+        <w:rPr>
+          <w:noProof/>
+        </w:rPr>
+        <w:fldChar w:fldCharType="begin"/>
+      </w:r>
+      <w:r>
+        <w:rPr>
+          <w:noProof/>
+        </w:rPr>
+        <w:instrText xml:space="preserve"> SEQ Figura \* ARABIC </w:instrText>
+      </w:r>
+      <w:r>
+        <w:rPr>
+          <w:noProof/>
+        </w:rPr>
+        <w:fldChar w:fldCharType="separate"/>
+      </w:r>
+      <w:r>
+        <w:rPr>
+          <w:noProof/>
+        </w:rPr>
+        <w:t>1</w:t>
+      </w:r>
+      <w:r>
+        <w:rPr>
+          <w:noProof/>
+        </w:rPr>
+        <w:fldChar w:fldCharType="end"/>
+      </w:r>
       <w:r>
         <w:t xml:space="preserve">. </w:t>
       </w:r>
@@ -6533,7 +6594,7 @@
           <w:sz w:val="24"/>
         </w:rPr>
       </w:pPr>
-      <w:bookmarkStart w:id="12" w:name="_Toc535422092"/>
+      <w:bookmarkStart w:id="13" w:name="_Toc536397182"/>
       <w:r>
         <w:rPr>
           <w:b/>
@@ -6558,7 +6619,7 @@
         </w:rPr>
         <w:t xml:space="preserve"> delle configurazioni approssimate</w:t>
       </w:r>
-      <w:bookmarkEnd w:id="12"/>
+      <w:bookmarkEnd w:id="13"/>
     </w:p>
     <w:p>
       <w:pPr>
@@ -6866,7 +6927,7 @@
               <w:jc w:val="center"/>
             </w:pPr>
             <w:r>
-              <w:t>11</w:t>
+              <w:t>12</w:t>
             </w:r>
           </w:p>
         </w:tc>
@@ -6879,7 +6940,7 @@
               <w:jc w:val="center"/>
             </w:pPr>
             <w:r>
-              <w:t>11</w:t>
+              <w:t>12</w:t>
             </w:r>
           </w:p>
         </w:tc>
@@ -7002,7 +7063,7 @@
               <w:jc w:val="center"/>
             </w:pPr>
             <w:r>
-              <w:t>11</w:t>
+              <w:t>12</w:t>
             </w:r>
           </w:p>
         </w:tc>
@@ -7074,7 +7135,7 @@
               <w:jc w:val="center"/>
             </w:pPr>
             <w:r>
-              <w:t>16</w:t>
+              <w:t>14</w:t>
             </w:r>
           </w:p>
         </w:tc>
@@ -7087,7 +7148,7 @@
               <w:jc w:val="center"/>
             </w:pPr>
             <w:r>
-              <w:t>11</w:t>
+              <w:t>12</w:t>
             </w:r>
           </w:p>
         </w:tc>
@@ -7115,7 +7176,7 @@
               <w:jc w:val="center"/>
             </w:pPr>
             <w:r>
-              <w:t>14</w:t>
+              <w:t>12</w:t>
             </w:r>
           </w:p>
         </w:tc>
@@ -7128,7 +7189,7 @@
               <w:jc w:val="center"/>
             </w:pPr>
             <w:r>
-              <w:t>10</w:t>
+              <w:t>11</w:t>
             </w:r>
           </w:p>
         </w:tc>
@@ -7199,14 +7260,36 @@
       <w:r>
         <w:t xml:space="preserve">Tabella </w:t>
       </w:r>
-      <w:fldSimple w:instr=" SEQ Tabella \* ARABIC ">
-        <w:r>
-          <w:rPr>
-            <w:noProof/>
-          </w:rPr>
-          <w:t>2</w:t>
-        </w:r>
-      </w:fldSimple>
+      <w:r>
+        <w:rPr>
+          <w:noProof/>
+        </w:rPr>
+        <w:fldChar w:fldCharType="begin"/>
+      </w:r>
+      <w:r>
+        <w:rPr>
+          <w:noProof/>
+        </w:rPr>
+        <w:instrText xml:space="preserve"> SEQ Tabella \* ARABIC </w:instrText>
+      </w:r>
+      <w:r>
+        <w:rPr>
+          <w:noProof/>
+        </w:rPr>
+        <w:fldChar w:fldCharType="separate"/>
+      </w:r>
+      <w:r>
+        <w:rPr>
+          <w:noProof/>
+        </w:rPr>
+        <w:t>2</w:t>
+      </w:r>
+      <w:r>
+        <w:rPr>
+          <w:noProof/>
+        </w:rPr>
+        <w:fldChar w:fldCharType="end"/>
+      </w:r>
       <w:r>
         <w:t xml:space="preserve">. </w:t>
       </w:r>
@@ -7253,7 +7336,7 @@
           <w:sz w:val="22"/>
         </w:rPr>
       </w:pPr>
-      <w:bookmarkStart w:id="13" w:name="_Toc535422093"/>
+      <w:bookmarkStart w:id="14" w:name="_Toc536397183"/>
       <w:r>
         <w:rPr>
           <w:b/>
@@ -7262,7 +7345,7 @@
         </w:rPr>
         <w:t>Layer approssimati</w:t>
       </w:r>
-      <w:bookmarkEnd w:id="13"/>
+      <w:bookmarkEnd w:id="14"/>
     </w:p>
     <w:p>
       <w:pPr>
@@ -7388,7 +7471,7 @@
           <w:sz w:val="22"/>
         </w:rPr>
       </w:pPr>
-      <w:bookmarkStart w:id="14" w:name="_Toc535422094"/>
+      <w:bookmarkStart w:id="15" w:name="_Toc536397184"/>
       <w:r>
         <w:rPr>
           <w:b/>
@@ -7397,7 +7480,7 @@
         </w:rPr>
         <w:t>Entità dell’approssimazione</w:t>
       </w:r>
-      <w:bookmarkEnd w:id="14"/>
+      <w:bookmarkEnd w:id="15"/>
     </w:p>
     <w:p>
       <w:pPr>
@@ -7529,12 +7612,15 @@
         <w:footnoteReference w:id="5"/>
       </w:r>
       <w:r>
-        <w:t>, mentre la massima è di 2</w:t>
+        <w:t xml:space="preserve">, mentre la massima è di </w:t>
       </w:r>
       <w:r>
         <w:t>2</w:t>
       </w:r>
       <w:r>
+        <w:t>1</w:t>
+      </w:r>
+      <w:r>
         <w:t xml:space="preserve"> bit</w:t>
       </w:r>
       <w:r>
@@ -7544,7 +7630,16 @@
         <w:t xml:space="preserve"> Le configurazioni più spinte</w:t>
       </w:r>
       <w:r>
-        <w:t xml:space="preserve"> (approssimazioni di 21/22 bit)</w:t>
+        <w:t xml:space="preserve"> (approssimazioni di </w:t>
+      </w:r>
+      <w:r>
+        <w:t>20</w:t>
+      </w:r>
+      <w:r>
+        <w:t>/21</w:t>
+      </w:r>
+      <w:r>
+        <w:t xml:space="preserve"> bit)</w:t>
       </w:r>
       <w:r>
         <w:t xml:space="preserve"> sono state utilizzate per mostrare dei limiti oltre i quali è bene non andare se non si vuole degradare eccessivamente l’accuratezza della rete. </w:t>
@@ -7569,7 +7664,7 @@
           <w:sz w:val="24"/>
         </w:rPr>
       </w:pPr>
-      <w:bookmarkStart w:id="15" w:name="_Toc535422095"/>
+      <w:bookmarkStart w:id="16" w:name="_Toc536397185"/>
       <w:r>
         <w:rPr>
           <w:b/>
@@ -7578,7 +7673,7 @@
         </w:rPr>
         <w:t>Flusso dell’approssimazione</w:t>
       </w:r>
-      <w:bookmarkEnd w:id="15"/>
+      <w:bookmarkEnd w:id="16"/>
     </w:p>
     <w:p>
       <w:r>
@@ -7791,7 +7886,7 @@
         <w:t>.</w:t>
       </w:r>
       <w:r>
-        <w:t xml:space="preserve"> Questa fase è fondamentale e molto delicata poiché il numero effettivo di epoche da eseguire è di cruciale importanza: è stato notato come un numero troppo basso ha effetti negativi sull’accuratezza della rete (anche di diversi ordini di grandezza), mentre un numero troppo alto è superfluo e comporta solo una perdita di tempo. </w:t>
+        <w:t xml:space="preserve"> Questa fase è fondamentale e molto delicata poiché il numero effettivo di epoche da eseguire è di cruciale importanza: è stato notato come un numero troppo basso ha effetti negativi sull’accuratezza della rete, mentre un numero troppo alto è superfluo e comporta solo una perdita di tempo. </w:t>
       </w:r>
     </w:p>
     <w:p>
@@ -7909,14 +8004,36 @@
       <w:r>
         <w:t xml:space="preserve">Figura </w:t>
       </w:r>
-      <w:fldSimple w:instr=" SEQ Figura \* ARABIC ">
-        <w:r>
-          <w:rPr>
-            <w:noProof/>
-          </w:rPr>
-          <w:t>2</w:t>
-        </w:r>
-      </w:fldSimple>
+      <w:r>
+        <w:rPr>
+          <w:noProof/>
+        </w:rPr>
+        <w:fldChar w:fldCharType="begin"/>
+      </w:r>
+      <w:r>
+        <w:rPr>
+          <w:noProof/>
+        </w:rPr>
+        <w:instrText xml:space="preserve"> SEQ Figura \* ARABIC </w:instrText>
+      </w:r>
+      <w:r>
+        <w:rPr>
+          <w:noProof/>
+        </w:rPr>
+        <w:fldChar w:fldCharType="separate"/>
+      </w:r>
+      <w:r>
+        <w:rPr>
+          <w:noProof/>
+        </w:rPr>
+        <w:t>2</w:t>
+      </w:r>
+      <w:r>
+        <w:rPr>
+          <w:noProof/>
+        </w:rPr>
+        <w:fldChar w:fldCharType="end"/>
+      </w:r>
       <w:r>
         <w:t xml:space="preserve">. </w:t>
       </w:r>
@@ -7936,7 +8053,7 @@
           <w:sz w:val="24"/>
         </w:rPr>
       </w:pPr>
-      <w:bookmarkStart w:id="16" w:name="_Toc535422096"/>
+      <w:bookmarkStart w:id="17" w:name="_Toc536397186"/>
       <w:r>
         <w:rPr>
           <w:b/>
@@ -8000,7 +8117,7 @@
         </w:rPr>
         <w:t>)</w:t>
       </w:r>
-      <w:bookmarkEnd w:id="16"/>
+      <w:bookmarkEnd w:id="17"/>
     </w:p>
     <w:p>
       <w:pPr>
@@ -8124,7 +8241,7 @@
           <w:sz w:val="22"/>
         </w:rPr>
       </w:pPr>
-      <w:bookmarkStart w:id="17" w:name="_Toc535422097"/>
+      <w:bookmarkStart w:id="18" w:name="_Toc536397187"/>
       <w:r>
         <w:rPr>
           <w:b/>
@@ -8133,7 +8250,7 @@
         </w:rPr>
         <w:t>Reti disponibili</w:t>
       </w:r>
-      <w:bookmarkEnd w:id="17"/>
+      <w:bookmarkEnd w:id="18"/>
     </w:p>
     <w:p>
       <w:pPr>
@@ -8228,7 +8345,7 @@
           <w:sz w:val="22"/>
         </w:rPr>
       </w:pPr>
-      <w:bookmarkStart w:id="18" w:name="_Toc535422098"/>
+      <w:bookmarkStart w:id="19" w:name="_Toc536397188"/>
       <w:r>
         <w:rPr>
           <w:b/>
@@ -8237,7 +8354,7 @@
         </w:rPr>
         <w:t>Struttura del progetto</w:t>
       </w:r>
-      <w:bookmarkEnd w:id="18"/>
+      <w:bookmarkEnd w:id="19"/>
     </w:p>
     <w:p>
       <w:pPr>
@@ -8434,6 +8551,12 @@
       <w:proofErr w:type="spellEnd"/>
       <w:r>
         <w:t xml:space="preserve"> per usare la MLP</w:t>
+      </w:r>
+      <w:r>
+        <w:rPr>
+          <w:rStyle w:val="Rimandonotaapidipagina"/>
+        </w:rPr>
+        <w:footnoteReference w:id="6"/>
       </w:r>
       <w:r>
         <w:t>.</w:t>
@@ -8559,7 +8682,7 @@
           <w:sz w:val="22"/>
         </w:rPr>
       </w:pPr>
-      <w:bookmarkStart w:id="19" w:name="_Toc535422099"/>
+      <w:bookmarkStart w:id="20" w:name="_Toc536397189"/>
       <w:r>
         <w:rPr>
           <w:b/>
@@ -8568,7 +8691,7 @@
         </w:rPr>
         <w:t>L’interfaccia e le operazioni disponibili</w:t>
       </w:r>
-      <w:bookmarkEnd w:id="19"/>
+      <w:bookmarkEnd w:id="20"/>
     </w:p>
     <w:p>
       <w:pPr>
@@ -8594,7 +8717,7 @@
         <w:rPr>
           <w:rStyle w:val="Rimandonotaapidipagina"/>
         </w:rPr>
-        <w:footnoteReference w:id="6"/>
+        <w:footnoteReference w:id="7"/>
       </w:r>
       <w:r>
         <w:t>.</w:t>
@@ -8672,14 +8795,36 @@
       <w:r>
         <w:t xml:space="preserve">Figura </w:t>
       </w:r>
-      <w:fldSimple w:instr=" SEQ Figura \* ARABIC ">
-        <w:r>
-          <w:rPr>
-            <w:noProof/>
-          </w:rPr>
-          <w:t>3</w:t>
-        </w:r>
-      </w:fldSimple>
+      <w:r>
+        <w:rPr>
+          <w:noProof/>
+        </w:rPr>
+        <w:fldChar w:fldCharType="begin"/>
+      </w:r>
+      <w:r>
+        <w:rPr>
+          <w:noProof/>
+        </w:rPr>
+        <w:instrText xml:space="preserve"> SEQ Figura \* ARABIC </w:instrText>
+      </w:r>
+      <w:r>
+        <w:rPr>
+          <w:noProof/>
+        </w:rPr>
+        <w:fldChar w:fldCharType="separate"/>
+      </w:r>
+      <w:r>
+        <w:rPr>
+          <w:noProof/>
+        </w:rPr>
+        <w:t>3</w:t>
+      </w:r>
+      <w:r>
+        <w:rPr>
+          <w:noProof/>
+        </w:rPr>
+        <w:fldChar w:fldCharType="end"/>
+      </w:r>
       <w:r>
         <w:t xml:space="preserve">. </w:t>
       </w:r>
@@ -8689,12 +8834,6 @@
         </w:rPr>
         <w:t>Schermata di avvio nel caso in cui non è presente il file contenente i pesi della rete originale.</w:t>
       </w:r>
-    </w:p>
-    <w:p>
-      <w:pPr>
-        <w:spacing w:after="0"/>
-        <w:jc w:val="both"/>
-      </w:pPr>
     </w:p>
     <w:p>
       <w:pPr>
@@ -8860,10 +8999,10 @@
           <w:noProof/>
         </w:rPr>
         <w:drawing>
-          <wp:inline distT="0" distB="0" distL="0" distR="0" wp14:anchorId="721CCCA2" wp14:editId="634F01A4">
-            <wp:extent cx="5934075" cy="2771775"/>
-            <wp:effectExtent l="0" t="0" r="9525" b="9525"/>
-            <wp:docPr id="8" name="Immagine 8"/>
+          <wp:inline distT="0" distB="0" distL="0" distR="0" wp14:anchorId="61C5DAF6" wp14:editId="18EEF743">
+            <wp:extent cx="6008026" cy="2790825"/>
+            <wp:effectExtent l="0" t="0" r="0" b="0"/>
+            <wp:docPr id="15" name="Immagine 15"/>
             <wp:cNvGraphicFramePr>
               <a:graphicFrameLocks xmlns:a="http://schemas.openxmlformats.org/drawingml/2006/main" noChangeAspect="1"/>
             </wp:cNvGraphicFramePr>
@@ -8883,7 +9022,7 @@
                   <pic:spPr>
                     <a:xfrm>
                       <a:off x="0" y="0"/>
-                      <a:ext cx="5934075" cy="2771775"/>
+                      <a:ext cx="6020079" cy="2796424"/>
                     </a:xfrm>
                     <a:prstGeom prst="rect">
                       <a:avLst/>
@@ -8908,14 +9047,36 @@
       <w:r>
         <w:t xml:space="preserve">Figura </w:t>
       </w:r>
-      <w:fldSimple w:instr=" SEQ Figura \* ARABIC ">
-        <w:r>
-          <w:rPr>
-            <w:noProof/>
-          </w:rPr>
-          <w:t>4</w:t>
-        </w:r>
-      </w:fldSimple>
+      <w:r>
+        <w:rPr>
+          <w:noProof/>
+        </w:rPr>
+        <w:fldChar w:fldCharType="begin"/>
+      </w:r>
+      <w:r>
+        <w:rPr>
+          <w:noProof/>
+        </w:rPr>
+        <w:instrText xml:space="preserve"> SEQ Figura \* ARABIC </w:instrText>
+      </w:r>
+      <w:r>
+        <w:rPr>
+          <w:noProof/>
+        </w:rPr>
+        <w:fldChar w:fldCharType="separate"/>
+      </w:r>
+      <w:r>
+        <w:rPr>
+          <w:noProof/>
+        </w:rPr>
+        <w:t>4</w:t>
+      </w:r>
+      <w:r>
+        <w:rPr>
+          <w:noProof/>
+        </w:rPr>
+        <w:fldChar w:fldCharType="end"/>
+      </w:r>
       <w:r>
         <w:t xml:space="preserve">. </w:t>
       </w:r>
@@ -8953,7 +9114,7 @@
           <w:color w:val="000000" w:themeColor="text1"/>
         </w:rPr>
       </w:pPr>
-      <w:bookmarkStart w:id="20" w:name="_Toc535422100"/>
+      <w:bookmarkStart w:id="21" w:name="_Toc536397190"/>
       <w:r>
         <w:rPr>
           <w:rFonts w:asciiTheme="minorHAnsi" w:hAnsiTheme="minorHAnsi" w:cstheme="minorHAnsi"/>
@@ -8964,7 +9125,7 @@
         <w:lastRenderedPageBreak/>
         <w:t>Valutazione dei risultati ottenuti</w:t>
       </w:r>
-      <w:bookmarkEnd w:id="20"/>
+      <w:bookmarkEnd w:id="21"/>
     </w:p>
     <w:p>
       <w:pPr>
@@ -9088,12 +9249,7 @@
       </w:r>
       <w:proofErr w:type="spellStart"/>
       <w:r>
-        <w:t>hi</w:t>
-      </w:r>
-      <w:bookmarkStart w:id="21" w:name="_GoBack"/>
-      <w:bookmarkEnd w:id="21"/>
-      <w:r>
-        <w:t>dden</w:t>
+        <w:t>hidden</w:t>
       </w:r>
       <w:proofErr w:type="spellEnd"/>
       <w:r>
@@ -9122,7 +9278,13 @@
         <w:t>retraining</w:t>
       </w:r>
       <w:r>
-        <w:t xml:space="preserve">: con una giusta quantità di epoche di training effettuato dopo l’approssimazione, l’accuratezza della rete cresce notevolmente, consentendo così di </w:t>
+        <w:t>: con una giusta quantità di epoche di training effettuato dopo l’approssimazione, l’accuratezza della rete cresce</w:t>
+      </w:r>
+      <w:r>
+        <w:t xml:space="preserve"> (nella maggior parte dei casi)</w:t>
+      </w:r>
+      <w:r>
+        <w:t xml:space="preserve">, consentendo così di </w:t>
       </w:r>
       <w:r>
         <w:t>massimizzare</w:t>
@@ -9139,10 +9301,17 @@
       </w:r>
       <w:proofErr w:type="spellEnd"/>
       <w:r>
-        <w:t xml:space="preserve"> memoria risparmiata – accuratezza persa.</w:t>
-      </w:r>
-    </w:p>
-    <w:p>
+        <w:t xml:space="preserve"> memoria risparmiata</w:t>
+      </w:r>
+      <w:r>
+        <w:t xml:space="preserve"> </w:t>
+      </w:r>
+      <w:r>
+        <w:t>– accuratezza persa.</w:t>
+      </w:r>
+      <w:r>
+        <w:t xml:space="preserve"> </w:t>
+      </w:r>
       <w:r>
         <w:t>È bene notare come i</w:t>
       </w:r>
@@ -9161,7 +9330,21 @@
         <w:t>e performance della</w:t>
       </w:r>
       <w:r>
-        <w:t xml:space="preserve"> configurazione originale. Questo </w:t>
+        <w:t xml:space="preserve"> configurazione originale</w:t>
+      </w:r>
+      <w:r>
+        <w:t xml:space="preserve">, mentre in altri il </w:t>
+      </w:r>
+      <w:proofErr w:type="spellStart"/>
+      <w:r>
+        <w:t>retraining</w:t>
+      </w:r>
+      <w:proofErr w:type="spellEnd"/>
+      <w:r>
+        <w:t xml:space="preserve"> non porta nessun miglioramento. </w:t>
+      </w:r>
+      <w:r>
+        <w:t xml:space="preserve">Questo </w:t>
       </w:r>
       <w:r>
         <w:t xml:space="preserve">risultato </w:t>
@@ -9170,27 +9353,33 @@
         <w:t xml:space="preserve">in realtà è dovuto all’uso di una rete neurale non </w:t>
       </w:r>
       <w:r>
-        <w:t>sufficientemente allenata e performante (il dataset di training e di test sono relativamente piccoli, inoltre non è stato possibile allenare la rete in maniera ottimale).</w:t>
-      </w:r>
-      <w:r>
-        <w:t xml:space="preserve"> </w:t>
-      </w:r>
-    </w:p>
-    <w:p/>
-    <w:p>
-      <w:pPr>
-        <w:keepNext/>
-        <w:jc w:val="center"/>
+        <w:t>sufficientemente allenata e performante (il dataset di training e di test sono relativamente piccoli, inoltre non è stato possibile allenare la rete in maniera ottimale</w:t>
+      </w:r>
+      <w:r>
+        <w:t xml:space="preserve"> a causa delle limitate risorse computazionali</w:t>
+      </w:r>
+      <w:r>
+        <w:t>).</w:t>
+      </w:r>
+    </w:p>
+    <w:p>
+      <w:pPr>
+        <w:spacing w:after="0"/>
+      </w:pPr>
+    </w:p>
+    <w:p>
+      <w:pPr>
+        <w:spacing w:after="0"/>
       </w:pPr>
       <w:r>
         <w:rPr>
           <w:noProof/>
         </w:rPr>
         <w:drawing>
-          <wp:inline distT="0" distB="0" distL="0" distR="0" wp14:anchorId="27485FC5" wp14:editId="33782065">
-            <wp:extent cx="6314536" cy="3355675"/>
-            <wp:effectExtent l="0" t="0" r="10160" b="16510"/>
-            <wp:docPr id="13" name="Grafico 13"/>
+          <wp:inline distT="0" distB="0" distL="0" distR="0" wp14:anchorId="2F315230" wp14:editId="1001098C">
+            <wp:extent cx="6056630" cy="4086971"/>
+            <wp:effectExtent l="0" t="0" r="1270" b="8890"/>
+            <wp:docPr id="6" name="Grafico 6"/>
             <wp:cNvGraphicFramePr/>
             <a:graphic xmlns:a="http://schemas.openxmlformats.org/drawingml/2006/main">
               <a:graphicData uri="http://schemas.openxmlformats.org/drawingml/2006/chart">
@@ -9203,8 +9392,15 @@
     </w:p>
     <w:p>
       <w:pPr>
+        <w:spacing w:after="0"/>
+        <w:rPr>
+          <w:sz w:val="10"/>
+        </w:rPr>
+      </w:pPr>
+    </w:p>
+    <w:p>
+      <w:pPr>
         <w:pStyle w:val="Didascalia"/>
-        <w:jc w:val="center"/>
         <w:rPr>
           <w:i w:val="0"/>
         </w:rPr>
@@ -9212,14 +9408,36 @@
       <w:r>
         <w:t xml:space="preserve">Figura </w:t>
       </w:r>
-      <w:fldSimple w:instr=" SEQ Figura \* ARABIC ">
-        <w:r>
-          <w:rPr>
-            <w:noProof/>
-          </w:rPr>
-          <w:t>5</w:t>
-        </w:r>
-      </w:fldSimple>
+      <w:r>
+        <w:rPr>
+          <w:noProof/>
+        </w:rPr>
+        <w:fldChar w:fldCharType="begin"/>
+      </w:r>
+      <w:r>
+        <w:rPr>
+          <w:noProof/>
+        </w:rPr>
+        <w:instrText xml:space="preserve"> SEQ Figura \* ARABIC </w:instrText>
+      </w:r>
+      <w:r>
+        <w:rPr>
+          <w:noProof/>
+        </w:rPr>
+        <w:fldChar w:fldCharType="separate"/>
+      </w:r>
+      <w:r>
+        <w:rPr>
+          <w:noProof/>
+        </w:rPr>
+        <w:t>5</w:t>
+      </w:r>
+      <w:r>
+        <w:rPr>
+          <w:noProof/>
+        </w:rPr>
+        <w:fldChar w:fldCharType="end"/>
+      </w:r>
       <w:r>
         <w:t xml:space="preserve">. </w:t>
       </w:r>
@@ -9229,42 +9447,85 @@
         </w:rPr>
         <w:t>Grafico del confronto dei risultati ottenuti dalla rete</w:t>
       </w:r>
-    </w:p>
-    <w:p>
-      <w:r>
-        <w:t>GRAFICO 2: Tabella sta</w:t>
-      </w:r>
-      <w:r>
-        <w:t>m</w:t>
-      </w:r>
-      <w:r>
-        <w:t>pata dal test automatico.</w:t>
-      </w:r>
-    </w:p>
-    <w:p/>
-    <w:p>
-      <w:r>
-        <w:lastRenderedPageBreak/>
-        <w:t xml:space="preserve">GRAFICO 3: </w:t>
+      <w:r>
+        <w:rPr>
+          <w:i w:val="0"/>
+        </w:rPr>
+        <w:t xml:space="preserve">. Si può notare come le configurazioni che presentano il migliore </w:t>
       </w:r>
       <w:proofErr w:type="spellStart"/>
       <w:r>
+        <w:rPr>
+          <w:i w:val="0"/>
+        </w:rPr>
         <w:t>tradeoff</w:t>
       </w:r>
       <w:proofErr w:type="spellEnd"/>
       <w:r>
-        <w:t xml:space="preserve"> accuratezza persa – memoria risparmiata</w:t>
-      </w:r>
-      <w:r>
-        <w:t xml:space="preserve">. ATTENTO: Accuratezza persa per ogni configurazione = accuratezza originale – accuratezza </w:t>
+        <w:rPr>
+          <w:i w:val="0"/>
+        </w:rPr>
+        <w:t xml:space="preserve"> memoria risparmiata - accuratezza persa </w:t>
+      </w:r>
+      <w:r>
+        <w:rPr>
+          <w:i w:val="0"/>
+        </w:rPr>
+        <w:t xml:space="preserve">dopo il </w:t>
       </w:r>
       <w:proofErr w:type="spellStart"/>
       <w:r>
-        <w:t>approx</w:t>
+        <w:rPr>
+          <w:i w:val="0"/>
+        </w:rPr>
+        <w:t>retraining</w:t>
       </w:r>
       <w:proofErr w:type="spellEnd"/>
       <w:r>
-        <w:t>.</w:t>
+        <w:rPr>
+          <w:i w:val="0"/>
+        </w:rPr>
+        <w:t xml:space="preserve"> </w:t>
+      </w:r>
+      <w:r>
+        <w:rPr>
+          <w:i w:val="0"/>
+        </w:rPr>
+        <w:t xml:space="preserve">siano quelle in cui l’approssimazione è applicata solo ai pesi dei neuroni degli </w:t>
+      </w:r>
+      <w:proofErr w:type="spellStart"/>
+      <w:r>
+        <w:rPr>
+          <w:i w:val="0"/>
+        </w:rPr>
+        <w:t>hidden</w:t>
+      </w:r>
+      <w:proofErr w:type="spellEnd"/>
+      <w:r>
+        <w:rPr>
+          <w:i w:val="0"/>
+        </w:rPr>
+        <w:t xml:space="preserve"> </w:t>
+      </w:r>
+      <w:proofErr w:type="spellStart"/>
+      <w:r>
+        <w:rPr>
+          <w:i w:val="0"/>
+        </w:rPr>
+        <w:t>laye</w:t>
+      </w:r>
+      <w:r>
+        <w:rPr>
+          <w:i w:val="0"/>
+        </w:rPr>
+        <w:t>r</w:t>
+      </w:r>
+      <w:proofErr w:type="spellEnd"/>
+      <w:r>
+        <w:rPr>
+          <w:i w:val="0"/>
+        </w:rPr>
+        <w:t>, a conferma di quanto esposto in [1] e [2]</w:t>
       </w:r>
     </w:p>
     <w:p>
@@ -9276,15 +9537,50 @@
         <w:rPr>
           <w:noProof/>
         </w:rPr>
+        <w:lastRenderedPageBreak/>
         <w:drawing>
-          <wp:inline distT="0" distB="0" distL="0" distR="0" wp14:anchorId="034B9135" wp14:editId="667A56D2">
-            <wp:extent cx="5486400" cy="3200400"/>
-            <wp:effectExtent l="0" t="0" r="0" b="0"/>
-            <wp:docPr id="14" name="Grafico 14"/>
-            <wp:cNvGraphicFramePr/>
+          <wp:inline distT="0" distB="0" distL="0" distR="0" wp14:anchorId="59707854" wp14:editId="0D7D0512">
+            <wp:extent cx="6057900" cy="1960427"/>
+            <wp:effectExtent l="0" t="0" r="0" b="1905"/>
+            <wp:docPr id="2" name="Immagine 2"/>
+            <wp:cNvGraphicFramePr>
+              <a:graphicFrameLocks xmlns:a="http://schemas.openxmlformats.org/drawingml/2006/main" noChangeAspect="1"/>
+            </wp:cNvGraphicFramePr>
             <a:graphic xmlns:a="http://schemas.openxmlformats.org/drawingml/2006/main">
-              <a:graphicData uri="http://schemas.openxmlformats.org/drawingml/2006/chart">
-                <c:chart xmlns:c="http://schemas.openxmlformats.org/drawingml/2006/chart" xmlns:r="http://schemas.openxmlformats.org/officeDocument/2006/relationships" r:id="rId15"/>
+              <a:graphicData uri="http://schemas.openxmlformats.org/drawingml/2006/picture">
+                <pic:pic xmlns:pic="http://schemas.openxmlformats.org/drawingml/2006/picture">
+                  <pic:nvPicPr>
+                    <pic:cNvPr id="1" name=""/>
+                    <pic:cNvPicPr/>
+                  </pic:nvPicPr>
+                  <pic:blipFill>
+                    <a:blip r:embed="rId15">
+                      <a:extLst>
+                        <a:ext uri="{BEBA8EAE-BF5A-486C-A8C5-ECC9F3942E4B}">
+                          <a14:imgProps xmlns:a14="http://schemas.microsoft.com/office/drawing/2010/main">
+                            <a14:imgLayer r:embed="rId16">
+                              <a14:imgEffect>
+                                <a14:sharpenSoften amount="25000"/>
+                              </a14:imgEffect>
+                            </a14:imgLayer>
+                          </a14:imgProps>
+                        </a:ext>
+                      </a:extLst>
+                    </a:blip>
+                    <a:stretch>
+                      <a:fillRect/>
+                    </a:stretch>
+                  </pic:blipFill>
+                  <pic:spPr>
+                    <a:xfrm>
+                      <a:off x="0" y="0"/>
+                      <a:ext cx="6112139" cy="1977980"/>
+                    </a:xfrm>
+                    <a:prstGeom prst="rect">
+                      <a:avLst/>
+                    </a:prstGeom>
+                  </pic:spPr>
+                </pic:pic>
               </a:graphicData>
             </a:graphic>
           </wp:inline>
@@ -9299,22 +9595,705 @@
       <w:r>
         <w:t xml:space="preserve">Figura </w:t>
       </w:r>
-      <w:fldSimple w:instr=" SEQ Figura \* ARABIC ">
-        <w:r>
-          <w:rPr>
-            <w:noProof/>
-          </w:rPr>
-          <w:t>6</w:t>
-        </w:r>
-      </w:fldSimple>
+      <w:r>
+        <w:rPr>
+          <w:noProof/>
+        </w:rPr>
+        <w:fldChar w:fldCharType="begin"/>
+      </w:r>
+      <w:r>
+        <w:rPr>
+          <w:noProof/>
+        </w:rPr>
+        <w:instrText xml:space="preserve"> SEQ Figura \* ARABIC </w:instrText>
+      </w:r>
+      <w:r>
+        <w:rPr>
+          <w:noProof/>
+        </w:rPr>
+        <w:fldChar w:fldCharType="separate"/>
+      </w:r>
+      <w:r>
+        <w:rPr>
+          <w:noProof/>
+        </w:rPr>
+        <w:t>6</w:t>
+      </w:r>
+      <w:r>
+        <w:rPr>
+          <w:noProof/>
+        </w:rPr>
+        <w:fldChar w:fldCharType="end"/>
+      </w:r>
       <w:r>
         <w:t xml:space="preserve">. </w:t>
       </w:r>
+      <w:r>
+        <w:rPr>
+          <w:i w:val="0"/>
+        </w:rPr>
+        <w:t>Tabella dei risultati stampata alla fine dell'esecuzione dell'algoritmo di NNAXIM</w:t>
+      </w:r>
+    </w:p>
+    <w:tbl>
+      <w:tblPr>
+        <w:tblStyle w:val="Tabellaelenco6acolori"/>
+        <w:tblpPr w:leftFromText="141" w:rightFromText="141" w:vertAnchor="text" w:horzAnchor="margin" w:tblpXSpec="center" w:tblpY="656"/>
+        <w:tblW w:w="0" w:type="auto"/>
+        <w:tblLook w:val="04A0" w:firstRow="1" w:lastRow="0" w:firstColumn="1" w:lastColumn="0" w:noHBand="0" w:noVBand="1"/>
+      </w:tblPr>
+      <w:tblGrid>
+        <w:gridCol w:w="659"/>
+        <w:gridCol w:w="4660"/>
+        <w:gridCol w:w="4218"/>
+      </w:tblGrid>
+      <w:tr>
+        <w:trPr>
+          <w:cnfStyle w:val="100000000000" w:firstRow="1" w:lastRow="0" w:firstColumn="0" w:lastColumn="0" w:oddVBand="0" w:evenVBand="0" w:oddHBand="0" w:evenHBand="0" w:firstRowFirstColumn="0" w:firstRowLastColumn="0" w:lastRowFirstColumn="0" w:lastRowLastColumn="0"/>
+          <w:trHeight w:val="271"/>
+        </w:trPr>
+        <w:tc>
+          <w:tcPr>
+            <w:cnfStyle w:val="001000000000" w:firstRow="0" w:lastRow="0" w:firstColumn="1" w:lastColumn="0" w:oddVBand="0" w:evenVBand="0" w:oddHBand="0" w:evenHBand="0" w:firstRowFirstColumn="0" w:firstRowLastColumn="0" w:lastRowFirstColumn="0" w:lastRowLastColumn="0"/>
+            <w:tcW w:w="659" w:type="dxa"/>
+            <w:tcBorders>
+              <w:top w:val="single" w:sz="4" w:space="0" w:color="auto"/>
+              <w:left w:val="single" w:sz="4" w:space="0" w:color="auto"/>
+            </w:tcBorders>
+          </w:tcPr>
+          <w:p>
+            <w:pPr>
+              <w:rPr>
+                <w:b w:val="0"/>
+              </w:rPr>
+            </w:pPr>
+          </w:p>
+        </w:tc>
+        <w:tc>
+          <w:tcPr>
+            <w:tcW w:w="4660" w:type="dxa"/>
+            <w:tcBorders>
+              <w:top w:val="single" w:sz="4" w:space="0" w:color="auto"/>
+            </w:tcBorders>
+          </w:tcPr>
+          <w:p>
+            <w:pPr>
+              <w:jc w:val="center"/>
+              <w:cnfStyle w:val="100000000000" w:firstRow="1" w:lastRow="0" w:firstColumn="0" w:lastColumn="0" w:oddVBand="0" w:evenVBand="0" w:oddHBand="0" w:evenHBand="0" w:firstRowFirstColumn="0" w:firstRowLastColumn="0" w:lastRowFirstColumn="0" w:lastRowLastColumn="0"/>
+              <w:rPr>
+                <w:b w:val="0"/>
+              </w:rPr>
+            </w:pPr>
+            <w:r>
+              <w:t xml:space="preserve">Classifica prima del </w:t>
+            </w:r>
+            <w:proofErr w:type="spellStart"/>
+            <w:r>
+              <w:t>retraining</w:t>
+            </w:r>
+            <w:proofErr w:type="spellEnd"/>
+          </w:p>
+        </w:tc>
+        <w:tc>
+          <w:tcPr>
+            <w:tcW w:w="4218" w:type="dxa"/>
+            <w:tcBorders>
+              <w:top w:val="single" w:sz="4" w:space="0" w:color="auto"/>
+              <w:right w:val="single" w:sz="4" w:space="0" w:color="auto"/>
+            </w:tcBorders>
+          </w:tcPr>
+          <w:p>
+            <w:pPr>
+              <w:jc w:val="center"/>
+              <w:cnfStyle w:val="100000000000" w:firstRow="1" w:lastRow="0" w:firstColumn="0" w:lastColumn="0" w:oddVBand="0" w:evenVBand="0" w:oddHBand="0" w:evenHBand="0" w:firstRowFirstColumn="0" w:firstRowLastColumn="0" w:lastRowFirstColumn="0" w:lastRowLastColumn="0"/>
+              <w:rPr>
+                <w:b w:val="0"/>
+              </w:rPr>
+            </w:pPr>
+            <w:r>
+              <w:t xml:space="preserve">Classifica dopo il </w:t>
+            </w:r>
+            <w:proofErr w:type="spellStart"/>
+            <w:r>
+              <w:t>retraining</w:t>
+            </w:r>
+            <w:proofErr w:type="spellEnd"/>
+          </w:p>
+        </w:tc>
+      </w:tr>
+      <w:tr>
+        <w:trPr>
+          <w:cnfStyle w:val="000000100000" w:firstRow="0" w:lastRow="0" w:firstColumn="0" w:lastColumn="0" w:oddVBand="0" w:evenVBand="0" w:oddHBand="1" w:evenHBand="0" w:firstRowFirstColumn="0" w:firstRowLastColumn="0" w:lastRowFirstColumn="0" w:lastRowLastColumn="0"/>
+          <w:trHeight w:val="257"/>
+        </w:trPr>
+        <w:tc>
+          <w:tcPr>
+            <w:cnfStyle w:val="001000000000" w:firstRow="0" w:lastRow="0" w:firstColumn="1" w:lastColumn="0" w:oddVBand="0" w:evenVBand="0" w:oddHBand="0" w:evenHBand="0" w:firstRowFirstColumn="0" w:firstRowLastColumn="0" w:lastRowFirstColumn="0" w:lastRowLastColumn="0"/>
+            <w:tcW w:w="659" w:type="dxa"/>
+            <w:tcBorders>
+              <w:left w:val="single" w:sz="4" w:space="0" w:color="auto"/>
+            </w:tcBorders>
+          </w:tcPr>
+          <w:p>
+            <w:pPr>
+              <w:jc w:val="center"/>
+            </w:pPr>
+            <w:r>
+              <w:t>1°</w:t>
+            </w:r>
+          </w:p>
+        </w:tc>
+        <w:tc>
+          <w:tcPr>
+            <w:tcW w:w="4660" w:type="dxa"/>
+          </w:tcPr>
+          <w:p>
+            <w:pPr>
+              <w:jc w:val="center"/>
+              <w:cnfStyle w:val="000000100000" w:firstRow="0" w:lastRow="0" w:firstColumn="0" w:lastColumn="0" w:oddVBand="0" w:evenVBand="0" w:oddHBand="1" w:evenHBand="0" w:firstRowFirstColumn="0" w:firstRowLastColumn="0" w:lastRowFirstColumn="0" w:lastRowLastColumn="0"/>
+            </w:pPr>
+            <w:r>
+              <w:t>Configurazione 4</w:t>
+            </w:r>
+          </w:p>
+        </w:tc>
+        <w:tc>
+          <w:tcPr>
+            <w:tcW w:w="4218" w:type="dxa"/>
+            <w:tcBorders>
+              <w:right w:val="single" w:sz="4" w:space="0" w:color="auto"/>
+            </w:tcBorders>
+          </w:tcPr>
+          <w:p>
+            <w:pPr>
+              <w:jc w:val="center"/>
+              <w:cnfStyle w:val="000000100000" w:firstRow="0" w:lastRow="0" w:firstColumn="0" w:lastColumn="0" w:oddVBand="0" w:evenVBand="0" w:oddHBand="1" w:evenHBand="0" w:firstRowFirstColumn="0" w:firstRowLastColumn="0" w:lastRowFirstColumn="0" w:lastRowLastColumn="0"/>
+            </w:pPr>
+            <w:r>
+              <w:t>Configurazione 6</w:t>
+            </w:r>
+          </w:p>
+        </w:tc>
+      </w:tr>
+      <w:tr>
+        <w:trPr>
+          <w:trHeight w:val="271"/>
+        </w:trPr>
+        <w:tc>
+          <w:tcPr>
+            <w:cnfStyle w:val="001000000000" w:firstRow="0" w:lastRow="0" w:firstColumn="1" w:lastColumn="0" w:oddVBand="0" w:evenVBand="0" w:oddHBand="0" w:evenHBand="0" w:firstRowFirstColumn="0" w:firstRowLastColumn="0" w:lastRowFirstColumn="0" w:lastRowLastColumn="0"/>
+            <w:tcW w:w="659" w:type="dxa"/>
+            <w:tcBorders>
+              <w:left w:val="single" w:sz="4" w:space="0" w:color="auto"/>
+            </w:tcBorders>
+          </w:tcPr>
+          <w:p>
+            <w:pPr>
+              <w:jc w:val="center"/>
+            </w:pPr>
+            <w:r>
+              <w:t>2°</w:t>
+            </w:r>
+          </w:p>
+        </w:tc>
+        <w:tc>
+          <w:tcPr>
+            <w:tcW w:w="4660" w:type="dxa"/>
+          </w:tcPr>
+          <w:p>
+            <w:pPr>
+              <w:jc w:val="center"/>
+              <w:cnfStyle w:val="000000000000" w:firstRow="0" w:lastRow="0" w:firstColumn="0" w:lastColumn="0" w:oddVBand="0" w:evenVBand="0" w:oddHBand="0" w:evenHBand="0" w:firstRowFirstColumn="0" w:firstRowLastColumn="0" w:lastRowFirstColumn="0" w:lastRowLastColumn="0"/>
+            </w:pPr>
+            <w:r>
+              <w:t>Configurazione 1</w:t>
+            </w:r>
+          </w:p>
+        </w:tc>
+        <w:tc>
+          <w:tcPr>
+            <w:tcW w:w="4218" w:type="dxa"/>
+            <w:tcBorders>
+              <w:right w:val="single" w:sz="4" w:space="0" w:color="auto"/>
+            </w:tcBorders>
+          </w:tcPr>
+          <w:p>
+            <w:pPr>
+              <w:jc w:val="center"/>
+              <w:cnfStyle w:val="000000000000" w:firstRow="0" w:lastRow="0" w:firstColumn="0" w:lastColumn="0" w:oddVBand="0" w:evenVBand="0" w:oddHBand="0" w:evenHBand="0" w:firstRowFirstColumn="0" w:firstRowLastColumn="0" w:lastRowFirstColumn="0" w:lastRowLastColumn="0"/>
+            </w:pPr>
+            <w:r>
+              <w:t>Configurazione 4</w:t>
+            </w:r>
+          </w:p>
+        </w:tc>
+      </w:tr>
+      <w:tr>
+        <w:trPr>
+          <w:cnfStyle w:val="000000100000" w:firstRow="0" w:lastRow="0" w:firstColumn="0" w:lastColumn="0" w:oddVBand="0" w:evenVBand="0" w:oddHBand="1" w:evenHBand="0" w:firstRowFirstColumn="0" w:firstRowLastColumn="0" w:lastRowFirstColumn="0" w:lastRowLastColumn="0"/>
+          <w:trHeight w:val="257"/>
+        </w:trPr>
+        <w:tc>
+          <w:tcPr>
+            <w:cnfStyle w:val="001000000000" w:firstRow="0" w:lastRow="0" w:firstColumn="1" w:lastColumn="0" w:oddVBand="0" w:evenVBand="0" w:oddHBand="0" w:evenHBand="0" w:firstRowFirstColumn="0" w:firstRowLastColumn="0" w:lastRowFirstColumn="0" w:lastRowLastColumn="0"/>
+            <w:tcW w:w="659" w:type="dxa"/>
+            <w:tcBorders>
+              <w:left w:val="single" w:sz="4" w:space="0" w:color="auto"/>
+            </w:tcBorders>
+          </w:tcPr>
+          <w:p>
+            <w:pPr>
+              <w:jc w:val="center"/>
+            </w:pPr>
+            <w:r>
+              <w:t>3°</w:t>
+            </w:r>
+          </w:p>
+        </w:tc>
+        <w:tc>
+          <w:tcPr>
+            <w:tcW w:w="4660" w:type="dxa"/>
+          </w:tcPr>
+          <w:p>
+            <w:pPr>
+              <w:jc w:val="center"/>
+              <w:cnfStyle w:val="000000100000" w:firstRow="0" w:lastRow="0" w:firstColumn="0" w:lastColumn="0" w:oddVBand="0" w:evenVBand="0" w:oddHBand="1" w:evenHBand="0" w:firstRowFirstColumn="0" w:firstRowLastColumn="0" w:lastRowFirstColumn="0" w:lastRowLastColumn="0"/>
+            </w:pPr>
+            <w:r>
+              <w:t>Configurazione 7</w:t>
+            </w:r>
+          </w:p>
+        </w:tc>
+        <w:tc>
+          <w:tcPr>
+            <w:tcW w:w="4218" w:type="dxa"/>
+            <w:tcBorders>
+              <w:right w:val="single" w:sz="4" w:space="0" w:color="auto"/>
+            </w:tcBorders>
+          </w:tcPr>
+          <w:p>
+            <w:pPr>
+              <w:jc w:val="center"/>
+              <w:cnfStyle w:val="000000100000" w:firstRow="0" w:lastRow="0" w:firstColumn="0" w:lastColumn="0" w:oddVBand="0" w:evenVBand="0" w:oddHBand="1" w:evenHBand="0" w:firstRowFirstColumn="0" w:firstRowLastColumn="0" w:lastRowFirstColumn="0" w:lastRowLastColumn="0"/>
+            </w:pPr>
+            <w:r>
+              <w:t>Configurazione 1</w:t>
+            </w:r>
+          </w:p>
+        </w:tc>
+      </w:tr>
+      <w:tr>
+        <w:trPr>
+          <w:trHeight w:val="271"/>
+        </w:trPr>
+        <w:tc>
+          <w:tcPr>
+            <w:cnfStyle w:val="001000000000" w:firstRow="0" w:lastRow="0" w:firstColumn="1" w:lastColumn="0" w:oddVBand="0" w:evenVBand="0" w:oddHBand="0" w:evenHBand="0" w:firstRowFirstColumn="0" w:firstRowLastColumn="0" w:lastRowFirstColumn="0" w:lastRowLastColumn="0"/>
+            <w:tcW w:w="659" w:type="dxa"/>
+            <w:tcBorders>
+              <w:left w:val="single" w:sz="4" w:space="0" w:color="auto"/>
+            </w:tcBorders>
+          </w:tcPr>
+          <w:p>
+            <w:pPr>
+              <w:jc w:val="center"/>
+            </w:pPr>
+            <w:r>
+              <w:t>4°</w:t>
+            </w:r>
+          </w:p>
+        </w:tc>
+        <w:tc>
+          <w:tcPr>
+            <w:tcW w:w="4660" w:type="dxa"/>
+          </w:tcPr>
+          <w:p>
+            <w:pPr>
+              <w:jc w:val="center"/>
+              <w:cnfStyle w:val="000000000000" w:firstRow="0" w:lastRow="0" w:firstColumn="0" w:lastColumn="0" w:oddVBand="0" w:evenVBand="0" w:oddHBand="0" w:evenHBand="0" w:firstRowFirstColumn="0" w:firstRowLastColumn="0" w:lastRowFirstColumn="0" w:lastRowLastColumn="0"/>
+            </w:pPr>
+            <w:r>
+              <w:t>Configurazione 5</w:t>
+            </w:r>
+          </w:p>
+        </w:tc>
+        <w:tc>
+          <w:tcPr>
+            <w:tcW w:w="4218" w:type="dxa"/>
+            <w:tcBorders>
+              <w:right w:val="single" w:sz="4" w:space="0" w:color="auto"/>
+            </w:tcBorders>
+          </w:tcPr>
+          <w:p>
+            <w:pPr>
+              <w:jc w:val="center"/>
+              <w:cnfStyle w:val="000000000000" w:firstRow="0" w:lastRow="0" w:firstColumn="0" w:lastColumn="0" w:oddVBand="0" w:evenVBand="0" w:oddHBand="0" w:evenHBand="0" w:firstRowFirstColumn="0" w:firstRowLastColumn="0" w:lastRowFirstColumn="0" w:lastRowLastColumn="0"/>
+            </w:pPr>
+            <w:r>
+              <w:t>Configurazione 5</w:t>
+            </w:r>
+          </w:p>
+        </w:tc>
+      </w:tr>
+      <w:tr>
+        <w:trPr>
+          <w:cnfStyle w:val="000000100000" w:firstRow="0" w:lastRow="0" w:firstColumn="0" w:lastColumn="0" w:oddVBand="0" w:evenVBand="0" w:oddHBand="1" w:evenHBand="0" w:firstRowFirstColumn="0" w:firstRowLastColumn="0" w:lastRowFirstColumn="0" w:lastRowLastColumn="0"/>
+          <w:trHeight w:val="257"/>
+        </w:trPr>
+        <w:tc>
+          <w:tcPr>
+            <w:cnfStyle w:val="001000000000" w:firstRow="0" w:lastRow="0" w:firstColumn="1" w:lastColumn="0" w:oddVBand="0" w:evenVBand="0" w:oddHBand="0" w:evenHBand="0" w:firstRowFirstColumn="0" w:firstRowLastColumn="0" w:lastRowFirstColumn="0" w:lastRowLastColumn="0"/>
+            <w:tcW w:w="659" w:type="dxa"/>
+            <w:tcBorders>
+              <w:left w:val="single" w:sz="4" w:space="0" w:color="auto"/>
+            </w:tcBorders>
+          </w:tcPr>
+          <w:p>
+            <w:pPr>
+              <w:jc w:val="center"/>
+            </w:pPr>
+            <w:r>
+              <w:t>5°</w:t>
+            </w:r>
+          </w:p>
+        </w:tc>
+        <w:tc>
+          <w:tcPr>
+            <w:tcW w:w="4660" w:type="dxa"/>
+          </w:tcPr>
+          <w:p>
+            <w:pPr>
+              <w:jc w:val="center"/>
+              <w:cnfStyle w:val="000000100000" w:firstRow="0" w:lastRow="0" w:firstColumn="0" w:lastColumn="0" w:oddVBand="0" w:evenVBand="0" w:oddHBand="1" w:evenHBand="0" w:firstRowFirstColumn="0" w:firstRowLastColumn="0" w:lastRowFirstColumn="0" w:lastRowLastColumn="0"/>
+            </w:pPr>
+            <w:r>
+              <w:t>Configurazione 2</w:t>
+            </w:r>
+          </w:p>
+        </w:tc>
+        <w:tc>
+          <w:tcPr>
+            <w:tcW w:w="4218" w:type="dxa"/>
+            <w:tcBorders>
+              <w:right w:val="single" w:sz="4" w:space="0" w:color="auto"/>
+            </w:tcBorders>
+          </w:tcPr>
+          <w:p>
+            <w:pPr>
+              <w:jc w:val="center"/>
+              <w:cnfStyle w:val="000000100000" w:firstRow="0" w:lastRow="0" w:firstColumn="0" w:lastColumn="0" w:oddVBand="0" w:evenVBand="0" w:oddHBand="1" w:evenHBand="0" w:firstRowFirstColumn="0" w:firstRowLastColumn="0" w:lastRowFirstColumn="0" w:lastRowLastColumn="0"/>
+            </w:pPr>
+            <w:r>
+              <w:t>Configurazione 7</w:t>
+            </w:r>
+          </w:p>
+        </w:tc>
+      </w:tr>
+      <w:tr>
+        <w:trPr>
+          <w:trHeight w:val="271"/>
+        </w:trPr>
+        <w:tc>
+          <w:tcPr>
+            <w:cnfStyle w:val="001000000000" w:firstRow="0" w:lastRow="0" w:firstColumn="1" w:lastColumn="0" w:oddVBand="0" w:evenVBand="0" w:oddHBand="0" w:evenHBand="0" w:firstRowFirstColumn="0" w:firstRowLastColumn="0" w:lastRowFirstColumn="0" w:lastRowLastColumn="0"/>
+            <w:tcW w:w="659" w:type="dxa"/>
+            <w:tcBorders>
+              <w:left w:val="single" w:sz="4" w:space="0" w:color="auto"/>
+            </w:tcBorders>
+          </w:tcPr>
+          <w:p>
+            <w:pPr>
+              <w:jc w:val="center"/>
+            </w:pPr>
+            <w:r>
+              <w:t>6°</w:t>
+            </w:r>
+          </w:p>
+        </w:tc>
+        <w:tc>
+          <w:tcPr>
+            <w:tcW w:w="4660" w:type="dxa"/>
+          </w:tcPr>
+          <w:p>
+            <w:pPr>
+              <w:jc w:val="center"/>
+              <w:cnfStyle w:val="000000000000" w:firstRow="0" w:lastRow="0" w:firstColumn="0" w:lastColumn="0" w:oddVBand="0" w:evenVBand="0" w:oddHBand="0" w:evenHBand="0" w:firstRowFirstColumn="0" w:firstRowLastColumn="0" w:lastRowFirstColumn="0" w:lastRowLastColumn="0"/>
+            </w:pPr>
+            <w:r>
+              <w:t xml:space="preserve">Configurazione 8 </w:t>
+            </w:r>
+          </w:p>
+        </w:tc>
+        <w:tc>
+          <w:tcPr>
+            <w:tcW w:w="4218" w:type="dxa"/>
+            <w:tcBorders>
+              <w:right w:val="single" w:sz="4" w:space="0" w:color="auto"/>
+            </w:tcBorders>
+          </w:tcPr>
+          <w:p>
+            <w:pPr>
+              <w:jc w:val="center"/>
+              <w:cnfStyle w:val="000000000000" w:firstRow="0" w:lastRow="0" w:firstColumn="0" w:lastColumn="0" w:oddVBand="0" w:evenVBand="0" w:oddHBand="0" w:evenHBand="0" w:firstRowFirstColumn="0" w:firstRowLastColumn="0" w:lastRowFirstColumn="0" w:lastRowLastColumn="0"/>
+            </w:pPr>
+            <w:r>
+              <w:t>Configurazione 2</w:t>
+            </w:r>
+          </w:p>
+        </w:tc>
+      </w:tr>
+      <w:tr>
+        <w:trPr>
+          <w:cnfStyle w:val="000000100000" w:firstRow="0" w:lastRow="0" w:firstColumn="0" w:lastColumn="0" w:oddVBand="0" w:evenVBand="0" w:oddHBand="1" w:evenHBand="0" w:firstRowFirstColumn="0" w:firstRowLastColumn="0" w:lastRowFirstColumn="0" w:lastRowLastColumn="0"/>
+          <w:trHeight w:val="271"/>
+        </w:trPr>
+        <w:tc>
+          <w:tcPr>
+            <w:cnfStyle w:val="001000000000" w:firstRow="0" w:lastRow="0" w:firstColumn="1" w:lastColumn="0" w:oddVBand="0" w:evenVBand="0" w:oddHBand="0" w:evenHBand="0" w:firstRowFirstColumn="0" w:firstRowLastColumn="0" w:lastRowFirstColumn="0" w:lastRowLastColumn="0"/>
+            <w:tcW w:w="659" w:type="dxa"/>
+            <w:tcBorders>
+              <w:left w:val="single" w:sz="4" w:space="0" w:color="auto"/>
+            </w:tcBorders>
+          </w:tcPr>
+          <w:p>
+            <w:pPr>
+              <w:jc w:val="center"/>
+            </w:pPr>
+            <w:r>
+              <w:t>7°</w:t>
+            </w:r>
+          </w:p>
+        </w:tc>
+        <w:tc>
+          <w:tcPr>
+            <w:tcW w:w="4660" w:type="dxa"/>
+          </w:tcPr>
+          <w:p>
+            <w:pPr>
+              <w:jc w:val="center"/>
+              <w:cnfStyle w:val="000000100000" w:firstRow="0" w:lastRow="0" w:firstColumn="0" w:lastColumn="0" w:oddVBand="0" w:evenVBand="0" w:oddHBand="1" w:evenHBand="0" w:firstRowFirstColumn="0" w:firstRowLastColumn="0" w:lastRowFirstColumn="0" w:lastRowLastColumn="0"/>
+            </w:pPr>
+            <w:r>
+              <w:t>Configurazione 6</w:t>
+            </w:r>
+          </w:p>
+        </w:tc>
+        <w:tc>
+          <w:tcPr>
+            <w:tcW w:w="4218" w:type="dxa"/>
+            <w:tcBorders>
+              <w:right w:val="single" w:sz="4" w:space="0" w:color="auto"/>
+            </w:tcBorders>
+          </w:tcPr>
+          <w:p>
+            <w:pPr>
+              <w:jc w:val="center"/>
+              <w:cnfStyle w:val="000000100000" w:firstRow="0" w:lastRow="0" w:firstColumn="0" w:lastColumn="0" w:oddVBand="0" w:evenVBand="0" w:oddHBand="1" w:evenHBand="0" w:firstRowFirstColumn="0" w:firstRowLastColumn="0" w:lastRowFirstColumn="0" w:lastRowLastColumn="0"/>
+            </w:pPr>
+            <w:r>
+              <w:t>Configurazione 8</w:t>
+            </w:r>
+          </w:p>
+        </w:tc>
+      </w:tr>
+      <w:tr>
+        <w:trPr>
+          <w:trHeight w:val="257"/>
+        </w:trPr>
+        <w:tc>
+          <w:tcPr>
+            <w:cnfStyle w:val="001000000000" w:firstRow="0" w:lastRow="0" w:firstColumn="1" w:lastColumn="0" w:oddVBand="0" w:evenVBand="0" w:oddHBand="0" w:evenHBand="0" w:firstRowFirstColumn="0" w:firstRowLastColumn="0" w:lastRowFirstColumn="0" w:lastRowLastColumn="0"/>
+            <w:tcW w:w="659" w:type="dxa"/>
+            <w:tcBorders>
+              <w:left w:val="single" w:sz="4" w:space="0" w:color="auto"/>
+            </w:tcBorders>
+          </w:tcPr>
+          <w:p>
+            <w:pPr>
+              <w:jc w:val="center"/>
+            </w:pPr>
+            <w:r>
+              <w:t>8°</w:t>
+            </w:r>
+          </w:p>
+        </w:tc>
+        <w:tc>
+          <w:tcPr>
+            <w:tcW w:w="4660" w:type="dxa"/>
+          </w:tcPr>
+          <w:p>
+            <w:pPr>
+              <w:jc w:val="center"/>
+              <w:cnfStyle w:val="000000000000" w:firstRow="0" w:lastRow="0" w:firstColumn="0" w:lastColumn="0" w:oddVBand="0" w:evenVBand="0" w:oddHBand="0" w:evenHBand="0" w:firstRowFirstColumn="0" w:firstRowLastColumn="0" w:lastRowFirstColumn="0" w:lastRowLastColumn="0"/>
+            </w:pPr>
+            <w:r>
+              <w:t>Configurazione 3</w:t>
+            </w:r>
+          </w:p>
+        </w:tc>
+        <w:tc>
+          <w:tcPr>
+            <w:tcW w:w="4218" w:type="dxa"/>
+            <w:tcBorders>
+              <w:right w:val="single" w:sz="4" w:space="0" w:color="auto"/>
+            </w:tcBorders>
+          </w:tcPr>
+          <w:p>
+            <w:pPr>
+              <w:jc w:val="center"/>
+              <w:cnfStyle w:val="000000000000" w:firstRow="0" w:lastRow="0" w:firstColumn="0" w:lastColumn="0" w:oddVBand="0" w:evenVBand="0" w:oddHBand="0" w:evenHBand="0" w:firstRowFirstColumn="0" w:firstRowLastColumn="0" w:lastRowFirstColumn="0" w:lastRowLastColumn="0"/>
+            </w:pPr>
+            <w:r>
+              <w:t>Configurazione 3</w:t>
+            </w:r>
+          </w:p>
+        </w:tc>
+      </w:tr>
+      <w:tr>
+        <w:trPr>
+          <w:cnfStyle w:val="000000100000" w:firstRow="0" w:lastRow="0" w:firstColumn="0" w:lastColumn="0" w:oddVBand="0" w:evenVBand="0" w:oddHBand="1" w:evenHBand="0" w:firstRowFirstColumn="0" w:firstRowLastColumn="0" w:lastRowFirstColumn="0" w:lastRowLastColumn="0"/>
+          <w:trHeight w:val="257"/>
+        </w:trPr>
+        <w:tc>
+          <w:tcPr>
+            <w:cnfStyle w:val="001000000000" w:firstRow="0" w:lastRow="0" w:firstColumn="1" w:lastColumn="0" w:oddVBand="0" w:evenVBand="0" w:oddHBand="0" w:evenHBand="0" w:firstRowFirstColumn="0" w:firstRowLastColumn="0" w:lastRowFirstColumn="0" w:lastRowLastColumn="0"/>
+            <w:tcW w:w="659" w:type="dxa"/>
+            <w:tcBorders>
+              <w:left w:val="single" w:sz="4" w:space="0" w:color="auto"/>
+              <w:bottom w:val="single" w:sz="4" w:space="0" w:color="auto"/>
+            </w:tcBorders>
+          </w:tcPr>
+          <w:p>
+            <w:pPr>
+              <w:jc w:val="center"/>
+            </w:pPr>
+            <w:r>
+              <w:t>9°</w:t>
+            </w:r>
+          </w:p>
+        </w:tc>
+        <w:tc>
+          <w:tcPr>
+            <w:tcW w:w="4660" w:type="dxa"/>
+            <w:tcBorders>
+              <w:bottom w:val="single" w:sz="4" w:space="0" w:color="auto"/>
+            </w:tcBorders>
+          </w:tcPr>
+          <w:p>
+            <w:pPr>
+              <w:jc w:val="center"/>
+              <w:cnfStyle w:val="000000100000" w:firstRow="0" w:lastRow="0" w:firstColumn="0" w:lastColumn="0" w:oddVBand="0" w:evenVBand="0" w:oddHBand="1" w:evenHBand="0" w:firstRowFirstColumn="0" w:firstRowLastColumn="0" w:lastRowFirstColumn="0" w:lastRowLastColumn="0"/>
+            </w:pPr>
+            <w:r>
+              <w:t>Configurazione 9</w:t>
+            </w:r>
+          </w:p>
+        </w:tc>
+        <w:tc>
+          <w:tcPr>
+            <w:tcW w:w="4218" w:type="dxa"/>
+            <w:tcBorders>
+              <w:bottom w:val="single" w:sz="4" w:space="0" w:color="auto"/>
+              <w:right w:val="single" w:sz="4" w:space="0" w:color="auto"/>
+            </w:tcBorders>
+          </w:tcPr>
+          <w:p>
+            <w:pPr>
+              <w:jc w:val="center"/>
+              <w:cnfStyle w:val="000000100000" w:firstRow="0" w:lastRow="0" w:firstColumn="0" w:lastColumn="0" w:oddVBand="0" w:evenVBand="0" w:oddHBand="1" w:evenHBand="0" w:firstRowFirstColumn="0" w:firstRowLastColumn="0" w:lastRowFirstColumn="0" w:lastRowLastColumn="0"/>
+            </w:pPr>
+            <w:r>
+              <w:t>Configurazione 9</w:t>
+            </w:r>
+          </w:p>
+        </w:tc>
+      </w:tr>
+    </w:tbl>
+    <w:p>
+      <w:pPr>
+        <w:pStyle w:val="Didascalia"/>
+        <w:rPr>
+          <w:i w:val="0"/>
+          <w:iCs w:val="0"/>
+        </w:rPr>
+      </w:pPr>
+    </w:p>
+    <w:p>
+      <w:pPr>
+        <w:pStyle w:val="Didascalia"/>
+      </w:pPr>
+    </w:p>
+    <w:p>
+      <w:pPr>
+        <w:pStyle w:val="Didascalia"/>
+        <w:spacing w:after="0"/>
+      </w:pPr>
+    </w:p>
+    <w:p>
+      <w:pPr>
+        <w:pStyle w:val="Didascalia"/>
+      </w:pPr>
+      <w:r>
+        <w:t xml:space="preserve">Figura </w:t>
+      </w:r>
+      <w:r>
+        <w:rPr>
+          <w:noProof/>
+        </w:rPr>
+        <w:fldChar w:fldCharType="begin"/>
+      </w:r>
+      <w:r>
+        <w:rPr>
+          <w:noProof/>
+        </w:rPr>
+        <w:instrText xml:space="preserve"> SEQ Figura \* ARABIC </w:instrText>
+      </w:r>
+      <w:r>
+        <w:rPr>
+          <w:noProof/>
+        </w:rPr>
+        <w:fldChar w:fldCharType="separate"/>
+      </w:r>
+      <w:r>
+        <w:rPr>
+          <w:noProof/>
+        </w:rPr>
+        <w:t>7</w:t>
+      </w:r>
+      <w:r>
+        <w:rPr>
+          <w:noProof/>
+        </w:rPr>
+        <w:fldChar w:fldCharType="end"/>
+      </w:r>
+      <w:r>
+        <w:t xml:space="preserve">. </w:t>
+      </w:r>
+      <w:r>
+        <w:rPr>
+          <w:i w:val="0"/>
+        </w:rPr>
+        <w:t xml:space="preserve">Classifica dei </w:t>
+      </w:r>
       <w:proofErr w:type="spellStart"/>
       <w:r>
         <w:rPr>
           <w:i w:val="0"/>
         </w:rPr>
+        <w:t>tradoff</w:t>
+      </w:r>
+      <w:proofErr w:type="spellEnd"/>
+      <w:r>
+        <w:rPr>
+          <w:i w:val="0"/>
+        </w:rPr>
+        <w:t xml:space="preserve"> delle configurazioni (</w:t>
+      </w:r>
+      <w:proofErr w:type="spellStart"/>
+      <w:r>
+        <w:rPr>
+          <w:i w:val="0"/>
+        </w:rPr>
         <w:t>Kbit</w:t>
       </w:r>
       <w:proofErr w:type="spellEnd"/>
@@ -9324,7 +10303,76 @@
         </w:rPr>
         <w:t xml:space="preserve"> risparmiati rispetto all'accuratezza persa</w:t>
       </w:r>
-    </w:p>
+      <w:r>
+        <w:rPr>
+          <w:i w:val="0"/>
+        </w:rPr>
+        <w:t>)</w:t>
+      </w:r>
+      <w:r>
+        <w:rPr>
+          <w:i w:val="0"/>
+        </w:rPr>
+        <w:t xml:space="preserve"> di approssimazione. Il </w:t>
+      </w:r>
+      <w:proofErr w:type="spellStart"/>
+      <w:r>
+        <w:rPr>
+          <w:i w:val="0"/>
+        </w:rPr>
+        <w:t>retraining</w:t>
+      </w:r>
+      <w:proofErr w:type="spellEnd"/>
+      <w:r>
+        <w:rPr>
+          <w:i w:val="0"/>
+        </w:rPr>
+        <w:t xml:space="preserve"> altera notevolmente la classifica, in particolare per quanto riguarda le configurazioni in cui l’approssimazione è applicata solo ai neuroni degli </w:t>
+      </w:r>
+      <w:proofErr w:type="spellStart"/>
+      <w:r>
+        <w:rPr>
+          <w:i w:val="0"/>
+        </w:rPr>
+        <w:t>hidden</w:t>
+      </w:r>
+      <w:proofErr w:type="spellEnd"/>
+      <w:r>
+        <w:rPr>
+          <w:i w:val="0"/>
+        </w:rPr>
+        <w:t xml:space="preserve"> </w:t>
+      </w:r>
+      <w:proofErr w:type="spellStart"/>
+      <w:r>
+        <w:rPr>
+          <w:i w:val="0"/>
+        </w:rPr>
+        <w:t>layer</w:t>
+      </w:r>
+      <w:proofErr w:type="spellEnd"/>
+      <w:r>
+        <w:rPr>
+          <w:i w:val="0"/>
+        </w:rPr>
+        <w:t>: tramite il self-</w:t>
+      </w:r>
+      <w:proofErr w:type="spellStart"/>
+      <w:r>
+        <w:rPr>
+          <w:i w:val="0"/>
+        </w:rPr>
+        <w:t>healing</w:t>
+      </w:r>
+      <w:proofErr w:type="spellEnd"/>
+      <w:r>
+        <w:rPr>
+          <w:i w:val="0"/>
+        </w:rPr>
+        <w:t xml:space="preserve"> la perdita di accuratezza dovuta all’approssimazione dei pesi dei neuroni più resilienti riesce a sanarsi.</w:t>
+      </w:r>
+    </w:p>
+    <w:p/>
     <w:p/>
     <w:p>
       <w:r>
@@ -9345,7 +10393,7 @@
           <w:color w:val="000000" w:themeColor="text1"/>
         </w:rPr>
       </w:pPr>
-      <w:bookmarkStart w:id="22" w:name="_Toc535422101"/>
+      <w:bookmarkStart w:id="22" w:name="_Toc536397191"/>
       <w:r>
         <w:rPr>
           <w:rFonts w:asciiTheme="minorHAnsi" w:hAnsiTheme="minorHAnsi" w:cstheme="minorHAnsi"/>
@@ -9413,8 +10461,8 @@
         <w:br w:type="page"/>
       </w:r>
     </w:p>
-    <w:bookmarkStart w:id="23" w:name="_Toc487305368" w:displacedByCustomXml="next"/>
-    <w:bookmarkStart w:id="24" w:name="_Toc535422102" w:displacedByCustomXml="next"/>
+    <w:bookmarkStart w:id="23" w:name="_Toc536397192" w:displacedByCustomXml="next"/>
+    <w:bookmarkStart w:id="24" w:name="_Toc487305368" w:displacedByCustomXml="next"/>
     <w:sdt>
       <w:sdtPr>
         <w:rPr>
@@ -9468,6 +10516,7 @@
             <w:id w:val="111145805"/>
             <w:bibliography/>
           </w:sdtPr>
+          <w:sdtEndPr/>
           <w:sdtContent>
             <w:p>
               <w:pPr>
@@ -9864,7 +10913,7 @@
       </w:pPr>
     </w:p>
     <w:sectPr>
-      <w:footerReference w:type="default" r:id="rId16"/>
+      <w:footerReference w:type="default" r:id="rId17"/>
       <w:pgSz w:w="11906" w:h="16838"/>
       <w:pgMar w:top="1417" w:right="1134" w:bottom="1134" w:left="1134" w:header="708" w:footer="708" w:gutter="0"/>
       <w:pgNumType w:fmt="numberInDash" w:start="0"/>
@@ -9910,6 +10959,7 @@
         <w:docPartUnique/>
       </w:docPartObj>
     </w:sdtPr>
+    <w:sdtEndPr/>
     <w:sdtContent>
       <w:p>
         <w:pPr>
@@ -10141,17 +11191,43 @@
         <w:footnoteRef/>
       </w:r>
       <w:r>
-        <w:t xml:space="preserve"> Un’approssimazione di 16 bit potrebbe risultare significativa se usata su reti diverse da quella presentata in 2.1 e con pesi diversi da quelli utilizzati per ottenere i risultati presentati in Fig. 5, Fig. 6 e Fig. 7. Le scelte presentate in questa relazione sono</w:t>
-      </w:r>
-      <w:r>
-        <w:t xml:space="preserve"> state</w:t>
-      </w:r>
-      <w:r>
-        <w:t xml:space="preserve"> effettuate anche tenendo conto dell’ambito applicativo e delle risorse a disposizione.</w:t>
+        <w:t xml:space="preserve"> Un’approssimazione di 16 bit potrebbe risultare significativa se usata su reti diverse da quella presentata in 2.1 e con pesi diversi da quelli utilizzati per ottenere i risultati presentati in Fig. 5, Fig. 6 e Fig. 7. Le scelte presentate in questa relazione sono state effettuate anche tenendo conto dell’ambito applicativo e delle risorse a disposizione.</w:t>
       </w:r>
     </w:p>
   </w:footnote>
   <w:footnote w:id="6">
+    <w:p>
+      <w:pPr>
+        <w:pStyle w:val="Testonotaapidipagina"/>
+      </w:pPr>
+      <w:r>
+        <w:rPr>
+          <w:rStyle w:val="Rimandonotaapidipagina"/>
+        </w:rPr>
+        <w:footnoteRef/>
+      </w:r>
+      <w:r>
+        <w:t xml:space="preserve"> La versione </w:t>
+      </w:r>
+      <w:proofErr w:type="spellStart"/>
+      <w:r>
+        <w:t>sinus_fit</w:t>
+      </w:r>
+      <w:proofErr w:type="spellEnd"/>
+      <w:r>
+        <w:t xml:space="preserve"> presenta comunque delle feature in meno rispetto a quella di base (</w:t>
+      </w:r>
+      <w:proofErr w:type="spellStart"/>
+      <w:r>
+        <w:t>ac_nn</w:t>
+      </w:r>
+      <w:proofErr w:type="spellEnd"/>
+      <w:r>
+        <w:t>).</w:t>
+      </w:r>
+    </w:p>
+  </w:footnote>
+  <w:footnote w:id="7">
     <w:p>
       <w:pPr>
         <w:pStyle w:val="Testonotaapidipagina"/>
@@ -15404,6 +16480,146 @@
       <w:color w:val="808080"/>
     </w:rPr>
   </w:style>
+  <w:style w:type="table" w:styleId="Tabellagriglia6acolori">
+    <w:name w:val="Grid Table 6 Colorful"/>
+    <w:basedOn w:val="Tabellanormale"/>
+    <w:uiPriority w:val="51"/>
+    <w:rsid w:val="00B50F01"/>
+    <w:pPr>
+      <w:spacing w:after="0" w:line="240" w:lineRule="auto"/>
+    </w:pPr>
+    <w:rPr>
+      <w:color w:val="000000" w:themeColor="text1"/>
+    </w:rPr>
+    <w:tblPr>
+      <w:tblStyleRowBandSize w:val="1"/>
+      <w:tblStyleColBandSize w:val="1"/>
+      <w:tblBorders>
+        <w:top w:val="single" w:sz="4" w:space="0" w:color="666666" w:themeColor="text1" w:themeTint="99"/>
+        <w:left w:val="single" w:sz="4" w:space="0" w:color="666666" w:themeColor="text1" w:themeTint="99"/>
+        <w:bottom w:val="single" w:sz="4" w:space="0" w:color="666666" w:themeColor="text1" w:themeTint="99"/>
+        <w:right w:val="single" w:sz="4" w:space="0" w:color="666666" w:themeColor="text1" w:themeTint="99"/>
+        <w:insideH w:val="single" w:sz="4" w:space="0" w:color="666666" w:themeColor="text1" w:themeTint="99"/>
+        <w:insideV w:val="single" w:sz="4" w:space="0" w:color="666666" w:themeColor="text1" w:themeTint="99"/>
+      </w:tblBorders>
+    </w:tblPr>
+    <w:tblStylePr w:type="firstRow">
+      <w:rPr>
+        <w:b/>
+        <w:bCs/>
+      </w:rPr>
+      <w:tblPr/>
+      <w:tcPr>
+        <w:tcBorders>
+          <w:bottom w:val="single" w:sz="12" w:space="0" w:color="666666" w:themeColor="text1" w:themeTint="99"/>
+        </w:tcBorders>
+      </w:tcPr>
+    </w:tblStylePr>
+    <w:tblStylePr w:type="lastRow">
+      <w:rPr>
+        <w:b/>
+        <w:bCs/>
+      </w:rPr>
+      <w:tblPr/>
+      <w:tcPr>
+        <w:tcBorders>
+          <w:top w:val="double" w:sz="4" w:space="0" w:color="666666" w:themeColor="text1" w:themeTint="99"/>
+        </w:tcBorders>
+      </w:tcPr>
+    </w:tblStylePr>
+    <w:tblStylePr w:type="firstCol">
+      <w:rPr>
+        <w:b/>
+        <w:bCs/>
+      </w:rPr>
+    </w:tblStylePr>
+    <w:tblStylePr w:type="lastCol">
+      <w:rPr>
+        <w:b/>
+        <w:bCs/>
+      </w:rPr>
+    </w:tblStylePr>
+    <w:tblStylePr w:type="band1Vert">
+      <w:tblPr/>
+      <w:tcPr>
+        <w:shd w:val="clear" w:color="auto" w:fill="CCCCCC" w:themeFill="text1" w:themeFillTint="33"/>
+      </w:tcPr>
+    </w:tblStylePr>
+    <w:tblStylePr w:type="band1Horz">
+      <w:tblPr/>
+      <w:tcPr>
+        <w:shd w:val="clear" w:color="auto" w:fill="CCCCCC" w:themeFill="text1" w:themeFillTint="33"/>
+      </w:tcPr>
+    </w:tblStylePr>
+  </w:style>
+  <w:style w:type="table" w:styleId="Tabellaelenco6acolori">
+    <w:name w:val="List Table 6 Colorful"/>
+    <w:basedOn w:val="Tabellanormale"/>
+    <w:uiPriority w:val="51"/>
+    <w:rsid w:val="00B50F01"/>
+    <w:pPr>
+      <w:spacing w:after="0" w:line="240" w:lineRule="auto"/>
+    </w:pPr>
+    <w:rPr>
+      <w:color w:val="000000" w:themeColor="text1"/>
+    </w:rPr>
+    <w:tblPr>
+      <w:tblStyleRowBandSize w:val="1"/>
+      <w:tblStyleColBandSize w:val="1"/>
+      <w:tblBorders>
+        <w:top w:val="single" w:sz="4" w:space="0" w:color="000000" w:themeColor="text1"/>
+        <w:bottom w:val="single" w:sz="4" w:space="0" w:color="000000" w:themeColor="text1"/>
+      </w:tblBorders>
+    </w:tblPr>
+    <w:tblStylePr w:type="firstRow">
+      <w:rPr>
+        <w:b/>
+        <w:bCs/>
+      </w:rPr>
+      <w:tblPr/>
+      <w:tcPr>
+        <w:tcBorders>
+          <w:bottom w:val="single" w:sz="4" w:space="0" w:color="000000" w:themeColor="text1"/>
+        </w:tcBorders>
+      </w:tcPr>
+    </w:tblStylePr>
+    <w:tblStylePr w:type="lastRow">
+      <w:rPr>
+        <w:b/>
+        <w:bCs/>
+      </w:rPr>
+      <w:tblPr/>
+      <w:tcPr>
+        <w:tcBorders>
+          <w:top w:val="double" w:sz="4" w:space="0" w:color="000000" w:themeColor="text1"/>
+        </w:tcBorders>
+      </w:tcPr>
+    </w:tblStylePr>
+    <w:tblStylePr w:type="firstCol">
+      <w:rPr>
+        <w:b/>
+        <w:bCs/>
+      </w:rPr>
+    </w:tblStylePr>
+    <w:tblStylePr w:type="lastCol">
+      <w:rPr>
+        <w:b/>
+        <w:bCs/>
+      </w:rPr>
+    </w:tblStylePr>
+    <w:tblStylePr w:type="band1Vert">
+      <w:tblPr/>
+      <w:tcPr>
+        <w:shd w:val="clear" w:color="auto" w:fill="CCCCCC" w:themeFill="text1" w:themeFillTint="33"/>
+      </w:tcPr>
+    </w:tblStylePr>
+    <w:tblStylePr w:type="band1Horz">
+      <w:tblPr/>
+      <w:tcPr>
+        <w:shd w:val="clear" w:color="auto" w:fill="CCCCCC" w:themeFill="text1" w:themeFillTint="33"/>
+      </w:tcPr>
+    </w:tblStylePr>
+  </w:style>
 </w:styles>
 </file>
 
@@ -15492,7 +16708,7 @@
               <c:strCache>
                 <c:ptCount val="1"/>
                 <c:pt idx="0">
-                  <c:v>Configurazione originale</c:v>
+                  <c:v>Conf. originale</c:v>
                 </c:pt>
               </c:strCache>
             </c:strRef>
@@ -15513,31 +16729,31 @@
               <c:strCache>
                 <c:ptCount val="9"/>
                 <c:pt idx="0">
-                  <c:v>Configurazione 1</c:v>
+                  <c:v>Conf. 1</c:v>
                 </c:pt>
                 <c:pt idx="1">
-                  <c:v>Configurazione 2</c:v>
+                  <c:v>Conf. 2</c:v>
                 </c:pt>
                 <c:pt idx="2">
-                  <c:v>Configurazione 3</c:v>
+                  <c:v>Conf. 3</c:v>
                 </c:pt>
                 <c:pt idx="3">
-                  <c:v>Configurazione 4</c:v>
+                  <c:v>Conf. 4</c:v>
                 </c:pt>
                 <c:pt idx="4">
-                  <c:v>Configurazione 5</c:v>
+                  <c:v>Conf. 5</c:v>
                 </c:pt>
                 <c:pt idx="5">
-                  <c:v>Configurazione 6</c:v>
+                  <c:v>Conf. 6</c:v>
                 </c:pt>
                 <c:pt idx="6">
-                  <c:v>Configurazione 7</c:v>
+                  <c:v>Conf. 7</c:v>
                 </c:pt>
                 <c:pt idx="7">
-                  <c:v>Configurazione 8</c:v>
+                  <c:v>Conf. 8</c:v>
                 </c:pt>
                 <c:pt idx="8">
-                  <c:v>Configurazione 9</c:v>
+                  <c:v>Conf. 9</c:v>
                 </c:pt>
               </c:strCache>
             </c:strRef>
@@ -15549,38 +16765,38 @@
                 <c:formatCode>General</c:formatCode>
                 <c:ptCount val="9"/>
                 <c:pt idx="0">
-                  <c:v>0.8</c:v>
+                  <c:v>0.68200000000000005</c:v>
                 </c:pt>
                 <c:pt idx="1">
-                  <c:v>0.8</c:v>
+                  <c:v>0.68200000000000005</c:v>
                 </c:pt>
                 <c:pt idx="2">
-                  <c:v>0.8</c:v>
+                  <c:v>0.68200000000000005</c:v>
                 </c:pt>
                 <c:pt idx="3">
-                  <c:v>0.8</c:v>
+                  <c:v>0.68200000000000005</c:v>
                 </c:pt>
                 <c:pt idx="4">
-                  <c:v>0.8</c:v>
+                  <c:v>0.68200000000000005</c:v>
                 </c:pt>
                 <c:pt idx="5">
-                  <c:v>0.8</c:v>
+                  <c:v>0.68200000000000005</c:v>
                 </c:pt>
                 <c:pt idx="6">
-                  <c:v>0.8</c:v>
+                  <c:v>0.68200000000000005</c:v>
                 </c:pt>
                 <c:pt idx="7">
-                  <c:v>0.8</c:v>
+                  <c:v>0.68200000000000005</c:v>
                 </c:pt>
                 <c:pt idx="8">
-                  <c:v>0.8</c:v>
+                  <c:v>0.68200000000000005</c:v>
                 </c:pt>
               </c:numCache>
             </c:numRef>
           </c:val>
           <c:extLst>
             <c:ext xmlns:c16="http://schemas.microsoft.com/office/drawing/2014/chart" uri="{C3380CC4-5D6E-409C-BE32-E72D297353CC}">
-              <c16:uniqueId val="{00000000-7188-4EE8-9290-1B89F87F3302}"/>
+              <c16:uniqueId val="{00000000-B251-4299-9C28-000498C7E058}"/>
             </c:ext>
           </c:extLst>
         </c:ser>
@@ -15593,7 +16809,7 @@
               <c:strCache>
                 <c:ptCount val="1"/>
                 <c:pt idx="0">
-                  <c:v>Prima del retraining</c:v>
+                  <c:v>Pre retraining</c:v>
                 </c:pt>
               </c:strCache>
             </c:strRef>
@@ -15614,31 +16830,31 @@
               <c:strCache>
                 <c:ptCount val="9"/>
                 <c:pt idx="0">
-                  <c:v>Configurazione 1</c:v>
+                  <c:v>Conf. 1</c:v>
                 </c:pt>
                 <c:pt idx="1">
-                  <c:v>Configurazione 2</c:v>
+                  <c:v>Conf. 2</c:v>
                 </c:pt>
                 <c:pt idx="2">
-                  <c:v>Configurazione 3</c:v>
+                  <c:v>Conf. 3</c:v>
                 </c:pt>
                 <c:pt idx="3">
-                  <c:v>Configurazione 4</c:v>
+                  <c:v>Conf. 4</c:v>
                 </c:pt>
                 <c:pt idx="4">
-                  <c:v>Configurazione 5</c:v>
+                  <c:v>Conf. 5</c:v>
                 </c:pt>
                 <c:pt idx="5">
-                  <c:v>Configurazione 6</c:v>
+                  <c:v>Conf. 6</c:v>
                 </c:pt>
                 <c:pt idx="6">
-                  <c:v>Configurazione 7</c:v>
+                  <c:v>Conf. 7</c:v>
                 </c:pt>
                 <c:pt idx="7">
-                  <c:v>Configurazione 8</c:v>
+                  <c:v>Conf. 8</c:v>
                 </c:pt>
                 <c:pt idx="8">
-                  <c:v>Configurazione 9</c:v>
+                  <c:v>Conf. 9</c:v>
                 </c:pt>
               </c:strCache>
             </c:strRef>
@@ -15650,38 +16866,38 @@
                 <c:formatCode>General</c:formatCode>
                 <c:ptCount val="9"/>
                 <c:pt idx="0">
-                  <c:v>0.5</c:v>
+                  <c:v>0.68120000000000003</c:v>
                 </c:pt>
                 <c:pt idx="1">
-                  <c:v>0.4</c:v>
+                  <c:v>0.67879999999999996</c:v>
                 </c:pt>
                 <c:pt idx="2">
-                  <c:v>0.3</c:v>
+                  <c:v>0.67630000000000001</c:v>
                 </c:pt>
                 <c:pt idx="3">
-                  <c:v>0.55000000000000004</c:v>
+                  <c:v>0.68149999999999999</c:v>
                 </c:pt>
                 <c:pt idx="4">
-                  <c:v>0.45</c:v>
+                  <c:v>0.67920000000000003</c:v>
                 </c:pt>
                 <c:pt idx="5">
-                  <c:v>0.35</c:v>
+                  <c:v>0.67689999999999995</c:v>
                 </c:pt>
                 <c:pt idx="6">
-                  <c:v>0.4</c:v>
+                  <c:v>0.67920000000000003</c:v>
                 </c:pt>
                 <c:pt idx="7">
-                  <c:v>0.53</c:v>
+                  <c:v>0.67710000000000004</c:v>
                 </c:pt>
                 <c:pt idx="8">
-                  <c:v>0.3</c:v>
+                  <c:v>0.66210000000000002</c:v>
                 </c:pt>
               </c:numCache>
             </c:numRef>
           </c:val>
           <c:extLst>
             <c:ext xmlns:c16="http://schemas.microsoft.com/office/drawing/2014/chart" uri="{C3380CC4-5D6E-409C-BE32-E72D297353CC}">
-              <c16:uniqueId val="{00000001-7188-4EE8-9290-1B89F87F3302}"/>
+              <c16:uniqueId val="{00000001-B251-4299-9C28-000498C7E058}"/>
             </c:ext>
           </c:extLst>
         </c:ser>
@@ -15694,7 +16910,7 @@
               <c:strCache>
                 <c:ptCount val="1"/>
                 <c:pt idx="0">
-                  <c:v>Dopo il retraining</c:v>
+                  <c:v>Post retraining</c:v>
                 </c:pt>
               </c:strCache>
             </c:strRef>
@@ -15715,31 +16931,31 @@
               <c:strCache>
                 <c:ptCount val="9"/>
                 <c:pt idx="0">
-                  <c:v>Configurazione 1</c:v>
+                  <c:v>Conf. 1</c:v>
                 </c:pt>
                 <c:pt idx="1">
-                  <c:v>Configurazione 2</c:v>
+                  <c:v>Conf. 2</c:v>
                 </c:pt>
                 <c:pt idx="2">
-                  <c:v>Configurazione 3</c:v>
+                  <c:v>Conf. 3</c:v>
                 </c:pt>
                 <c:pt idx="3">
-                  <c:v>Configurazione 4</c:v>
+                  <c:v>Conf. 4</c:v>
                 </c:pt>
                 <c:pt idx="4">
-                  <c:v>Configurazione 5</c:v>
+                  <c:v>Conf. 5</c:v>
                 </c:pt>
                 <c:pt idx="5">
-                  <c:v>Configurazione 6</c:v>
+                  <c:v>Conf. 6</c:v>
                 </c:pt>
                 <c:pt idx="6">
-                  <c:v>Configurazione 7</c:v>
+                  <c:v>Conf. 7</c:v>
                 </c:pt>
                 <c:pt idx="7">
-                  <c:v>Configurazione 8</c:v>
+                  <c:v>Conf. 8</c:v>
                 </c:pt>
                 <c:pt idx="8">
-                  <c:v>Configurazione 9</c:v>
+                  <c:v>Conf. 9</c:v>
                 </c:pt>
               </c:strCache>
             </c:strRef>
@@ -15751,38 +16967,38 @@
                 <c:formatCode>General</c:formatCode>
                 <c:ptCount val="9"/>
                 <c:pt idx="0">
-                  <c:v>0.7</c:v>
+                  <c:v>0.68200000000000005</c:v>
                 </c:pt>
                 <c:pt idx="1">
-                  <c:v>0.6</c:v>
+                  <c:v>0.67900000000000005</c:v>
                 </c:pt>
                 <c:pt idx="2">
-                  <c:v>0.5</c:v>
+                  <c:v>0.6764</c:v>
                 </c:pt>
                 <c:pt idx="3">
-                  <c:v>0.75</c:v>
+                  <c:v>0.68310000000000004</c:v>
                 </c:pt>
                 <c:pt idx="4">
-                  <c:v>0.65</c:v>
+                  <c:v>0.68079999999999996</c:v>
                 </c:pt>
                 <c:pt idx="5">
-                  <c:v>0.55000000000000004</c:v>
+                  <c:v>0.68149999999999999</c:v>
                 </c:pt>
                 <c:pt idx="6">
-                  <c:v>0.65</c:v>
+                  <c:v>0.67969999999999997</c:v>
                 </c:pt>
                 <c:pt idx="7">
-                  <c:v>0.61</c:v>
+                  <c:v>0.67710000000000004</c:v>
                 </c:pt>
                 <c:pt idx="8">
-                  <c:v>0.35</c:v>
+                  <c:v>0.66220000000000001</c:v>
                 </c:pt>
               </c:numCache>
             </c:numRef>
           </c:val>
           <c:extLst>
             <c:ext xmlns:c16="http://schemas.microsoft.com/office/drawing/2014/chart" uri="{C3380CC4-5D6E-409C-BE32-E72D297353CC}">
-              <c16:uniqueId val="{00000002-7188-4EE8-9290-1B89F87F3302}"/>
+              <c16:uniqueId val="{00000002-B251-4299-9C28-000498C7E058}"/>
             </c:ext>
           </c:extLst>
         </c:ser>
@@ -15833,31 +17049,31 @@
               <c:strCache>
                 <c:ptCount val="9"/>
                 <c:pt idx="0">
-                  <c:v>Configurazione 1</c:v>
+                  <c:v>Conf. 1</c:v>
                 </c:pt>
                 <c:pt idx="1">
-                  <c:v>Configurazione 2</c:v>
+                  <c:v>Conf. 2</c:v>
                 </c:pt>
                 <c:pt idx="2">
-                  <c:v>Configurazione 3</c:v>
+                  <c:v>Conf. 3</c:v>
                 </c:pt>
                 <c:pt idx="3">
-                  <c:v>Configurazione 4</c:v>
+                  <c:v>Conf. 4</c:v>
                 </c:pt>
                 <c:pt idx="4">
-                  <c:v>Configurazione 5</c:v>
+                  <c:v>Conf. 5</c:v>
                 </c:pt>
                 <c:pt idx="5">
-                  <c:v>Configurazione 6</c:v>
+                  <c:v>Conf. 6</c:v>
                 </c:pt>
                 <c:pt idx="6">
-                  <c:v>Configurazione 7</c:v>
+                  <c:v>Conf. 7</c:v>
                 </c:pt>
                 <c:pt idx="7">
-                  <c:v>Configurazione 8</c:v>
+                  <c:v>Conf. 8</c:v>
                 </c:pt>
                 <c:pt idx="8">
-                  <c:v>Configurazione 9</c:v>
+                  <c:v>Conf. 9</c:v>
                 </c:pt>
               </c:strCache>
             </c:strRef>
@@ -15869,31 +17085,31 @@
                 <c:formatCode>General</c:formatCode>
                 <c:ptCount val="9"/>
                 <c:pt idx="0">
-                  <c:v>100</c:v>
+                  <c:v>2329.248</c:v>
                 </c:pt>
                 <c:pt idx="1">
-                  <c:v>120</c:v>
+                  <c:v>2620.404</c:v>
                 </c:pt>
                 <c:pt idx="2">
-                  <c:v>200</c:v>
+                  <c:v>2911.56</c:v>
                 </c:pt>
                 <c:pt idx="3">
-                  <c:v>80</c:v>
+                  <c:v>2290.3359999999998</c:v>
                 </c:pt>
                 <c:pt idx="4">
-                  <c:v>100</c:v>
+                  <c:v>2576.6280000000002</c:v>
                 </c:pt>
                 <c:pt idx="5">
-                  <c:v>180</c:v>
+                  <c:v>2862.92</c:v>
                 </c:pt>
                 <c:pt idx="6">
-                  <c:v>100</c:v>
+                  <c:v>2615.54</c:v>
                 </c:pt>
                 <c:pt idx="7">
-                  <c:v>150</c:v>
+                  <c:v>2906.6959999999999</c:v>
                 </c:pt>
                 <c:pt idx="8">
-                  <c:v>300</c:v>
+                  <c:v>3054.7060000000001</c:v>
                 </c:pt>
               </c:numCache>
             </c:numRef>
@@ -15901,7 +17117,7 @@
           <c:smooth val="0"/>
           <c:extLst>
             <c:ext xmlns:c16="http://schemas.microsoft.com/office/drawing/2014/chart" uri="{C3380CC4-5D6E-409C-BE32-E72D297353CC}">
-              <c16:uniqueId val="{00000003-7188-4EE8-9290-1B89F87F3302}"/>
+              <c16:uniqueId val="{00000003-B251-4299-9C28-000498C7E058}"/>
             </c:ext>
           </c:extLst>
         </c:ser>
@@ -15973,8 +17189,8 @@
         <c:axId val="1247473391"/>
         <c:scaling>
           <c:orientation val="minMax"/>
-          <c:max val="1"/>
-          <c:min val="0"/>
+          <c:max val="0.68350000000000011"/>
+          <c:min val="0.66100000000000014"/>
         </c:scaling>
         <c:delete val="0"/>
         <c:axPos val="l"/>
@@ -16013,7 +17229,7 @@
               <a:lstStyle/>
               <a:p>
                 <a:pPr>
-                  <a:defRPr sz="900" b="0" i="0" u="none" strike="noStrike" kern="1200" cap="all" baseline="0">
+                  <a:defRPr sz="900" b="0" i="0" u="none" strike="noStrike" kern="1200" cap="none" baseline="0">
                     <a:solidFill>
                       <a:schemeClr val="tx1">
                         <a:lumMod val="65000"/>
@@ -16026,12 +17242,20 @@
                   </a:defRPr>
                 </a:pPr>
                 <a:r>
-                  <a:rPr lang="it-IT"/>
+                  <a:rPr lang="it-IT" cap="none" baseline="0"/>
                   <a:t>Accuratezza</a:t>
                 </a:r>
               </a:p>
             </c:rich>
           </c:tx>
+          <c:layout>
+            <c:manualLayout>
+              <c:xMode val="edge"/>
+              <c:yMode val="edge"/>
+              <c:x val="0.10375596596804317"/>
+              <c:y val="0.38497125469158183"/>
+            </c:manualLayout>
+          </c:layout>
           <c:overlay val="0"/>
           <c:spPr>
             <a:noFill/>
@@ -16045,7 +17269,7 @@
             <a:lstStyle/>
             <a:p>
               <a:pPr>
-                <a:defRPr sz="900" b="0" i="0" u="none" strike="noStrike" kern="1200" cap="all" baseline="0">
+                <a:defRPr sz="900" b="0" i="0" u="none" strike="noStrike" kern="1200" cap="none" baseline="0">
                   <a:solidFill>
                     <a:schemeClr val="tx1">
                       <a:lumMod val="65000"/>
@@ -16061,7 +17285,7 @@
             </a:p>
           </c:txPr>
         </c:title>
-        <c:numFmt formatCode="0%" sourceLinked="0"/>
+        <c:numFmt formatCode="0.00%" sourceLinked="0"/>
         <c:majorTickMark val="none"/>
         <c:minorTickMark val="none"/>
         <c:tickLblPos val="nextTo"/>
@@ -16095,13 +17319,14 @@
         <c:crossAx val="1122286207"/>
         <c:crosses val="autoZero"/>
         <c:crossBetween val="between"/>
-        <c:majorUnit val="0.1"/>
+        <c:majorUnit val="1.0000000000000002E-3"/>
       </c:valAx>
       <c:valAx>
         <c:axId val="1270038175"/>
         <c:scaling>
           <c:orientation val="minMax"/>
-          <c:max val="500"/>
+          <c:max val="3200"/>
+          <c:min val="2200"/>
         </c:scaling>
         <c:delete val="0"/>
         <c:axPos val="r"/>
@@ -16112,7 +17337,7 @@
               <a:lstStyle/>
               <a:p>
                 <a:pPr>
-                  <a:defRPr sz="900" b="0" i="0" u="none" strike="noStrike" kern="1200" cap="all" baseline="0">
+                  <a:defRPr sz="900" b="0" i="0" u="none" strike="noStrike" kern="1200" cap="none" baseline="0">
                     <a:solidFill>
                       <a:schemeClr val="tx1">
                         <a:lumMod val="65000"/>
@@ -16125,7 +17350,7 @@
                   </a:defRPr>
                 </a:pPr>
                 <a:r>
-                  <a:rPr lang="it-IT"/>
+                  <a:rPr lang="it-IT" cap="none" baseline="0"/>
                   <a:t>Kbit risparmiati</a:t>
                 </a:r>
               </a:p>
@@ -16144,7 +17369,7 @@
             <a:lstStyle/>
             <a:p>
               <a:pPr>
-                <a:defRPr sz="900" b="0" i="0" u="none" strike="noStrike" kern="1200" cap="all" baseline="0">
+                <a:defRPr sz="900" b="0" i="0" u="none" strike="noStrike" kern="1200" cap="none" baseline="0">
                   <a:solidFill>
                     <a:schemeClr val="tx1">
                       <a:lumMod val="65000"/>
@@ -16213,6 +17438,44 @@
         <c:lblOffset val="100"/>
         <c:noMultiLvlLbl val="0"/>
       </c:catAx>
+      <c:dTable>
+        <c:showHorzBorder val="1"/>
+        <c:showVertBorder val="1"/>
+        <c:showOutline val="1"/>
+        <c:showKeys val="1"/>
+        <c:spPr>
+          <a:noFill/>
+          <a:ln w="9525">
+            <a:solidFill>
+              <a:schemeClr val="tx1">
+                <a:lumMod val="15000"/>
+                <a:lumOff val="85000"/>
+              </a:schemeClr>
+            </a:solidFill>
+          </a:ln>
+          <a:effectLst/>
+        </c:spPr>
+        <c:txPr>
+          <a:bodyPr rot="0" spcFirstLastPara="1" vertOverflow="ellipsis" vert="horz" wrap="square" anchor="ctr" anchorCtr="1"/>
+          <a:lstStyle/>
+          <a:p>
+            <a:pPr rtl="0">
+              <a:defRPr sz="900" b="0" i="0" u="none" strike="noStrike" kern="1200" baseline="0">
+                <a:solidFill>
+                  <a:schemeClr val="tx1">
+                    <a:lumMod val="65000"/>
+                    <a:lumOff val="35000"/>
+                  </a:schemeClr>
+                </a:solidFill>
+                <a:latin typeface="+mn-lt"/>
+                <a:ea typeface="+mn-ea"/>
+                <a:cs typeface="+mn-cs"/>
+              </a:defRPr>
+            </a:pPr>
+            <a:endParaRPr lang="it-IT"/>
+          </a:p>
+        </c:txPr>
+      </c:dTable>
       <c:spPr>
         <a:noFill/>
         <a:ln>
@@ -16221,37 +17484,6 @@
         <a:effectLst/>
       </c:spPr>
     </c:plotArea>
-    <c:legend>
-      <c:legendPos val="t"/>
-      <c:overlay val="0"/>
-      <c:spPr>
-        <a:noFill/>
-        <a:ln>
-          <a:noFill/>
-        </a:ln>
-        <a:effectLst/>
-      </c:spPr>
-      <c:txPr>
-        <a:bodyPr rot="0" spcFirstLastPara="1" vertOverflow="ellipsis" vert="horz" wrap="square" anchor="ctr" anchorCtr="1"/>
-        <a:lstStyle/>
-        <a:p>
-          <a:pPr>
-            <a:defRPr sz="900" b="0" i="0" u="none" strike="noStrike" kern="1200" baseline="0">
-              <a:solidFill>
-                <a:schemeClr val="tx1">
-                  <a:lumMod val="65000"/>
-                  <a:lumOff val="35000"/>
-                </a:schemeClr>
-              </a:solidFill>
-              <a:latin typeface="+mn-lt"/>
-              <a:ea typeface="+mn-ea"/>
-              <a:cs typeface="+mn-cs"/>
-            </a:defRPr>
-          </a:pPr>
-          <a:endParaRPr lang="it-IT"/>
-        </a:p>
-      </c:txPr>
-    </c:legend>
     <c:plotVisOnly val="1"/>
     <c:dispBlanksAs val="gap"/>
     <c:extLst>
@@ -16294,705 +17526,7 @@
 </c:chartSpace>
 </file>
 
-<file path=word/charts/chart2.xml><?xml version="1.0" encoding="utf-8"?>
-<c:chartSpace xmlns:c="http://schemas.openxmlformats.org/drawingml/2006/chart" xmlns:a="http://schemas.openxmlformats.org/drawingml/2006/main" xmlns:r="http://schemas.openxmlformats.org/officeDocument/2006/relationships" xmlns:c16r2="http://schemas.microsoft.com/office/drawing/2015/06/chart">
-  <c:date1904 val="0"/>
-  <c:lang val="it-IT"/>
-  <c:roundedCorners val="0"/>
-  <mc:AlternateContent xmlns:mc="http://schemas.openxmlformats.org/markup-compatibility/2006">
-    <mc:Choice xmlns:c14="http://schemas.microsoft.com/office/drawing/2007/8/2/chart" Requires="c14">
-      <c14:style val="102"/>
-    </mc:Choice>
-    <mc:Fallback>
-      <c:style val="2"/>
-    </mc:Fallback>
-  </mc:AlternateContent>
-  <c:chart>
-    <c:title>
-      <c:tx>
-        <c:rich>
-          <a:bodyPr rot="0" spcFirstLastPara="1" vertOverflow="ellipsis" vert="horz" wrap="square" anchor="ctr" anchorCtr="1"/>
-          <a:lstStyle/>
-          <a:p>
-            <a:pPr>
-              <a:defRPr sz="1600" b="1" i="0" u="none" strike="noStrike" kern="1200" cap="all" spc="120" normalizeH="0" baseline="0">
-                <a:solidFill>
-                  <a:schemeClr val="tx1">
-                    <a:lumMod val="65000"/>
-                    <a:lumOff val="35000"/>
-                  </a:schemeClr>
-                </a:solidFill>
-                <a:latin typeface="+mn-lt"/>
-                <a:ea typeface="+mn-ea"/>
-                <a:cs typeface="+mn-cs"/>
-              </a:defRPr>
-            </a:pPr>
-            <a:r>
-              <a:rPr lang="it-IT"/>
-              <a:t>Kbit risparmiati / Accuratezza persa</a:t>
-            </a:r>
-          </a:p>
-        </c:rich>
-      </c:tx>
-      <c:overlay val="0"/>
-      <c:spPr>
-        <a:noFill/>
-        <a:ln>
-          <a:noFill/>
-        </a:ln>
-        <a:effectLst/>
-      </c:spPr>
-      <c:txPr>
-        <a:bodyPr rot="0" spcFirstLastPara="1" vertOverflow="ellipsis" vert="horz" wrap="square" anchor="ctr" anchorCtr="1"/>
-        <a:lstStyle/>
-        <a:p>
-          <a:pPr>
-            <a:defRPr sz="1600" b="1" i="0" u="none" strike="noStrike" kern="1200" cap="all" spc="120" normalizeH="0" baseline="0">
-              <a:solidFill>
-                <a:schemeClr val="tx1">
-                  <a:lumMod val="65000"/>
-                  <a:lumOff val="35000"/>
-                </a:schemeClr>
-              </a:solidFill>
-              <a:latin typeface="+mn-lt"/>
-              <a:ea typeface="+mn-ea"/>
-              <a:cs typeface="+mn-cs"/>
-            </a:defRPr>
-          </a:pPr>
-          <a:endParaRPr lang="it-IT"/>
-        </a:p>
-      </c:txPr>
-    </c:title>
-    <c:autoTitleDeleted val="0"/>
-    <c:view3D>
-      <c:rotX val="15"/>
-      <c:rotY val="20"/>
-      <c:depthPercent val="100"/>
-      <c:rAngAx val="1"/>
-    </c:view3D>
-    <c:floor>
-      <c:thickness val="0"/>
-      <c:spPr>
-        <a:noFill/>
-        <a:ln>
-          <a:noFill/>
-        </a:ln>
-        <a:effectLst/>
-        <a:sp3d/>
-      </c:spPr>
-    </c:floor>
-    <c:sideWall>
-      <c:thickness val="0"/>
-      <c:spPr>
-        <a:noFill/>
-        <a:ln>
-          <a:noFill/>
-        </a:ln>
-        <a:effectLst/>
-        <a:sp3d/>
-      </c:spPr>
-    </c:sideWall>
-    <c:backWall>
-      <c:thickness val="0"/>
-      <c:spPr>
-        <a:noFill/>
-        <a:ln>
-          <a:noFill/>
-        </a:ln>
-        <a:effectLst/>
-        <a:sp3d/>
-      </c:spPr>
-    </c:backWall>
-    <c:plotArea>
-      <c:layout/>
-      <c:bar3DChart>
-        <c:barDir val="bar"/>
-        <c:grouping val="stacked"/>
-        <c:varyColors val="0"/>
-        <c:ser>
-          <c:idx val="0"/>
-          <c:order val="0"/>
-          <c:tx>
-            <c:strRef>
-              <c:f>Foglio1!$B$1</c:f>
-              <c:strCache>
-                <c:ptCount val="1"/>
-                <c:pt idx="0">
-                  <c:v>Prima del retraining</c:v>
-                </c:pt>
-              </c:strCache>
-            </c:strRef>
-          </c:tx>
-          <c:spPr>
-            <a:solidFill>
-              <a:schemeClr val="accent1"/>
-            </a:solidFill>
-            <a:ln>
-              <a:noFill/>
-            </a:ln>
-            <a:effectLst/>
-            <a:sp3d/>
-          </c:spPr>
-          <c:invertIfNegative val="0"/>
-          <c:dLbls>
-            <c:spPr>
-              <a:noFill/>
-              <a:ln>
-                <a:noFill/>
-              </a:ln>
-              <a:effectLst/>
-            </c:spPr>
-            <c:txPr>
-              <a:bodyPr rot="0" spcFirstLastPara="1" vertOverflow="ellipsis" vert="horz" wrap="square" lIns="38100" tIns="19050" rIns="38100" bIns="19050" anchor="ctr" anchorCtr="1">
-                <a:spAutoFit/>
-              </a:bodyPr>
-              <a:lstStyle/>
-              <a:p>
-                <a:pPr>
-                  <a:defRPr sz="800" b="1" i="0" u="none" strike="noStrike" kern="1200" baseline="0">
-                    <a:solidFill>
-                      <a:schemeClr val="lt1"/>
-                    </a:solidFill>
-                    <a:latin typeface="+mn-lt"/>
-                    <a:ea typeface="+mn-ea"/>
-                    <a:cs typeface="+mn-cs"/>
-                  </a:defRPr>
-                </a:pPr>
-                <a:endParaRPr lang="it-IT"/>
-              </a:p>
-            </c:txPr>
-            <c:showLegendKey val="0"/>
-            <c:showVal val="1"/>
-            <c:showCatName val="0"/>
-            <c:showSerName val="0"/>
-            <c:showPercent val="0"/>
-            <c:showBubbleSize val="0"/>
-            <c:showLeaderLines val="0"/>
-            <c:extLst>
-              <c:ext xmlns:c15="http://schemas.microsoft.com/office/drawing/2012/chart" uri="{CE6537A1-D6FC-4f65-9D91-7224C49458BB}">
-                <c15:showLeaderLines val="1"/>
-                <c15:leaderLines>
-                  <c:spPr>
-                    <a:ln w="9525">
-                      <a:solidFill>
-                        <a:schemeClr val="tx1">
-                          <a:lumMod val="35000"/>
-                          <a:lumOff val="65000"/>
-                        </a:schemeClr>
-                      </a:solidFill>
-                    </a:ln>
-                    <a:effectLst/>
-                  </c:spPr>
-                </c15:leaderLines>
-              </c:ext>
-            </c:extLst>
-          </c:dLbls>
-          <c:cat>
-            <c:strRef>
-              <c:f>Foglio1!$A$2:$A$10</c:f>
-              <c:strCache>
-                <c:ptCount val="9"/>
-                <c:pt idx="0">
-                  <c:v>Configurazione 1</c:v>
-                </c:pt>
-                <c:pt idx="1">
-                  <c:v>Configurazione 2</c:v>
-                </c:pt>
-                <c:pt idx="2">
-                  <c:v>Configurazione 3</c:v>
-                </c:pt>
-                <c:pt idx="3">
-                  <c:v>Configurazione 4</c:v>
-                </c:pt>
-                <c:pt idx="4">
-                  <c:v>Configurazione 5</c:v>
-                </c:pt>
-                <c:pt idx="5">
-                  <c:v>Configurazione 6</c:v>
-                </c:pt>
-                <c:pt idx="6">
-                  <c:v>Configurazione 7</c:v>
-                </c:pt>
-                <c:pt idx="7">
-                  <c:v>Configurazione 8</c:v>
-                </c:pt>
-                <c:pt idx="8">
-                  <c:v>Configurazione 9</c:v>
-                </c:pt>
-              </c:strCache>
-            </c:strRef>
-          </c:cat>
-          <c:val>
-            <c:numRef>
-              <c:f>Foglio1!$B$2:$B$10</c:f>
-              <c:numCache>
-                <c:formatCode>General</c:formatCode>
-                <c:ptCount val="9"/>
-                <c:pt idx="0">
-                  <c:v>3</c:v>
-                </c:pt>
-                <c:pt idx="1">
-                  <c:v>2</c:v>
-                </c:pt>
-                <c:pt idx="2">
-                  <c:v>1.9</c:v>
-                </c:pt>
-                <c:pt idx="3">
-                  <c:v>3.1</c:v>
-                </c:pt>
-                <c:pt idx="4">
-                  <c:v>3</c:v>
-                </c:pt>
-                <c:pt idx="5">
-                  <c:v>2.5</c:v>
-                </c:pt>
-                <c:pt idx="6">
-                  <c:v>2.2999999999999998</c:v>
-                </c:pt>
-                <c:pt idx="7">
-                  <c:v>4</c:v>
-                </c:pt>
-                <c:pt idx="8">
-                  <c:v>5</c:v>
-                </c:pt>
-              </c:numCache>
-            </c:numRef>
-          </c:val>
-          <c:extLst>
-            <c:ext xmlns:c16="http://schemas.microsoft.com/office/drawing/2014/chart" uri="{C3380CC4-5D6E-409C-BE32-E72D297353CC}">
-              <c16:uniqueId val="{00000000-863B-483D-BE9A-7131A1CC23B3}"/>
-            </c:ext>
-          </c:extLst>
-        </c:ser>
-        <c:ser>
-          <c:idx val="1"/>
-          <c:order val="1"/>
-          <c:tx>
-            <c:strRef>
-              <c:f>Foglio1!$C$1</c:f>
-              <c:strCache>
-                <c:ptCount val="1"/>
-                <c:pt idx="0">
-                  <c:v>Dopo il retraining</c:v>
-                </c:pt>
-              </c:strCache>
-            </c:strRef>
-          </c:tx>
-          <c:spPr>
-            <a:solidFill>
-              <a:schemeClr val="accent2"/>
-            </a:solidFill>
-            <a:ln>
-              <a:noFill/>
-            </a:ln>
-            <a:effectLst/>
-            <a:sp3d/>
-          </c:spPr>
-          <c:invertIfNegative val="0"/>
-          <c:dLbls>
-            <c:spPr>
-              <a:noFill/>
-              <a:ln>
-                <a:noFill/>
-              </a:ln>
-              <a:effectLst/>
-            </c:spPr>
-            <c:txPr>
-              <a:bodyPr rot="0" spcFirstLastPara="1" vertOverflow="ellipsis" vert="horz" wrap="square" lIns="38100" tIns="19050" rIns="38100" bIns="19050" anchor="ctr" anchorCtr="1">
-                <a:spAutoFit/>
-              </a:bodyPr>
-              <a:lstStyle/>
-              <a:p>
-                <a:pPr>
-                  <a:defRPr sz="800" b="1" i="0" u="none" strike="noStrike" kern="1200" baseline="0">
-                    <a:solidFill>
-                      <a:schemeClr val="lt1"/>
-                    </a:solidFill>
-                    <a:latin typeface="+mn-lt"/>
-                    <a:ea typeface="+mn-ea"/>
-                    <a:cs typeface="+mn-cs"/>
-                  </a:defRPr>
-                </a:pPr>
-                <a:endParaRPr lang="it-IT"/>
-              </a:p>
-            </c:txPr>
-            <c:showLegendKey val="0"/>
-            <c:showVal val="1"/>
-            <c:showCatName val="0"/>
-            <c:showSerName val="0"/>
-            <c:showPercent val="0"/>
-            <c:showBubbleSize val="0"/>
-            <c:showLeaderLines val="0"/>
-            <c:extLst>
-              <c:ext xmlns:c15="http://schemas.microsoft.com/office/drawing/2012/chart" uri="{CE6537A1-D6FC-4f65-9D91-7224C49458BB}">
-                <c15:showLeaderLines val="1"/>
-                <c15:leaderLines>
-                  <c:spPr>
-                    <a:ln w="9525">
-                      <a:solidFill>
-                        <a:schemeClr val="tx1">
-                          <a:lumMod val="35000"/>
-                          <a:lumOff val="65000"/>
-                        </a:schemeClr>
-                      </a:solidFill>
-                    </a:ln>
-                    <a:effectLst/>
-                  </c:spPr>
-                </c15:leaderLines>
-              </c:ext>
-            </c:extLst>
-          </c:dLbls>
-          <c:cat>
-            <c:strRef>
-              <c:f>Foglio1!$A$2:$A$10</c:f>
-              <c:strCache>
-                <c:ptCount val="9"/>
-                <c:pt idx="0">
-                  <c:v>Configurazione 1</c:v>
-                </c:pt>
-                <c:pt idx="1">
-                  <c:v>Configurazione 2</c:v>
-                </c:pt>
-                <c:pt idx="2">
-                  <c:v>Configurazione 3</c:v>
-                </c:pt>
-                <c:pt idx="3">
-                  <c:v>Configurazione 4</c:v>
-                </c:pt>
-                <c:pt idx="4">
-                  <c:v>Configurazione 5</c:v>
-                </c:pt>
-                <c:pt idx="5">
-                  <c:v>Configurazione 6</c:v>
-                </c:pt>
-                <c:pt idx="6">
-                  <c:v>Configurazione 7</c:v>
-                </c:pt>
-                <c:pt idx="7">
-                  <c:v>Configurazione 8</c:v>
-                </c:pt>
-                <c:pt idx="8">
-                  <c:v>Configurazione 9</c:v>
-                </c:pt>
-              </c:strCache>
-            </c:strRef>
-          </c:cat>
-          <c:val>
-            <c:numRef>
-              <c:f>Foglio1!$C$2:$C$10</c:f>
-              <c:numCache>
-                <c:formatCode>General</c:formatCode>
-                <c:ptCount val="9"/>
-                <c:pt idx="0">
-                  <c:v>5</c:v>
-                </c:pt>
-                <c:pt idx="1">
-                  <c:v>4.5</c:v>
-                </c:pt>
-                <c:pt idx="2">
-                  <c:v>4.3</c:v>
-                </c:pt>
-                <c:pt idx="3">
-                  <c:v>5.5</c:v>
-                </c:pt>
-                <c:pt idx="4">
-                  <c:v>4.9000000000000004</c:v>
-                </c:pt>
-                <c:pt idx="5">
-                  <c:v>5.0999999999999996</c:v>
-                </c:pt>
-                <c:pt idx="6">
-                  <c:v>3</c:v>
-                </c:pt>
-                <c:pt idx="7">
-                  <c:v>5</c:v>
-                </c:pt>
-                <c:pt idx="8">
-                  <c:v>6</c:v>
-                </c:pt>
-              </c:numCache>
-            </c:numRef>
-          </c:val>
-          <c:extLst>
-            <c:ext xmlns:c16="http://schemas.microsoft.com/office/drawing/2014/chart" uri="{C3380CC4-5D6E-409C-BE32-E72D297353CC}">
-              <c16:uniqueId val="{00000004-863B-483D-BE9A-7131A1CC23B3}"/>
-            </c:ext>
-          </c:extLst>
-        </c:ser>
-        <c:dLbls>
-          <c:showLegendKey val="0"/>
-          <c:showVal val="1"/>
-          <c:showCatName val="0"/>
-          <c:showSerName val="0"/>
-          <c:showPercent val="0"/>
-          <c:showBubbleSize val="0"/>
-        </c:dLbls>
-        <c:gapWidth val="79"/>
-        <c:shape val="box"/>
-        <c:axId val="1256152511"/>
-        <c:axId val="1277600751"/>
-        <c:axId val="0"/>
-      </c:bar3DChart>
-      <c:catAx>
-        <c:axId val="1256152511"/>
-        <c:scaling>
-          <c:orientation val="minMax"/>
-        </c:scaling>
-        <c:delete val="0"/>
-        <c:axPos val="l"/>
-        <c:majorGridlines>
-          <c:spPr>
-            <a:ln w="9525" cap="flat" cmpd="sng" algn="ctr">
-              <a:solidFill>
-                <a:schemeClr val="tx1">
-                  <a:lumMod val="15000"/>
-                  <a:lumOff val="85000"/>
-                </a:schemeClr>
-              </a:solidFill>
-              <a:round/>
-            </a:ln>
-            <a:effectLst/>
-          </c:spPr>
-        </c:majorGridlines>
-        <c:numFmt formatCode="General" sourceLinked="1"/>
-        <c:majorTickMark val="none"/>
-        <c:minorTickMark val="none"/>
-        <c:tickLblPos val="nextTo"/>
-        <c:spPr>
-          <a:noFill/>
-          <a:ln w="9525" cap="flat" cmpd="sng" algn="ctr">
-            <a:solidFill>
-              <a:schemeClr val="tx1">
-                <a:lumMod val="15000"/>
-                <a:lumOff val="85000"/>
-              </a:schemeClr>
-            </a:solidFill>
-            <a:round/>
-          </a:ln>
-          <a:effectLst/>
-        </c:spPr>
-        <c:txPr>
-          <a:bodyPr rot="-60000000" spcFirstLastPara="1" vertOverflow="ellipsis" vert="horz" wrap="square" anchor="ctr" anchorCtr="1"/>
-          <a:lstStyle/>
-          <a:p>
-            <a:pPr>
-              <a:defRPr sz="800" b="0" i="0" u="none" strike="noStrike" kern="1200" cap="all" spc="120" normalizeH="0" baseline="0">
-                <a:solidFill>
-                  <a:schemeClr val="tx1">
-                    <a:lumMod val="65000"/>
-                    <a:lumOff val="35000"/>
-                  </a:schemeClr>
-                </a:solidFill>
-                <a:latin typeface="+mn-lt"/>
-                <a:ea typeface="+mn-ea"/>
-                <a:cs typeface="+mn-cs"/>
-              </a:defRPr>
-            </a:pPr>
-            <a:endParaRPr lang="it-IT"/>
-          </a:p>
-        </c:txPr>
-        <c:crossAx val="1277600751"/>
-        <c:crosses val="autoZero"/>
-        <c:auto val="1"/>
-        <c:lblAlgn val="ctr"/>
-        <c:lblOffset val="100"/>
-        <c:noMultiLvlLbl val="0"/>
-      </c:catAx>
-      <c:valAx>
-        <c:axId val="1277600751"/>
-        <c:scaling>
-          <c:orientation val="minMax"/>
-          <c:max val="15"/>
-          <c:min val="0"/>
-        </c:scaling>
-        <c:delete val="1"/>
-        <c:axPos val="b"/>
-        <c:title>
-          <c:tx>
-            <c:rich>
-              <a:bodyPr rot="0" spcFirstLastPara="1" vertOverflow="ellipsis" vert="horz" wrap="square" anchor="ctr" anchorCtr="1"/>
-              <a:lstStyle/>
-              <a:p>
-                <a:pPr>
-                  <a:defRPr sz="900" b="0" i="0" u="none" strike="noStrike" kern="1200" cap="all" baseline="0">
-                    <a:solidFill>
-                      <a:schemeClr val="tx1">
-                        <a:lumMod val="65000"/>
-                        <a:lumOff val="35000"/>
-                      </a:schemeClr>
-                    </a:solidFill>
-                    <a:latin typeface="+mn-lt"/>
-                    <a:ea typeface="+mn-ea"/>
-                    <a:cs typeface="+mn-cs"/>
-                  </a:defRPr>
-                </a:pPr>
-                <a:r>
-                  <a:rPr lang="it-IT"/>
-                  <a:t>Rapporto Kbit risparmiati / Accuratezza persa</a:t>
-                </a:r>
-              </a:p>
-            </c:rich>
-          </c:tx>
-          <c:overlay val="0"/>
-          <c:spPr>
-            <a:noFill/>
-            <a:ln>
-              <a:noFill/>
-            </a:ln>
-            <a:effectLst/>
-          </c:spPr>
-          <c:txPr>
-            <a:bodyPr rot="0" spcFirstLastPara="1" vertOverflow="ellipsis" vert="horz" wrap="square" anchor="ctr" anchorCtr="1"/>
-            <a:lstStyle/>
-            <a:p>
-              <a:pPr>
-                <a:defRPr sz="900" b="0" i="0" u="none" strike="noStrike" kern="1200" cap="all" baseline="0">
-                  <a:solidFill>
-                    <a:schemeClr val="tx1">
-                      <a:lumMod val="65000"/>
-                      <a:lumOff val="35000"/>
-                    </a:schemeClr>
-                  </a:solidFill>
-                  <a:latin typeface="+mn-lt"/>
-                  <a:ea typeface="+mn-ea"/>
-                  <a:cs typeface="+mn-cs"/>
-                </a:defRPr>
-              </a:pPr>
-              <a:endParaRPr lang="it-IT"/>
-            </a:p>
-          </c:txPr>
-        </c:title>
-        <c:numFmt formatCode="General" sourceLinked="1"/>
-        <c:majorTickMark val="none"/>
-        <c:minorTickMark val="none"/>
-        <c:tickLblPos val="nextTo"/>
-        <c:crossAx val="1256152511"/>
-        <c:crosses val="autoZero"/>
-        <c:crossBetween val="between"/>
-        <c:majorUnit val="1"/>
-      </c:valAx>
-      <c:spPr>
-        <a:noFill/>
-        <a:ln>
-          <a:noFill/>
-        </a:ln>
-        <a:effectLst/>
-      </c:spPr>
-    </c:plotArea>
-    <c:legend>
-      <c:legendPos val="t"/>
-      <c:overlay val="0"/>
-      <c:spPr>
-        <a:noFill/>
-        <a:ln>
-          <a:noFill/>
-        </a:ln>
-        <a:effectLst/>
-      </c:spPr>
-      <c:txPr>
-        <a:bodyPr rot="0" spcFirstLastPara="1" vertOverflow="ellipsis" vert="horz" wrap="square" anchor="ctr" anchorCtr="1"/>
-        <a:lstStyle/>
-        <a:p>
-          <a:pPr>
-            <a:defRPr sz="900" b="0" i="0" u="none" strike="noStrike" kern="1200" baseline="0">
-              <a:solidFill>
-                <a:schemeClr val="tx1">
-                  <a:lumMod val="65000"/>
-                  <a:lumOff val="35000"/>
-                </a:schemeClr>
-              </a:solidFill>
-              <a:latin typeface="+mn-lt"/>
-              <a:ea typeface="+mn-ea"/>
-              <a:cs typeface="+mn-cs"/>
-            </a:defRPr>
-          </a:pPr>
-          <a:endParaRPr lang="it-IT"/>
-        </a:p>
-      </c:txPr>
-    </c:legend>
-    <c:plotVisOnly val="1"/>
-    <c:dispBlanksAs val="gap"/>
-    <c:extLst>
-      <c:ext xmlns:c16r3="http://schemas.microsoft.com/office/drawing/2017/03/chart" uri="{56B9EC1D-385E-4148-901F-78D8002777C0}">
-        <c16r3:dataDisplayOptions16>
-          <c16r3:dispNaAsBlank val="1"/>
-        </c16r3:dataDisplayOptions16>
-      </c:ext>
-    </c:extLst>
-    <c:showDLblsOverMax val="0"/>
-  </c:chart>
-  <c:spPr>
-    <a:solidFill>
-      <a:schemeClr val="lt1"/>
-    </a:solidFill>
-    <a:ln w="9525" cap="flat" cmpd="sng" algn="ctr">
-      <a:solidFill>
-        <a:schemeClr val="tx1">
-          <a:lumMod val="15000"/>
-          <a:lumOff val="85000"/>
-        </a:schemeClr>
-      </a:solidFill>
-      <a:round/>
-    </a:ln>
-    <a:effectLst/>
-  </c:spPr>
-  <c:txPr>
-    <a:bodyPr/>
-    <a:lstStyle/>
-    <a:p>
-      <a:pPr>
-        <a:defRPr/>
-      </a:pPr>
-      <a:endParaRPr lang="it-IT"/>
-    </a:p>
-  </c:txPr>
-  <c:externalData r:id="rId3">
-    <c:autoUpdate val="0"/>
-  </c:externalData>
-</c:chartSpace>
-</file>
-
 <file path=word/charts/colors1.xml><?xml version="1.0" encoding="utf-8"?>
-<cs:colorStyle xmlns:cs="http://schemas.microsoft.com/office/drawing/2012/chartStyle" xmlns:a="http://schemas.openxmlformats.org/drawingml/2006/main" meth="cycle" id="10">
-  <a:schemeClr val="accent1"/>
-  <a:schemeClr val="accent2"/>
-  <a:schemeClr val="accent3"/>
-  <a:schemeClr val="accent4"/>
-  <a:schemeClr val="accent5"/>
-  <a:schemeClr val="accent6"/>
-  <cs:variation/>
-  <cs:variation>
-    <a:lumMod val="60000"/>
-  </cs:variation>
-  <cs:variation>
-    <a:lumMod val="80000"/>
-    <a:lumOff val="20000"/>
-  </cs:variation>
-  <cs:variation>
-    <a:lumMod val="80000"/>
-  </cs:variation>
-  <cs:variation>
-    <a:lumMod val="60000"/>
-    <a:lumOff val="40000"/>
-  </cs:variation>
-  <cs:variation>
-    <a:lumMod val="50000"/>
-  </cs:variation>
-  <cs:variation>
-    <a:lumMod val="70000"/>
-    <a:lumOff val="30000"/>
-  </cs:variation>
-  <cs:variation>
-    <a:lumMod val="70000"/>
-  </cs:variation>
-  <cs:variation>
-    <a:lumMod val="50000"/>
-    <a:lumOff val="50000"/>
-  </cs:variation>
-</cs:colorStyle>
-</file>
-
-<file path=word/charts/colors2.xml><?xml version="1.0" encoding="utf-8"?>
 <cs:colorStyle xmlns:cs="http://schemas.microsoft.com/office/drawing/2012/chartStyle" xmlns:a="http://schemas.openxmlformats.org/drawingml/2006/main" meth="cycle" id="10">
   <a:schemeClr val="accent1"/>
   <a:schemeClr val="accent2"/>
@@ -17532,524 +18066,6 @@
 </cs:chartStyle>
 </file>
 
-<file path=word/charts/style2.xml><?xml version="1.0" encoding="utf-8"?>
-<cs:chartStyle xmlns:cs="http://schemas.microsoft.com/office/drawing/2012/chartStyle" xmlns:a="http://schemas.openxmlformats.org/drawingml/2006/main" id="310">
-  <cs:axisTitle>
-    <cs:lnRef idx="0"/>
-    <cs:fillRef idx="0"/>
-    <cs:effectRef idx="0"/>
-    <cs:fontRef idx="minor">
-      <a:schemeClr val="tx1">
-        <a:lumMod val="65000"/>
-        <a:lumOff val="35000"/>
-      </a:schemeClr>
-    </cs:fontRef>
-    <cs:defRPr sz="900" kern="1200" cap="all"/>
-  </cs:axisTitle>
-  <cs:categoryAxis>
-    <cs:lnRef idx="0"/>
-    <cs:fillRef idx="0"/>
-    <cs:effectRef idx="0"/>
-    <cs:fontRef idx="minor">
-      <a:schemeClr val="tx1">
-        <a:lumMod val="65000"/>
-        <a:lumOff val="35000"/>
-      </a:schemeClr>
-    </cs:fontRef>
-    <cs:spPr>
-      <a:ln w="9525" cap="flat" cmpd="sng" algn="ctr">
-        <a:solidFill>
-          <a:schemeClr val="tx1">
-            <a:lumMod val="15000"/>
-            <a:lumOff val="85000"/>
-          </a:schemeClr>
-        </a:solidFill>
-        <a:round/>
-      </a:ln>
-    </cs:spPr>
-    <cs:defRPr sz="800" kern="1200" cap="all" spc="120" normalizeH="0" baseline="0"/>
-  </cs:categoryAxis>
-  <cs:chartArea mods="allowNoFillOverride allowNoLineOverride">
-    <cs:lnRef idx="0"/>
-    <cs:fillRef idx="0"/>
-    <cs:effectRef idx="0"/>
-    <cs:fontRef idx="minor">
-      <a:schemeClr val="dk1"/>
-    </cs:fontRef>
-    <cs:spPr>
-      <a:solidFill>
-        <a:schemeClr val="lt1"/>
-      </a:solidFill>
-      <a:ln w="9525" cap="flat" cmpd="sng" algn="ctr">
-        <a:solidFill>
-          <a:schemeClr val="tx1">
-            <a:lumMod val="15000"/>
-            <a:lumOff val="85000"/>
-          </a:schemeClr>
-        </a:solidFill>
-        <a:round/>
-      </a:ln>
-    </cs:spPr>
-    <cs:defRPr sz="900" kern="1200"/>
-  </cs:chartArea>
-  <cs:dataLabel>
-    <cs:lnRef idx="0"/>
-    <cs:fillRef idx="0"/>
-    <cs:effectRef idx="0"/>
-    <cs:fontRef idx="minor">
-      <a:schemeClr val="lt1"/>
-    </cs:fontRef>
-    <cs:defRPr sz="800" b="1" i="0" u="none" strike="noStrike" kern="1200" baseline="0"/>
-  </cs:dataLabel>
-  <cs:dataLabelCallout>
-    <cs:lnRef idx="0"/>
-    <cs:fillRef idx="0"/>
-    <cs:effectRef idx="0"/>
-    <cs:fontRef idx="minor">
-      <a:schemeClr val="dk1">
-        <a:lumMod val="65000"/>
-        <a:lumOff val="35000"/>
-      </a:schemeClr>
-    </cs:fontRef>
-    <cs:spPr>
-      <a:solidFill>
-        <a:schemeClr val="lt1"/>
-      </a:solidFill>
-      <a:ln>
-        <a:solidFill>
-          <a:schemeClr val="dk1">
-            <a:lumMod val="25000"/>
-            <a:lumOff val="75000"/>
-          </a:schemeClr>
-        </a:solidFill>
-      </a:ln>
-    </cs:spPr>
-    <cs:defRPr sz="900" kern="1200"/>
-    <cs:bodyPr rot="0" spcFirstLastPara="1" vertOverflow="clip" horzOverflow="clip" vert="horz" wrap="square" lIns="36576" tIns="18288" rIns="36576" bIns="18288" anchor="ctr" anchorCtr="1">
-      <a:spAutoFit/>
-    </cs:bodyPr>
-  </cs:dataLabelCallout>
-  <cs:dataPoint>
-    <cs:lnRef idx="0"/>
-    <cs:fillRef idx="0">
-      <cs:styleClr val="auto"/>
-    </cs:fillRef>
-    <cs:effectRef idx="0"/>
-    <cs:fontRef idx="minor">
-      <a:schemeClr val="dk1"/>
-    </cs:fontRef>
-    <cs:spPr>
-      <a:solidFill>
-        <a:schemeClr val="phClr"/>
-      </a:solidFill>
-    </cs:spPr>
-  </cs:dataPoint>
-  <cs:dataPoint3D>
-    <cs:lnRef idx="0"/>
-    <cs:fillRef idx="0">
-      <cs:styleClr val="auto"/>
-    </cs:fillRef>
-    <cs:effectRef idx="0"/>
-    <cs:fontRef idx="minor">
-      <a:schemeClr val="dk1"/>
-    </cs:fontRef>
-    <cs:spPr>
-      <a:solidFill>
-        <a:schemeClr val="phClr"/>
-      </a:solidFill>
-    </cs:spPr>
-  </cs:dataPoint3D>
-  <cs:dataPointLine>
-    <cs:lnRef idx="0">
-      <cs:styleClr val="auto"/>
-    </cs:lnRef>
-    <cs:fillRef idx="0"/>
-    <cs:effectRef idx="0"/>
-    <cs:fontRef idx="minor">
-      <a:schemeClr val="dk1"/>
-    </cs:fontRef>
-    <cs:spPr>
-      <a:ln w="22225" cap="rnd">
-        <a:solidFill>
-          <a:schemeClr val="phClr"/>
-        </a:solidFill>
-        <a:round/>
-      </a:ln>
-    </cs:spPr>
-  </cs:dataPointLine>
-  <cs:dataPointMarker>
-    <cs:lnRef idx="0">
-      <cs:styleClr val="auto"/>
-    </cs:lnRef>
-    <cs:fillRef idx="0">
-      <cs:styleClr val="auto"/>
-    </cs:fillRef>
-    <cs:effectRef idx="0"/>
-    <cs:fontRef idx="minor">
-      <a:schemeClr val="dk1"/>
-    </cs:fontRef>
-    <cs:spPr>
-      <a:solidFill>
-        <a:schemeClr val="phClr"/>
-      </a:solidFill>
-      <a:ln w="9525">
-        <a:solidFill>
-          <a:schemeClr val="phClr"/>
-        </a:solidFill>
-        <a:round/>
-      </a:ln>
-    </cs:spPr>
-  </cs:dataPointMarker>
-  <cs:dataPointMarkerLayout size="6"/>
-  <cs:dataPointWireframe>
-    <cs:lnRef idx="0">
-      <cs:styleClr val="auto"/>
-    </cs:lnRef>
-    <cs:fillRef idx="0"/>
-    <cs:effectRef idx="0"/>
-    <cs:fontRef idx="minor">
-      <a:schemeClr val="dk1"/>
-    </cs:fontRef>
-    <cs:spPr>
-      <a:ln w="9525" cap="rnd">
-        <a:solidFill>
-          <a:schemeClr val="phClr"/>
-        </a:solidFill>
-        <a:round/>
-      </a:ln>
-    </cs:spPr>
-  </cs:dataPointWireframe>
-  <cs:dataTable>
-    <cs:lnRef idx="0"/>
-    <cs:fillRef idx="0"/>
-    <cs:effectRef idx="0"/>
-    <cs:fontRef idx="minor">
-      <a:schemeClr val="tx1">
-        <a:lumMod val="65000"/>
-        <a:lumOff val="35000"/>
-      </a:schemeClr>
-    </cs:fontRef>
-    <cs:spPr>
-      <a:ln w="9525">
-        <a:solidFill>
-          <a:schemeClr val="tx1">
-            <a:lumMod val="15000"/>
-            <a:lumOff val="85000"/>
-          </a:schemeClr>
-        </a:solidFill>
-      </a:ln>
-    </cs:spPr>
-    <cs:defRPr sz="900" kern="1200"/>
-  </cs:dataTable>
-  <cs:downBar>
-    <cs:lnRef idx="0"/>
-    <cs:fillRef idx="0"/>
-    <cs:effectRef idx="0"/>
-    <cs:fontRef idx="minor">
-      <a:schemeClr val="dk1"/>
-    </cs:fontRef>
-    <cs:spPr>
-      <a:solidFill>
-        <a:schemeClr val="dk1">
-          <a:lumMod val="75000"/>
-          <a:lumOff val="25000"/>
-        </a:schemeClr>
-      </a:solidFill>
-      <a:ln w="9525">
-        <a:solidFill>
-          <a:schemeClr val="tx1">
-            <a:lumMod val="15000"/>
-            <a:lumOff val="85000"/>
-          </a:schemeClr>
-        </a:solidFill>
-      </a:ln>
-    </cs:spPr>
-  </cs:downBar>
-  <cs:dropLine>
-    <cs:lnRef idx="0"/>
-    <cs:fillRef idx="0"/>
-    <cs:effectRef idx="0"/>
-    <cs:fontRef idx="minor">
-      <a:schemeClr val="dk1"/>
-    </cs:fontRef>
-    <cs:spPr>
-      <a:ln w="9525">
-        <a:solidFill>
-          <a:schemeClr val="tx1">
-            <a:lumMod val="35000"/>
-            <a:lumOff val="65000"/>
-          </a:schemeClr>
-        </a:solidFill>
-      </a:ln>
-    </cs:spPr>
-  </cs:dropLine>
-  <cs:errorBar>
-    <cs:lnRef idx="0"/>
-    <cs:fillRef idx="0"/>
-    <cs:effectRef idx="0"/>
-    <cs:fontRef idx="minor">
-      <a:schemeClr val="dk1"/>
-    </cs:fontRef>
-    <cs:spPr>
-      <a:ln w="9525">
-        <a:solidFill>
-          <a:schemeClr val="tx1">
-            <a:lumMod val="65000"/>
-            <a:lumOff val="35000"/>
-          </a:schemeClr>
-        </a:solidFill>
-        <a:round/>
-      </a:ln>
-    </cs:spPr>
-  </cs:errorBar>
-  <cs:floor>
-    <cs:lnRef idx="0"/>
-    <cs:fillRef idx="0"/>
-    <cs:effectRef idx="0"/>
-    <cs:fontRef idx="minor">
-      <a:schemeClr val="dk1"/>
-    </cs:fontRef>
-  </cs:floor>
-  <cs:gridlineMajor>
-    <cs:lnRef idx="0"/>
-    <cs:fillRef idx="0"/>
-    <cs:effectRef idx="0"/>
-    <cs:fontRef idx="minor">
-      <a:schemeClr val="dk1"/>
-    </cs:fontRef>
-    <cs:spPr>
-      <a:ln w="9525" cap="flat" cmpd="sng" algn="ctr">
-        <a:solidFill>
-          <a:schemeClr val="tx1">
-            <a:lumMod val="15000"/>
-            <a:lumOff val="85000"/>
-          </a:schemeClr>
-        </a:solidFill>
-        <a:round/>
-      </a:ln>
-    </cs:spPr>
-  </cs:gridlineMajor>
-  <cs:gridlineMinor>
-    <cs:lnRef idx="0"/>
-    <cs:fillRef idx="0"/>
-    <cs:effectRef idx="0"/>
-    <cs:fontRef idx="minor">
-      <a:schemeClr val="dk1"/>
-    </cs:fontRef>
-    <cs:spPr>
-      <a:ln>
-        <a:solidFill>
-          <a:schemeClr val="tx1">
-            <a:lumMod val="5000"/>
-            <a:lumOff val="95000"/>
-          </a:schemeClr>
-        </a:solidFill>
-      </a:ln>
-    </cs:spPr>
-  </cs:gridlineMinor>
-  <cs:hiLoLine>
-    <cs:lnRef idx="0"/>
-    <cs:fillRef idx="0"/>
-    <cs:effectRef idx="0"/>
-    <cs:fontRef idx="minor">
-      <a:schemeClr val="dk1"/>
-    </cs:fontRef>
-    <cs:spPr>
-      <a:ln w="9525">
-        <a:solidFill>
-          <a:schemeClr val="tx1">
-            <a:lumMod val="50000"/>
-            <a:lumOff val="50000"/>
-          </a:schemeClr>
-        </a:solidFill>
-      </a:ln>
-    </cs:spPr>
-  </cs:hiLoLine>
-  <cs:leaderLine>
-    <cs:lnRef idx="0"/>
-    <cs:fillRef idx="0"/>
-    <cs:effectRef idx="0"/>
-    <cs:fontRef idx="minor">
-      <a:schemeClr val="dk1"/>
-    </cs:fontRef>
-    <cs:spPr>
-      <a:ln w="9525">
-        <a:solidFill>
-          <a:schemeClr val="tx1">
-            <a:lumMod val="35000"/>
-            <a:lumOff val="65000"/>
-          </a:schemeClr>
-        </a:solidFill>
-      </a:ln>
-    </cs:spPr>
-  </cs:leaderLine>
-  <cs:legend>
-    <cs:lnRef idx="0"/>
-    <cs:fillRef idx="0"/>
-    <cs:effectRef idx="0"/>
-    <cs:fontRef idx="minor">
-      <a:schemeClr val="tx1">
-        <a:lumMod val="65000"/>
-        <a:lumOff val="35000"/>
-      </a:schemeClr>
-    </cs:fontRef>
-    <cs:defRPr sz="900" kern="1200"/>
-  </cs:legend>
-  <cs:plotArea mods="allowNoFillOverride allowNoLineOverride">
-    <cs:lnRef idx="0"/>
-    <cs:fillRef idx="0"/>
-    <cs:effectRef idx="0"/>
-    <cs:fontRef idx="minor">
-      <a:schemeClr val="dk1"/>
-    </cs:fontRef>
-  </cs:plotArea>
-  <cs:plotArea3D mods="allowNoFillOverride allowNoLineOverride">
-    <cs:lnRef idx="0"/>
-    <cs:fillRef idx="0"/>
-    <cs:effectRef idx="0"/>
-    <cs:fontRef idx="minor">
-      <a:schemeClr val="dk1"/>
-    </cs:fontRef>
-  </cs:plotArea3D>
-  <cs:seriesAxis>
-    <cs:lnRef idx="0"/>
-    <cs:fillRef idx="0"/>
-    <cs:effectRef idx="0"/>
-    <cs:fontRef idx="minor">
-      <a:schemeClr val="tx1">
-        <a:lumMod val="65000"/>
-        <a:lumOff val="35000"/>
-      </a:schemeClr>
-    </cs:fontRef>
-    <cs:spPr>
-      <a:ln w="9525" cap="flat" cmpd="sng" algn="ctr">
-        <a:solidFill>
-          <a:schemeClr val="tx1">
-            <a:lumMod val="15000"/>
-            <a:lumOff val="85000"/>
-          </a:schemeClr>
-        </a:solidFill>
-        <a:round/>
-      </a:ln>
-    </cs:spPr>
-    <cs:defRPr sz="900" kern="1200"/>
-  </cs:seriesAxis>
-  <cs:seriesLine>
-    <cs:lnRef idx="0"/>
-    <cs:fillRef idx="0"/>
-    <cs:effectRef idx="0"/>
-    <cs:fontRef idx="minor">
-      <a:schemeClr val="dk1"/>
-    </cs:fontRef>
-    <cs:spPr>
-      <a:ln w="9525">
-        <a:solidFill>
-          <a:schemeClr val="tx1">
-            <a:lumMod val="35000"/>
-            <a:lumOff val="65000"/>
-          </a:schemeClr>
-        </a:solidFill>
-        <a:round/>
-      </a:ln>
-    </cs:spPr>
-  </cs:seriesLine>
-  <cs:title>
-    <cs:lnRef idx="0"/>
-    <cs:fillRef idx="0"/>
-    <cs:effectRef idx="0"/>
-    <cs:fontRef idx="minor">
-      <a:schemeClr val="tx1">
-        <a:lumMod val="65000"/>
-        <a:lumOff val="35000"/>
-      </a:schemeClr>
-    </cs:fontRef>
-    <cs:defRPr sz="1600" b="1" kern="1200" cap="all" spc="120" normalizeH="0" baseline="0"/>
-  </cs:title>
-  <cs:trendline>
-    <cs:lnRef idx="0">
-      <cs:styleClr val="auto"/>
-    </cs:lnRef>
-    <cs:fillRef idx="0"/>
-    <cs:effectRef idx="0"/>
-    <cs:fontRef idx="minor">
-      <a:schemeClr val="dk1"/>
-    </cs:fontRef>
-    <cs:spPr>
-      <a:ln w="19050" cap="rnd">
-        <a:solidFill>
-          <a:schemeClr val="phClr"/>
-        </a:solidFill>
-        <a:prstDash val="sysDash"/>
-      </a:ln>
-    </cs:spPr>
-  </cs:trendline>
-  <cs:trendlineLabel>
-    <cs:lnRef idx="0"/>
-    <cs:fillRef idx="0"/>
-    <cs:effectRef idx="0"/>
-    <cs:fontRef idx="minor">
-      <a:schemeClr val="tx1">
-        <a:lumMod val="65000"/>
-        <a:lumOff val="35000"/>
-      </a:schemeClr>
-    </cs:fontRef>
-    <cs:defRPr sz="800" kern="1200"/>
-  </cs:trendlineLabel>
-  <cs:upBar>
-    <cs:lnRef idx="0"/>
-    <cs:fillRef idx="0"/>
-    <cs:effectRef idx="0"/>
-    <cs:fontRef idx="minor">
-      <a:schemeClr val="dk1"/>
-    </cs:fontRef>
-    <cs:spPr>
-      <a:solidFill>
-        <a:schemeClr val="lt1"/>
-      </a:solidFill>
-      <a:ln w="9525">
-        <a:solidFill>
-          <a:schemeClr val="tx1">
-            <a:lumMod val="65000"/>
-            <a:lumOff val="35000"/>
-          </a:schemeClr>
-        </a:solidFill>
-      </a:ln>
-    </cs:spPr>
-  </cs:upBar>
-  <cs:valueAxis>
-    <cs:lnRef idx="0"/>
-    <cs:fillRef idx="0"/>
-    <cs:effectRef idx="0"/>
-    <cs:fontRef idx="minor">
-      <a:schemeClr val="tx1">
-        <a:lumMod val="65000"/>
-        <a:lumOff val="35000"/>
-      </a:schemeClr>
-    </cs:fontRef>
-    <cs:spPr>
-      <a:ln w="9525" cap="flat" cmpd="sng" algn="ctr">
-        <a:solidFill>
-          <a:schemeClr val="dk1">
-            <a:lumMod val="15000"/>
-            <a:lumOff val="85000"/>
-          </a:schemeClr>
-        </a:solidFill>
-        <a:round/>
-      </a:ln>
-    </cs:spPr>
-    <cs:defRPr sz="900" kern="1200"/>
-  </cs:valueAxis>
-  <cs:wall>
-    <cs:lnRef idx="0"/>
-    <cs:fillRef idx="0"/>
-    <cs:effectRef idx="0"/>
-    <cs:fontRef idx="minor">
-      <a:schemeClr val="dk1"/>
-    </cs:fontRef>
-  </cs:wall>
-</cs:chartStyle>
-</file>
-
 <file path=word/theme/theme1.xml><?xml version="1.0" encoding="utf-8"?>
 <a:theme xmlns:a="http://schemas.openxmlformats.org/drawingml/2006/main" name="Tema di Office">
   <a:themeElements>
@@ -18423,7 +18439,7 @@
 </file>
 
 <file path=customXml/itemProps1.xml><?xml version="1.0" encoding="utf-8"?>
-<ds:datastoreItem xmlns:ds="http://schemas.openxmlformats.org/officeDocument/2006/customXml" ds:itemID="{39A8C17E-0746-4183-8535-832DF190D3F6}">
+<ds:datastoreItem xmlns:ds="http://schemas.openxmlformats.org/officeDocument/2006/customXml" ds:itemID="{EB5D54C5-3C2D-48B2-A817-FFC5FB6715D2}">
   <ds:schemaRefs>
     <ds:schemaRef ds:uri="http://schemas.openxmlformats.org/officeDocument/2006/bibliography"/>
   </ds:schemaRefs>

</xml_diff>